<commit_message>
better formatting for scenario descriptions
</commit_message>
<xml_diff>
--- a/R/examples/VWP_CIA_Summary.docx
+++ b/R/examples/VWP_CIA_Summary.docx
@@ -231,13 +231,13 @@
     </w:p>
     <w:p>
       <w:pPr>
-        <w:pStyle w:val="SourceCode"/>
+        <w:pStyle w:val="Normal"/>
       </w:pPr>
       <w:r>
         <w:rPr>
-          <w:rStyle w:val="VerbatimChar"/>
+          <w:i/>
         </w:rPr>
-        <w:t xml:space="preserve">## This property does not exist</w:t>
+        <w:t xml:space="preserve">No location map available for this facility model</w:t>
       </w:r>
     </w:p>
     <w:p>
@@ -247,13 +247,21 @@
     </w:p>
     <w:bookmarkEnd w:id="24"/>
     <w:bookmarkEnd w:id="25"/>
-    <w:bookmarkStart w:id="26" w:name="X61ca275e0ebb73dfe577a6da48902e2d9362364"/>
+    <w:bookmarkStart w:id="26" w:name="scenario-descriptions"/>
     <w:p>
       <w:pPr>
         <w:pStyle w:val="Titre1"/>
       </w:pPr>
       <w:r>
-        <w:t xml:space="preserve">Model Summary Results - Conclusion/Recommendation</w:t>
+        <w:t xml:space="preserve">Scenario Descriptions</w:t>
+      </w:r>
+    </w:p>
+    <w:p>
+      <w:pPr>
+        <w:pStyle w:val="Normal"/>
+      </w:pPr>
+      <w:r>
+        <w:t xml:space="preserve">The following model scenarios were simulated in order to determine the most effective means of meeting the project need and all other in-stream beneficial uses:</w:t>
       </w:r>
     </w:p>
     <w:p>
@@ -265,19 +273,16 @@
         <w:pStyle w:val="Compact"/>
       </w:pPr>
       <w:r>
-        <w:t xml:space="preserve">Safe yield of the intake is listed as 3.2 mgd from a study published in 2001 (3.2 mgd is equivalent to the permit annual withdrawal limit of 1168 mg/yr).</w:t>
-      </w:r>
-    </w:p>
-    <w:p>
-      <w:pPr>
-        <w:numPr>
-          <w:ilvl w:val="1"/>
-          <w:numId w:val="1002"/>
-        </w:numPr>
-        <w:pStyle w:val="Compact"/>
-      </w:pPr>
-      <w:r>
-        <w:t xml:space="preserve">The data for the study was collected in 1997, which predates the drought period of 1999-2002.</w:t>
+        <w:rPr>
+          <w:b/>
+        </w:rPr>
+        <w:t xml:space="preserve">runid_401</w:t>
+      </w:r>
+      <w:r>
+        <w:t xml:space="preserve"> </w:t>
+      </w:r>
+      <w:r>
+        <w:t xml:space="preserve">- Run report information not provided.</w:t>
       </w:r>
     </w:p>
     <w:p>
@@ -289,31 +294,43 @@
         <w:pStyle w:val="Compact"/>
       </w:pPr>
       <w:r>
-        <w:t xml:space="preserve">Under the current scenario (withdrawing around 2 mgd/day on average based on current reported withdrawals) they are okay in terms of storage days remaining (132 days) during the drought of record.</w:t>
+        <w:rPr>
+          <w:b/>
+        </w:rPr>
+        <w:t xml:space="preserve">Proposed permit conditions with 90% flowby</w:t>
+      </w:r>
+      <w:r>
+        <w:t xml:space="preserve"> </w:t>
+      </w:r>
+      <w:r>
+        <w:t xml:space="preserve">(90% Flow-by) - The 90% flow-by scenario limits the daily withdrawal from Crooked Run to no more than 10% of the flow in the stream, based on the previous days simulated flow.</w:t>
+      </w:r>
+    </w:p>
+    <w:p>
+      <w:r>
+        <w:br w:type="page"/>
+      </w:r>
+    </w:p>
+    <w:bookmarkEnd w:id="26"/>
+    <w:bookmarkStart w:id="27" w:name="X61ca275e0ebb73dfe577a6da48902e2d9362364"/>
+    <w:p>
+      <w:pPr>
+        <w:pStyle w:val="Titre1"/>
+      </w:pPr>
+      <w:r>
+        <w:t xml:space="preserve">Model Summary Results - Conclusion/Recommendation</w:t>
       </w:r>
     </w:p>
     <w:p>
       <w:pPr>
         <w:numPr>
           <w:ilvl w:val="0"/>
-          <w:numId w:val="1001"/>
+          <w:numId w:val="1002"/>
         </w:numPr>
         <w:pStyle w:val="Compact"/>
       </w:pPr>
       <w:r>
-        <w:t xml:space="preserve">Under the current maximum permitted scenario (withdrawing up to 3.2 mgd) storage days remaining drops to 0, and the model shows they are unable to meet all demand during the drought of record.</w:t>
-      </w:r>
-    </w:p>
-    <w:p>
-      <w:pPr>
-        <w:numPr>
-          <w:ilvl w:val="0"/>
-          <w:numId w:val="1001"/>
-        </w:numPr>
-        <w:pStyle w:val="Compact"/>
-      </w:pPr>
-      <w:r>
-        <w:t xml:space="preserve">Reducing the annual withdrawal limit from 1168 mg/yr to 949 mg/yr (3.2 mgd to 2.6 mgd) would likely be sufficient to increase the storage days remaining from 0 to 64 or more days during the drought of record.</w:t>
+        <w:t xml:space="preserve">Safe yield of the intake is listed as 3.2 mgd from a study published in 2001 (3.2 mgd is equivalent to the permit annual withdrawal limit of 1168 mg/yr).</w:t>
       </w:r>
     </w:p>
     <w:p>
@@ -325,31 +342,43 @@
         <w:pStyle w:val="Compact"/>
       </w:pPr>
       <w:r>
-        <w:t xml:space="preserve">Note that demand is projected to decline according to water supply plan.</w:t>
+        <w:t xml:space="preserve">The data for the study was collected in 1997, which predates the drought period of 1999-2002.</w:t>
       </w:r>
     </w:p>
     <w:p>
       <w:pPr>
         <w:numPr>
-          <w:ilvl w:val="1"/>
-          <w:numId w:val="1003"/>
+          <w:ilvl w:val="0"/>
+          <w:numId w:val="1002"/>
         </w:numPr>
         <w:pStyle w:val="Compact"/>
       </w:pPr>
       <w:r>
-        <w:t xml:space="preserve">The max daily withdrawal limit would remain 4.0 mgd</w:t>
+        <w:t xml:space="preserve">Under the current scenario (withdrawing around 2 mgd/day on average based on current reported withdrawals) they are okay in terms of storage days remaining (132 days) during the drought of record.</w:t>
       </w:r>
     </w:p>
     <w:p>
       <w:pPr>
         <w:numPr>
           <w:ilvl w:val="0"/>
-          <w:numId w:val="1001"/>
+          <w:numId w:val="1002"/>
         </w:numPr>
         <w:pStyle w:val="Compact"/>
       </w:pPr>
       <w:r>
-        <w:t xml:space="preserve">DWR standard guidance for an intake not withdrawing more than 10% instantaneous flow (90% flowby) likely wouldn’t work for this project (reservoir chronically drawn down).</w:t>
+        <w:t xml:space="preserve">Under the current maximum permitted scenario (withdrawing up to 3.2 mgd) storage days remaining drops to 0, and the model shows they are unable to meet all demand during the drought of record.</w:t>
+      </w:r>
+    </w:p>
+    <w:p>
+      <w:pPr>
+        <w:numPr>
+          <w:ilvl w:val="0"/>
+          <w:numId w:val="1002"/>
+        </w:numPr>
+        <w:pStyle w:val="Compact"/>
+      </w:pPr>
+      <w:r>
+        <w:t xml:space="preserve">Reducing the annual withdrawal limit from 1168 mg/yr to 949 mg/yr (3.2 mgd to 2.6 mgd) would likely be sufficient to increase the storage days remaining from 0 to 64 or more days during the drought of record.</w:t>
       </w:r>
     </w:p>
     <w:p>
@@ -361,19 +390,31 @@
         <w:pStyle w:val="Compact"/>
       </w:pPr>
       <w:r>
-        <w:t xml:space="preserve">In order to meet a 90% flowby, the annual withdrawal limit may need to be reduced from 3.2 mgd to around 0.68 mgd in order to preserve 47 days remaining storage in the reservoir during the drought of record.</w:t>
+        <w:t xml:space="preserve">Note that demand is projected to decline according to water supply plan.</w:t>
+      </w:r>
+    </w:p>
+    <w:p>
+      <w:pPr>
+        <w:numPr>
+          <w:ilvl w:val="1"/>
+          <w:numId w:val="1004"/>
+        </w:numPr>
+        <w:pStyle w:val="Compact"/>
+      </w:pPr>
+      <w:r>
+        <w:t xml:space="preserve">The max daily withdrawal limit would remain 4.0 mgd</w:t>
       </w:r>
     </w:p>
     <w:p>
       <w:pPr>
         <w:numPr>
           <w:ilvl w:val="0"/>
-          <w:numId w:val="1001"/>
+          <w:numId w:val="1002"/>
         </w:numPr>
         <w:pStyle w:val="Compact"/>
       </w:pPr>
       <w:r>
-        <w:t xml:space="preserve">However a 40% flowby would likely be effective at maintaining storage levels and ensuring they can sustainably meet demand while better preserving the natural flow regime.</w:t>
+        <w:t xml:space="preserve">DWR standard guidance for an intake not withdrawing more than 10% instantaneous flow (90% flowby) likely wouldn’t work for this project (reservoir chronically drawn down).</w:t>
       </w:r>
     </w:p>
     <w:p>
@@ -385,26 +426,50 @@
         <w:pStyle w:val="Compact"/>
       </w:pPr>
       <w:r>
-        <w:t xml:space="preserve">Changing the flowby from a static 0.5 mgd to a 40% of flow approach when combined with a 2.6 mgd annual withdrawal limit results in around 29 days of storage remaining and no days in which they’re unable to meet demands at the intake during the drought of record.</w:t>
+        <w:t xml:space="preserve">In order to meet a 90% flowby, the annual withdrawal limit may need to be reduced from 3.2 mgd to around 0.68 mgd in order to preserve 47 days remaining storage in the reservoir during the drought of record.</w:t>
+      </w:r>
+    </w:p>
+    <w:p>
+      <w:pPr>
+        <w:numPr>
+          <w:ilvl w:val="0"/>
+          <w:numId w:val="1002"/>
+        </w:numPr>
+        <w:pStyle w:val="Compact"/>
+      </w:pPr>
+      <w:r>
+        <w:t xml:space="preserve">However a 40% flowby would likely be effective at maintaining storage levels and ensuring they can sustainably meet demand while better preserving the natural flow regime.</w:t>
       </w:r>
     </w:p>
     <w:p>
       <w:pPr>
         <w:numPr>
           <w:ilvl w:val="1"/>
-          <w:numId w:val="1005"/>
+          <w:numId w:val="1006"/>
         </w:numPr>
         <w:pStyle w:val="Compact"/>
       </w:pPr>
       <w:r>
-        <w:t xml:space="preserve">Although the 40% flowby we tested results in fewer than 60 days remaining storage, emergency connections with neighboring towns would likely be sufficient to maintain supply during times of extreme drought. Additionally, this permit doesn’t currently have drought triggers in place which could help maintain storage levels during dry periods.</w:t>
+        <w:t xml:space="preserve">Changing the flowby from a static 0.5 mgd to a 40% of flow approach when combined with a 2.6 mgd annual withdrawal limit results in around 29 days of storage remaining and no days in which they’re unable to meet demands at the intake during the drought of record.</w:t>
       </w:r>
     </w:p>
     <w:p>
       <w:pPr>
         <w:numPr>
           <w:ilvl w:val="1"/>
-          <w:numId w:val="1005"/>
+          <w:numId w:val="1006"/>
+        </w:numPr>
+        <w:pStyle w:val="Compact"/>
+      </w:pPr>
+      <w:r>
+        <w:t xml:space="preserve">Although the 40% flowby we tested results in fewer than 60 days remaining storage, emergency connections with neighboring towns would likely be sufficient to maintain supply during times of extreme drought. Additionally, this permit doesn’t currently have drought triggers in place which could help maintain storage levels during dry periods.</w:t>
+      </w:r>
+    </w:p>
+    <w:p>
+      <w:pPr>
+        <w:numPr>
+          <w:ilvl w:val="1"/>
+          <w:numId w:val="1006"/>
         </w:numPr>
         <w:pStyle w:val="Compact"/>
       </w:pPr>
@@ -427,8 +492,8 @@
         </w:sectPr>
       </w:pPr>
     </w:p>
-    <w:bookmarkEnd w:id="26"/>
-    <w:bookmarkStart w:id="27" w:name="stats-comparison-table"/>
+    <w:bookmarkEnd w:id="27"/>
+    <w:bookmarkStart w:id="28" w:name="stats-comparison-table"/>
     <w:p>
       <w:pPr>
         <w:pStyle w:val="Titre1"/>
@@ -2297,8 +2362,8 @@
         </w:sectPr>
       </w:pPr>
     </w:p>
-    <w:bookmarkEnd w:id="27"/>
-    <w:bookmarkStart w:id="28" w:name="reservoir-storage-plots"/>
+    <w:bookmarkEnd w:id="28"/>
+    <w:bookmarkStart w:id="29" w:name="reservoir-storage-plots"/>
     <w:p>
       <w:pPr>
         <w:pStyle w:val="Titre1"/>
@@ -2369,8 +2434,8 @@
         <w:t xml:space="preserve">”</w:t>
       </w:r>
     </w:p>
-    <w:bookmarkEnd w:id="28"/>
-    <w:bookmarkStart w:id="41" w:name="unmet-demand-heatmaps"/>
+    <w:bookmarkEnd w:id="29"/>
+    <w:bookmarkStart w:id="42" w:name="unmet-demand-heatmaps"/>
     <w:p>
       <w:pPr>
         <w:pStyle w:val="Titre1"/>
@@ -2390,7 +2455,7 @@
         <w:t xml:space="preserve">## Number of properties found: 1</w:t>
       </w:r>
     </w:p>
-    <w:bookmarkStart w:id="30" w:name="reservoir-storage-run-401"/>
+    <w:bookmarkStart w:id="31" w:name="reservoir-storage-run-401"/>
     <w:p>
       <w:pPr>
         <w:pStyle w:val="Titre2"/>
@@ -2419,7 +2484,7 @@
                     </pic:cNvPicPr>
                   </pic:nvPicPr>
                   <pic:blipFill>
-                    <a:blip r:embed="rId29"/>
+                    <a:blip r:embed="rId30"/>
                     <a:stretch>
                       <a:fillRect/>
                     </a:stretch>
@@ -2457,8 +2522,8 @@
         <w:t xml:space="preserve">## Number of properties found: 1</w:t>
       </w:r>
     </w:p>
-    <w:bookmarkEnd w:id="30"/>
-    <w:bookmarkStart w:id="32" w:name="unmet-demand-run-401"/>
+    <w:bookmarkEnd w:id="31"/>
+    <w:bookmarkStart w:id="33" w:name="unmet-demand-run-401"/>
     <w:p>
       <w:pPr>
         <w:pStyle w:val="Titre2"/>
@@ -2487,7 +2552,7 @@
                     </pic:cNvPicPr>
                   </pic:nvPicPr>
                   <pic:blipFill>
-                    <a:blip r:embed="rId31"/>
+                    <a:blip r:embed="rId32"/>
                     <a:stretch>
                       <a:fillRect/>
                     </a:stretch>
@@ -2530,8 +2595,8 @@
         <w:t xml:space="preserve">## Number of properties found: 1</w:t>
       </w:r>
     </w:p>
-    <w:bookmarkEnd w:id="32"/>
-    <w:bookmarkStart w:id="34" w:name="reservoir-storage-run-401-1"/>
+    <w:bookmarkEnd w:id="33"/>
+    <w:bookmarkStart w:id="35" w:name="reservoir-storage-run-401-1"/>
     <w:p>
       <w:pPr>
         <w:pStyle w:val="Titre2"/>
@@ -2560,7 +2625,7 @@
                     </pic:cNvPicPr>
                   </pic:nvPicPr>
                   <pic:blipFill>
-                    <a:blip r:embed="rId33"/>
+                    <a:blip r:embed="rId34"/>
                     <a:stretch>
                       <a:fillRect/>
                     </a:stretch>
@@ -2603,8 +2668,8 @@
         <w:t xml:space="preserve">## Number of properties found: 1</w:t>
       </w:r>
     </w:p>
-    <w:bookmarkEnd w:id="34"/>
-    <w:bookmarkStart w:id="36" w:name="reservoir-storage-run-601"/>
+    <w:bookmarkEnd w:id="35"/>
+    <w:bookmarkStart w:id="37" w:name="reservoir-storage-run-601"/>
     <w:p>
       <w:pPr>
         <w:pStyle w:val="Titre2"/>
@@ -2633,7 +2698,7 @@
                     </pic:cNvPicPr>
                   </pic:nvPicPr>
                   <pic:blipFill>
-                    <a:blip r:embed="rId35"/>
+                    <a:blip r:embed="rId36"/>
                     <a:stretch>
                       <a:fillRect/>
                     </a:stretch>
@@ -2671,8 +2736,8 @@
         <w:t xml:space="preserve">## Number of properties found: 1</w:t>
       </w:r>
     </w:p>
-    <w:bookmarkEnd w:id="36"/>
-    <w:bookmarkStart w:id="38" w:name="unmet-demand-run-601"/>
+    <w:bookmarkEnd w:id="37"/>
+    <w:bookmarkStart w:id="39" w:name="unmet-demand-run-601"/>
     <w:p>
       <w:pPr>
         <w:pStyle w:val="Titre2"/>
@@ -2701,7 +2766,7 @@
                     </pic:cNvPicPr>
                   </pic:nvPicPr>
                   <pic:blipFill>
-                    <a:blip r:embed="rId37"/>
+                    <a:blip r:embed="rId38"/>
                     <a:stretch>
                       <a:fillRect/>
                     </a:stretch>
@@ -2744,8 +2809,8 @@
         <w:t xml:space="preserve">## Number of properties found: 1</w:t>
       </w:r>
     </w:p>
-    <w:bookmarkEnd w:id="38"/>
-    <w:bookmarkStart w:id="40" w:name="reservoir-storage-run-601-1"/>
+    <w:bookmarkEnd w:id="39"/>
+    <w:bookmarkStart w:id="41" w:name="reservoir-storage-run-601-1"/>
     <w:p>
       <w:pPr>
         <w:pStyle w:val="Titre2"/>
@@ -2774,7 +2839,7 @@
                     </pic:cNvPicPr>
                   </pic:nvPicPr>
                   <pic:blipFill>
-                    <a:blip r:embed="rId39"/>
+                    <a:blip r:embed="rId40"/>
                     <a:stretch>
                       <a:fillRect/>
                     </a:stretch>
@@ -2806,9 +2871,9 @@
         <w:br w:type="page"/>
       </w:r>
     </w:p>
-    <w:bookmarkEnd w:id="40"/>
     <w:bookmarkEnd w:id="41"/>
-    <w:bookmarkStart w:id="44" w:name="ecological-impacts-assessment"/>
+    <w:bookmarkEnd w:id="42"/>
+    <w:bookmarkStart w:id="45" w:name="ecological-impacts-assessment"/>
     <w:p>
       <w:pPr>
         <w:pStyle w:val="Titre1"/>
@@ -2817,7 +2882,7 @@
         <w:t xml:space="preserve">Ecological Impacts Assessment:</w:t>
       </w:r>
     </w:p>
-    <w:bookmarkStart w:id="42" w:name="elfgen"/>
+    <w:bookmarkStart w:id="43" w:name="elfgen"/>
     <w:p>
       <w:pPr>
         <w:pStyle w:val="Titre2"/>
@@ -2826,8 +2891,19 @@
         <w:t xml:space="preserve">Elfgen:</w:t>
       </w:r>
     </w:p>
-    <w:bookmarkEnd w:id="42"/>
-    <w:bookmarkStart w:id="43" w:name="habitat-if-applicable"/>
+    <w:p>
+      <w:pPr>
+        <w:pStyle w:val="Normal"/>
+      </w:pPr>
+      <w:r>
+        <w:rPr>
+          <w:i/>
+        </w:rPr>
+        <w:t xml:space="preserve">No elfgen plot available for this model</w:t>
+      </w:r>
+    </w:p>
+    <w:bookmarkEnd w:id="43"/>
+    <w:bookmarkStart w:id="44" w:name="habitat-if-applicable"/>
     <w:p>
       <w:pPr>
         <w:pStyle w:val="Titre2"/>
@@ -2841,9 +2917,9 @@
         <w:br w:type="page"/>
       </w:r>
     </w:p>
-    <w:bookmarkEnd w:id="43"/>
     <w:bookmarkEnd w:id="44"/>
-    <w:bookmarkStart w:id="45" w:name="additional-sections"/>
+    <w:bookmarkEnd w:id="45"/>
+    <w:bookmarkStart w:id="46" w:name="additional-sections"/>
     <w:p>
       <w:pPr>
         <w:pStyle w:val="Titre1"/>
@@ -2902,7 +2978,7 @@
         </w:sectPr>
       </w:pPr>
     </w:p>
-    <w:bookmarkEnd w:id="45"/>
+    <w:bookmarkEnd w:id="46"/>
     <w:sectPr xmlns:w="http://schemas.openxmlformats.org/wordprocessingml/2006/main">
       <w:pgMar w:header="0" w:bottom="720" w:top="720" w:right="1440" w:left="720" w:footer="0" w:gutter="720"/>
       <w:pgSz w:h="16848" w:w="11952" w:orient="portrait"/>
@@ -4720,6 +4796,9 @@
     <w:abstractNumId w:val="991"/>
   </w:num>
   <w:num w:numId="1005">
+    <w:abstractNumId w:val="991"/>
+  </w:num>
+  <w:num w:numId="1006">
     <w:abstractNumId w:val="991"/>
   </w:num>
 </w:numbering>

</xml_diff>

<commit_message>
comment out default text and add custom analysis from vahyro
</commit_message>
<xml_diff>
--- a/R/examples/VWP_CIA_Summary.docx
+++ b/R/examples/VWP_CIA_Summary.docx
@@ -187,7 +187,7 @@
     </w:p>
     <w:bookmarkEnd w:id="22"/>
     <w:bookmarkEnd w:id="23"/>
-    <w:bookmarkStart w:id="26" w:name="Xe2a43197c9e9b6479f1eb425063efb11c4a1742"/>
+    <w:bookmarkStart w:id="25" w:name="Xe2a43197c9e9b6479f1eb425063efb11c4a1742"/>
     <w:p>
       <w:pPr>
         <w:pStyle w:val="Titre1"/>
@@ -220,7 +220,7 @@
         <w:t xml:space="preserve">Lorem ipsum dolor sit amet, consectetur adipiscing elit. Nulla eu pulvinar arcu, quis aliquam dui. In at cursus ante. Vestibulum non sagittis lacus. Duis vitae iaculis dui. Vivamus tempor, nibh ut pretium tempus, enim lorem dignissim quam, at euismod massa magna at magna. Sed facilisis dapibus diam nec volutpat. Maecenas facilisis dapibus egestas. Curabitur dignissim pharetra pulvinar. Nunc bibendum elit sed cursus congue. Curabitur ligula quam, iaculis faucibus orci quis, vestibulum lobortis lectus. Suspendisse fringilla nisl pulvinar, laoreet tellus sed, sollicitudin tortor. Donec consequat congue erat in iaculis. Curabitur luctus tellus ut turpis iaculis, nec laoreet ligula scelerisque.</w:t>
       </w:r>
     </w:p>
-    <w:bookmarkStart w:id="25" w:name="location-map"/>
+    <w:bookmarkStart w:id="24" w:name="location-map"/>
     <w:p>
       <w:pPr>
         <w:pStyle w:val="Titre2"/>
@@ -233,92 +233,53 @@
       <w:pPr>
         <w:pStyle w:val="Normal"/>
       </w:pPr>
-      <w:r>
-        <w:drawing>
-          <wp:inline>
-            <wp:extent cx="5963478" cy="4541418"/>
-            <wp:effectExtent b="0" l="0" r="0" t="0"/>
-            <wp:docPr descr="" title="" id="1" name="Picture"/>
-            <a:graphic>
-              <a:graphicData uri="http://schemas.openxmlformats.org/drawingml/2006/picture">
-                <pic:pic>
-                  <pic:nvPicPr>
-                    <pic:cNvPr descr="http://deq1.bse.vt.edu:81/data/proj3/out/fig.location_map.4826467.png" id="2" name="Picture"/>
-                    <pic:cNvPicPr>
-                      <a:picLocks noChangeArrowheads="1" noChangeAspect="1"/>
-                    </pic:cNvPicPr>
-                  </pic:nvPicPr>
-                  <pic:blipFill>
-                    <a:blip r:embed="rId24"/>
-                    <a:stretch>
-                      <a:fillRect/>
-                    </a:stretch>
-                  </pic:blipFill>
-                  <pic:spPr bwMode="auto">
-                    <a:xfrm>
-                      <a:off x="0" y="0"/>
-                      <a:ext cx="5963478" cy="4541418"/>
-                    </a:xfrm>
-                    <a:prstGeom prst="rect">
-                      <a:avLst/>
-                    </a:prstGeom>
-                    <a:noFill/>
-                    <a:ln w="9525">
-                      <a:noFill/>
-                      <a:headEnd/>
-                      <a:tailEnd/>
-                    </a:ln>
-                  </pic:spPr>
-                </pic:pic>
-              </a:graphicData>
-            </a:graphic>
-          </wp:inline>
-        </w:drawing>
-      </w:r>
-    </w:p>
-    <w:p>
-      <w:r>
-        <w:br w:type="page"/>
-      </w:r>
-    </w:p>
-    <w:bookmarkEnd w:id="25"/>
-    <w:bookmarkEnd w:id="26"/>
-    <w:bookmarkStart w:id="27" w:name="model-overview-and-scenario-descriptions"/>
-    <w:p>
-      <w:pPr>
-        <w:pStyle w:val="Titre1"/>
-      </w:pPr>
-      <w:r>
-        <w:t xml:space="preserve">Model Overview and Scenario Descriptions</w:t>
-      </w:r>
-    </w:p>
-    <w:p>
-      <w:pPr>
-        <w:pStyle w:val="Normal"/>
-      </w:pPr>
-      <w:r>
-        <w:t xml:space="preserve">Big Cherry Dam on the South Fork Powell River is modeled as an on-stream impoundment with an upstream contributing area of XX square miles. The model simulates the stream below Big Cherry Dam including the withdrawal for use by the Big Stone gap water treatment plant, down to the outfall of the wastewater treatment plant return flow. Analysis of cumulative impacts is based on the net diversion</w:t>
-      </w:r>
-      <w:r>
-        <w:t xml:space="preserve"> </w:t>
-      </w:r>
       <w:r>
         <w:rPr>
           <w:i/>
         </w:rPr>
-        <w:t xml:space="preserve">after</w:t>
+        <w:t xml:space="preserve">No location map available for this facility model</w:t>
+      </w:r>
+    </w:p>
+    <w:p>
+      <w:r>
+        <w:br w:type="page"/>
+      </w:r>
+    </w:p>
+    <w:bookmarkEnd w:id="24"/>
+    <w:bookmarkEnd w:id="25"/>
+    <w:bookmarkStart w:id="26" w:name="model-overview-and-scenario-descriptions"/>
+    <w:p>
+      <w:pPr>
+        <w:pStyle w:val="Titre1"/>
+      </w:pPr>
+      <w:r>
+        <w:t xml:space="preserve">Model Overview and Scenario Descriptions</w:t>
+      </w:r>
+    </w:p>
+    <w:p>
+      <w:pPr>
+        <w:pStyle w:val="Normal"/>
+      </w:pPr>
+      <w:r>
+        <w:t xml:space="preserve">The Blue Ridge Shadows golf course is modeled as a pump-store facility with a local impoundment having no direct drainage area, and an intake on Crooked Run to refill when water is available. The impoundment is estimated to have a maximum storage of 21.84 acre-feet. The previous permit featured a static MIF below which no pumping was possible. Model scenarios were selected in order to explore</w:t>
       </w:r>
       <w:r>
         <w:t xml:space="preserve"> </w:t>
       </w:r>
       <w:r>
-        <w:t xml:space="preserve">the treated wastewater is discharged back into the stream. The safe yield of the intake is listed as 3.2 mgd from a study published in 2001 (3.2 mgd is equivalent to the permit annual withdrawal limit of 1168 mg/yr).</w:t>
+        <w:t xml:space="preserve">“</w:t>
+      </w:r>
+      <w:r>
+        <w:t xml:space="preserve">percent of flow</w:t>
+      </w:r>
+      <w:r>
+        <w:t xml:space="preserve">”</w:t>
       </w:r>
       <w:r>
         <w:t xml:space="preserve"> </w:t>
       </w:r>
       <w:r>
-        <w:t xml:space="preserve">+ The data for the study was collected in 1997, which predates the drought period of 1999-2002.</w:t>
+        <w:t xml:space="preserve">type withdrawal limits in order to mimic natural flows, and also provide operational flexibility.</w:t>
       </w:r>
     </w:p>
     <w:p>
@@ -341,13 +302,16 @@
         <w:rPr>
           <w:b/>
         </w:rPr>
-        <w:t xml:space="preserve">runid_201</w:t>
+        <w:t xml:space="preserve">Existing permit conditions</w:t>
       </w:r>
       <w:r>
         <w:t xml:space="preserve"> </w:t>
       </w:r>
       <w:r>
-        <w:t xml:space="preserve">- Run report information not provided.</w:t>
+        <w:t xml:space="preserve">(Current Permit) - The existing permit scenario has a static minimum instream flow of 4.13 cfs, which means that all withdrawal must cease from Crooked Run when flow drops below 4.13 cfs.</w:t>
+      </w:r>
+      <w:r>
+        <w:br/>
       </w:r>
     </w:p>
     <w:p>
@@ -362,13 +326,13 @@
         <w:rPr>
           <w:b/>
         </w:rPr>
-        <w:t xml:space="preserve">runid_401</w:t>
+        <w:t xml:space="preserve">Proposed permit conditions with 90% flowby</w:t>
       </w:r>
       <w:r>
         <w:t xml:space="preserve"> </w:t>
       </w:r>
       <w:r>
-        <w:t xml:space="preserve">- Run report information not provided.</w:t>
+        <w:t xml:space="preserve">(90% Flow-by) - The 90% flow-by scenario limits the daily withdrawal from Crooked Run to no more than 10% of the flow in the stream, based on the previous days simulated flow.</w:t>
       </w:r>
     </w:p>
     <w:p>
@@ -376,8 +340,8 @@
         <w:br w:type="page"/>
       </w:r>
     </w:p>
-    <w:bookmarkEnd w:id="27"/>
-    <w:bookmarkStart w:id="28" w:name="X61ca275e0ebb73dfe577a6da48902e2d9362364"/>
+    <w:bookmarkEnd w:id="26"/>
+    <w:bookmarkStart w:id="27" w:name="X61ca275e0ebb73dfe577a6da48902e2d9362364"/>
     <w:p>
       <w:pPr>
         <w:pStyle w:val="Titre1"/>
@@ -395,19 +359,16 @@
         <w:pStyle w:val="Compact"/>
       </w:pPr>
       <w:r>
-        <w:t xml:space="preserve">Safe yield of the intake is listed as 3.2 mgd from a study published in 2001 (3.2 mgd is equivalent to the permit annual withdrawal limit of 1168 mg/yr).</w:t>
-      </w:r>
-    </w:p>
-    <w:p>
-      <w:pPr>
-        <w:numPr>
-          <w:ilvl w:val="1"/>
-          <w:numId w:val="1003"/>
-        </w:numPr>
-        <w:pStyle w:val="Compact"/>
-      </w:pPr>
-      <w:r>
-        <w:t xml:space="preserve">The data for the study was collected in 1997, which predates the drought period of 1999-2002.</w:t>
+        <w:rPr>
+          <w:b/>
+        </w:rPr>
+        <w:t xml:space="preserve">Existing permit conditions</w:t>
+      </w:r>
+      <w:r>
+        <w:t xml:space="preserve"> </w:t>
+      </w:r>
+      <w:r>
+        <w:t xml:space="preserve">- During the summer months of 1999, average flow in Crooked Run drops below 4 cfs for nearly 3 months, coinciding with the period of greatest demand for this facility. As a result, available irrigation storage drops to zero for several weeks.</w:t>
       </w:r>
     </w:p>
     <w:p>
@@ -419,127 +380,58 @@
         <w:pStyle w:val="Compact"/>
       </w:pPr>
       <w:r>
-        <w:t xml:space="preserve">Under the current scenario (withdrawing around 2 mgd/day on average based on current reported withdrawals) they are okay in terms of storage days remaining (132 days) during the drought of record.</w:t>
-      </w:r>
-    </w:p>
-    <w:p>
-      <w:pPr>
-        <w:numPr>
-          <w:ilvl w:val="0"/>
-          <w:numId w:val="1002"/>
-        </w:numPr>
-        <w:pStyle w:val="Compact"/>
-      </w:pPr>
-      <w:r>
-        <w:t xml:space="preserve">Under the current maximum permitted scenario (withdrawing up to 3.2 mgd) storage days remaining drops to 0, and the model shows they are unable to meet all demand during the drought of record.</w:t>
-      </w:r>
-    </w:p>
-    <w:p>
-      <w:pPr>
-        <w:numPr>
-          <w:ilvl w:val="0"/>
-          <w:numId w:val="1002"/>
-        </w:numPr>
-        <w:pStyle w:val="Compact"/>
-      </w:pPr>
-      <w:r>
-        <w:t xml:space="preserve">Reducing the annual withdrawal limit from 1168 mg/yr to 949 mg/yr (3.2 mgd to 2.6 mgd) would likely be sufficient to increase the storage days remaining from 0 to 64 or more days during the drought of record.</w:t>
-      </w:r>
-    </w:p>
-    <w:p>
-      <w:pPr>
-        <w:numPr>
-          <w:ilvl w:val="1"/>
-          <w:numId w:val="1004"/>
-        </w:numPr>
-        <w:pStyle w:val="Compact"/>
-      </w:pPr>
-      <w:r>
-        <w:t xml:space="preserve">Note that demand is projected to decline according to water supply plan.</w:t>
-      </w:r>
-    </w:p>
-    <w:p>
-      <w:pPr>
-        <w:numPr>
-          <w:ilvl w:val="1"/>
-          <w:numId w:val="1004"/>
-        </w:numPr>
-        <w:pStyle w:val="Compact"/>
-      </w:pPr>
-      <w:r>
-        <w:t xml:space="preserve">The max daily withdrawal limit would remain 4.0 mgd</w:t>
-      </w:r>
-    </w:p>
-    <w:p>
-      <w:pPr>
-        <w:numPr>
-          <w:ilvl w:val="0"/>
-          <w:numId w:val="1002"/>
-        </w:numPr>
-        <w:pStyle w:val="Compact"/>
-      </w:pPr>
-      <w:r>
-        <w:t xml:space="preserve">DWR standard guidance for an intake not withdrawing more than 10% instantaneous flow (90% flowby) likely wouldn’t work for this project (reservoir chronically drawn down).</w:t>
-      </w:r>
-    </w:p>
-    <w:p>
-      <w:pPr>
-        <w:numPr>
-          <w:ilvl w:val="1"/>
-          <w:numId w:val="1005"/>
-        </w:numPr>
-        <w:pStyle w:val="Compact"/>
-      </w:pPr>
-      <w:r>
-        <w:t xml:space="preserve">In order to meet a 90% flowby, the annual withdrawal limit may need to be reduced from 3.2 mgd to around 0.68 mgd in order to preserve 47 days remaining storage in the reservoir during the drought of record.</w:t>
-      </w:r>
-    </w:p>
-    <w:p>
-      <w:pPr>
-        <w:numPr>
-          <w:ilvl w:val="0"/>
-          <w:numId w:val="1002"/>
-        </w:numPr>
-        <w:pStyle w:val="Compact"/>
-      </w:pPr>
-      <w:r>
-        <w:t xml:space="preserve">However a 40% flowby would likely be effective at maintaining storage levels and ensuring they can sustainably meet demand while better preserving the natural flow regime.</w:t>
-      </w:r>
-    </w:p>
-    <w:p>
-      <w:pPr>
-        <w:numPr>
-          <w:ilvl w:val="1"/>
-          <w:numId w:val="1006"/>
-        </w:numPr>
-        <w:pStyle w:val="Compact"/>
-      </w:pPr>
-      <w:r>
-        <w:t xml:space="preserve">Changing the flowby from a static 0.5 mgd to a 40% of flow approach when combined with a 2.6 mgd annual withdrawal limit results in around 29 days of storage remaining and no days in which they’re unable to meet demands at the intake during the drought of record.</w:t>
-      </w:r>
-    </w:p>
-    <w:p>
-      <w:pPr>
-        <w:numPr>
-          <w:ilvl w:val="1"/>
-          <w:numId w:val="1006"/>
-        </w:numPr>
-        <w:pStyle w:val="Compact"/>
-      </w:pPr>
-      <w:r>
-        <w:t xml:space="preserve">Although the 40% flowby we tested results in fewer than 60 days remaining storage, emergency connections with neighboring towns would likely be sufficient to maintain supply during times of extreme drought. Additionally, this permit doesn’t currently have drought triggers in place which could help maintain storage levels during dry periods.</w:t>
-      </w:r>
-    </w:p>
-    <w:p>
-      <w:pPr>
-        <w:numPr>
-          <w:ilvl w:val="1"/>
-          <w:numId w:val="1006"/>
-        </w:numPr>
-        <w:pStyle w:val="Compact"/>
-      </w:pPr>
-      <w:r>
-        <w:t xml:space="preserve">Provided that conservation measures can be formulated that permit 60 days remaining storage, the 40% flowby would result in the same 2.6 mgd safe yield as the current 0.5 mgd flowby.</w:t>
+        <w:rPr>
+          <w:b/>
+        </w:rPr>
+        <w:t xml:space="preserve">Proposed permit conditions with 90% flowby</w:t>
+      </w:r>
+      <w:r>
+        <w:t xml:space="preserve"> </w:t>
+      </w:r>
+      <w:r>
+        <w:t xml:space="preserve">- The 90% flow-by scenario results in more flexibility to pump under extremely dry conditions, as compared to the current static MIF permit condition. As a result, the operation is able to meet offstream need during all simulated periods, with a small amount of water remaining during the lowest simulated flow.</w:t>
+      </w:r>
+      <w:r>
+        <w:t xml:space="preserve"> </w:t>
+      </w:r>
+      <w:r>
+        <w:t xml:space="preserve"> </w:t>
+      </w:r>
+      <w:r>
+        <w:t xml:space="preserve"> </w:t>
+      </w:r>
+      <w:r>
+        <w:t xml:space="preserve"> </w:t>
+      </w:r>
+      <w:r>
+        <w:t xml:space="preserve"> </w:t>
+      </w:r>
+      <w:r>
+        <w:t xml:space="preserve"> </w:t>
+      </w:r>
+      <w:r>
+        <w:t xml:space="preserve"> </w:t>
+      </w:r>
+      <w:r>
+        <w:t xml:space="preserve"> </w:t>
+      </w:r>
+      <w:r>
+        <w:t xml:space="preserve"> </w:t>
+      </w:r>
+      <w:r>
+        <w:t xml:space="preserve"> </w:t>
+      </w:r>
+      <w:r>
+        <w:t xml:space="preserve"> </w:t>
+      </w:r>
+      <w:r>
+        <w:t xml:space="preserve"> </w:t>
+      </w:r>
+      <w:r>
+        <w:t xml:space="preserve"> </w:t>
+      </w:r>
+      <w:r>
+        <w:t xml:space="preserve"> </w:t>
       </w:r>
     </w:p>
     <w:p>
@@ -557,8 +449,8 @@
         </w:sectPr>
       </w:pPr>
     </w:p>
-    <w:bookmarkEnd w:id="28"/>
-    <w:bookmarkStart w:id="29" w:name="stats-comparison-table"/>
+    <w:bookmarkEnd w:id="27"/>
+    <w:bookmarkStart w:id="28" w:name="stats-comparison-table"/>
     <w:p>
       <w:pPr>
         <w:pStyle w:val="Titre1"/>
@@ -651,7 +543,7 @@
                 <w:szCs w:val="22"/>
                 <w:color w:val="000000"/>
               </w:rPr>
-              <w:t xml:space="preserve">201</w:t>
+              <w:t xml:space="preserve">400</w:t>
             </w:r>
           </w:p>
         </w:tc>
@@ -686,7 +578,7 @@
                 <w:szCs w:val="22"/>
                 <w:color w:val="000000"/>
               </w:rPr>
-              <w:t xml:space="preserve">401</w:t>
+              <w:t xml:space="preserve">600</w:t>
             </w:r>
           </w:p>
         </w:tc>
@@ -694,7 +586,7 @@
       <w:tr>
         <w:trPr>
           <w:cantSplit/>
-          <w:trHeight w:val="602" w:hRule="auto"/>
+          <w:trHeight w:val="615" w:hRule="auto"/>
         </w:trPr>
         <w:tc>
           <w:tcPr>
@@ -758,7 +650,7 @@
                 <w:szCs w:val="18"/>
                 <w:color w:val="000000"/>
               </w:rPr>
-              <w:t xml:space="preserve">Current Conditions, 1998-2002</w:t>
+              <w:t xml:space="preserve">Draft Permit Term Max + Current, full time period</w:t>
             </w:r>
           </w:p>
         </w:tc>
@@ -791,7 +683,7 @@
                 <w:szCs w:val="18"/>
                 <w:color w:val="000000"/>
               </w:rPr>
-              <w:t xml:space="preserve">Draft Permit Term Max + Current, 1998-2002</w:t>
+              <w:t xml:space="preserve">Draft Permit Term Max w/Proposed, full time period</w:t>
             </w:r>
           </w:p>
         </w:tc>
@@ -973,7 +865,7 @@
                 <w:szCs w:val="18"/>
                 <w:color w:val="000000"/>
               </w:rPr>
-              <w:t xml:space="preserve">4.76</w:t>
+              <w:t xml:space="preserve">17.30</w:t>
             </w:r>
           </w:p>
         </w:tc>
@@ -1007,7 +899,7 @@
                 <w:szCs w:val="18"/>
                 <w:color w:val="000000"/>
               </w:rPr>
-              <w:t xml:space="preserve">3.39</w:t>
+              <w:t xml:space="preserve">17.29</w:t>
             </w:r>
           </w:p>
         </w:tc>
@@ -1081,7 +973,7 @@
                 <w:szCs w:val="18"/>
                 <w:color w:val="000000"/>
               </w:rPr>
-              <w:t xml:space="preserve"> 8.95</w:t>
+              <w:t xml:space="preserve">17.41</w:t>
             </w:r>
           </w:p>
         </w:tc>
@@ -1115,7 +1007,7 @@
                 <w:szCs w:val="18"/>
                 <w:color w:val="000000"/>
               </w:rPr>
-              <w:t xml:space="preserve">10.46</w:t>
+              <w:t xml:space="preserve">17.42</w:t>
             </w:r>
           </w:p>
         </w:tc>
@@ -1189,7 +1081,7 @@
                 <w:szCs w:val="18"/>
                 <w:color w:val="000000"/>
               </w:rPr>
-              <w:t xml:space="preserve">132.94</w:t>
+              <w:t xml:space="preserve"/>
             </w:r>
           </w:p>
         </w:tc>
@@ -1223,7 +1115,7 @@
                 <w:szCs w:val="18"/>
                 <w:color w:val="000000"/>
               </w:rPr>
-              <w:t xml:space="preserve">  0.00</w:t>
+              <w:t xml:space="preserve"/>
             </w:r>
           </w:p>
         </w:tc>
@@ -1297,7 +1189,7 @@
                 <w:szCs w:val="18"/>
                 <w:color w:val="000000"/>
               </w:rPr>
-              <w:t xml:space="preserve">0.75</w:t>
+              <w:t xml:space="preserve">0.03</w:t>
             </w:r>
           </w:p>
         </w:tc>
@@ -1331,7 +1223,7 @@
                 <w:szCs w:val="18"/>
                 <w:color w:val="000000"/>
               </w:rPr>
-              <w:t xml:space="preserve">0.55</w:t>
+              <w:t xml:space="preserve">0.03</w:t>
             </w:r>
           </w:p>
         </w:tc>
@@ -1405,7 +1297,7 @@
                 <w:szCs w:val="18"/>
                 <w:color w:val="000000"/>
               </w:rPr>
-              <w:t xml:space="preserve">0.84</w:t>
+              <w:t xml:space="preserve">0.26</w:t>
             </w:r>
           </w:p>
         </w:tc>
@@ -1439,7 +1331,7 @@
                 <w:szCs w:val="18"/>
                 <w:color w:val="000000"/>
               </w:rPr>
-              <w:t xml:space="preserve">0.84</w:t>
+              <w:t xml:space="preserve">0.23</w:t>
             </w:r>
           </w:p>
         </w:tc>
@@ -1513,7 +1405,7 @@
                 <w:szCs w:val="18"/>
                 <w:color w:val="000000"/>
               </w:rPr>
-              <w:t xml:space="preserve">0.47</w:t>
+              <w:t xml:space="preserve">0.01</w:t>
             </w:r>
           </w:p>
         </w:tc>
@@ -1547,7 +1439,7 @@
                 <w:szCs w:val="18"/>
                 <w:color w:val="000000"/>
               </w:rPr>
-              <w:t xml:space="preserve">0.68</w:t>
+              <w:t xml:space="preserve">0.01</w:t>
             </w:r>
           </w:p>
         </w:tc>
@@ -1621,7 +1513,7 @@
                 <w:szCs w:val="18"/>
                 <w:color w:val="000000"/>
               </w:rPr>
-              <w:t xml:space="preserve">2.11</w:t>
+              <w:t xml:space="preserve">0.08</w:t>
             </w:r>
           </w:p>
         </w:tc>
@@ -1655,7 +1547,7 @@
                 <w:szCs w:val="18"/>
                 <w:color w:val="000000"/>
               </w:rPr>
-              <w:t xml:space="preserve">3.09</w:t>
+              <w:t xml:space="preserve">0.08</w:t>
             </w:r>
           </w:p>
         </w:tc>
@@ -1945,7 +1837,7 @@
                 <w:szCs w:val="18"/>
                 <w:color w:val="000000"/>
               </w:rPr>
-              <w:t xml:space="preserve">2.11</w:t>
+              <w:t xml:space="preserve">0.04</w:t>
             </w:r>
           </w:p>
         </w:tc>
@@ -1979,7 +1871,7 @@
                 <w:szCs w:val="18"/>
                 <w:color w:val="000000"/>
               </w:rPr>
-              <w:t xml:space="preserve">3.09</w:t>
+              <w:t xml:space="preserve">0.04</w:t>
             </w:r>
           </w:p>
         </w:tc>
@@ -2053,7 +1945,7 @@
                 <w:szCs w:val="18"/>
                 <w:color w:val="000000"/>
               </w:rPr>
-              <w:t xml:space="preserve">1.69</w:t>
+              <w:t xml:space="preserve">0</w:t>
             </w:r>
           </w:p>
         </w:tc>
@@ -2087,7 +1979,7 @@
                 <w:szCs w:val="18"/>
                 <w:color w:val="000000"/>
               </w:rPr>
-              <w:t xml:space="preserve">2.47</w:t>
+              <w:t xml:space="preserve">0</w:t>
             </w:r>
           </w:p>
         </w:tc>
@@ -2161,7 +2053,7 @@
                 <w:szCs w:val="18"/>
                 <w:color w:val="000000"/>
               </w:rPr>
-              <w:t xml:space="preserve">0.0</w:t>
+              <w:t xml:space="preserve">0.10</w:t>
             </w:r>
           </w:p>
         </w:tc>
@@ -2195,7 +2087,7 @@
                 <w:szCs w:val="18"/>
                 <w:color w:val="000000"/>
               </w:rPr>
-              <w:t xml:space="preserve">2.7</w:t>
+              <w:t xml:space="preserve">0.04</w:t>
             </w:r>
           </w:p>
         </w:tc>
@@ -2269,7 +2161,7 @@
                 <w:szCs w:val="18"/>
                 <w:color w:val="000000"/>
               </w:rPr>
-              <w:t xml:space="preserve">-3.82</w:t>
+              <w:t xml:space="preserve">No elfgen Available</w:t>
             </w:r>
           </w:p>
         </w:tc>
@@ -2303,7 +2195,7 @@
                 <w:szCs w:val="18"/>
                 <w:color w:val="000000"/>
               </w:rPr>
-              <w:t xml:space="preserve">-6.82</w:t>
+              <w:t xml:space="preserve">No elfgen Available</w:t>
             </w:r>
           </w:p>
         </w:tc>
@@ -2377,7 +2269,7 @@
                 <w:szCs w:val="18"/>
                 <w:color w:val="000000"/>
               </w:rPr>
-              <w:t xml:space="preserve">-16.44</w:t>
+              <w:t xml:space="preserve">No elfgen Available</w:t>
             </w:r>
           </w:p>
         </w:tc>
@@ -2411,7 +2303,7 @@
                 <w:szCs w:val="18"/>
                 <w:color w:val="000000"/>
               </w:rPr>
-              <w:t xml:space="preserve">-29.34</w:t>
+              <w:t xml:space="preserve">No elfgen Available</w:t>
             </w:r>
           </w:p>
         </w:tc>
@@ -2427,14 +2319,86 @@
         </w:sectPr>
       </w:pPr>
     </w:p>
+    <w:bookmarkEnd w:id="28"/>
+    <w:bookmarkStart w:id="29" w:name="reservoir-storage-plots"/>
+    <w:p>
+      <w:pPr>
+        <w:pStyle w:val="Titre1"/>
+      </w:pPr>
+      <w:r>
+        <w:t xml:space="preserve">Reservoir Storage Plots:</w:t>
+      </w:r>
+    </w:p>
+    <w:p>
+      <w:pPr>
+        <w:pStyle w:val="SourceCode"/>
+      </w:pPr>
+      <w:r>
+        <w:rPr>
+          <w:rStyle w:val="VerbatimChar"/>
+        </w:rPr>
+        <w:t xml:space="preserve">## This property does not exist</w:t>
+      </w:r>
+    </w:p>
+    <w:p>
+      <w:pPr>
+        <w:pStyle w:val="Normal"/>
+      </w:pPr>
+      <w:r>
+        <w:t xml:space="preserve">[1]</w:t>
+      </w:r>
+      <w:r>
+        <w:t xml:space="preserve"> </w:t>
+      </w:r>
+      <w:r>
+        <w:t xml:space="preserve">“</w:t>
+      </w:r>
+      <w:r>
+        <w:t xml:space="preserve">No riverseg impoundment for run id 400</w:t>
+      </w:r>
+      <w:r>
+        <w:t xml:space="preserve">”</w:t>
+      </w:r>
+    </w:p>
+    <w:p>
+      <w:pPr>
+        <w:pStyle w:val="SourceCode"/>
+      </w:pPr>
+      <w:r>
+        <w:rPr>
+          <w:rStyle w:val="VerbatimChar"/>
+        </w:rPr>
+        <w:t xml:space="preserve">## This property does not exist</w:t>
+      </w:r>
+    </w:p>
+    <w:p>
+      <w:pPr>
+        <w:pStyle w:val="Normal"/>
+      </w:pPr>
+      <w:r>
+        <w:t xml:space="preserve">[1]</w:t>
+      </w:r>
+      <w:r>
+        <w:t xml:space="preserve"> </w:t>
+      </w:r>
+      <w:r>
+        <w:t xml:space="preserve">“</w:t>
+      </w:r>
+      <w:r>
+        <w:t xml:space="preserve">No riverseg impoundment for run id 600</w:t>
+      </w:r>
+      <w:r>
+        <w:t xml:space="preserve">”</w:t>
+      </w:r>
+    </w:p>
     <w:bookmarkEnd w:id="29"/>
-    <w:bookmarkStart w:id="34" w:name="reservoir-storage-plots"/>
+    <w:bookmarkStart w:id="42" w:name="unmet-demand-heatmaps"/>
     <w:p>
       <w:pPr>
         <w:pStyle w:val="Titre1"/>
       </w:pPr>
       <w:r>
-        <w:t xml:space="preserve">Reservoir Storage Plots:</w:t>
+        <w:t xml:space="preserve">Unmet Demand Heatmaps:</w:t>
       </w:r>
     </w:p>
     <w:p>
@@ -2448,13 +2412,13 @@
         <w:t xml:space="preserve">## Number of properties found: 1</w:t>
       </w:r>
     </w:p>
-    <w:bookmarkStart w:id="31" w:name="reservoir-storage-run-201"/>
+    <w:bookmarkStart w:id="31" w:name="reservoir-storage-run-400"/>
     <w:p>
       <w:pPr>
         <w:pStyle w:val="Titre2"/>
       </w:pPr>
       <w:r>
-        <w:t xml:space="preserve">Reservoir Storage: run 201</w:t>
+        <w:t xml:space="preserve">Reservoir Storage: run 400</w:t>
       </w:r>
     </w:p>
     <w:p>
@@ -2464,20 +2428,161 @@
       <w:r>
         <w:drawing>
           <wp:inline>
-            <wp:extent cx="5969000" cy="5969000"/>
+            <wp:extent cx="5969000" cy="3769894"/>
+            <wp:effectExtent b="0" l="0" r="0" t="0"/>
+            <wp:docPr descr="" title="" id="1" name="Picture"/>
+            <a:graphic>
+              <a:graphicData uri="http://schemas.openxmlformats.org/drawingml/2006/picture">
+                <pic:pic>
+                  <pic:nvPicPr>
+                    <pic:cNvPr descr="http://deq1.bse.vt.edu:81/data/proj3/out/fig.unmet_heatmap_amt.351628.400.png" id="2" name="Picture"/>
+                    <pic:cNvPicPr>
+                      <a:picLocks noChangeArrowheads="1" noChangeAspect="1"/>
+                    </pic:cNvPicPr>
+                  </pic:nvPicPr>
+                  <pic:blipFill>
+                    <a:blip r:embed="rId30"/>
+                    <a:stretch>
+                      <a:fillRect/>
+                    </a:stretch>
+                  </pic:blipFill>
+                  <pic:spPr bwMode="auto">
+                    <a:xfrm>
+                      <a:off x="0" y="0"/>
+                      <a:ext cx="5969000" cy="3769894"/>
+                    </a:xfrm>
+                    <a:prstGeom prst="rect">
+                      <a:avLst/>
+                    </a:prstGeom>
+                    <a:noFill/>
+                    <a:ln w="9525">
+                      <a:noFill/>
+                      <a:headEnd/>
+                      <a:tailEnd/>
+                    </a:ln>
+                  </pic:spPr>
+                </pic:pic>
+              </a:graphicData>
+            </a:graphic>
+          </wp:inline>
+        </w:drawing>
+      </w:r>
+    </w:p>
+    <w:p>
+      <w:pPr>
+        <w:pStyle w:val="SourceCode"/>
+      </w:pPr>
+      <w:r>
+        <w:rPr>
+          <w:rStyle w:val="VerbatimChar"/>
+        </w:rPr>
+        <w:t xml:space="preserve">## Number of properties found: 1</w:t>
+      </w:r>
+    </w:p>
+    <w:bookmarkEnd w:id="31"/>
+    <w:bookmarkStart w:id="33" w:name="unmet-demand-run-400"/>
+    <w:p>
+      <w:pPr>
+        <w:pStyle w:val="Titre2"/>
+      </w:pPr>
+      <w:r>
+        <w:t xml:space="preserve">Unmet Demand: run 400</w:t>
+      </w:r>
+    </w:p>
+    <w:p>
+      <w:pPr>
+        <w:pStyle w:val="Normal"/>
+      </w:pPr>
+      <w:r>
+        <w:drawing>
+          <wp:inline>
+            <wp:extent cx="5969000" cy="4050392"/>
             <wp:effectExtent b="0" l="0" r="0" t="0"/>
             <wp:docPr descr="" title="" id="3" name="Picture"/>
             <a:graphic>
               <a:graphicData uri="http://schemas.openxmlformats.org/drawingml/2006/picture">
                 <pic:pic>
                   <pic:nvPicPr>
-                    <pic:cNvPr descr="http://deq1.bse.vt.edu:81/data/proj3/out/fig.imp_storage.all.352078.201.png" id="4" name="Picture"/>
+                    <pic:cNvPr descr="http://deq1.bse.vt.edu:81/data/proj3/out/fig.30daymax_unmet.351628.400.png" id="4" name="Picture"/>
                     <pic:cNvPicPr>
                       <a:picLocks noChangeArrowheads="1" noChangeAspect="1"/>
                     </pic:cNvPicPr>
                   </pic:nvPicPr>
                   <pic:blipFill>
-                    <a:blip r:embed="rId30"/>
+                    <a:blip r:embed="rId32"/>
+                    <a:stretch>
+                      <a:fillRect/>
+                    </a:stretch>
+                  </pic:blipFill>
+                  <pic:spPr bwMode="auto">
+                    <a:xfrm>
+                      <a:off x="0" y="0"/>
+                      <a:ext cx="5969000" cy="4050392"/>
+                    </a:xfrm>
+                    <a:prstGeom prst="rect">
+                      <a:avLst/>
+                    </a:prstGeom>
+                    <a:noFill/>
+                    <a:ln w="9525">
+                      <a:noFill/>
+                      <a:headEnd/>
+                      <a:tailEnd/>
+                    </a:ln>
+                  </pic:spPr>
+                </pic:pic>
+              </a:graphicData>
+            </a:graphic>
+          </wp:inline>
+        </w:drawing>
+      </w:r>
+    </w:p>
+    <w:p>
+      <w:r>
+        <w:br w:type="page"/>
+      </w:r>
+    </w:p>
+    <w:p>
+      <w:pPr>
+        <w:pStyle w:val="SourceCode"/>
+      </w:pPr>
+      <w:r>
+        <w:rPr>
+          <w:rStyle w:val="VerbatimChar"/>
+        </w:rPr>
+        <w:t xml:space="preserve">## Number of properties found: 1</w:t>
+      </w:r>
+    </w:p>
+    <w:bookmarkEnd w:id="33"/>
+    <w:bookmarkStart w:id="35" w:name="reservoir-storage-run-400-1"/>
+    <w:p>
+      <w:pPr>
+        <w:pStyle w:val="Titre2"/>
+      </w:pPr>
+      <w:r>
+        <w:t xml:space="preserve">Reservoir Storage: run 400</w:t>
+      </w:r>
+    </w:p>
+    <w:p>
+      <w:pPr>
+        <w:pStyle w:val="Normal"/>
+      </w:pPr>
+      <w:r>
+        <w:drawing>
+          <wp:inline>
+            <wp:extent cx="5969000" cy="5969000"/>
+            <wp:effectExtent b="0" l="0" r="0" t="0"/>
+            <wp:docPr descr="" title="" id="5" name="Picture"/>
+            <a:graphic>
+              <a:graphicData uri="http://schemas.openxmlformats.org/drawingml/2006/picture">
+                <pic:pic>
+                  <pic:nvPicPr>
+                    <pic:cNvPr descr="http://deq1.bse.vt.edu:81/data/proj3/out/fig.imp_storage.all.351628.400.png" id="6" name="Picture"/>
+                    <pic:cNvPicPr>
+                      <a:picLocks noChangeArrowheads="1" noChangeAspect="1"/>
+                    </pic:cNvPicPr>
+                  </pic:nvPicPr>
+                  <pic:blipFill>
+                    <a:blip r:embed="rId34"/>
                     <a:stretch>
                       <a:fillRect/>
                     </a:stretch>
@@ -2520,14 +2625,14 @@
         <w:t xml:space="preserve">## Number of properties found: 1</w:t>
       </w:r>
     </w:p>
-    <w:bookmarkEnd w:id="31"/>
-    <w:bookmarkStart w:id="33" w:name="reservoir-storage-run-401"/>
+    <w:bookmarkEnd w:id="35"/>
+    <w:bookmarkStart w:id="37" w:name="reservoir-storage-run-600"/>
     <w:p>
       <w:pPr>
         <w:pStyle w:val="Titre2"/>
       </w:pPr>
       <w:r>
-        <w:t xml:space="preserve">Reservoir Storage: run 401</w:t>
+        <w:t xml:space="preserve">Reservoir Storage: run 600</w:t>
       </w:r>
     </w:p>
     <w:p>
@@ -2537,20 +2642,161 @@
       <w:r>
         <w:drawing>
           <wp:inline>
-            <wp:extent cx="5969000" cy="5969000"/>
+            <wp:extent cx="5969000" cy="3769894"/>
             <wp:effectExtent b="0" l="0" r="0" t="0"/>
-            <wp:docPr descr="" title="" id="5" name="Picture"/>
+            <wp:docPr descr="" title="" id="7" name="Picture"/>
             <a:graphic>
               <a:graphicData uri="http://schemas.openxmlformats.org/drawingml/2006/picture">
                 <pic:pic>
                   <pic:nvPicPr>
-                    <pic:cNvPr descr="http://deq1.bse.vt.edu:81/data/proj3/out/fig.imp_storage.all.352078.401.png" id="6" name="Picture"/>
+                    <pic:cNvPr descr="http://deq1.bse.vt.edu:81/data/proj3/out/fig.unmet_heatmap_amt.351628.600.png" id="8" name="Picture"/>
                     <pic:cNvPicPr>
                       <a:picLocks noChangeArrowheads="1" noChangeAspect="1"/>
                     </pic:cNvPicPr>
                   </pic:nvPicPr>
                   <pic:blipFill>
-                    <a:blip r:embed="rId32"/>
+                    <a:blip r:embed="rId36"/>
+                    <a:stretch>
+                      <a:fillRect/>
+                    </a:stretch>
+                  </pic:blipFill>
+                  <pic:spPr bwMode="auto">
+                    <a:xfrm>
+                      <a:off x="0" y="0"/>
+                      <a:ext cx="5969000" cy="3769894"/>
+                    </a:xfrm>
+                    <a:prstGeom prst="rect">
+                      <a:avLst/>
+                    </a:prstGeom>
+                    <a:noFill/>
+                    <a:ln w="9525">
+                      <a:noFill/>
+                      <a:headEnd/>
+                      <a:tailEnd/>
+                    </a:ln>
+                  </pic:spPr>
+                </pic:pic>
+              </a:graphicData>
+            </a:graphic>
+          </wp:inline>
+        </w:drawing>
+      </w:r>
+    </w:p>
+    <w:p>
+      <w:pPr>
+        <w:pStyle w:val="SourceCode"/>
+      </w:pPr>
+      <w:r>
+        <w:rPr>
+          <w:rStyle w:val="VerbatimChar"/>
+        </w:rPr>
+        <w:t xml:space="preserve">## Number of properties found: 1</w:t>
+      </w:r>
+    </w:p>
+    <w:bookmarkEnd w:id="37"/>
+    <w:bookmarkStart w:id="39" w:name="unmet-demand-run-600"/>
+    <w:p>
+      <w:pPr>
+        <w:pStyle w:val="Titre2"/>
+      </w:pPr>
+      <w:r>
+        <w:t xml:space="preserve">Unmet Demand: run 600</w:t>
+      </w:r>
+    </w:p>
+    <w:p>
+      <w:pPr>
+        <w:pStyle w:val="Normal"/>
+      </w:pPr>
+      <w:r>
+        <w:drawing>
+          <wp:inline>
+            <wp:extent cx="5969000" cy="4050392"/>
+            <wp:effectExtent b="0" l="0" r="0" t="0"/>
+            <wp:docPr descr="" title="" id="9" name="Picture"/>
+            <a:graphic>
+              <a:graphicData uri="http://schemas.openxmlformats.org/drawingml/2006/picture">
+                <pic:pic>
+                  <pic:nvPicPr>
+                    <pic:cNvPr descr="http://deq1.bse.vt.edu:81/data/proj3/out/fig.30daymax_unmet.351628.600.png" id="10" name="Picture"/>
+                    <pic:cNvPicPr>
+                      <a:picLocks noChangeArrowheads="1" noChangeAspect="1"/>
+                    </pic:cNvPicPr>
+                  </pic:nvPicPr>
+                  <pic:blipFill>
+                    <a:blip r:embed="rId38"/>
+                    <a:stretch>
+                      <a:fillRect/>
+                    </a:stretch>
+                  </pic:blipFill>
+                  <pic:spPr bwMode="auto">
+                    <a:xfrm>
+                      <a:off x="0" y="0"/>
+                      <a:ext cx="5969000" cy="4050392"/>
+                    </a:xfrm>
+                    <a:prstGeom prst="rect">
+                      <a:avLst/>
+                    </a:prstGeom>
+                    <a:noFill/>
+                    <a:ln w="9525">
+                      <a:noFill/>
+                      <a:headEnd/>
+                      <a:tailEnd/>
+                    </a:ln>
+                  </pic:spPr>
+                </pic:pic>
+              </a:graphicData>
+            </a:graphic>
+          </wp:inline>
+        </w:drawing>
+      </w:r>
+    </w:p>
+    <w:p>
+      <w:r>
+        <w:br w:type="page"/>
+      </w:r>
+    </w:p>
+    <w:p>
+      <w:pPr>
+        <w:pStyle w:val="SourceCode"/>
+      </w:pPr>
+      <w:r>
+        <w:rPr>
+          <w:rStyle w:val="VerbatimChar"/>
+        </w:rPr>
+        <w:t xml:space="preserve">## Number of properties found: 1</w:t>
+      </w:r>
+    </w:p>
+    <w:bookmarkEnd w:id="39"/>
+    <w:bookmarkStart w:id="41" w:name="reservoir-storage-run-600-1"/>
+    <w:p>
+      <w:pPr>
+        <w:pStyle w:val="Titre2"/>
+      </w:pPr>
+      <w:r>
+        <w:t xml:space="preserve">Reservoir Storage: run 600</w:t>
+      </w:r>
+    </w:p>
+    <w:p>
+      <w:pPr>
+        <w:pStyle w:val="Normal"/>
+      </w:pPr>
+      <w:r>
+        <w:drawing>
+          <wp:inline>
+            <wp:extent cx="5969000" cy="5969000"/>
+            <wp:effectExtent b="0" l="0" r="0" t="0"/>
+            <wp:docPr descr="" title="" id="11" name="Picture"/>
+            <a:graphic>
+              <a:graphicData uri="http://schemas.openxmlformats.org/drawingml/2006/picture">
+                <pic:pic>
+                  <pic:nvPicPr>
+                    <pic:cNvPr descr="http://deq1.bse.vt.edu:81/data/proj3/out/fig.imp_storage.all.351628.600.png" id="12" name="Picture"/>
+                    <pic:cNvPicPr>
+                      <a:picLocks noChangeArrowheads="1" noChangeAspect="1"/>
+                    </pic:cNvPicPr>
+                  </pic:nvPicPr>
+                  <pic:blipFill>
+                    <a:blip r:embed="rId40"/>
                     <a:stretch>
                       <a:fillRect/>
                     </a:stretch>
@@ -2582,150 +2828,45 @@
         <w:br w:type="page"/>
       </w:r>
     </w:p>
-    <w:bookmarkEnd w:id="33"/>
-    <w:bookmarkEnd w:id="34"/>
-    <w:bookmarkStart w:id="43" w:name="unmet-demand-heatmaps"/>
+    <w:bookmarkEnd w:id="41"/>
+    <w:bookmarkEnd w:id="42"/>
+    <w:bookmarkStart w:id="45" w:name="ecological-impacts-assessment"/>
     <w:p>
       <w:pPr>
         <w:pStyle w:val="Titre1"/>
       </w:pPr>
       <w:r>
-        <w:t xml:space="preserve">Unmet Demand Heatmaps:</w:t>
-      </w:r>
-    </w:p>
-    <w:p>
-      <w:pPr>
-        <w:pStyle w:val="SourceCode"/>
+        <w:t xml:space="preserve">Ecological Impacts Assessment:</w:t>
+      </w:r>
+    </w:p>
+    <w:bookmarkStart w:id="43" w:name="elfgen"/>
+    <w:p>
+      <w:pPr>
+        <w:pStyle w:val="Titre2"/>
+      </w:pPr>
+      <w:r>
+        <w:t xml:space="preserve">Elfgen:</w:t>
+      </w:r>
+    </w:p>
+    <w:p>
+      <w:pPr>
+        <w:pStyle w:val="Normal"/>
       </w:pPr>
       <w:r>
         <w:rPr>
-          <w:rStyle w:val="VerbatimChar"/>
+          <w:i/>
         </w:rPr>
-        <w:t xml:space="preserve">## Number of properties found: 1</w:t>
-      </w:r>
-    </w:p>
-    <w:bookmarkStart w:id="36" w:name="reservoir-storage-run-201-1"/>
+        <w:t xml:space="preserve">No elfgen plot available for this model</w:t>
+      </w:r>
+    </w:p>
+    <w:bookmarkEnd w:id="43"/>
+    <w:bookmarkStart w:id="44" w:name="habitat-if-applicable"/>
     <w:p>
       <w:pPr>
         <w:pStyle w:val="Titre2"/>
       </w:pPr>
       <w:r>
-        <w:t xml:space="preserve">Reservoir Storage: run 201</w:t>
-      </w:r>
-    </w:p>
-    <w:p>
-      <w:pPr>
-        <w:pStyle w:val="Normal"/>
-      </w:pPr>
-      <w:r>
-        <w:drawing>
-          <wp:inline>
-            <wp:extent cx="5969000" cy="3769894"/>
-            <wp:effectExtent b="0" l="0" r="0" t="0"/>
-            <wp:docPr descr="" title="" id="7" name="Picture"/>
-            <a:graphic>
-              <a:graphicData uri="http://schemas.openxmlformats.org/drawingml/2006/picture">
-                <pic:pic>
-                  <pic:nvPicPr>
-                    <pic:cNvPr descr="http://deq1.bse.vt.edu:81/data/proj3/out/fig.unmet_heatmap_amt.247415.201.png" id="8" name="Picture"/>
-                    <pic:cNvPicPr>
-                      <a:picLocks noChangeArrowheads="1" noChangeAspect="1"/>
-                    </pic:cNvPicPr>
-                  </pic:nvPicPr>
-                  <pic:blipFill>
-                    <a:blip r:embed="rId35"/>
-                    <a:stretch>
-                      <a:fillRect/>
-                    </a:stretch>
-                  </pic:blipFill>
-                  <pic:spPr bwMode="auto">
-                    <a:xfrm>
-                      <a:off x="0" y="0"/>
-                      <a:ext cx="5969000" cy="3769894"/>
-                    </a:xfrm>
-                    <a:prstGeom prst="rect">
-                      <a:avLst/>
-                    </a:prstGeom>
-                    <a:noFill/>
-                    <a:ln w="9525">
-                      <a:noFill/>
-                      <a:headEnd/>
-                      <a:tailEnd/>
-                    </a:ln>
-                  </pic:spPr>
-                </pic:pic>
-              </a:graphicData>
-            </a:graphic>
-          </wp:inline>
-        </w:drawing>
-      </w:r>
-    </w:p>
-    <w:p>
-      <w:pPr>
-        <w:pStyle w:val="SourceCode"/>
-      </w:pPr>
-      <w:r>
-        <w:rPr>
-          <w:rStyle w:val="VerbatimChar"/>
-        </w:rPr>
-        <w:t xml:space="preserve">## Number of properties found: 1</w:t>
-      </w:r>
-    </w:p>
-    <w:bookmarkEnd w:id="36"/>
-    <w:bookmarkStart w:id="38" w:name="unmet-demand-run-201"/>
-    <w:p>
-      <w:pPr>
-        <w:pStyle w:val="Titre2"/>
-      </w:pPr>
-      <w:r>
-        <w:t xml:space="preserve">Unmet Demand: run 201</w:t>
-      </w:r>
-    </w:p>
-    <w:p>
-      <w:pPr>
-        <w:pStyle w:val="Normal"/>
-      </w:pPr>
-      <w:r>
-        <w:drawing>
-          <wp:inline>
-            <wp:extent cx="5969000" cy="4050392"/>
-            <wp:effectExtent b="0" l="0" r="0" t="0"/>
-            <wp:docPr descr="" title="" id="9" name="Picture"/>
-            <a:graphic>
-              <a:graphicData uri="http://schemas.openxmlformats.org/drawingml/2006/picture">
-                <pic:pic>
-                  <pic:nvPicPr>
-                    <pic:cNvPr descr="http://deq1.bse.vt.edu:81/data/proj3/out/fig.30daymax_unmet.247415.201.png" id="10" name="Picture"/>
-                    <pic:cNvPicPr>
-                      <a:picLocks noChangeArrowheads="1" noChangeAspect="1"/>
-                    </pic:cNvPicPr>
-                  </pic:nvPicPr>
-                  <pic:blipFill>
-                    <a:blip r:embed="rId37"/>
-                    <a:stretch>
-                      <a:fillRect/>
-                    </a:stretch>
-                  </pic:blipFill>
-                  <pic:spPr bwMode="auto">
-                    <a:xfrm>
-                      <a:off x="0" y="0"/>
-                      <a:ext cx="5969000" cy="4050392"/>
-                    </a:xfrm>
-                    <a:prstGeom prst="rect">
-                      <a:avLst/>
-                    </a:prstGeom>
-                    <a:noFill/>
-                    <a:ln w="9525">
-                      <a:noFill/>
-                      <a:headEnd/>
-                      <a:tailEnd/>
-                    </a:ln>
-                  </pic:spPr>
-                </pic:pic>
-              </a:graphicData>
-            </a:graphic>
-          </wp:inline>
-        </w:drawing>
+        <w:t xml:space="preserve">Habitat (If Applicable):</w:t>
       </w:r>
     </w:p>
     <w:p>
@@ -2733,304 +2874,9 @@
         <w:br w:type="page"/>
       </w:r>
     </w:p>
-    <w:p>
-      <w:pPr>
-        <w:pStyle w:val="SourceCode"/>
-      </w:pPr>
-      <w:r>
-        <w:rPr>
-          <w:rStyle w:val="VerbatimChar"/>
-        </w:rPr>
-        <w:t xml:space="preserve">## This property does not exist</w:t>
-      </w:r>
-    </w:p>
-    <w:p>
-      <w:pPr>
-        <w:pStyle w:val="Normal"/>
-      </w:pPr>
-      <w:r>
-        <w:t xml:space="preserve">[1]</w:t>
-      </w:r>
-      <w:r>
-        <w:t xml:space="preserve"> </w:t>
-      </w:r>
-      <w:r>
-        <w:t xml:space="preserve">“</w:t>
-      </w:r>
-      <w:r>
-        <w:t xml:space="preserve">No local facility impoundment for run id 201</w:t>
-      </w:r>
-      <w:r>
-        <w:t xml:space="preserve">”</w:t>
-      </w:r>
-    </w:p>
-    <w:p>
-      <w:r>
-        <w:br w:type="page"/>
-      </w:r>
-    </w:p>
-    <w:p>
-      <w:pPr>
-        <w:pStyle w:val="SourceCode"/>
-      </w:pPr>
-      <w:r>
-        <w:rPr>
-          <w:rStyle w:val="VerbatimChar"/>
-        </w:rPr>
-        <w:t xml:space="preserve">## Number of properties found: 1</w:t>
-      </w:r>
-    </w:p>
-    <w:bookmarkEnd w:id="38"/>
-    <w:bookmarkStart w:id="40" w:name="reservoir-storage-run-401-1"/>
-    <w:p>
-      <w:pPr>
-        <w:pStyle w:val="Titre2"/>
-      </w:pPr>
-      <w:r>
-        <w:t xml:space="preserve">Reservoir Storage: run 401</w:t>
-      </w:r>
-    </w:p>
-    <w:p>
-      <w:pPr>
-        <w:pStyle w:val="Normal"/>
-      </w:pPr>
-      <w:r>
-        <w:drawing>
-          <wp:inline>
-            <wp:extent cx="5969000" cy="3769894"/>
-            <wp:effectExtent b="0" l="0" r="0" t="0"/>
-            <wp:docPr descr="" title="" id="11" name="Picture"/>
-            <a:graphic>
-              <a:graphicData uri="http://schemas.openxmlformats.org/drawingml/2006/picture">
-                <pic:pic>
-                  <pic:nvPicPr>
-                    <pic:cNvPr descr="http://deq1.bse.vt.edu:81/data/proj3/out/fig.unmet_heatmap_amt.247415.401.png" id="12" name="Picture"/>
-                    <pic:cNvPicPr>
-                      <a:picLocks noChangeArrowheads="1" noChangeAspect="1"/>
-                    </pic:cNvPicPr>
-                  </pic:nvPicPr>
-                  <pic:blipFill>
-                    <a:blip r:embed="rId39"/>
-                    <a:stretch>
-                      <a:fillRect/>
-                    </a:stretch>
-                  </pic:blipFill>
-                  <pic:spPr bwMode="auto">
-                    <a:xfrm>
-                      <a:off x="0" y="0"/>
-                      <a:ext cx="5969000" cy="3769894"/>
-                    </a:xfrm>
-                    <a:prstGeom prst="rect">
-                      <a:avLst/>
-                    </a:prstGeom>
-                    <a:noFill/>
-                    <a:ln w="9525">
-                      <a:noFill/>
-                      <a:headEnd/>
-                      <a:tailEnd/>
-                    </a:ln>
-                  </pic:spPr>
-                </pic:pic>
-              </a:graphicData>
-            </a:graphic>
-          </wp:inline>
-        </w:drawing>
-      </w:r>
-    </w:p>
-    <w:p>
-      <w:pPr>
-        <w:pStyle w:val="SourceCode"/>
-      </w:pPr>
-      <w:r>
-        <w:rPr>
-          <w:rStyle w:val="VerbatimChar"/>
-        </w:rPr>
-        <w:t xml:space="preserve">## Number of properties found: 1</w:t>
-      </w:r>
-    </w:p>
-    <w:bookmarkEnd w:id="40"/>
-    <w:bookmarkStart w:id="42" w:name="unmet-demand-run-401"/>
-    <w:p>
-      <w:pPr>
-        <w:pStyle w:val="Titre2"/>
-      </w:pPr>
-      <w:r>
-        <w:t xml:space="preserve">Unmet Demand: run 401</w:t>
-      </w:r>
-    </w:p>
-    <w:p>
-      <w:pPr>
-        <w:pStyle w:val="Normal"/>
-      </w:pPr>
-      <w:r>
-        <w:drawing>
-          <wp:inline>
-            <wp:extent cx="5969000" cy="4050392"/>
-            <wp:effectExtent b="0" l="0" r="0" t="0"/>
-            <wp:docPr descr="" title="" id="13" name="Picture"/>
-            <a:graphic>
-              <a:graphicData uri="http://schemas.openxmlformats.org/drawingml/2006/picture">
-                <pic:pic>
-                  <pic:nvPicPr>
-                    <pic:cNvPr descr="http://deq1.bse.vt.edu:81/data/proj3/out/fig.30daymax_unmet.247415.401.png" id="14" name="Picture"/>
-                    <pic:cNvPicPr>
-                      <a:picLocks noChangeArrowheads="1" noChangeAspect="1"/>
-                    </pic:cNvPicPr>
-                  </pic:nvPicPr>
-                  <pic:blipFill>
-                    <a:blip r:embed="rId41"/>
-                    <a:stretch>
-                      <a:fillRect/>
-                    </a:stretch>
-                  </pic:blipFill>
-                  <pic:spPr bwMode="auto">
-                    <a:xfrm>
-                      <a:off x="0" y="0"/>
-                      <a:ext cx="5969000" cy="4050392"/>
-                    </a:xfrm>
-                    <a:prstGeom prst="rect">
-                      <a:avLst/>
-                    </a:prstGeom>
-                    <a:noFill/>
-                    <a:ln w="9525">
-                      <a:noFill/>
-                      <a:headEnd/>
-                      <a:tailEnd/>
-                    </a:ln>
-                  </pic:spPr>
-                </pic:pic>
-              </a:graphicData>
-            </a:graphic>
-          </wp:inline>
-        </w:drawing>
-      </w:r>
-    </w:p>
-    <w:p>
-      <w:r>
-        <w:br w:type="page"/>
-      </w:r>
-    </w:p>
-    <w:p>
-      <w:pPr>
-        <w:pStyle w:val="SourceCode"/>
-      </w:pPr>
-      <w:r>
-        <w:rPr>
-          <w:rStyle w:val="VerbatimChar"/>
-        </w:rPr>
-        <w:t xml:space="preserve">## This property does not exist</w:t>
-      </w:r>
-    </w:p>
-    <w:p>
-      <w:pPr>
-        <w:pStyle w:val="Normal"/>
-      </w:pPr>
-      <w:r>
-        <w:t xml:space="preserve">[1]</w:t>
-      </w:r>
-      <w:r>
-        <w:t xml:space="preserve"> </w:t>
-      </w:r>
-      <w:r>
-        <w:t xml:space="preserve">“</w:t>
-      </w:r>
-      <w:r>
-        <w:t xml:space="preserve">No local facility impoundment for run id 401</w:t>
-      </w:r>
-      <w:r>
-        <w:t xml:space="preserve">”</w:t>
-      </w:r>
-    </w:p>
-    <w:p>
-      <w:r>
-        <w:br w:type="page"/>
-      </w:r>
-    </w:p>
-    <w:bookmarkEnd w:id="42"/>
-    <w:bookmarkEnd w:id="43"/>
-    <w:bookmarkStart w:id="47" w:name="ecological-impacts-assessment"/>
-    <w:p>
-      <w:pPr>
-        <w:pStyle w:val="Titre1"/>
-      </w:pPr>
-      <w:r>
-        <w:t xml:space="preserve">Ecological Impacts Assessment:</w:t>
-      </w:r>
-    </w:p>
-    <w:bookmarkStart w:id="45" w:name="elfgen"/>
-    <w:p>
-      <w:pPr>
-        <w:pStyle w:val="Titre2"/>
-      </w:pPr>
-      <w:r>
-        <w:t xml:space="preserve">Elfgen:</w:t>
-      </w:r>
-    </w:p>
-    <w:p>
-      <w:pPr>
-        <w:pStyle w:val="Normal"/>
-      </w:pPr>
-      <w:r>
-        <w:drawing>
-          <wp:inline>
-            <wp:extent cx="5969000" cy="4689928"/>
-            <wp:effectExtent b="0" l="0" r="0" t="0"/>
-            <wp:docPr descr="" title="" id="15" name="Picture"/>
-            <a:graphic>
-              <a:graphicData uri="http://schemas.openxmlformats.org/drawingml/2006/picture">
-                <pic:pic>
-                  <pic:nvPicPr>
-                    <pic:cNvPr descr="http://deq1.bse.vt.edu:81/data/proj3/out/fig.elfgen.6484067.png" id="16" name="Picture"/>
-                    <pic:cNvPicPr>
-                      <a:picLocks noChangeArrowheads="1" noChangeAspect="1"/>
-                    </pic:cNvPicPr>
-                  </pic:nvPicPr>
-                  <pic:blipFill>
-                    <a:blip r:embed="rId44"/>
-                    <a:stretch>
-                      <a:fillRect/>
-                    </a:stretch>
-                  </pic:blipFill>
-                  <pic:spPr bwMode="auto">
-                    <a:xfrm>
-                      <a:off x="0" y="0"/>
-                      <a:ext cx="5969000" cy="4689928"/>
-                    </a:xfrm>
-                    <a:prstGeom prst="rect">
-                      <a:avLst/>
-                    </a:prstGeom>
-                    <a:noFill/>
-                    <a:ln w="9525">
-                      <a:noFill/>
-                      <a:headEnd/>
-                      <a:tailEnd/>
-                    </a:ln>
-                  </pic:spPr>
-                </pic:pic>
-              </a:graphicData>
-            </a:graphic>
-          </wp:inline>
-        </w:drawing>
-      </w:r>
-    </w:p>
+    <w:bookmarkEnd w:id="44"/>
     <w:bookmarkEnd w:id="45"/>
-    <w:bookmarkStart w:id="46" w:name="habitat-if-applicable"/>
-    <w:p>
-      <w:pPr>
-        <w:pStyle w:val="Titre2"/>
-      </w:pPr>
-      <w:r>
-        <w:t xml:space="preserve">Habitat (If Applicable):</w:t>
-      </w:r>
-    </w:p>
-    <w:p>
-      <w:r>
-        <w:br w:type="page"/>
-      </w:r>
-    </w:p>
-    <w:bookmarkEnd w:id="46"/>
-    <w:bookmarkEnd w:id="47"/>
-    <w:bookmarkStart w:id="48" w:name="additional-sections"/>
+    <w:bookmarkStart w:id="46" w:name="additional-sections"/>
     <w:p>
       <w:pPr>
         <w:pStyle w:val="Titre1"/>
@@ -3089,7 +2935,7 @@
         </w:sectPr>
       </w:pPr>
     </w:p>
-    <w:bookmarkEnd w:id="48"/>
+    <w:bookmarkEnd w:id="46"/>
     <w:sectPr xmlns:w="http://schemas.openxmlformats.org/wordprocessingml/2006/main">
       <w:pgMar w:header="0" w:bottom="720" w:top="720" w:right="1440" w:left="720" w:footer="0" w:gutter="720"/>
       <w:pgSz w:h="16848" w:w="11952" w:orient="portrait"/>
@@ -4898,18 +4744,6 @@
     <w:abstractNumId w:val="991"/>
   </w:num>
   <w:num w:numId="1002">
-    <w:abstractNumId w:val="991"/>
-  </w:num>
-  <w:num w:numId="1003">
-    <w:abstractNumId w:val="991"/>
-  </w:num>
-  <w:num w:numId="1004">
-    <w:abstractNumId w:val="991"/>
-  </w:num>
-  <w:num w:numId="1005">
-    <w:abstractNumId w:val="991"/>
-  </w:num>
-  <w:num w:numId="1006">
     <w:abstractNumId w:val="991"/>
   </w:num>
 </w:numbering>

</xml_diff>

<commit_message>
More custom facility and river model details incorporated.
</commit_message>
<xml_diff>
--- a/R/examples/VWP_CIA_Summary.docx
+++ b/R/examples/VWP_CIA_Summary.docx
@@ -41,7 +41,7 @@
         <w:pStyle w:val="Date"/>
       </w:pPr>
       <w:r>
-        <w:t xml:space="preserve">07/09/2021</w:t>
+        <w:t xml:space="preserve">07/12/2021</w:t>
       </w:r>
     </w:p>
     <w:p>
@@ -247,7 +247,7 @@
     </w:p>
     <w:bookmarkEnd w:id="24"/>
     <w:bookmarkEnd w:id="25"/>
-    <w:bookmarkStart w:id="26" w:name="model-overview-and-scenario-descriptions"/>
+    <w:bookmarkStart w:id="28" w:name="model-overview-and-scenario-descriptions"/>
     <w:p>
       <w:pPr>
         <w:pStyle w:val="Titre1"/>
@@ -279,7 +279,7 @@
         <w:t xml:space="preserve"> </w:t>
       </w:r>
       <w:r>
-        <w:t xml:space="preserve">type withdrawal limits in order to mimic natural flows, and also provide operational flexibility.</w:t>
+        <w:t xml:space="preserve">type withdrawal limits in order to mimic natural flows, and also provide operational flexibility. Flow at the Crooked Run intake is simulated through the use of a rainfall-runoff model, with explicit simulation of the land-use above the intake. This differs from some historical models that would have used a USGS gage flow record from a nearby gage to simulate flows at the intake. By using the rainfall-runoff simulation at a point very close to the actual intake, modeled low-flows can be improved due to consideration of specific catchment area, land use, and other upstream withdrawals. As a result, this permit-max simulation may have lower available water because it reflects current demands with historical meteorology in a smaller watershed. Because of practical considerations of permit operation, a surrogate gage may still be employed, and that gage may have higher base flows than Crooked Creek at this intake, therefore, permit rules should attempt to account for that possibility.</w:t>
       </w:r>
     </w:p>
     <w:p>
@@ -334,14 +334,1251 @@
       <w:r>
         <w:t xml:space="preserve">(90% Flow-by) - The 90% flow-by scenario limits the daily withdrawal from Crooked Run to no more than 10% of the flow in the stream, based on the previous days simulated flow.</w:t>
       </w:r>
+      <w:r>
+        <w:br/>
+      </w:r>
+      <w:r>
+        <w:t xml:space="preserve"># Intake Site Description &amp; Current Estimated Stream Flows</w:t>
+      </w:r>
     </w:p>
     <w:p>
+      <w:pPr>
+        <w:pStyle w:val="Normal"/>
+      </w:pPr>
+      <w:r>
+        <w:t xml:space="preserve">[1]</w:t>
+      </w:r>
+      <w:r>
+        <w:t xml:space="preserve"> </w:t>
+      </w:r>
+      <w:r>
+        <w:t xml:space="preserve">“</w:t>
+      </w:r>
+      <w:r>
+        <w:t xml:space="preserve">Getting Info for run 11 for element 351628</w:t>
+      </w:r>
+      <w:r>
+        <w:t xml:space="preserve">”</w:t>
+      </w:r>
+      <w:r>
+        <w:t xml:space="preserve"> </w:t>
+      </w:r>
+      <w:r>
+        <w:t xml:space="preserve">[1]</w:t>
+      </w:r>
+      <w:r>
+        <w:t xml:space="preserve"> </w:t>
+      </w:r>
+      <w:r>
+        <w:t xml:space="preserve">“</w:t>
+      </w:r>
+      <w:r>
+        <w:t xml:space="preserve">From</w:t>
+      </w:r>
+      <w:r>
+        <w:t xml:space="preserve"> </w:t>
+      </w:r>
+      <w:hyperlink r:id="rId26">
+        <w:r>
+          <w:rPr>
+            <w:rStyle w:val="Lienhypertexte"/>
+          </w:rPr>
+          <w:t xml:space="preserve">http://deq1.bse.vt.edu:81/om/remote/get_modelData.php?operation=11&amp;delimiter=tab&amp;elementid=351628&amp;runid=11&amp;startdate=1984-10-01&amp;enddate=2005-09-30</w:t>
+        </w:r>
+      </w:hyperlink>
+      <w:r>
+        <w:t xml:space="preserve">”</w:t>
+      </w:r>
+      <w:r>
+        <w:t xml:space="preserve"> </w:t>
+      </w:r>
+      <w:r>
+        <w:t xml:space="preserve">[1]</w:t>
+      </w:r>
+      <w:r>
+        <w:t xml:space="preserve"> </w:t>
+      </w:r>
+      <w:r>
+        <w:t xml:space="preserve">“</w:t>
+      </w:r>
+      <w:r>
+        <w:t xml:space="preserve">Returning file Info</w:t>
+      </w:r>
+      <w:r>
+        <w:t xml:space="preserve">”</w:t>
+      </w:r>
+      <w:r>
+        <w:t xml:space="preserve"> </w:t>
+      </w:r>
+      <w:r>
+        <w:t xml:space="preserve">[1]</w:t>
+      </w:r>
+      <w:r>
+        <w:t xml:space="preserve"> </w:t>
+      </w:r>
+      <w:r>
+        <w:t xml:space="preserve">“</w:t>
+      </w:r>
+      <w:r>
+        <w:t xml:space="preserve">Downloading Run File</w:t>
+      </w:r>
+      <w:r>
+        <w:t xml:space="preserve"> </w:t>
+      </w:r>
+      <w:hyperlink r:id="rId27">
+        <w:r>
+          <w:rPr>
+            <w:rStyle w:val="Lienhypertexte"/>
+          </w:rPr>
+          <w:t xml:space="preserve">http://deq1.bse.vt.edu:81/data/proj3/out/runlog11.351628.log.zip</w:t>
+        </w:r>
+      </w:hyperlink>
+      <w:r>
+        <w:t xml:space="preserve">”</w:t>
+      </w:r>
+      <w:r>
+        <w:t xml:space="preserve"> </w:t>
+      </w:r>
+      <w:r>
+        <w:t xml:space="preserve">[1]</w:t>
+      </w:r>
+      <w:r>
+        <w:t xml:space="preserve"> </w:t>
+      </w:r>
+      <w:r>
+        <w:t xml:space="preserve">“</w:t>
+      </w:r>
+      <w:r>
+        <w:t xml:space="preserve">Unpacking Compressed Run File</w:t>
+      </w:r>
+      <w:r>
+        <w:t xml:space="preserve"> </w:t>
+      </w:r>
+      <w:hyperlink r:id="rId27">
+        <w:r>
+          <w:rPr>
+            <w:rStyle w:val="Lienhypertexte"/>
+          </w:rPr>
+          <w:t xml:space="preserve">http://deq1.bse.vt.edu:81/data/proj3/out/runlog11.351628.log.zip</w:t>
+        </w:r>
+      </w:hyperlink>
+      <w:r>
+        <w:t xml:space="preserve">”</w:t>
+      </w:r>
+      <w:r>
+        <w:t xml:space="preserve"> </w:t>
+      </w:r>
+      <w:r>
+        <w:t xml:space="preserve">[1]</w:t>
+      </w:r>
+      <w:r>
+        <w:t xml:space="preserve"> </w:t>
+      </w:r>
+      <w:r>
+        <w:t xml:space="preserve">“</w:t>
+      </w:r>
+      <w:r>
+        <w:t xml:space="preserve">Data obtained, found 11323 lines - formatting for IHA analysis</w:t>
+      </w:r>
+      <w:r>
+        <w:t xml:space="preserve">”</w:t>
+      </w:r>
+    </w:p>
+    <w:p>
+      <w:pPr>
+        <w:pStyle w:val="SourceCode"/>
+      </w:pPr>
+      <w:r>
+        <w:rPr>
+          <w:rStyle w:val="VerbatimChar"/>
+        </w:rPr>
+        <w:t xml:space="preserve">## Warning in mde(x): NAs introduced by coercion</w:t>
+      </w:r>
+    </w:p>
+    <w:tbl>
+      <w:tblPr>
+        <w:tblStyle w:val="Table"/>
+        <w:tblLayout w:type="autofit"/>
+        <w:jc w:val="center"/>
+        <w:tblLook w:firstRow="1" w:lastRow="0" w:firstColumn="0" w:lastColumn="0" w:noHBand="0" w:noVBand="1"/>
+      </w:tblPr>
+      <w:tr>
+        <w:trPr>
+          <w:tblHeader/>
+        </w:trPr>
+        <w:tc>
+          <w:p>
+            <w:pPr>
+              <w:pStyle w:val="Normal"/>
+            </w:pPr>
+            <w:r>
+              <w:t>Month</w:t>
+            </w:r>
+          </w:p>
+        </w:tc>
+        <w:tc>
+          <w:p>
+            <w:pPr>
+              <w:pStyle w:val="Normal"/>
+            </w:pPr>
+            <w:r>
+              <w:t>Min</w:t>
+            </w:r>
+          </w:p>
+        </w:tc>
+        <w:tc>
+          <w:p>
+            <w:pPr>
+              <w:pStyle w:val="Normal"/>
+            </w:pPr>
+            <w:r>
+              <w:t>5%</w:t>
+            </w:r>
+          </w:p>
+        </w:tc>
+        <w:tc>
+          <w:p>
+            <w:pPr>
+              <w:pStyle w:val="Normal"/>
+            </w:pPr>
+            <w:r>
+              <w:t>10%</w:t>
+            </w:r>
+          </w:p>
+        </w:tc>
+        <w:tc>
+          <w:p>
+            <w:pPr>
+              <w:pStyle w:val="Normal"/>
+            </w:pPr>
+            <w:r>
+              <w:t>25%</w:t>
+            </w:r>
+          </w:p>
+        </w:tc>
+        <w:tc>
+          <w:p>
+            <w:pPr>
+              <w:pStyle w:val="Normal"/>
+            </w:pPr>
+            <w:r>
+              <w:t>30%</w:t>
+            </w:r>
+          </w:p>
+        </w:tc>
+        <w:tc>
+          <w:p>
+            <w:pPr>
+              <w:pStyle w:val="Normal"/>
+            </w:pPr>
+            <w:r>
+              <w:t>50%</w:t>
+            </w:r>
+          </w:p>
+        </w:tc>
+        <w:tc>
+          <w:p>
+            <w:pPr>
+              <w:pStyle w:val="Normal"/>
+            </w:pPr>
+            <w:r>
+              <w:t>Mean</w:t>
+            </w:r>
+          </w:p>
+        </w:tc>
+      </w:tr>
+      <w:tr>
+        <w:tc>
+          <w:p>
+            <w:pPr>
+              <w:pStyle w:val="Normal"/>
+            </w:pPr>
+            <w:r>
+              <w:t>Jan</w:t>
+            </w:r>
+          </w:p>
+        </w:tc>
+        <w:tc>
+          <w:p>
+            <w:pPr>
+              <w:pStyle w:val="Normal"/>
+            </w:pPr>
+            <w:r>
+              <w:t>587.9</w:t>
+            </w:r>
+          </w:p>
+        </w:tc>
+        <w:tc>
+          <w:p>
+            <w:pPr>
+              <w:pStyle w:val="Normal"/>
+            </w:pPr>
+            <w:r>
+              <w:t>917.6</w:t>
+            </w:r>
+          </w:p>
+        </w:tc>
+        <w:tc>
+          <w:p>
+            <w:pPr>
+              <w:pStyle w:val="Normal"/>
+            </w:pPr>
+            <w:r>
+              <w:t>1314.7</w:t>
+            </w:r>
+          </w:p>
+        </w:tc>
+        <w:tc>
+          <w:p>
+            <w:pPr>
+              <w:pStyle w:val="Normal"/>
+            </w:pPr>
+            <w:r>
+              <w:t>1905.8</w:t>
+            </w:r>
+          </w:p>
+        </w:tc>
+        <w:tc>
+          <w:p>
+            <w:pPr>
+              <w:pStyle w:val="Normal"/>
+            </w:pPr>
+            <w:r>
+              <w:t>2149.5</w:t>
+            </w:r>
+          </w:p>
+        </w:tc>
+        <w:tc>
+          <w:p>
+            <w:pPr>
+              <w:pStyle w:val="Normal"/>
+            </w:pPr>
+            <w:r>
+              <w:t>2876.9</w:t>
+            </w:r>
+          </w:p>
+        </w:tc>
+        <w:tc>
+          <w:p>
+            <w:pPr>
+              <w:pStyle w:val="Normal"/>
+            </w:pPr>
+            <w:r>
+              <w:t>3458.0</w:t>
+            </w:r>
+          </w:p>
+        </w:tc>
+      </w:tr>
+      <w:tr>
+        <w:tc>
+          <w:p>
+            <w:pPr>
+              <w:pStyle w:val="Normal"/>
+            </w:pPr>
+            <w:r>
+              <w:t>Feb</w:t>
+            </w:r>
+          </w:p>
+        </w:tc>
+        <w:tc>
+          <w:p>
+            <w:pPr>
+              <w:pStyle w:val="Normal"/>
+            </w:pPr>
+            <w:r>
+              <w:t>444.6</w:t>
+            </w:r>
+          </w:p>
+        </w:tc>
+        <w:tc>
+          <w:p>
+            <w:pPr>
+              <w:pStyle w:val="Normal"/>
+            </w:pPr>
+            <w:r>
+              <w:t>1297.3</w:t>
+            </w:r>
+          </w:p>
+        </w:tc>
+        <w:tc>
+          <w:p>
+            <w:pPr>
+              <w:pStyle w:val="Normal"/>
+            </w:pPr>
+            <w:r>
+              <w:t>1504.2</w:t>
+            </w:r>
+          </w:p>
+        </w:tc>
+        <w:tc>
+          <w:p>
+            <w:pPr>
+              <w:pStyle w:val="Normal"/>
+            </w:pPr>
+            <w:r>
+              <w:t>2196.2</w:t>
+            </w:r>
+          </w:p>
+        </w:tc>
+        <w:tc>
+          <w:p>
+            <w:pPr>
+              <w:pStyle w:val="Normal"/>
+            </w:pPr>
+            <w:r>
+              <w:t>2370.5</w:t>
+            </w:r>
+          </w:p>
+        </w:tc>
+        <w:tc>
+          <w:p>
+            <w:pPr>
+              <w:pStyle w:val="Normal"/>
+            </w:pPr>
+            <w:r>
+              <w:t>3003.2</w:t>
+            </w:r>
+          </w:p>
+        </w:tc>
+        <w:tc>
+          <w:p>
+            <w:pPr>
+              <w:pStyle w:val="Normal"/>
+            </w:pPr>
+            <w:r>
+              <w:t>3861.6</w:t>
+            </w:r>
+          </w:p>
+        </w:tc>
+      </w:tr>
+      <w:tr>
+        <w:tc>
+          <w:p>
+            <w:pPr>
+              <w:pStyle w:val="Normal"/>
+            </w:pPr>
+            <w:r>
+              <w:t>Mar</w:t>
+            </w:r>
+          </w:p>
+        </w:tc>
+        <w:tc>
+          <w:p>
+            <w:pPr>
+              <w:pStyle w:val="Normal"/>
+            </w:pPr>
+            <w:r>
+              <w:t>419.3</w:t>
+            </w:r>
+          </w:p>
+        </w:tc>
+        <w:tc>
+          <w:p>
+            <w:pPr>
+              <w:pStyle w:val="Normal"/>
+            </w:pPr>
+            <w:r>
+              <w:t>1397.4</w:t>
+            </w:r>
+          </w:p>
+        </w:tc>
+        <w:tc>
+          <w:p>
+            <w:pPr>
+              <w:pStyle w:val="Normal"/>
+            </w:pPr>
+            <w:r>
+              <w:t>1761.3</w:t>
+            </w:r>
+          </w:p>
+        </w:tc>
+        <w:tc>
+          <w:p>
+            <w:pPr>
+              <w:pStyle w:val="Normal"/>
+            </w:pPr>
+            <w:r>
+              <w:t>2454.7</w:t>
+            </w:r>
+          </w:p>
+        </w:tc>
+        <w:tc>
+          <w:p>
+            <w:pPr>
+              <w:pStyle w:val="Normal"/>
+            </w:pPr>
+            <w:r>
+              <w:t>2677.0</w:t>
+            </w:r>
+          </w:p>
+        </w:tc>
+        <w:tc>
+          <w:p>
+            <w:pPr>
+              <w:pStyle w:val="Normal"/>
+            </w:pPr>
+            <w:r>
+              <w:t>3695.2</w:t>
+            </w:r>
+          </w:p>
+        </w:tc>
+        <w:tc>
+          <w:p>
+            <w:pPr>
+              <w:pStyle w:val="Normal"/>
+            </w:pPr>
+            <w:r>
+              <w:t>4761.4</w:t>
+            </w:r>
+          </w:p>
+        </w:tc>
+      </w:tr>
+      <w:tr>
+        <w:tc>
+          <w:p>
+            <w:pPr>
+              <w:pStyle w:val="Normal"/>
+            </w:pPr>
+            <w:r>
+              <w:t>Apr</w:t>
+            </w:r>
+          </w:p>
+        </w:tc>
+        <w:tc>
+          <w:p>
+            <w:pPr>
+              <w:pStyle w:val="Normal"/>
+            </w:pPr>
+            <w:r>
+              <w:t>1039.3</w:t>
+            </w:r>
+          </w:p>
+        </w:tc>
+        <w:tc>
+          <w:p>
+            <w:pPr>
+              <w:pStyle w:val="Normal"/>
+            </w:pPr>
+            <w:r>
+              <w:t>1294.4</w:t>
+            </w:r>
+          </w:p>
+        </w:tc>
+        <w:tc>
+          <w:p>
+            <w:pPr>
+              <w:pStyle w:val="Normal"/>
+            </w:pPr>
+            <w:r>
+              <w:t>1619.1</w:t>
+            </w:r>
+          </w:p>
+        </w:tc>
+        <w:tc>
+          <w:p>
+            <w:pPr>
+              <w:pStyle w:val="Normal"/>
+            </w:pPr>
+            <w:r>
+              <w:t>2389.4</w:t>
+            </w:r>
+          </w:p>
+        </w:tc>
+        <w:tc>
+          <w:p>
+            <w:pPr>
+              <w:pStyle w:val="Normal"/>
+            </w:pPr>
+            <w:r>
+              <w:t>2538.6</w:t>
+            </w:r>
+          </w:p>
+        </w:tc>
+        <w:tc>
+          <w:p>
+            <w:pPr>
+              <w:pStyle w:val="Normal"/>
+            </w:pPr>
+            <w:r>
+              <w:t>3213.4</w:t>
+            </w:r>
+          </w:p>
+        </w:tc>
+        <w:tc>
+          <w:p>
+            <w:pPr>
+              <w:pStyle w:val="Normal"/>
+            </w:pPr>
+            <w:r>
+              <w:t>4483.3</w:t>
+            </w:r>
+          </w:p>
+        </w:tc>
+      </w:tr>
+      <w:tr>
+        <w:tc>
+          <w:p>
+            <w:pPr>
+              <w:pStyle w:val="Normal"/>
+            </w:pPr>
+            <w:r>
+              <w:t>May</w:t>
+            </w:r>
+          </w:p>
+        </w:tc>
+        <w:tc>
+          <w:p>
+            <w:pPr>
+              <w:pStyle w:val="Normal"/>
+            </w:pPr>
+            <w:r>
+              <w:t>1079.1</w:t>
+            </w:r>
+          </w:p>
+        </w:tc>
+        <w:tc>
+          <w:p>
+            <w:pPr>
+              <w:pStyle w:val="Normal"/>
+            </w:pPr>
+            <w:r>
+              <w:t>1361.5</w:t>
+            </w:r>
+          </w:p>
+        </w:tc>
+        <w:tc>
+          <w:p>
+            <w:pPr>
+              <w:pStyle w:val="Normal"/>
+            </w:pPr>
+            <w:r>
+              <w:t>1506.9</w:t>
+            </w:r>
+          </w:p>
+        </w:tc>
+        <w:tc>
+          <w:p>
+            <w:pPr>
+              <w:pStyle w:val="Normal"/>
+            </w:pPr>
+            <w:r>
+              <w:t>1938.5</w:t>
+            </w:r>
+          </w:p>
+        </w:tc>
+        <w:tc>
+          <w:p>
+            <w:pPr>
+              <w:pStyle w:val="Normal"/>
+            </w:pPr>
+            <w:r>
+              <w:t>2095.8</w:t>
+            </w:r>
+          </w:p>
+        </w:tc>
+        <w:tc>
+          <w:p>
+            <w:pPr>
+              <w:pStyle w:val="Normal"/>
+            </w:pPr>
+            <w:r>
+              <w:t>2796.1</w:t>
+            </w:r>
+          </w:p>
+        </w:tc>
+        <w:tc>
+          <w:p>
+            <w:pPr>
+              <w:pStyle w:val="Normal"/>
+            </w:pPr>
+            <w:r>
+              <w:t>3668.1</w:t>
+            </w:r>
+          </w:p>
+        </w:tc>
+      </w:tr>
+      <w:tr>
+        <w:tc>
+          <w:p>
+            <w:pPr>
+              <w:pStyle w:val="Normal"/>
+            </w:pPr>
+            <w:r>
+              <w:t>Jun</w:t>
+            </w:r>
+          </w:p>
+        </w:tc>
+        <w:tc>
+          <w:p>
+            <w:pPr>
+              <w:pStyle w:val="Normal"/>
+            </w:pPr>
+            <w:r>
+              <w:t>598.3</w:t>
+            </w:r>
+          </w:p>
+        </w:tc>
+        <w:tc>
+          <w:p>
+            <w:pPr>
+              <w:pStyle w:val="Normal"/>
+            </w:pPr>
+            <w:r>
+              <w:t>858.0</w:t>
+            </w:r>
+          </w:p>
+        </w:tc>
+        <w:tc>
+          <w:p>
+            <w:pPr>
+              <w:pStyle w:val="Normal"/>
+            </w:pPr>
+            <w:r>
+              <w:t>1053.6</w:t>
+            </w:r>
+          </w:p>
+        </w:tc>
+        <w:tc>
+          <w:p>
+            <w:pPr>
+              <w:pStyle w:val="Normal"/>
+            </w:pPr>
+            <w:r>
+              <w:t>1463.7</w:t>
+            </w:r>
+          </w:p>
+        </w:tc>
+        <w:tc>
+          <w:p>
+            <w:pPr>
+              <w:pStyle w:val="Normal"/>
+            </w:pPr>
+            <w:r>
+              <w:t>1599.7</w:t>
+            </w:r>
+          </w:p>
+        </w:tc>
+        <w:tc>
+          <w:p>
+            <w:pPr>
+              <w:pStyle w:val="Normal"/>
+            </w:pPr>
+            <w:r>
+              <w:t>2124.4</w:t>
+            </w:r>
+          </w:p>
+        </w:tc>
+        <w:tc>
+          <w:p>
+            <w:pPr>
+              <w:pStyle w:val="Normal"/>
+            </w:pPr>
+            <w:r>
+              <w:t>2576.3</w:t>
+            </w:r>
+          </w:p>
+        </w:tc>
+      </w:tr>
+      <w:tr>
+        <w:tc>
+          <w:p>
+            <w:pPr>
+              <w:pStyle w:val="Normal"/>
+            </w:pPr>
+            <w:r>
+              <w:t>Jul</w:t>
+            </w:r>
+          </w:p>
+        </w:tc>
+        <w:tc>
+          <w:p>
+            <w:pPr>
+              <w:pStyle w:val="Normal"/>
+            </w:pPr>
+            <w:r>
+              <w:t>328.2</w:t>
+            </w:r>
+          </w:p>
+        </w:tc>
+        <w:tc>
+          <w:p>
+            <w:pPr>
+              <w:pStyle w:val="Normal"/>
+            </w:pPr>
+            <w:r>
+              <w:t>620.9</w:t>
+            </w:r>
+          </w:p>
+        </w:tc>
+        <w:tc>
+          <w:p>
+            <w:pPr>
+              <w:pStyle w:val="Normal"/>
+            </w:pPr>
+            <w:r>
+              <w:t>715.3</w:t>
+            </w:r>
+          </w:p>
+        </w:tc>
+        <w:tc>
+          <w:p>
+            <w:pPr>
+              <w:pStyle w:val="Normal"/>
+            </w:pPr>
+            <w:r>
+              <w:t>890.2</w:t>
+            </w:r>
+          </w:p>
+        </w:tc>
+        <w:tc>
+          <w:p>
+            <w:pPr>
+              <w:pStyle w:val="Normal"/>
+            </w:pPr>
+            <w:r>
+              <w:t>948.2</w:t>
+            </w:r>
+          </w:p>
+        </w:tc>
+        <w:tc>
+          <w:p>
+            <w:pPr>
+              <w:pStyle w:val="Normal"/>
+            </w:pPr>
+            <w:r>
+              <w:t>1218.6</w:t>
+            </w:r>
+          </w:p>
+        </w:tc>
+        <w:tc>
+          <w:p>
+            <w:pPr>
+              <w:pStyle w:val="Normal"/>
+            </w:pPr>
+            <w:r>
+              <w:t>1755.7</w:t>
+            </w:r>
+          </w:p>
+        </w:tc>
+      </w:tr>
+      <w:tr>
+        <w:tc>
+          <w:p>
+            <w:pPr>
+              <w:pStyle w:val="Normal"/>
+            </w:pPr>
+            <w:r>
+              <w:t>Aug</w:t>
+            </w:r>
+          </w:p>
+        </w:tc>
+        <w:tc>
+          <w:p>
+            <w:pPr>
+              <w:pStyle w:val="Normal"/>
+            </w:pPr>
+            <w:r>
+              <w:t>320.5</w:t>
+            </w:r>
+          </w:p>
+        </w:tc>
+        <w:tc>
+          <w:p>
+            <w:pPr>
+              <w:pStyle w:val="Normal"/>
+            </w:pPr>
+            <w:r>
+              <w:t>425.9</w:t>
+            </w:r>
+          </w:p>
+        </w:tc>
+        <w:tc>
+          <w:p>
+            <w:pPr>
+              <w:pStyle w:val="Normal"/>
+            </w:pPr>
+            <w:r>
+              <w:t>486.4</w:t>
+            </w:r>
+          </w:p>
+        </w:tc>
+        <w:tc>
+          <w:p>
+            <w:pPr>
+              <w:pStyle w:val="Normal"/>
+            </w:pPr>
+            <w:r>
+              <w:t>723.2</w:t>
+            </w:r>
+          </w:p>
+        </w:tc>
+        <w:tc>
+          <w:p>
+            <w:pPr>
+              <w:pStyle w:val="Normal"/>
+            </w:pPr>
+            <w:r>
+              <w:t>807.1</w:t>
+            </w:r>
+          </w:p>
+        </w:tc>
+        <w:tc>
+          <w:p>
+            <w:pPr>
+              <w:pStyle w:val="Normal"/>
+            </w:pPr>
+            <w:r>
+              <w:t>1048.9</w:t>
+            </w:r>
+          </w:p>
+        </w:tc>
+        <w:tc>
+          <w:p>
+            <w:pPr>
+              <w:pStyle w:val="Normal"/>
+            </w:pPr>
+            <w:r>
+              <w:t>1351.6</w:t>
+            </w:r>
+          </w:p>
+        </w:tc>
+      </w:tr>
+      <w:tr>
+        <w:tc>
+          <w:p>
+            <w:pPr>
+              <w:pStyle w:val="Normal"/>
+            </w:pPr>
+            <w:r>
+              <w:t>Sep</w:t>
+            </w:r>
+          </w:p>
+        </w:tc>
+        <w:tc>
+          <w:p>
+            <w:pPr>
+              <w:pStyle w:val="Normal"/>
+            </w:pPr>
+            <w:r>
+              <w:t>232.4</w:t>
+            </w:r>
+          </w:p>
+        </w:tc>
+        <w:tc>
+          <w:p>
+            <w:pPr>
+              <w:pStyle w:val="Normal"/>
+            </w:pPr>
+            <w:r>
+              <w:t>424.0</w:t>
+            </w:r>
+          </w:p>
+        </w:tc>
+        <w:tc>
+          <w:p>
+            <w:pPr>
+              <w:pStyle w:val="Normal"/>
+            </w:pPr>
+            <w:r>
+              <w:t>488.9</w:t>
+            </w:r>
+          </w:p>
+        </w:tc>
+        <w:tc>
+          <w:p>
+            <w:pPr>
+              <w:pStyle w:val="Normal"/>
+            </w:pPr>
+            <w:r>
+              <w:t>654.3</w:t>
+            </w:r>
+          </w:p>
+        </w:tc>
+        <w:tc>
+          <w:p>
+            <w:pPr>
+              <w:pStyle w:val="Normal"/>
+            </w:pPr>
+            <w:r>
+              <w:t>706.5</w:t>
+            </w:r>
+          </w:p>
+        </w:tc>
+        <w:tc>
+          <w:p>
+            <w:pPr>
+              <w:pStyle w:val="Normal"/>
+            </w:pPr>
+            <w:r>
+              <w:t>947.5</w:t>
+            </w:r>
+          </w:p>
+        </w:tc>
+        <w:tc>
+          <w:p>
+            <w:pPr>
+              <w:pStyle w:val="Normal"/>
+            </w:pPr>
+            <w:r>
+              <w:t>2129.4</w:t>
+            </w:r>
+          </w:p>
+        </w:tc>
+      </w:tr>
+      <w:tr>
+        <w:tc>
+          <w:p>
+            <w:pPr>
+              <w:pStyle w:val="Normal"/>
+            </w:pPr>
+            <w:r>
+              <w:t>Oct</w:t>
+            </w:r>
+          </w:p>
+        </w:tc>
+        <w:tc>
+          <w:p>
+            <w:pPr>
+              <w:pStyle w:val="Normal"/>
+            </w:pPr>
+            <w:r>
+              <w:t>291.0</w:t>
+            </w:r>
+          </w:p>
+        </w:tc>
+        <w:tc>
+          <w:p>
+            <w:pPr>
+              <w:pStyle w:val="Normal"/>
+            </w:pPr>
+            <w:r>
+              <w:t>366.2</w:t>
+            </w:r>
+          </w:p>
+        </w:tc>
+        <w:tc>
+          <w:p>
+            <w:pPr>
+              <w:pStyle w:val="Normal"/>
+            </w:pPr>
+            <w:r>
+              <w:t>462.3</w:t>
+            </w:r>
+          </w:p>
+        </w:tc>
+        <w:tc>
+          <w:p>
+            <w:pPr>
+              <w:pStyle w:val="Normal"/>
+            </w:pPr>
+            <w:r>
+              <w:t>670.2</w:t>
+            </w:r>
+          </w:p>
+        </w:tc>
+        <w:tc>
+          <w:p>
+            <w:pPr>
+              <w:pStyle w:val="Normal"/>
+            </w:pPr>
+            <w:r>
+              <w:t>756.0</w:t>
+            </w:r>
+          </w:p>
+        </w:tc>
+        <w:tc>
+          <w:p>
+            <w:pPr>
+              <w:pStyle w:val="Normal"/>
+            </w:pPr>
+            <w:r>
+              <w:t>1170.1</w:t>
+            </w:r>
+          </w:p>
+        </w:tc>
+        <w:tc>
+          <w:p>
+            <w:pPr>
+              <w:pStyle w:val="Normal"/>
+            </w:pPr>
+            <w:r>
+              <w:t>2106.7</w:t>
+            </w:r>
+          </w:p>
+        </w:tc>
+      </w:tr>
+      <w:tr>
+        <w:tc>
+          <w:p>
+            <w:pPr>
+              <w:pStyle w:val="Normal"/>
+            </w:pPr>
+            <w:r>
+              <w:t>Nov</w:t>
+            </w:r>
+          </w:p>
+        </w:tc>
+        <w:tc>
+          <w:p>
+            <w:pPr>
+              <w:pStyle w:val="Normal"/>
+            </w:pPr>
+            <w:r>
+              <w:t>225.4</w:t>
+            </w:r>
+          </w:p>
+        </w:tc>
+        <w:tc>
+          <w:p>
+            <w:pPr>
+              <w:pStyle w:val="Normal"/>
+            </w:pPr>
+            <w:r>
+              <w:t>354.0</w:t>
+            </w:r>
+          </w:p>
+        </w:tc>
+        <w:tc>
+          <w:p>
+            <w:pPr>
+              <w:pStyle w:val="Normal"/>
+            </w:pPr>
+            <w:r>
+              <w:t>461.0</w:t>
+            </w:r>
+          </w:p>
+        </w:tc>
+        <w:tc>
+          <w:p>
+            <w:pPr>
+              <w:pStyle w:val="Normal"/>
+            </w:pPr>
+            <w:r>
+              <w:t>839.4</w:t>
+            </w:r>
+          </w:p>
+        </w:tc>
+        <w:tc>
+          <w:p>
+            <w:pPr>
+              <w:pStyle w:val="Normal"/>
+            </w:pPr>
+            <w:r>
+              <w:t>965.0</w:t>
+            </w:r>
+          </w:p>
+        </w:tc>
+        <w:tc>
+          <w:p>
+            <w:pPr>
+              <w:pStyle w:val="Normal"/>
+            </w:pPr>
+            <w:r>
+              <w:t>1433.4</w:t>
+            </w:r>
+          </w:p>
+        </w:tc>
+        <w:tc>
+          <w:p>
+            <w:pPr>
+              <w:pStyle w:val="Normal"/>
+            </w:pPr>
+            <w:r>
+              <w:t>2799.8</w:t>
+            </w:r>
+          </w:p>
+        </w:tc>
+      </w:tr>
+      <w:tr>
+        <w:tc>
+          <w:p>
+            <w:pPr>
+              <w:pStyle w:val="Normal"/>
+            </w:pPr>
+            <w:r>
+              <w:t>Dec</w:t>
+            </w:r>
+          </w:p>
+        </w:tc>
+        <w:tc>
+          <w:p>
+            <w:pPr>
+              <w:pStyle w:val="Normal"/>
+            </w:pPr>
+            <w:r>
+              <w:t>270.4</w:t>
+            </w:r>
+          </w:p>
+        </w:tc>
+        <w:tc>
+          <w:p>
+            <w:pPr>
+              <w:pStyle w:val="Normal"/>
+            </w:pPr>
+            <w:r>
+              <w:t>694.5</w:t>
+            </w:r>
+          </w:p>
+        </w:tc>
+        <w:tc>
+          <w:p>
+            <w:pPr>
+              <w:pStyle w:val="Normal"/>
+            </w:pPr>
+            <w:r>
+              <w:t>899.3</w:t>
+            </w:r>
+          </w:p>
+        </w:tc>
+        <w:tc>
+          <w:p>
+            <w:pPr>
+              <w:pStyle w:val="Normal"/>
+            </w:pPr>
+            <w:r>
+              <w:t>1618.4</w:t>
+            </w:r>
+          </w:p>
+        </w:tc>
+        <w:tc>
+          <w:p>
+            <w:pPr>
+              <w:pStyle w:val="Normal"/>
+            </w:pPr>
+            <w:r>
+              <w:t>1855.5</w:t>
+            </w:r>
+          </w:p>
+        </w:tc>
+        <w:tc>
+          <w:p>
+            <w:pPr>
+              <w:pStyle w:val="Normal"/>
+            </w:pPr>
+            <w:r>
+              <w:t>2701.0</w:t>
+            </w:r>
+          </w:p>
+        </w:tc>
+        <w:tc>
+          <w:p>
+            <w:pPr>
+              <w:pStyle w:val="Normal"/>
+            </w:pPr>
+            <w:r>
+              <w:t>3363.0</w:t>
+            </w:r>
+          </w:p>
+        </w:tc>
+      </w:tr>
+    </w:tbl>
+    <w:p>
       <w:r>
         <w:br w:type="page"/>
       </w:r>
     </w:p>
-    <w:bookmarkEnd w:id="26"/>
-    <w:bookmarkStart w:id="27" w:name="X61ca275e0ebb73dfe577a6da48902e2d9362364"/>
+    <w:bookmarkEnd w:id="28"/>
+    <w:bookmarkStart w:id="29" w:name="X61ca275e0ebb73dfe577a6da48902e2d9362364"/>
     <w:p>
       <w:pPr>
         <w:pStyle w:val="Titre1"/>
@@ -368,7 +1605,7 @@
         <w:t xml:space="preserve"> </w:t>
       </w:r>
       <w:r>
-        <w:t xml:space="preserve">- During the summer months of 1999, average flow in Crooked Run drops below 4 cfs for nearly 3 months, coinciding with the period of greatest demand for this facility. As a result, available irrigation storage drops to zero for several weeks.</w:t>
+        <w:t xml:space="preserve">- The static minimum instream flow in this scenario results in reduced water availability during nearly1 in 2 years of the long-term simulation. 7 years out of the 31 year simulated saw times where pond storage is depleted and pumping from Crooked run is reduced below the expected need for periods in excess of 1 month. For example, during summer 1991, average flow in Crooked Run drops below 4 cfs for nearly 3 months, coinciding with the period of greatest demand for this facility. As a result, available irrigation storage drops to zero for several weeks, and allowable diversion from Crooked Run is unable to provide 100% of off-stream need.</w:t>
       </w:r>
     </w:p>
     <w:p>
@@ -389,7 +1626,7 @@
         <w:t xml:space="preserve"> </w:t>
       </w:r>
       <w:r>
-        <w:t xml:space="preserve">- The 90% flow-by scenario results in more flexibility to pump under extremely dry conditions, as compared to the current static MIF permit condition. As a result, the operation is able to meet offstream need during all simulated periods, with a small amount of water remaining during the lowest simulated flow.</w:t>
+        <w:t xml:space="preserve">- The 90% flow-by scenario results in more flexibility to pump under extremely dry conditions, as compared to the current static MIF permit condition. As a result, the operation is able to meet off-stream need during nearly all simulated periods, with pumping only restricted in 3 years out of the 31 year simulation. The longest period of reduced water availability is 16 days under this set of operating rules.</w:t>
       </w:r>
       <w:r>
         <w:t xml:space="preserve"> </w:t>
@@ -449,8 +1686,8 @@
         </w:sectPr>
       </w:pPr>
     </w:p>
-    <w:bookmarkEnd w:id="27"/>
-    <w:bookmarkStart w:id="28" w:name="stats-comparison-table"/>
+    <w:bookmarkEnd w:id="29"/>
+    <w:bookmarkStart w:id="30" w:name="stats-comparison-table"/>
     <w:p>
       <w:pPr>
         <w:pStyle w:val="Titre1"/>
@@ -2319,8 +3556,8 @@
         </w:sectPr>
       </w:pPr>
     </w:p>
-    <w:bookmarkEnd w:id="28"/>
-    <w:bookmarkStart w:id="29" w:name="reservoir-storage-plots"/>
+    <w:bookmarkEnd w:id="30"/>
+    <w:bookmarkStart w:id="31" w:name="reservoir-storage-plots"/>
     <w:p>
       <w:pPr>
         <w:pStyle w:val="Titre1"/>
@@ -2391,8 +3628,8 @@
         <w:t xml:space="preserve">”</w:t>
       </w:r>
     </w:p>
-    <w:bookmarkEnd w:id="29"/>
-    <w:bookmarkStart w:id="42" w:name="unmet-demand-heatmaps"/>
+    <w:bookmarkEnd w:id="31"/>
+    <w:bookmarkStart w:id="44" w:name="unmet-demand-heatmaps"/>
     <w:p>
       <w:pPr>
         <w:pStyle w:val="Titre1"/>
@@ -2412,7 +3649,7 @@
         <w:t xml:space="preserve">## Number of properties found: 1</w:t>
       </w:r>
     </w:p>
-    <w:bookmarkStart w:id="31" w:name="reservoir-storage-run-400"/>
+    <w:bookmarkStart w:id="33" w:name="reservoir-storage-run-400"/>
     <w:p>
       <w:pPr>
         <w:pStyle w:val="Titre2"/>
@@ -2441,7 +3678,7 @@
                     </pic:cNvPicPr>
                   </pic:nvPicPr>
                   <pic:blipFill>
-                    <a:blip r:embed="rId30"/>
+                    <a:blip r:embed="rId32"/>
                     <a:stretch>
                       <a:fillRect/>
                     </a:stretch>
@@ -2479,8 +3716,8 @@
         <w:t xml:space="preserve">## Number of properties found: 1</w:t>
       </w:r>
     </w:p>
-    <w:bookmarkEnd w:id="31"/>
-    <w:bookmarkStart w:id="33" w:name="unmet-demand-run-400"/>
+    <w:bookmarkEnd w:id="33"/>
+    <w:bookmarkStart w:id="35" w:name="unmet-demand-run-400"/>
     <w:p>
       <w:pPr>
         <w:pStyle w:val="Titre2"/>
@@ -2509,7 +3746,7 @@
                     </pic:cNvPicPr>
                   </pic:nvPicPr>
                   <pic:blipFill>
-                    <a:blip r:embed="rId32"/>
+                    <a:blip r:embed="rId34"/>
                     <a:stretch>
                       <a:fillRect/>
                     </a:stretch>
@@ -2552,8 +3789,8 @@
         <w:t xml:space="preserve">## Number of properties found: 1</w:t>
       </w:r>
     </w:p>
-    <w:bookmarkEnd w:id="33"/>
-    <w:bookmarkStart w:id="35" w:name="reservoir-storage-run-400-1"/>
+    <w:bookmarkEnd w:id="35"/>
+    <w:bookmarkStart w:id="37" w:name="reservoir-storage-run-400-1"/>
     <w:p>
       <w:pPr>
         <w:pStyle w:val="Titre2"/>
@@ -2582,7 +3819,7 @@
                     </pic:cNvPicPr>
                   </pic:nvPicPr>
                   <pic:blipFill>
-                    <a:blip r:embed="rId34"/>
+                    <a:blip r:embed="rId36"/>
                     <a:stretch>
                       <a:fillRect/>
                     </a:stretch>
@@ -2625,8 +3862,8 @@
         <w:t xml:space="preserve">## Number of properties found: 1</w:t>
       </w:r>
     </w:p>
-    <w:bookmarkEnd w:id="35"/>
-    <w:bookmarkStart w:id="37" w:name="reservoir-storage-run-600"/>
+    <w:bookmarkEnd w:id="37"/>
+    <w:bookmarkStart w:id="39" w:name="reservoir-storage-run-600"/>
     <w:p>
       <w:pPr>
         <w:pStyle w:val="Titre2"/>
@@ -2655,7 +3892,7 @@
                     </pic:cNvPicPr>
                   </pic:nvPicPr>
                   <pic:blipFill>
-                    <a:blip r:embed="rId36"/>
+                    <a:blip r:embed="rId38"/>
                     <a:stretch>
                       <a:fillRect/>
                     </a:stretch>
@@ -2693,8 +3930,8 @@
         <w:t xml:space="preserve">## Number of properties found: 1</w:t>
       </w:r>
     </w:p>
-    <w:bookmarkEnd w:id="37"/>
-    <w:bookmarkStart w:id="39" w:name="unmet-demand-run-600"/>
+    <w:bookmarkEnd w:id="39"/>
+    <w:bookmarkStart w:id="41" w:name="unmet-demand-run-600"/>
     <w:p>
       <w:pPr>
         <w:pStyle w:val="Titre2"/>
@@ -2723,7 +3960,7 @@
                     </pic:cNvPicPr>
                   </pic:nvPicPr>
                   <pic:blipFill>
-                    <a:blip r:embed="rId38"/>
+                    <a:blip r:embed="rId40"/>
                     <a:stretch>
                       <a:fillRect/>
                     </a:stretch>
@@ -2766,8 +4003,8 @@
         <w:t xml:space="preserve">## Number of properties found: 1</w:t>
       </w:r>
     </w:p>
-    <w:bookmarkEnd w:id="39"/>
-    <w:bookmarkStart w:id="41" w:name="reservoir-storage-run-600-1"/>
+    <w:bookmarkEnd w:id="41"/>
+    <w:bookmarkStart w:id="43" w:name="reservoir-storage-run-600-1"/>
     <w:p>
       <w:pPr>
         <w:pStyle w:val="Titre2"/>
@@ -2796,7 +4033,7 @@
                     </pic:cNvPicPr>
                   </pic:nvPicPr>
                   <pic:blipFill>
-                    <a:blip r:embed="rId40"/>
+                    <a:blip r:embed="rId42"/>
                     <a:stretch>
                       <a:fillRect/>
                     </a:stretch>
@@ -2828,9 +4065,9 @@
         <w:br w:type="page"/>
       </w:r>
     </w:p>
-    <w:bookmarkEnd w:id="41"/>
-    <w:bookmarkEnd w:id="42"/>
-    <w:bookmarkStart w:id="45" w:name="ecological-impacts-assessment"/>
+    <w:bookmarkEnd w:id="43"/>
+    <w:bookmarkEnd w:id="44"/>
+    <w:bookmarkStart w:id="47" w:name="ecological-impacts-assessment"/>
     <w:p>
       <w:pPr>
         <w:pStyle w:val="Titre1"/>
@@ -2839,7 +4076,7 @@
         <w:t xml:space="preserve">Ecological Impacts Assessment:</w:t>
       </w:r>
     </w:p>
-    <w:bookmarkStart w:id="43" w:name="elfgen"/>
+    <w:bookmarkStart w:id="45" w:name="elfgen"/>
     <w:p>
       <w:pPr>
         <w:pStyle w:val="Titre2"/>
@@ -2859,8 +4096,8 @@
         <w:t xml:space="preserve">No elfgen plot available for this model</w:t>
       </w:r>
     </w:p>
-    <w:bookmarkEnd w:id="43"/>
-    <w:bookmarkStart w:id="44" w:name="habitat-if-applicable"/>
+    <w:bookmarkEnd w:id="45"/>
+    <w:bookmarkStart w:id="46" w:name="habitat-if-applicable"/>
     <w:p>
       <w:pPr>
         <w:pStyle w:val="Titre2"/>
@@ -2874,9 +4111,9 @@
         <w:br w:type="page"/>
       </w:r>
     </w:p>
-    <w:bookmarkEnd w:id="44"/>
-    <w:bookmarkEnd w:id="45"/>
-    <w:bookmarkStart w:id="46" w:name="additional-sections"/>
+    <w:bookmarkEnd w:id="46"/>
+    <w:bookmarkEnd w:id="47"/>
+    <w:bookmarkStart w:id="48" w:name="additional-sections"/>
     <w:p>
       <w:pPr>
         <w:pStyle w:val="Titre1"/>
@@ -2935,7 +4172,7 @@
         </w:sectPr>
       </w:pPr>
     </w:p>
-    <w:bookmarkEnd w:id="46"/>
+    <w:bookmarkEnd w:id="48"/>
     <w:sectPr xmlns:w="http://schemas.openxmlformats.org/wordprocessingml/2006/main">
       <w:pgMar w:header="0" w:bottom="720" w:top="720" w:right="1440" w:left="720" w:footer="0" w:gutter="720"/>
       <w:pgSz w:h="16848" w:w="11952" w:orient="portrait"/>

</xml_diff>

<commit_message>
cupport command line arguments for fac, rseg, runids and metrics
</commit_message>
<xml_diff>
--- a/R/examples/VWP_CIA_Summary.docx
+++ b/R/examples/VWP_CIA_Summary.docx
@@ -41,7 +41,7 @@
         <w:pStyle w:val="Date"/>
       </w:pPr>
       <w:r>
-        <w:t xml:space="preserve">07/12/2021</w:t>
+        <w:t xml:space="preserve">07/22/2021</w:t>
       </w:r>
     </w:p>
     <w:p>
@@ -187,7 +187,7 @@
     </w:p>
     <w:bookmarkEnd w:id="22"/>
     <w:bookmarkEnd w:id="23"/>
-    <w:bookmarkStart w:id="25" w:name="Xe2a43197c9e9b6479f1eb425063efb11c4a1742"/>
+    <w:bookmarkStart w:id="26" w:name="Xe2a43197c9e9b6479f1eb425063efb11c4a1742"/>
     <w:p>
       <w:pPr>
         <w:pStyle w:val="Titre1"/>
@@ -220,7 +220,7 @@
         <w:t xml:space="preserve">Lorem ipsum dolor sit amet, consectetur adipiscing elit. Nulla eu pulvinar arcu, quis aliquam dui. In at cursus ante. Vestibulum non sagittis lacus. Duis vitae iaculis dui. Vivamus tempor, nibh ut pretium tempus, enim lorem dignissim quam, at euismod massa magna at magna. Sed facilisis dapibus diam nec volutpat. Maecenas facilisis dapibus egestas. Curabitur dignissim pharetra pulvinar. Nunc bibendum elit sed cursus congue. Curabitur ligula quam, iaculis faucibus orci quis, vestibulum lobortis lectus. Suspendisse fringilla nisl pulvinar, laoreet tellus sed, sollicitudin tortor. Donec consequat congue erat in iaculis. Curabitur luctus tellus ut turpis iaculis, nec laoreet ligula scelerisque.</w:t>
       </w:r>
     </w:p>
-    <w:bookmarkStart w:id="24" w:name="location-map"/>
+    <w:bookmarkStart w:id="25" w:name="location-map"/>
     <w:p>
       <w:pPr>
         <w:pStyle w:val="Titre2"/>
@@ -234,10 +234,46 @@
         <w:pStyle w:val="Normal"/>
       </w:pPr>
       <w:r>
-        <w:rPr>
-          <w:i/>
-        </w:rPr>
-        <w:t xml:space="preserve">No location map available for this facility model</w:t>
+        <w:drawing>
+          <wp:inline>
+            <wp:extent cx="5963478" cy="4541418"/>
+            <wp:effectExtent b="0" l="0" r="0" t="0"/>
+            <wp:docPr descr="" title="" id="1" name="Picture"/>
+            <a:graphic>
+              <a:graphicData uri="http://schemas.openxmlformats.org/drawingml/2006/picture">
+                <pic:pic>
+                  <pic:nvPicPr>
+                    <pic:cNvPr descr="http://deq1.bse.vt.edu:81/data/proj3/out/fig.location_map.4826467.png" id="2" name="Picture"/>
+                    <pic:cNvPicPr>
+                      <a:picLocks noChangeArrowheads="1" noChangeAspect="1"/>
+                    </pic:cNvPicPr>
+                  </pic:nvPicPr>
+                  <pic:blipFill>
+                    <a:blip r:embed="rId24"/>
+                    <a:stretch>
+                      <a:fillRect/>
+                    </a:stretch>
+                  </pic:blipFill>
+                  <pic:spPr bwMode="auto">
+                    <a:xfrm>
+                      <a:off x="0" y="0"/>
+                      <a:ext cx="5963478" cy="4541418"/>
+                    </a:xfrm>
+                    <a:prstGeom prst="rect">
+                      <a:avLst/>
+                    </a:prstGeom>
+                    <a:noFill/>
+                    <a:ln w="9525">
+                      <a:noFill/>
+                      <a:headEnd/>
+                      <a:tailEnd/>
+                    </a:ln>
+                  </pic:spPr>
+                </pic:pic>
+              </a:graphicData>
+            </a:graphic>
+          </wp:inline>
+        </w:drawing>
       </w:r>
     </w:p>
     <w:p>
@@ -245,9 +281,9 @@
         <w:br w:type="page"/>
       </w:r>
     </w:p>
-    <w:bookmarkEnd w:id="24"/>
     <w:bookmarkEnd w:id="25"/>
-    <w:bookmarkStart w:id="28" w:name="model-overview-and-scenario-descriptions"/>
+    <w:bookmarkEnd w:id="26"/>
+    <w:bookmarkStart w:id="27" w:name="model-overview-and-scenario-descriptions"/>
     <w:p>
       <w:pPr>
         <w:pStyle w:val="Titre1"/>
@@ -287,25 +323,28 @@
         <w:t xml:space="preserve"> </w:t>
       </w:r>
       <w:r>
-        <w:t xml:space="preserve">The Blue Ridge Shadows golf course is modeled as a pump-store facility with a local impoundment having no direct drainage area, and an intake on Crooked Run to refill when water is available. The impoundment is estimated to have a maximum storage of 21.84 acre-feet. The previous permit featured a static MIF below which no pumping was possible. Model scenarios were selected in order to explore</w:t>
+        <w:t xml:space="preserve">Big Cherry Dam on the South Fork Powell River is modeled as an on-stream impoundment with an upstream contributing area of XX square miles. The model simulates the stream below Big Cherry Dam including the withdrawal for use by the Big Stone gap water treatment plant, down to the outfall of the wastewater treatment plant return flow. Analysis of cumulative impacts is based on the net diversion</w:t>
       </w:r>
       <w:r>
         <w:t xml:space="preserve"> </w:t>
       </w:r>
       <w:r>
-        <w:t xml:space="preserve">“</w:t>
-      </w:r>
-      <w:r>
-        <w:t xml:space="preserve">percent of flow</w:t>
-      </w:r>
-      <w:r>
-        <w:t xml:space="preserve">”</w:t>
+        <w:rPr>
+          <w:i/>
+        </w:rPr>
+        <w:t xml:space="preserve">after</w:t>
       </w:r>
       <w:r>
         <w:t xml:space="preserve"> </w:t>
       </w:r>
       <w:r>
-        <w:t xml:space="preserve">type withdrawal limits in order to mimic natural flows, and also provide operational flexibility. Flow at the Crooked Run intake is simulated through the use of a rainfall-runoff model, with explicit simulation of the land-use above the intake. This differs from some historical models that would have used a USGS gage flow record from a nearby gage to simulate flows at the intake. By using the rainfall-runoff simulation at a point very close to the actual intake, modeled low-flows can be improved due to consideration of specific catchment area, land use, and other upstream withdrawals. As a result, this permit-max simulation may have lower available water because it reflects current demands with historical meteorology in a smaller watershed. Because of practical considerations of permit operation, a surrogate gage may still be employed, and that gage may have higher base flows than Crooked Creek at this intake, therefore, permit rules should attempt to account for that possibility.</w:t>
+        <w:t xml:space="preserve">the treated wastewater is discharged back into the stream. The safe yield of the intake is listed as 3.2 mgd from a study published in 2001 (3.2 mgd is equivalent to the permit annual withdrawal limit of 1168 mg/yr).</w:t>
+      </w:r>
+      <w:r>
+        <w:t xml:space="preserve"> </w:t>
+      </w:r>
+      <w:r>
+        <w:t xml:space="preserve">+ The data for the study was collected in 1997, which predates the drought period of 1999-2002.</w:t>
       </w:r>
     </w:p>
     <w:p>
@@ -328,16 +367,13 @@
         <w:rPr>
           <w:b/>
         </w:rPr>
-        <w:t xml:space="preserve">Existing permit conditions</w:t>
+        <w:t xml:space="preserve">Draft permit alternative 1</w:t>
       </w:r>
       <w:r>
         <w:t xml:space="preserve"> </w:t>
       </w:r>
       <w:r>
-        <w:t xml:space="preserve">(Current Permit) - The existing permit scenario has a static minimum instream flow of 4.13 cfs, which means that all withdrawal must cease from Crooked Run when flow drops below 4.13 cfs.</w:t>
-      </w:r>
-      <w:r>
-        <w:br/>
+        <w:t xml:space="preserve">(Annual Withdrawal Limit 949 mg/yr = 2.6 mgd) - This scenario reduces the maximum annual withdrawal limit from the Powell River from 3.2 mgd to 2.6 mgd.</w:t>
       </w:r>
     </w:p>
     <w:p>
@@ -352,173 +388,28 @@
         <w:rPr>
           <w:b/>
         </w:rPr>
-        <w:t xml:space="preserve">Proposed permit conditions with 90% flowby</w:t>
+        <w:t xml:space="preserve">runid_6012</w:t>
       </w:r>
       <w:r>
         <w:t xml:space="preserve"> </w:t>
       </w:r>
       <w:r>
-        <w:t xml:space="preserve">(90% Flow-by) - The 90% flow-by scenario limits the daily withdrawal from Crooked Run to no more than 10% of the flow in the stream, based on the previous days simulated flow.</w:t>
-      </w:r>
-      <w:r>
-        <w:br/>
-      </w:r>
-      <w:r>
-        <w:t xml:space="preserve"># Intake Site Description &amp; Current Estimated Stream Flows</w:t>
+        <w:t xml:space="preserve">- Run report information not provided.</w:t>
       </w:r>
     </w:p>
     <w:p>
-      <w:pPr>
-        <w:pStyle w:val="Normal"/>
-      </w:pPr>
-      <w:r>
-        <w:t xml:space="preserve">[1]</w:t>
-      </w:r>
-      <w:r>
-        <w:t xml:space="preserve"> </w:t>
-      </w:r>
-      <w:r>
-        <w:t xml:space="preserve">“</w:t>
-      </w:r>
-      <w:r>
-        <w:t xml:space="preserve">Getting Info for run 11 for element 351628</w:t>
-      </w:r>
-      <w:r>
-        <w:t xml:space="preserve">”</w:t>
-      </w:r>
-      <w:r>
-        <w:t xml:space="preserve"> </w:t>
-      </w:r>
-      <w:r>
-        <w:t xml:space="preserve">[1]</w:t>
-      </w:r>
-      <w:r>
-        <w:t xml:space="preserve"> </w:t>
-      </w:r>
-      <w:r>
-        <w:t xml:space="preserve">“</w:t>
-      </w:r>
-      <w:r>
-        <w:t xml:space="preserve">From</w:t>
-      </w:r>
-      <w:r>
-        <w:t xml:space="preserve"> </w:t>
-      </w:r>
-      <w:hyperlink r:id="rId26">
-        <w:r>
-          <w:rPr>
-            <w:rStyle w:val="Lienhypertexte"/>
-          </w:rPr>
-          <w:t xml:space="preserve">http://deq1.bse.vt.edu:81/om/remote/get_modelData.php?operation=11&amp;delimiter=tab&amp;elementid=351628&amp;runid=11&amp;startdate=1984-10-01&amp;enddate=2005-09-30</w:t>
-        </w:r>
-      </w:hyperlink>
-      <w:r>
-        <w:t xml:space="preserve">”</w:t>
-      </w:r>
-      <w:r>
-        <w:t xml:space="preserve"> </w:t>
-      </w:r>
-      <w:r>
-        <w:t xml:space="preserve">[1]</w:t>
-      </w:r>
-      <w:r>
-        <w:t xml:space="preserve"> </w:t>
-      </w:r>
-      <w:r>
-        <w:t xml:space="preserve">“</w:t>
-      </w:r>
-      <w:r>
-        <w:t xml:space="preserve">Returning file Info</w:t>
-      </w:r>
-      <w:r>
-        <w:t xml:space="preserve">”</w:t>
-      </w:r>
-      <w:r>
-        <w:t xml:space="preserve"> </w:t>
-      </w:r>
-      <w:r>
-        <w:t xml:space="preserve">[1]</w:t>
-      </w:r>
-      <w:r>
-        <w:t xml:space="preserve"> </w:t>
-      </w:r>
-      <w:r>
-        <w:t xml:space="preserve">“</w:t>
-      </w:r>
-      <w:r>
-        <w:t xml:space="preserve">Downloading Run File</w:t>
-      </w:r>
-      <w:r>
-        <w:t xml:space="preserve"> </w:t>
-      </w:r>
-      <w:hyperlink r:id="rId27">
-        <w:r>
-          <w:rPr>
-            <w:rStyle w:val="Lienhypertexte"/>
-          </w:rPr>
-          <w:t xml:space="preserve">http://deq1.bse.vt.edu:81/data/proj3/out/runlog11.351628.log.zip</w:t>
-        </w:r>
-      </w:hyperlink>
-      <w:r>
-        <w:t xml:space="preserve">”</w:t>
-      </w:r>
-      <w:r>
-        <w:t xml:space="preserve"> </w:t>
-      </w:r>
-      <w:r>
-        <w:t xml:space="preserve">[1]</w:t>
-      </w:r>
-      <w:r>
-        <w:t xml:space="preserve"> </w:t>
-      </w:r>
-      <w:r>
-        <w:t xml:space="preserve">“</w:t>
-      </w:r>
-      <w:r>
-        <w:t xml:space="preserve">Unpacking Compressed Run File</w:t>
-      </w:r>
-      <w:r>
-        <w:t xml:space="preserve"> </w:t>
-      </w:r>
-      <w:hyperlink r:id="rId27">
-        <w:r>
-          <w:rPr>
-            <w:rStyle w:val="Lienhypertexte"/>
-          </w:rPr>
-          <w:t xml:space="preserve">http://deq1.bse.vt.edu:81/data/proj3/out/runlog11.351628.log.zip</w:t>
-        </w:r>
-      </w:hyperlink>
-      <w:r>
-        <w:t xml:space="preserve">”</w:t>
-      </w:r>
-      <w:r>
-        <w:t xml:space="preserve"> </w:t>
-      </w:r>
-      <w:r>
-        <w:t xml:space="preserve">[1]</w:t>
-      </w:r>
-      <w:r>
-        <w:t xml:space="preserve"> </w:t>
-      </w:r>
-      <w:r>
-        <w:t xml:space="preserve">“</w:t>
-      </w:r>
-      <w:r>
-        <w:t xml:space="preserve">Data obtained, found 11323 lines - formatting for IHA analysis</w:t>
-      </w:r>
-      <w:r>
-        <w:t xml:space="preserve">”</w:t>
+      <w:r>
+        <w:br w:type="page"/>
       </w:r>
     </w:p>
+    <w:bookmarkEnd w:id="27"/>
+    <w:bookmarkStart w:id="28" w:name="X2a107ed99cb2b247aedabdf1b3de3d5bb1602a7"/>
     <w:p>
       <w:pPr>
-        <w:pStyle w:val="SourceCode"/>
-      </w:pPr>
-      <w:r>
-        <w:rPr>
-          <w:rStyle w:val="VerbatimChar"/>
-        </w:rPr>
-        <w:t xml:space="preserve">## Warning in mde(x): NAs introduced by coercion</w:t>
+        <w:pStyle w:val="Titre1"/>
+      </w:pPr>
+      <w:r>
+        <w:t xml:space="preserve">Intake Site Description &amp; Current Estimated Stream Flows</w:t>
       </w:r>
     </w:p>
     <w:p>
@@ -535,7 +426,7 @@
         <w:t xml:space="preserve"> </w:t>
       </w:r>
       <w:r>
-        <w:t xml:space="preserve">Modeled monthly current flow statistics for Blue Ridge Shadows at Crooked Run in cubic feet per second (cfs). Columns show non-exceedence flow percentiles, that is, the column header indicates the percent of flows that do</w:t>
+        <w:t xml:space="preserve">Modeled monthly current flow statistics for South Fork Powell River Intake in cubic feet per second (cfs). Columns show non-exceedence flow percentiles, that is, the column header indicates the percent of flows that do</w:t>
       </w:r>
       <w:r>
         <w:t xml:space="preserve"> </w:t>
@@ -580,13 +471,13 @@
       </w:tblPr>
       <w:tblGrid>
         <w:gridCol w:w="1022"/>
-        <w:gridCol w:w="1145"/>
-        <w:gridCol w:w="1145"/>
-        <w:gridCol w:w="1145"/>
-        <w:gridCol w:w="1145"/>
-        <w:gridCol w:w="1145"/>
-        <w:gridCol w:w="1145"/>
-        <w:gridCol w:w="1145"/>
+        <w:gridCol w:w="839"/>
+        <w:gridCol w:w="961"/>
+        <w:gridCol w:w="961"/>
+        <w:gridCol w:w="961"/>
+        <w:gridCol w:w="961"/>
+        <w:gridCol w:w="961"/>
+        <w:gridCol w:w="961"/>
       </w:tblGrid>
       <w:tr>
         <w:trPr>
@@ -878,7 +769,7 @@
       <w:tr>
         <w:trPr>
           <w:cantSplit/>
-          <w:trHeight w:val="600" w:hRule="auto"/>
+          <w:trHeight w:val="572" w:hRule="auto"/>
         </w:trPr>
         <w:tc>
           <w:tcPr>
@@ -942,7 +833,7 @@
                 <w:szCs w:val="22"/>
                 <w:color w:val="000000"/>
               </w:rPr>
-              <w:t xml:space="preserve">587.9</w:t>
+              <w:t xml:space="preserve">55.9</w:t>
             </w:r>
           </w:p>
         </w:tc>
@@ -975,7 +866,7 @@
                 <w:szCs w:val="22"/>
                 <w:color w:val="000000"/>
               </w:rPr>
-              <w:t xml:space="preserve">917.6</w:t>
+              <w:t xml:space="preserve">83.6</w:t>
             </w:r>
           </w:p>
         </w:tc>
@@ -1008,7 +899,7 @@
                 <w:szCs w:val="22"/>
                 <w:color w:val="000000"/>
               </w:rPr>
-              <w:t xml:space="preserve">1,314.7</w:t>
+              <w:t xml:space="preserve">105.4</w:t>
             </w:r>
           </w:p>
         </w:tc>
@@ -1041,7 +932,7 @@
                 <w:szCs w:val="22"/>
                 <w:color w:val="000000"/>
               </w:rPr>
-              <w:t xml:space="preserve">1,905.8</w:t>
+              <w:t xml:space="preserve">183.3</w:t>
             </w:r>
           </w:p>
         </w:tc>
@@ -1074,7 +965,7 @@
                 <w:szCs w:val="22"/>
                 <w:color w:val="000000"/>
               </w:rPr>
-              <w:t xml:space="preserve">2,149.5</w:t>
+              <w:t xml:space="preserve">204.9</w:t>
             </w:r>
           </w:p>
         </w:tc>
@@ -1107,7 +998,7 @@
                 <w:szCs w:val="22"/>
                 <w:color w:val="000000"/>
               </w:rPr>
-              <w:t xml:space="preserve">2,876.9</w:t>
+              <w:t xml:space="preserve">289.4</w:t>
             </w:r>
           </w:p>
         </w:tc>
@@ -1140,7 +1031,7 @@
                 <w:szCs w:val="22"/>
                 <w:color w:val="000000"/>
               </w:rPr>
-              <w:t xml:space="preserve">3,458.0</w:t>
+              <w:t xml:space="preserve">404.2</w:t>
             </w:r>
           </w:p>
         </w:tc>
@@ -1148,7 +1039,7 @@
       <w:tr>
         <w:trPr>
           <w:cantSplit/>
-          <w:trHeight w:val="600" w:hRule="auto"/>
+          <w:trHeight w:val="572" w:hRule="auto"/>
         </w:trPr>
         <w:tc>
           <w:tcPr>
@@ -1214,7 +1105,7 @@
                 <w:szCs w:val="22"/>
                 <w:color w:val="000000"/>
               </w:rPr>
-              <w:t xml:space="preserve">444.6</w:t>
+              <w:t xml:space="preserve">87.6</w:t>
             </w:r>
           </w:p>
         </w:tc>
@@ -1248,7 +1139,7 @@
                 <w:szCs w:val="22"/>
                 <w:color w:val="000000"/>
               </w:rPr>
-              <w:t xml:space="preserve">1,297.3</w:t>
+              <w:t xml:space="preserve">142.9</w:t>
             </w:r>
           </w:p>
         </w:tc>
@@ -1282,7 +1173,7 @@
                 <w:szCs w:val="22"/>
                 <w:color w:val="000000"/>
               </w:rPr>
-              <w:t xml:space="preserve">1,504.2</w:t>
+              <w:t xml:space="preserve">183.8</w:t>
             </w:r>
           </w:p>
         </w:tc>
@@ -1316,7 +1207,7 @@
                 <w:szCs w:val="22"/>
                 <w:color w:val="000000"/>
               </w:rPr>
-              <w:t xml:space="preserve">2,196.2</w:t>
+              <w:t xml:space="preserve">244.2</w:t>
             </w:r>
           </w:p>
         </w:tc>
@@ -1350,7 +1241,7 @@
                 <w:szCs w:val="22"/>
                 <w:color w:val="000000"/>
               </w:rPr>
-              <w:t xml:space="preserve">2,370.5</w:t>
+              <w:t xml:space="preserve">266.3</w:t>
             </w:r>
           </w:p>
         </w:tc>
@@ -1384,7 +1275,7 @@
                 <w:szCs w:val="22"/>
                 <w:color w:val="000000"/>
               </w:rPr>
-              <w:t xml:space="preserve">3,003.2</w:t>
+              <w:t xml:space="preserve">371.3</w:t>
             </w:r>
           </w:p>
         </w:tc>
@@ -1418,7 +1309,7 @@
                 <w:szCs w:val="22"/>
                 <w:color w:val="000000"/>
               </w:rPr>
-              <w:t xml:space="preserve">3,861.6</w:t>
+              <w:t xml:space="preserve">569.4</w:t>
             </w:r>
           </w:p>
         </w:tc>
@@ -1426,7 +1317,7 @@
       <w:tr>
         <w:trPr>
           <w:cantSplit/>
-          <w:trHeight w:val="600" w:hRule="auto"/>
+          <w:trHeight w:val="572" w:hRule="auto"/>
         </w:trPr>
         <w:tc>
           <w:tcPr>
@@ -1492,7 +1383,7 @@
                 <w:szCs w:val="22"/>
                 <w:color w:val="000000"/>
               </w:rPr>
-              <w:t xml:space="preserve">419.3</w:t>
+              <w:t xml:space="preserve">79.5</w:t>
             </w:r>
           </w:p>
         </w:tc>
@@ -1526,7 +1417,7 @@
                 <w:szCs w:val="22"/>
                 <w:color w:val="000000"/>
               </w:rPr>
-              <w:t xml:space="preserve">1,397.4</w:t>
+              <w:t xml:space="preserve">136.2</w:t>
             </w:r>
           </w:p>
         </w:tc>
@@ -1560,7 +1451,7 @@
                 <w:szCs w:val="22"/>
                 <w:color w:val="000000"/>
               </w:rPr>
-              <w:t xml:space="preserve">1,761.3</w:t>
+              <w:t xml:space="preserve">170.2</w:t>
             </w:r>
           </w:p>
         </w:tc>
@@ -1594,7 +1485,7 @@
                 <w:szCs w:val="22"/>
                 <w:color w:val="000000"/>
               </w:rPr>
-              <w:t xml:space="preserve">2,454.7</w:t>
+              <w:t xml:space="preserve">264.8</w:t>
             </w:r>
           </w:p>
         </w:tc>
@@ -1628,7 +1519,7 @@
                 <w:szCs w:val="22"/>
                 <w:color w:val="000000"/>
               </w:rPr>
-              <w:t xml:space="preserve">2,677.0</w:t>
+              <w:t xml:space="preserve">293.0</w:t>
             </w:r>
           </w:p>
         </w:tc>
@@ -1662,7 +1553,7 @@
                 <w:szCs w:val="22"/>
                 <w:color w:val="000000"/>
               </w:rPr>
-              <w:t xml:space="preserve">3,695.2</w:t>
+              <w:t xml:space="preserve">385.6</w:t>
             </w:r>
           </w:p>
         </w:tc>
@@ -1696,7 +1587,7 @@
                 <w:szCs w:val="22"/>
                 <w:color w:val="000000"/>
               </w:rPr>
-              <w:t xml:space="preserve">4,761.4</w:t>
+              <w:t xml:space="preserve">533.4</w:t>
             </w:r>
           </w:p>
         </w:tc>
@@ -1770,7 +1661,7 @@
                 <w:szCs w:val="22"/>
                 <w:color w:val="000000"/>
               </w:rPr>
-              <w:t xml:space="preserve">1,039.3</w:t>
+              <w:t xml:space="preserve">35.5</w:t>
             </w:r>
           </w:p>
         </w:tc>
@@ -1804,7 +1695,7 @@
                 <w:szCs w:val="22"/>
                 <w:color w:val="000000"/>
               </w:rPr>
-              <w:t xml:space="preserve">1,294.4</w:t>
+              <w:t xml:space="preserve">77.5</w:t>
             </w:r>
           </w:p>
         </w:tc>
@@ -1838,7 +1729,7 @@
                 <w:szCs w:val="22"/>
                 <w:color w:val="000000"/>
               </w:rPr>
-              <w:t xml:space="preserve">1,619.1</w:t>
+              <w:t xml:space="preserve">100.7</w:t>
             </w:r>
           </w:p>
         </w:tc>
@@ -1872,7 +1763,7 @@
                 <w:szCs w:val="22"/>
                 <w:color w:val="000000"/>
               </w:rPr>
-              <w:t xml:space="preserve">2,389.4</w:t>
+              <w:t xml:space="preserve">159.3</w:t>
             </w:r>
           </w:p>
         </w:tc>
@@ -1906,7 +1797,7 @@
                 <w:szCs w:val="22"/>
                 <w:color w:val="000000"/>
               </w:rPr>
-              <w:t xml:space="preserve">2,538.6</w:t>
+              <w:t xml:space="preserve">177.9</w:t>
             </w:r>
           </w:p>
         </w:tc>
@@ -1940,7 +1831,7 @@
                 <w:szCs w:val="22"/>
                 <w:color w:val="000000"/>
               </w:rPr>
-              <w:t xml:space="preserve">3,213.4</w:t>
+              <w:t xml:space="preserve">258.7</w:t>
             </w:r>
           </w:p>
         </w:tc>
@@ -1974,7 +1865,7 @@
                 <w:szCs w:val="22"/>
                 <w:color w:val="000000"/>
               </w:rPr>
-              <w:t xml:space="preserve">4,483.3</w:t>
+              <w:t xml:space="preserve">388.9</w:t>
             </w:r>
           </w:p>
         </w:tc>
@@ -2048,7 +1939,7 @@
                 <w:szCs w:val="22"/>
                 <w:color w:val="000000"/>
               </w:rPr>
-              <w:t xml:space="preserve">1,079.1</w:t>
+              <w:t xml:space="preserve">15.2</w:t>
             </w:r>
           </w:p>
         </w:tc>
@@ -2082,7 +1973,7 @@
                 <w:szCs w:val="22"/>
                 <w:color w:val="000000"/>
               </w:rPr>
-              <w:t xml:space="preserve">1,361.5</w:t>
+              <w:t xml:space="preserve">59.2</w:t>
             </w:r>
           </w:p>
         </w:tc>
@@ -2116,7 +2007,7 @@
                 <w:szCs w:val="22"/>
                 <w:color w:val="000000"/>
               </w:rPr>
-              <w:t xml:space="preserve">1,506.9</w:t>
+              <w:t xml:space="preserve">79.0</w:t>
             </w:r>
           </w:p>
         </w:tc>
@@ -2150,7 +2041,7 @@
                 <w:szCs w:val="22"/>
                 <w:color w:val="000000"/>
               </w:rPr>
-              <w:t xml:space="preserve">1,938.5</w:t>
+              <w:t xml:space="preserve">110.2</w:t>
             </w:r>
           </w:p>
         </w:tc>
@@ -2184,7 +2075,7 @@
                 <w:szCs w:val="22"/>
                 <w:color w:val="000000"/>
               </w:rPr>
-              <w:t xml:space="preserve">2,095.8</w:t>
+              <w:t xml:space="preserve">121.5</w:t>
             </w:r>
           </w:p>
         </w:tc>
@@ -2218,7 +2109,7 @@
                 <w:szCs w:val="22"/>
                 <w:color w:val="000000"/>
               </w:rPr>
-              <w:t xml:space="preserve">2,796.1</w:t>
+              <w:t xml:space="preserve">179.7</w:t>
             </w:r>
           </w:p>
         </w:tc>
@@ -2252,7 +2143,7 @@
                 <w:szCs w:val="22"/>
                 <w:color w:val="000000"/>
               </w:rPr>
-              <w:t xml:space="preserve">3,668.1</w:t>
+              <w:t xml:space="preserve">271.2</w:t>
             </w:r>
           </w:p>
         </w:tc>
@@ -2260,7 +2151,7 @@
       <w:tr>
         <w:trPr>
           <w:cantSplit/>
-          <w:trHeight w:val="600" w:hRule="auto"/>
+          <w:trHeight w:val="572" w:hRule="auto"/>
         </w:trPr>
         <w:tc>
           <w:tcPr>
@@ -2326,7 +2217,7 @@
                 <w:szCs w:val="22"/>
                 <w:color w:val="000000"/>
               </w:rPr>
-              <w:t xml:space="preserve">598.3</w:t>
+              <w:t xml:space="preserve">6.6</w:t>
             </w:r>
           </w:p>
         </w:tc>
@@ -2360,7 +2251,7 @@
                 <w:szCs w:val="22"/>
                 <w:color w:val="000000"/>
               </w:rPr>
-              <w:t xml:space="preserve">858.0</w:t>
+              <w:t xml:space="preserve">25.2</w:t>
             </w:r>
           </w:p>
         </w:tc>
@@ -2394,7 +2285,7 @@
                 <w:szCs w:val="22"/>
                 <w:color w:val="000000"/>
               </w:rPr>
-              <w:t xml:space="preserve">1,053.6</w:t>
+              <w:t xml:space="preserve">36.1</w:t>
             </w:r>
           </w:p>
         </w:tc>
@@ -2428,7 +2319,7 @@
                 <w:szCs w:val="22"/>
                 <w:color w:val="000000"/>
               </w:rPr>
-              <w:t xml:space="preserve">1,463.7</w:t>
+              <w:t xml:space="preserve">69.7</w:t>
             </w:r>
           </w:p>
         </w:tc>
@@ -2462,7 +2353,7 @@
                 <w:szCs w:val="22"/>
                 <w:color w:val="000000"/>
               </w:rPr>
-              <w:t xml:space="preserve">1,599.7</w:t>
+              <w:t xml:space="preserve">76.7</w:t>
             </w:r>
           </w:p>
         </w:tc>
@@ -2496,7 +2387,7 @@
                 <w:szCs w:val="22"/>
                 <w:color w:val="000000"/>
               </w:rPr>
-              <w:t xml:space="preserve">2,124.4</w:t>
+              <w:t xml:space="preserve">111.5</w:t>
             </w:r>
           </w:p>
         </w:tc>
@@ -2530,7 +2421,7 @@
                 <w:szCs w:val="22"/>
                 <w:color w:val="000000"/>
               </w:rPr>
-              <w:t xml:space="preserve">2,576.3</w:t>
+              <w:t xml:space="preserve">192.9</w:t>
             </w:r>
           </w:p>
         </w:tc>
@@ -2538,7 +2429,7 @@
       <w:tr>
         <w:trPr>
           <w:cantSplit/>
-          <w:trHeight w:val="600" w:hRule="auto"/>
+          <w:trHeight w:val="572" w:hRule="auto"/>
         </w:trPr>
         <w:tc>
           <w:tcPr>
@@ -2604,7 +2495,7 @@
                 <w:szCs w:val="22"/>
                 <w:color w:val="000000"/>
               </w:rPr>
-              <w:t xml:space="preserve">328.2</w:t>
+              <w:t xml:space="preserve">3.2</w:t>
             </w:r>
           </w:p>
         </w:tc>
@@ -2638,7 +2529,7 @@
                 <w:szCs w:val="22"/>
                 <w:color w:val="000000"/>
               </w:rPr>
-              <w:t xml:space="preserve">620.9</w:t>
+              <w:t xml:space="preserve">29.6</w:t>
             </w:r>
           </w:p>
         </w:tc>
@@ -2672,7 +2563,7 @@
                 <w:szCs w:val="22"/>
                 <w:color w:val="000000"/>
               </w:rPr>
-              <w:t xml:space="preserve">715.3</w:t>
+              <w:t xml:space="preserve">39.8</w:t>
             </w:r>
           </w:p>
         </w:tc>
@@ -2706,7 +2597,7 @@
                 <w:szCs w:val="22"/>
                 <w:color w:val="000000"/>
               </w:rPr>
-              <w:t xml:space="preserve">890.2</w:t>
+              <w:t xml:space="preserve">59.4</w:t>
             </w:r>
           </w:p>
         </w:tc>
@@ -2740,7 +2631,7 @@
                 <w:szCs w:val="22"/>
                 <w:color w:val="000000"/>
               </w:rPr>
-              <w:t xml:space="preserve">948.2</w:t>
+              <w:t xml:space="preserve">65.8</w:t>
             </w:r>
           </w:p>
         </w:tc>
@@ -2774,7 +2665,7 @@
                 <w:szCs w:val="22"/>
                 <w:color w:val="000000"/>
               </w:rPr>
-              <w:t xml:space="preserve">1,218.6</w:t>
+              <w:t xml:space="preserve">87.0</w:t>
             </w:r>
           </w:p>
         </w:tc>
@@ -2808,7 +2699,7 @@
                 <w:szCs w:val="22"/>
                 <w:color w:val="000000"/>
               </w:rPr>
-              <w:t xml:space="preserve">1,755.7</w:t>
+              <w:t xml:space="preserve">124.1</w:t>
             </w:r>
           </w:p>
         </w:tc>
@@ -2882,7 +2773,7 @@
                 <w:szCs w:val="22"/>
                 <w:color w:val="000000"/>
               </w:rPr>
-              <w:t xml:space="preserve">320.5</w:t>
+              <w:t xml:space="preserve">12.4</w:t>
             </w:r>
           </w:p>
         </w:tc>
@@ -2916,7 +2807,7 @@
                 <w:szCs w:val="22"/>
                 <w:color w:val="000000"/>
               </w:rPr>
-              <w:t xml:space="preserve">425.9</w:t>
+              <w:t xml:space="preserve">26.6</w:t>
             </w:r>
           </w:p>
         </w:tc>
@@ -2950,7 +2841,7 @@
                 <w:szCs w:val="22"/>
                 <w:color w:val="000000"/>
               </w:rPr>
-              <w:t xml:space="preserve">486.4</w:t>
+              <w:t xml:space="preserve">33.5</w:t>
             </w:r>
           </w:p>
         </w:tc>
@@ -2984,7 +2875,7 @@
                 <w:szCs w:val="22"/>
                 <w:color w:val="000000"/>
               </w:rPr>
-              <w:t xml:space="preserve">723.2</w:t>
+              <w:t xml:space="preserve">51.3</w:t>
             </w:r>
           </w:p>
         </w:tc>
@@ -3018,7 +2909,7 @@
                 <w:szCs w:val="22"/>
                 <w:color w:val="000000"/>
               </w:rPr>
-              <w:t xml:space="preserve">807.1</w:t>
+              <w:t xml:space="preserve">58.3</w:t>
             </w:r>
           </w:p>
         </w:tc>
@@ -3052,7 +2943,7 @@
                 <w:szCs w:val="22"/>
                 <w:color w:val="000000"/>
               </w:rPr>
-              <w:t xml:space="preserve">1,048.9</w:t>
+              <w:t xml:space="preserve">85.0</w:t>
             </w:r>
           </w:p>
         </w:tc>
@@ -3086,7 +2977,7 @@
                 <w:szCs w:val="22"/>
                 <w:color w:val="000000"/>
               </w:rPr>
-              <w:t xml:space="preserve">1,351.6</w:t>
+              <w:t xml:space="preserve">126.0</w:t>
             </w:r>
           </w:p>
         </w:tc>
@@ -3160,7 +3051,7 @@
                 <w:szCs w:val="22"/>
                 <w:color w:val="000000"/>
               </w:rPr>
-              <w:t xml:space="preserve">232.4</w:t>
+              <w:t xml:space="preserve">2.1</w:t>
             </w:r>
           </w:p>
         </w:tc>
@@ -3194,7 +3085,7 @@
                 <w:szCs w:val="22"/>
                 <w:color w:val="000000"/>
               </w:rPr>
-              <w:t xml:space="preserve">424.0</w:t>
+              <w:t xml:space="preserve">11.0</w:t>
             </w:r>
           </w:p>
         </w:tc>
@@ -3228,7 +3119,7 @@
                 <w:szCs w:val="22"/>
                 <w:color w:val="000000"/>
               </w:rPr>
-              <w:t xml:space="preserve">488.9</w:t>
+              <w:t xml:space="preserve">21.0</w:t>
             </w:r>
           </w:p>
         </w:tc>
@@ -3262,7 +3153,7 @@
                 <w:szCs w:val="22"/>
                 <w:color w:val="000000"/>
               </w:rPr>
-              <w:t xml:space="preserve">654.3</w:t>
+              <w:t xml:space="preserve">42.8</w:t>
             </w:r>
           </w:p>
         </w:tc>
@@ -3296,7 +3187,7 @@
                 <w:szCs w:val="22"/>
                 <w:color w:val="000000"/>
               </w:rPr>
-              <w:t xml:space="preserve">706.5</w:t>
+              <w:t xml:space="preserve">49.9</w:t>
             </w:r>
           </w:p>
         </w:tc>
@@ -3330,7 +3221,7 @@
                 <w:szCs w:val="22"/>
                 <w:color w:val="000000"/>
               </w:rPr>
-              <w:t xml:space="preserve">947.5</w:t>
+              <w:t xml:space="preserve">74.4</w:t>
             </w:r>
           </w:p>
         </w:tc>
@@ -3364,7 +3255,7 @@
                 <w:szCs w:val="22"/>
                 <w:color w:val="000000"/>
               </w:rPr>
-              <w:t xml:space="preserve">2,129.4</w:t>
+              <w:t xml:space="preserve">127.8</w:t>
             </w:r>
           </w:p>
         </w:tc>
@@ -3372,7 +3263,7 @@
       <w:tr>
         <w:trPr>
           <w:cantSplit/>
-          <w:trHeight w:val="600" w:hRule="auto"/>
+          <w:trHeight w:val="574" w:hRule="auto"/>
         </w:trPr>
         <w:tc>
           <w:tcPr>
@@ -3438,7 +3329,7 @@
                 <w:szCs w:val="22"/>
                 <w:color w:val="000000"/>
               </w:rPr>
-              <w:t xml:space="preserve">291.0</w:t>
+              <w:t xml:space="preserve">4.3</w:t>
             </w:r>
           </w:p>
         </w:tc>
@@ -3472,7 +3363,7 @@
                 <w:szCs w:val="22"/>
                 <w:color w:val="000000"/>
               </w:rPr>
-              <w:t xml:space="preserve">366.2</w:t>
+              <w:t xml:space="preserve">22.6</w:t>
             </w:r>
           </w:p>
         </w:tc>
@@ -3506,7 +3397,7 @@
                 <w:szCs w:val="22"/>
                 <w:color w:val="000000"/>
               </w:rPr>
-              <w:t xml:space="preserve">462.3</w:t>
+              <w:t xml:space="preserve">29.6</w:t>
             </w:r>
           </w:p>
         </w:tc>
@@ -3540,7 +3431,7 @@
                 <w:szCs w:val="22"/>
                 <w:color w:val="000000"/>
               </w:rPr>
-              <w:t xml:space="preserve">670.2</w:t>
+              <w:t xml:space="preserve">43.5</w:t>
             </w:r>
           </w:p>
         </w:tc>
@@ -3574,7 +3465,7 @@
                 <w:szCs w:val="22"/>
                 <w:color w:val="000000"/>
               </w:rPr>
-              <w:t xml:space="preserve">756.0</w:t>
+              <w:t xml:space="preserve">49.3</w:t>
             </w:r>
           </w:p>
         </w:tc>
@@ -3608,7 +3499,7 @@
                 <w:szCs w:val="22"/>
                 <w:color w:val="000000"/>
               </w:rPr>
-              <w:t xml:space="preserve">1,170.1</w:t>
+              <w:t xml:space="preserve">85.9</w:t>
             </w:r>
           </w:p>
         </w:tc>
@@ -3642,7 +3533,7 @@
                 <w:szCs w:val="22"/>
                 <w:color w:val="000000"/>
               </w:rPr>
-              <w:t xml:space="preserve">2,106.7</w:t>
+              <w:t xml:space="preserve">132.2</w:t>
             </w:r>
           </w:p>
         </w:tc>
@@ -3650,7 +3541,7 @@
       <w:tr>
         <w:trPr>
           <w:cantSplit/>
-          <w:trHeight w:val="600" w:hRule="auto"/>
+          <w:trHeight w:val="572" w:hRule="auto"/>
         </w:trPr>
         <w:tc>
           <w:tcPr>
@@ -3716,7 +3607,7 @@
                 <w:szCs w:val="22"/>
                 <w:color w:val="000000"/>
               </w:rPr>
-              <w:t xml:space="preserve">225.4</w:t>
+              <w:t xml:space="preserve">1.6</w:t>
             </w:r>
           </w:p>
         </w:tc>
@@ -3750,7 +3641,7 @@
                 <w:szCs w:val="22"/>
                 <w:color w:val="000000"/>
               </w:rPr>
-              <w:t xml:space="preserve">354.0</w:t>
+              <w:t xml:space="preserve">20.0</w:t>
             </w:r>
           </w:p>
         </w:tc>
@@ -3784,7 +3675,7 @@
                 <w:szCs w:val="22"/>
                 <w:color w:val="000000"/>
               </w:rPr>
-              <w:t xml:space="preserve">461.0</w:t>
+              <w:t xml:space="preserve">26.9</w:t>
             </w:r>
           </w:p>
         </w:tc>
@@ -3818,7 +3709,7 @@
                 <w:szCs w:val="22"/>
                 <w:color w:val="000000"/>
               </w:rPr>
-              <w:t xml:space="preserve">839.4</w:t>
+              <w:t xml:space="preserve">56.6</w:t>
             </w:r>
           </w:p>
         </w:tc>
@@ -3852,7 +3743,7 @@
                 <w:szCs w:val="22"/>
                 <w:color w:val="000000"/>
               </w:rPr>
-              <w:t xml:space="preserve">965.0</w:t>
+              <w:t xml:space="preserve">74.0</w:t>
             </w:r>
           </w:p>
         </w:tc>
@@ -3886,7 +3777,7 @@
                 <w:szCs w:val="22"/>
                 <w:color w:val="000000"/>
               </w:rPr>
-              <w:t xml:space="preserve">1,433.4</w:t>
+              <w:t xml:space="preserve">155.8</w:t>
             </w:r>
           </w:p>
         </w:tc>
@@ -3920,7 +3811,7 @@
                 <w:szCs w:val="22"/>
                 <w:color w:val="000000"/>
               </w:rPr>
-              <w:t xml:space="preserve">2,799.8</w:t>
+              <w:t xml:space="preserve">223.0</w:t>
             </w:r>
           </w:p>
         </w:tc>
@@ -3928,7 +3819,7 @@
       <w:tr>
         <w:trPr>
           <w:cantSplit/>
-          <w:trHeight w:val="600" w:hRule="auto"/>
+          <w:trHeight w:val="572" w:hRule="auto"/>
         </w:trPr>
         <w:tc>
           <w:tcPr>
@@ -3994,7 +3885,7 @@
                 <w:szCs w:val="22"/>
                 <w:color w:val="000000"/>
               </w:rPr>
-              <w:t xml:space="preserve">270.4</w:t>
+              <w:t xml:space="preserve">24.8</w:t>
             </w:r>
           </w:p>
         </w:tc>
@@ -4028,7 +3919,7 @@
                 <w:szCs w:val="22"/>
                 <w:color w:val="000000"/>
               </w:rPr>
-              <w:t xml:space="preserve">694.5</w:t>
+              <w:t xml:space="preserve">44.9</w:t>
             </w:r>
           </w:p>
         </w:tc>
@@ -4062,7 +3953,7 @@
                 <w:szCs w:val="22"/>
                 <w:color w:val="000000"/>
               </w:rPr>
-              <w:t xml:space="preserve">899.3</w:t>
+              <w:t xml:space="preserve">70.6</w:t>
             </w:r>
           </w:p>
         </w:tc>
@@ -4096,7 +3987,7 @@
                 <w:szCs w:val="22"/>
                 <w:color w:val="000000"/>
               </w:rPr>
-              <w:t xml:space="preserve">1,618.4</w:t>
+              <w:t xml:space="preserve">135.5</w:t>
             </w:r>
           </w:p>
         </w:tc>
@@ -4130,7 +4021,7 @@
                 <w:szCs w:val="22"/>
                 <w:color w:val="000000"/>
               </w:rPr>
-              <w:t xml:space="preserve">1,855.5</w:t>
+              <w:t xml:space="preserve">169.1</w:t>
             </w:r>
           </w:p>
         </w:tc>
@@ -4164,7 +4055,7 @@
                 <w:szCs w:val="22"/>
                 <w:color w:val="000000"/>
               </w:rPr>
-              <w:t xml:space="preserve">2,701.0</w:t>
+              <w:t xml:space="preserve">242.0</w:t>
             </w:r>
           </w:p>
         </w:tc>
@@ -4198,7 +4089,7 @@
                 <w:szCs w:val="22"/>
                 <w:color w:val="000000"/>
               </w:rPr>
-              <w:t xml:space="preserve">3,363.0</w:t>
+              <w:t xml:space="preserve">349.7</w:t>
             </w:r>
           </w:p>
         </w:tc>
@@ -4231,13 +4122,19 @@
         <w:rPr>
           <w:b/>
         </w:rPr>
-        <w:t xml:space="preserve">Existing permit conditions</w:t>
+        <w:t xml:space="preserve">Draft permit alternative 1</w:t>
       </w:r>
       <w:r>
         <w:t xml:space="preserve"> </w:t>
       </w:r>
       <w:r>
-        <w:t xml:space="preserve">- The static minimum instream flow in this scenario results in reduced water availability during nearly1 in 2 years of the long-term simulation. 7 years out of the 31 year simulated saw times where pond storage is depleted and pumping from Crooked run is reduced below the expected need for periods in excess of 1 month. For example, during summer 1991, average flow in Crooked Run drops below 4 cfs for nearly 3 months, coinciding with the period of greatest demand for this facility. As a result, available irrigation storage drops to zero for several weeks, and allowable diversion from Crooked Run is unable to provide 100% of off-stream need.</w:t>
+        <w:t xml:space="preserve">- Outcomes from the particular set of operational rules and scenario conditions. Ex:</w:t>
+      </w:r>
+      <w:r>
+        <w:t xml:space="preserve"> </w:t>
+      </w:r>
+      <w:r>
+        <w:t xml:space="preserve">The 90% flow-by scenario results in more flexibility to pump under extremely dry conditions, as compared to the current static MIF permit condition. As a result, the operation is able to meet offstream need during all simulated periods, with a small amount of water remaining during the lowest simulated flow.</w:t>
       </w:r>
     </w:p>
     <w:p>
@@ -4252,13 +4149,13 @@
         <w:rPr>
           <w:b/>
         </w:rPr>
-        <w:t xml:space="preserve">Proposed permit conditions with 90% flowby</w:t>
+        <w:t xml:space="preserve">runid_6012</w:t>
       </w:r>
       <w:r>
         <w:t xml:space="preserve"> </w:t>
       </w:r>
       <w:r>
-        <w:t xml:space="preserve">- The 90% flow-by scenario results in more flexibility to pump under extremely dry conditions, as compared to the current static MIF permit condition. As a result, the operation is able to meet off-stream need during nearly all simulated periods, with pumping only restricted in 3 years out of the 31 year simulation. The longest period of reduced water availability is 16 days under this set of operating rules.</w:t>
+        <w:t xml:space="preserve">- Run analysis not provided.</w:t>
       </w:r>
       <w:r>
         <w:t xml:space="preserve"> </w:t>
@@ -4412,7 +4309,7 @@
                 <w:szCs w:val="22"/>
                 <w:color w:val="000000"/>
               </w:rPr>
-              <w:t xml:space="preserve">400</w:t>
+              <w:t xml:space="preserve">6011</w:t>
             </w:r>
           </w:p>
         </w:tc>
@@ -4447,7 +4344,7 @@
                 <w:szCs w:val="22"/>
                 <w:color w:val="000000"/>
               </w:rPr>
-              <w:t xml:space="preserve">600</w:t>
+              <w:t xml:space="preserve">6012</w:t>
             </w:r>
           </w:p>
         </w:tc>
@@ -4519,7 +4416,7 @@
                 <w:szCs w:val="18"/>
                 <w:color w:val="000000"/>
               </w:rPr>
-              <w:t xml:space="preserve">Draft Permit Term Max + Current, full time period</w:t>
+              <w:t xml:space="preserve">Draft Permit Term Max w/Proposed - 1998-2002, alt. 1</w:t>
             </w:r>
           </w:p>
         </w:tc>
@@ -4552,7 +4449,7 @@
                 <w:szCs w:val="18"/>
                 <w:color w:val="000000"/>
               </w:rPr>
-              <w:t xml:space="preserve">Draft Permit Term Max w/Proposed, full time period</w:t>
+              <w:t xml:space="preserve">Draft Permit Term Max w/Proposed - 1998-2002, alt. 2</w:t>
             </w:r>
           </w:p>
         </w:tc>
@@ -4734,7 +4631,7 @@
                 <w:szCs w:val="18"/>
                 <w:color w:val="000000"/>
               </w:rPr>
-              <w:t xml:space="preserve">17.30</w:t>
+              <w:t xml:space="preserve">8.54</w:t>
             </w:r>
           </w:p>
         </w:tc>
@@ -4768,7 +4665,7 @@
                 <w:szCs w:val="18"/>
                 <w:color w:val="000000"/>
               </w:rPr>
-              <w:t xml:space="preserve">17.29</w:t>
+              <w:t xml:space="preserve">7.81</w:t>
             </w:r>
           </w:p>
         </w:tc>
@@ -4842,7 +4739,7 @@
                 <w:szCs w:val="18"/>
                 <w:color w:val="000000"/>
               </w:rPr>
-              <w:t xml:space="preserve">17.41</w:t>
+              <w:t xml:space="preserve">8.76</w:t>
             </w:r>
           </w:p>
         </w:tc>
@@ -4876,7 +4773,7 @@
                 <w:szCs w:val="18"/>
                 <w:color w:val="000000"/>
               </w:rPr>
-              <w:t xml:space="preserve">17.42</w:t>
+              <w:t xml:space="preserve">8.15</w:t>
             </w:r>
           </w:p>
         </w:tc>
@@ -5058,7 +4955,7 @@
                 <w:szCs w:val="18"/>
                 <w:color w:val="000000"/>
               </w:rPr>
-              <w:t xml:space="preserve">0.03</w:t>
+              <w:t xml:space="preserve">0.63</w:t>
             </w:r>
           </w:p>
         </w:tc>
@@ -5092,7 +4989,7 @@
                 <w:szCs w:val="18"/>
                 <w:color w:val="000000"/>
               </w:rPr>
-              <w:t xml:space="preserve">0.03</w:t>
+              <w:t xml:space="preserve">4.37</w:t>
             </w:r>
           </w:p>
         </w:tc>
@@ -5166,7 +5063,7 @@
                 <w:szCs w:val="18"/>
                 <w:color w:val="000000"/>
               </w:rPr>
-              <w:t xml:space="preserve">0.26</w:t>
+              <w:t xml:space="preserve">2.56</w:t>
             </w:r>
           </w:p>
         </w:tc>
@@ -5200,7 +5097,7 @@
                 <w:szCs w:val="18"/>
                 <w:color w:val="000000"/>
               </w:rPr>
-              <w:t xml:space="preserve">0.23</w:t>
+              <w:t xml:space="preserve">4.87</w:t>
             </w:r>
           </w:p>
         </w:tc>
@@ -5274,7 +5171,7 @@
                 <w:szCs w:val="18"/>
                 <w:color w:val="000000"/>
               </w:rPr>
-              <w:t xml:space="preserve">0.01</w:t>
+              <w:t xml:space="preserve">0.03</w:t>
             </w:r>
           </w:p>
         </w:tc>
@@ -5308,7 +5205,7 @@
                 <w:szCs w:val="18"/>
                 <w:color w:val="000000"/>
               </w:rPr>
-              <w:t xml:space="preserve">0.01</w:t>
+              <w:t xml:space="preserve">0.04</w:t>
             </w:r>
           </w:p>
         </w:tc>
@@ -5382,7 +5279,7 @@
                 <w:szCs w:val="18"/>
                 <w:color w:val="000000"/>
               </w:rPr>
-              <w:t xml:space="preserve">0.08</w:t>
+              <w:t xml:space="preserve">1.45</w:t>
             </w:r>
           </w:p>
         </w:tc>
@@ -5416,7 +5313,7 @@
                 <w:szCs w:val="18"/>
                 <w:color w:val="000000"/>
               </w:rPr>
-              <w:t xml:space="preserve">0.08</w:t>
+              <w:t xml:space="preserve">2.18</w:t>
             </w:r>
           </w:p>
         </w:tc>
@@ -5490,7 +5387,7 @@
                 <w:szCs w:val="18"/>
                 <w:color w:val="000000"/>
               </w:rPr>
-              <w:t xml:space="preserve">0</w:t>
+              <w:t xml:space="preserve">1.31</w:t>
             </w:r>
           </w:p>
         </w:tc>
@@ -5524,7 +5421,7 @@
                 <w:szCs w:val="18"/>
                 <w:color w:val="000000"/>
               </w:rPr>
-              <w:t xml:space="preserve">0</w:t>
+              <w:t xml:space="preserve">1.97</w:t>
             </w:r>
           </w:p>
         </w:tc>
@@ -5706,7 +5603,7 @@
                 <w:szCs w:val="18"/>
                 <w:color w:val="000000"/>
               </w:rPr>
-              <w:t xml:space="preserve">0.04</w:t>
+              <w:t xml:space="preserve">1.45</w:t>
             </w:r>
           </w:p>
         </w:tc>
@@ -5740,7 +5637,7 @@
                 <w:szCs w:val="18"/>
                 <w:color w:val="000000"/>
               </w:rPr>
-              <w:t xml:space="preserve">0.04</w:t>
+              <w:t xml:space="preserve">2.18</w:t>
             </w:r>
           </w:p>
         </w:tc>
@@ -5814,7 +5711,7 @@
                 <w:szCs w:val="18"/>
                 <w:color w:val="000000"/>
               </w:rPr>
-              <w:t xml:space="preserve">0</w:t>
+              <w:t xml:space="preserve">1.31</w:t>
             </w:r>
           </w:p>
         </w:tc>
@@ -5848,7 +5745,7 @@
                 <w:szCs w:val="18"/>
                 <w:color w:val="000000"/>
               </w:rPr>
-              <w:t xml:space="preserve">0</w:t>
+              <w:t xml:space="preserve">1.97</w:t>
             </w:r>
           </w:p>
         </w:tc>
@@ -5922,7 +5819,7 @@
                 <w:szCs w:val="18"/>
                 <w:color w:val="000000"/>
               </w:rPr>
-              <w:t xml:space="preserve">0.10</w:t>
+              <w:t xml:space="preserve">3.09</w:t>
             </w:r>
           </w:p>
         </w:tc>
@@ -5956,7 +5853,7 @@
                 <w:szCs w:val="18"/>
                 <w:color w:val="000000"/>
               </w:rPr>
-              <w:t xml:space="preserve">0.04</w:t>
+              <w:t xml:space="preserve">1.46</w:t>
             </w:r>
           </w:p>
         </w:tc>
@@ -6030,7 +5927,7 @@
                 <w:szCs w:val="18"/>
                 <w:color w:val="000000"/>
               </w:rPr>
-              <w:t xml:space="preserve">No elfgen Available</w:t>
+              <w:t xml:space="preserve">-0.16</w:t>
             </w:r>
           </w:p>
         </w:tc>
@@ -6064,7 +5961,7 @@
                 <w:szCs w:val="18"/>
                 <w:color w:val="000000"/>
               </w:rPr>
-              <w:t xml:space="preserve">No elfgen Available</w:t>
+              <w:t xml:space="preserve">-0.26</w:t>
             </w:r>
           </w:p>
         </w:tc>
@@ -6138,7 +6035,7 @@
                 <w:szCs w:val="18"/>
                 <w:color w:val="000000"/>
               </w:rPr>
-              <w:t xml:space="preserve">No elfgen Available</w:t>
+              <w:t xml:space="preserve">-0.67</w:t>
             </w:r>
           </w:p>
         </w:tc>
@@ -6172,7 +6069,7 @@
                 <w:szCs w:val="18"/>
                 <w:color w:val="000000"/>
               </w:rPr>
-              <w:t xml:space="preserve">No elfgen Available</w:t>
+              <w:t xml:space="preserve">-1.10</w:t>
             </w:r>
           </w:p>
         </w:tc>
@@ -6223,7 +6120,7 @@
         <w:t xml:space="preserve">“</w:t>
       </w:r>
       <w:r>
-        <w:t xml:space="preserve">No riverseg impoundment for run id 400</w:t>
+        <w:t xml:space="preserve">No riverseg impoundment for run id 6011</w:t>
       </w:r>
       <w:r>
         <w:t xml:space="preserve">”</w:t>
@@ -6254,14 +6151,14 @@
         <w:t xml:space="preserve">“</w:t>
       </w:r>
       <w:r>
-        <w:t xml:space="preserve">No riverseg impoundment for run id 600</w:t>
+        <w:t xml:space="preserve">No riverseg impoundment for run id 6012</w:t>
       </w:r>
       <w:r>
         <w:t xml:space="preserve">”</w:t>
       </w:r>
     </w:p>
     <w:bookmarkEnd w:id="31"/>
-    <w:bookmarkStart w:id="44" w:name="unmet-demand-heatmaps"/>
+    <w:bookmarkStart w:id="40" w:name="unmet-demand-heatmaps"/>
     <w:p>
       <w:pPr>
         <w:pStyle w:val="Titre1"/>
@@ -6281,13 +6178,13 @@
         <w:t xml:space="preserve">## Number of properties found: 1</w:t>
       </w:r>
     </w:p>
-    <w:bookmarkStart w:id="33" w:name="reservoir-storage-run-400"/>
+    <w:bookmarkStart w:id="33" w:name="reservoir-storage-run-6011"/>
     <w:p>
       <w:pPr>
         <w:pStyle w:val="Titre2"/>
       </w:pPr>
       <w:r>
-        <w:t xml:space="preserve">Reservoir Storage: run 400</w:t>
+        <w:t xml:space="preserve">Reservoir Storage: run 6011</w:t>
       </w:r>
     </w:p>
     <w:p>
@@ -6299,12 +6196,12 @@
           <wp:inline>
             <wp:extent cx="5969000" cy="3769894"/>
             <wp:effectExtent b="0" l="0" r="0" t="0"/>
-            <wp:docPr descr="" title="" id="1" name="Picture"/>
+            <wp:docPr descr="" title="" id="3" name="Picture"/>
             <a:graphic>
               <a:graphicData uri="http://schemas.openxmlformats.org/drawingml/2006/picture">
                 <pic:pic>
                   <pic:nvPicPr>
-                    <pic:cNvPr descr="http://deq1.bse.vt.edu:81/data/proj3/out/fig.unmet_heatmap_amt.351628.400.png" id="2" name="Picture"/>
+                    <pic:cNvPr descr="http://deq1.bse.vt.edu:81/data/proj3/out/fig.unmet_heatmap_amt.247415.6011.png" id="4" name="Picture"/>
                     <pic:cNvPicPr>
                       <a:picLocks noChangeArrowheads="1" noChangeAspect="1"/>
                     </pic:cNvPicPr>
@@ -6349,13 +6246,13 @@
       </w:r>
     </w:p>
     <w:bookmarkEnd w:id="33"/>
-    <w:bookmarkStart w:id="35" w:name="unmet-demand-run-400"/>
+    <w:bookmarkStart w:id="35" w:name="unmet-demand-run-6011"/>
     <w:p>
       <w:pPr>
         <w:pStyle w:val="Titre2"/>
       </w:pPr>
       <w:r>
-        <w:t xml:space="preserve">Unmet Demand: run 400</w:t>
+        <w:t xml:space="preserve">Unmet Demand: run 6011</w:t>
       </w:r>
     </w:p>
     <w:p>
@@ -6367,12 +6264,12 @@
           <wp:inline>
             <wp:extent cx="5969000" cy="4050392"/>
             <wp:effectExtent b="0" l="0" r="0" t="0"/>
-            <wp:docPr descr="" title="" id="3" name="Picture"/>
+            <wp:docPr descr="" title="" id="5" name="Picture"/>
             <a:graphic>
               <a:graphicData uri="http://schemas.openxmlformats.org/drawingml/2006/picture">
                 <pic:pic>
                   <pic:nvPicPr>
-                    <pic:cNvPr descr="http://deq1.bse.vt.edu:81/data/proj3/out/fig.30daymax_unmet.351628.400.png" id="4" name="Picture"/>
+                    <pic:cNvPr descr="http://deq1.bse.vt.edu:81/data/proj3/out/fig.30daymax_unmet.247415.6011.png" id="6" name="Picture"/>
                     <pic:cNvPicPr>
                       <a:picLocks noChangeArrowheads="1" noChangeAspect="1"/>
                     </pic:cNvPicPr>
@@ -6418,17 +6315,7 @@
         <w:rPr>
           <w:rStyle w:val="VerbatimChar"/>
         </w:rPr>
-        <w:t xml:space="preserve">## Number of properties found: 1</w:t>
-      </w:r>
-    </w:p>
-    <w:bookmarkEnd w:id="35"/>
-    <w:bookmarkStart w:id="37" w:name="reservoir-storage-run-400-1"/>
-    <w:p>
-      <w:pPr>
-        <w:pStyle w:val="Titre2"/>
-      </w:pPr>
-      <w:r>
-        <w:t xml:space="preserve">Reservoir Storage: run 400</w:t>
+        <w:t xml:space="preserve">## This property does not exist</w:t>
       </w:r>
     </w:p>
     <w:p>
@@ -6436,46 +6323,19 @@
         <w:pStyle w:val="Normal"/>
       </w:pPr>
       <w:r>
-        <w:drawing>
-          <wp:inline>
-            <wp:extent cx="5969000" cy="5969000"/>
-            <wp:effectExtent b="0" l="0" r="0" t="0"/>
-            <wp:docPr descr="" title="" id="5" name="Picture"/>
-            <a:graphic>
-              <a:graphicData uri="http://schemas.openxmlformats.org/drawingml/2006/picture">
-                <pic:pic>
-                  <pic:nvPicPr>
-                    <pic:cNvPr descr="http://deq1.bse.vt.edu:81/data/proj3/out/fig.imp_storage.all.351628.400.png" id="6" name="Picture"/>
-                    <pic:cNvPicPr>
-                      <a:picLocks noChangeArrowheads="1" noChangeAspect="1"/>
-                    </pic:cNvPicPr>
-                  </pic:nvPicPr>
-                  <pic:blipFill>
-                    <a:blip r:embed="rId36"/>
-                    <a:stretch>
-                      <a:fillRect/>
-                    </a:stretch>
-                  </pic:blipFill>
-                  <pic:spPr bwMode="auto">
-                    <a:xfrm>
-                      <a:off x="0" y="0"/>
-                      <a:ext cx="5969000" cy="5969000"/>
-                    </a:xfrm>
-                    <a:prstGeom prst="rect">
-                      <a:avLst/>
-                    </a:prstGeom>
-                    <a:noFill/>
-                    <a:ln w="9525">
-                      <a:noFill/>
-                      <a:headEnd/>
-                      <a:tailEnd/>
-                    </a:ln>
-                  </pic:spPr>
-                </pic:pic>
-              </a:graphicData>
-            </a:graphic>
-          </wp:inline>
-        </w:drawing>
+        <w:t xml:space="preserve">[1]</w:t>
+      </w:r>
+      <w:r>
+        <w:t xml:space="preserve"> </w:t>
+      </w:r>
+      <w:r>
+        <w:t xml:space="preserve">“</w:t>
+      </w:r>
+      <w:r>
+        <w:t xml:space="preserve">No local facility impoundment for run id 6011</w:t>
+      </w:r>
+      <w:r>
+        <w:t xml:space="preserve">”</w:t>
       </w:r>
     </w:p>
     <w:p>
@@ -6494,14 +6354,14 @@
         <w:t xml:space="preserve">## Number of properties found: 1</w:t>
       </w:r>
     </w:p>
-    <w:bookmarkEnd w:id="37"/>
-    <w:bookmarkStart w:id="39" w:name="reservoir-storage-run-600"/>
+    <w:bookmarkEnd w:id="35"/>
+    <w:bookmarkStart w:id="37" w:name="reservoir-storage-run-6012"/>
     <w:p>
       <w:pPr>
         <w:pStyle w:val="Titre2"/>
       </w:pPr>
       <w:r>
-        <w:t xml:space="preserve">Reservoir Storage: run 600</w:t>
+        <w:t xml:space="preserve">Reservoir Storage: run 6012</w:t>
       </w:r>
     </w:p>
     <w:p>
@@ -6518,13 +6378,13 @@
               <a:graphicData uri="http://schemas.openxmlformats.org/drawingml/2006/picture">
                 <pic:pic>
                   <pic:nvPicPr>
-                    <pic:cNvPr descr="http://deq1.bse.vt.edu:81/data/proj3/out/fig.unmet_heatmap_amt.351628.600.png" id="8" name="Picture"/>
+                    <pic:cNvPr descr="http://deq1.bse.vt.edu:81/data/proj3/out/fig.unmet_heatmap_amt.247415.6012.png" id="8" name="Picture"/>
                     <pic:cNvPicPr>
                       <a:picLocks noChangeArrowheads="1" noChangeAspect="1"/>
                     </pic:cNvPicPr>
                   </pic:nvPicPr>
                   <pic:blipFill>
-                    <a:blip r:embed="rId38"/>
+                    <a:blip r:embed="rId36"/>
                     <a:stretch>
                       <a:fillRect/>
                     </a:stretch>
@@ -6562,14 +6422,14 @@
         <w:t xml:space="preserve">## Number of properties found: 1</w:t>
       </w:r>
     </w:p>
-    <w:bookmarkEnd w:id="39"/>
-    <w:bookmarkStart w:id="41" w:name="unmet-demand-run-600"/>
+    <w:bookmarkEnd w:id="37"/>
+    <w:bookmarkStart w:id="39" w:name="unmet-demand-run-6012"/>
     <w:p>
       <w:pPr>
         <w:pStyle w:val="Titre2"/>
       </w:pPr>
       <w:r>
-        <w:t xml:space="preserve">Unmet Demand: run 600</w:t>
+        <w:t xml:space="preserve">Unmet Demand: run 6012</w:t>
       </w:r>
     </w:p>
     <w:p>
@@ -6586,13 +6446,13 @@
               <a:graphicData uri="http://schemas.openxmlformats.org/drawingml/2006/picture">
                 <pic:pic>
                   <pic:nvPicPr>
-                    <pic:cNvPr descr="http://deq1.bse.vt.edu:81/data/proj3/out/fig.30daymax_unmet.351628.600.png" id="10" name="Picture"/>
+                    <pic:cNvPr descr="http://deq1.bse.vt.edu:81/data/proj3/out/fig.30daymax_unmet.247415.6012.png" id="10" name="Picture"/>
                     <pic:cNvPicPr>
                       <a:picLocks noChangeArrowheads="1" noChangeAspect="1"/>
                     </pic:cNvPicPr>
                   </pic:nvPicPr>
                   <pic:blipFill>
-                    <a:blip r:embed="rId40"/>
+                    <a:blip r:embed="rId38"/>
                     <a:stretch>
                       <a:fillRect/>
                     </a:stretch>
@@ -6632,17 +6492,7 @@
         <w:rPr>
           <w:rStyle w:val="VerbatimChar"/>
         </w:rPr>
-        <w:t xml:space="preserve">## Number of properties found: 1</w:t>
-      </w:r>
-    </w:p>
-    <w:bookmarkEnd w:id="41"/>
-    <w:bookmarkStart w:id="43" w:name="reservoir-storage-run-600-1"/>
-    <w:p>
-      <w:pPr>
-        <w:pStyle w:val="Titre2"/>
-      </w:pPr>
-      <w:r>
-        <w:t xml:space="preserve">Reservoir Storage: run 600</w:t>
+        <w:t xml:space="preserve">## This property does not exist</w:t>
       </w:r>
     </w:p>
     <w:p>
@@ -6650,22 +6500,67 @@
         <w:pStyle w:val="Normal"/>
       </w:pPr>
       <w:r>
+        <w:t xml:space="preserve">[1]</w:t>
+      </w:r>
+      <w:r>
+        <w:t xml:space="preserve"> </w:t>
+      </w:r>
+      <w:r>
+        <w:t xml:space="preserve">“</w:t>
+      </w:r>
+      <w:r>
+        <w:t xml:space="preserve">No local facility impoundment for run id 6012</w:t>
+      </w:r>
+      <w:r>
+        <w:t xml:space="preserve">”</w:t>
+      </w:r>
+    </w:p>
+    <w:p>
+      <w:r>
+        <w:br w:type="page"/>
+      </w:r>
+    </w:p>
+    <w:bookmarkEnd w:id="39"/>
+    <w:bookmarkEnd w:id="40"/>
+    <w:bookmarkStart w:id="44" w:name="ecological-impacts-assessment"/>
+    <w:p>
+      <w:pPr>
+        <w:pStyle w:val="Titre1"/>
+      </w:pPr>
+      <w:r>
+        <w:t xml:space="preserve">Ecological Impacts Assessment:</w:t>
+      </w:r>
+    </w:p>
+    <w:bookmarkStart w:id="42" w:name="elfgen"/>
+    <w:p>
+      <w:pPr>
+        <w:pStyle w:val="Titre2"/>
+      </w:pPr>
+      <w:r>
+        <w:t xml:space="preserve">Elfgen:</w:t>
+      </w:r>
+    </w:p>
+    <w:p>
+      <w:pPr>
+        <w:pStyle w:val="Normal"/>
+      </w:pPr>
+      <w:r>
         <w:drawing>
           <wp:inline>
-            <wp:extent cx="5969000" cy="5969000"/>
+            <wp:extent cx="5969000" cy="4689928"/>
             <wp:effectExtent b="0" l="0" r="0" t="0"/>
             <wp:docPr descr="" title="" id="11" name="Picture"/>
             <a:graphic>
               <a:graphicData uri="http://schemas.openxmlformats.org/drawingml/2006/picture">
                 <pic:pic>
                   <pic:nvPicPr>
-                    <pic:cNvPr descr="http://deq1.bse.vt.edu:81/data/proj3/out/fig.imp_storage.all.351628.600.png" id="12" name="Picture"/>
+                    <pic:cNvPr descr="http://deq1.bse.vt.edu:81/data/proj3/out/fig.elfgen.6556882.png" id="12" name="Picture"/>
                     <pic:cNvPicPr>
                       <a:picLocks noChangeArrowheads="1" noChangeAspect="1"/>
                     </pic:cNvPicPr>
                   </pic:nvPicPr>
                   <pic:blipFill>
-                    <a:blip r:embed="rId42"/>
+                    <a:blip r:embed="rId41"/>
                     <a:stretch>
                       <a:fillRect/>
                     </a:stretch>
@@ -6673,7 +6568,7 @@
                   <pic:spPr bwMode="auto">
                     <a:xfrm>
                       <a:off x="0" y="0"/>
-                      <a:ext cx="5969000" cy="5969000"/>
+                      <a:ext cx="5969000" cy="4689928"/>
                     </a:xfrm>
                     <a:prstGeom prst="rect">
                       <a:avLst/>
@@ -6692,6 +6587,16 @@
         </w:drawing>
       </w:r>
     </w:p>
+    <w:bookmarkEnd w:id="42"/>
+    <w:bookmarkStart w:id="43" w:name="habitat-if-applicable"/>
+    <w:p>
+      <w:pPr>
+        <w:pStyle w:val="Titre2"/>
+      </w:pPr>
+      <w:r>
+        <w:t xml:space="preserve">Habitat (If Applicable):</w:t>
+      </w:r>
+    </w:p>
     <w:p>
       <w:r>
         <w:br w:type="page"/>
@@ -6699,53 +6604,7 @@
     </w:p>
     <w:bookmarkEnd w:id="43"/>
     <w:bookmarkEnd w:id="44"/>
-    <w:bookmarkStart w:id="47" w:name="ecological-impacts-assessment"/>
-    <w:p>
-      <w:pPr>
-        <w:pStyle w:val="Titre1"/>
-      </w:pPr>
-      <w:r>
-        <w:t xml:space="preserve">Ecological Impacts Assessment:</w:t>
-      </w:r>
-    </w:p>
-    <w:bookmarkStart w:id="45" w:name="elfgen"/>
-    <w:p>
-      <w:pPr>
-        <w:pStyle w:val="Titre2"/>
-      </w:pPr>
-      <w:r>
-        <w:t xml:space="preserve">Elfgen:</w:t>
-      </w:r>
-    </w:p>
-    <w:p>
-      <w:pPr>
-        <w:pStyle w:val="Normal"/>
-      </w:pPr>
-      <w:r>
-        <w:rPr>
-          <w:i/>
-        </w:rPr>
-        <w:t xml:space="preserve">No elfgen plot available for this model</w:t>
-      </w:r>
-    </w:p>
-    <w:bookmarkEnd w:id="45"/>
-    <w:bookmarkStart w:id="46" w:name="habitat-if-applicable"/>
-    <w:p>
-      <w:pPr>
-        <w:pStyle w:val="Titre2"/>
-      </w:pPr>
-      <w:r>
-        <w:t xml:space="preserve">Habitat (If Applicable):</w:t>
-      </w:r>
-    </w:p>
-    <w:p>
-      <w:r>
-        <w:br w:type="page"/>
-      </w:r>
-    </w:p>
-    <w:bookmarkEnd w:id="46"/>
-    <w:bookmarkEnd w:id="47"/>
-    <w:bookmarkStart w:id="48" w:name="additional-sections"/>
+    <w:bookmarkStart w:id="45" w:name="additional-sections"/>
     <w:p>
       <w:pPr>
         <w:pStyle w:val="Titre1"/>
@@ -6804,7 +6663,7 @@
         </w:sectPr>
       </w:pPr>
     </w:p>
-    <w:bookmarkEnd w:id="48"/>
+    <w:bookmarkEnd w:id="45"/>
     <w:sectPr xmlns:w="http://schemas.openxmlformats.org/wordprocessingml/2006/main">
       <w:pgMar w:header="0" w:bottom="720" w:top="720" w:right="1440" w:left="720" w:footer="0" w:gutter="720"/>
       <w:pgSz w:h="16848" w:w="11952" w:orient="portrait"/>

</xml_diff>

<commit_message>
added custom example stats in flow table description, all user to define which runid to use for flow table
</commit_message>
<xml_diff>
--- a/R/examples/VWP_CIA_Summary.docx
+++ b/R/examples/VWP_CIA_Summary.docx
@@ -41,7 +41,7 @@
         <w:pStyle w:val="Date"/>
       </w:pPr>
       <w:r>
-        <w:t xml:space="preserve">07/22/2021</w:t>
+        <w:t xml:space="preserve">07/23/2021</w:t>
       </w:r>
     </w:p>
     <w:p>
@@ -89,7 +89,7 @@
         <w:pStyle w:val="Normal"/>
       </w:pPr>
       <w:r>
-        <w:t xml:space="preserve">The comprehensive VAHydro hydrologic model is used to evaluate surface water supply availability for permitting projects throughout Virginia. The VAHydro model simulates streamflow with inputs such as precipitation, climate, land use, and topography, as well as local data collected through DEQ water supply planning and reporting programs including all known withdrawals and discharges, as well as operational rules of VWP permits and major hydrologic features such as reservoirs.</w:t>
+        <w:t xml:space="preserve">The comprehensive VAHydro hydrologic model is used to evaluate instream and off-stream beneficial uses for surface water withdrawals throughout Virginia. The VAHydro model simulates streamflow with inputs such as precipitation, climate, land use, and topography, as well as local data collected through DEQ water supply planning and reporting programs including all known withdrawals and discharges, as well as operational rules of VWP permits and major hydrologic features such as reservoirs.</w:t>
       </w:r>
     </w:p>
     <w:p>
@@ -177,7 +177,7 @@
         <w:pStyle w:val="Corpsdetexte"/>
       </w:pPr>
       <w:r>
-        <w:t xml:space="preserve">The goal of the folloing analysis was to estimate the potential impacts of the requested water withdrawal upon existing beneficial uses, including both in-stream and off-stream uses.</w:t>
+        <w:t xml:space="preserve">The goal of the folloing analysis was to estimate the cumulative impacts of all existing water users in addition to the requested water withdrawal upon existing beneficial uses, including both in-stream and off-stream uses.</w:t>
       </w:r>
     </w:p>
     <w:p>
@@ -187,7 +187,7 @@
     </w:p>
     <w:bookmarkEnd w:id="22"/>
     <w:bookmarkEnd w:id="23"/>
-    <w:bookmarkStart w:id="26" w:name="Xe2a43197c9e9b6479f1eb425063efb11c4a1742"/>
+    <w:bookmarkStart w:id="25" w:name="Xe2a43197c9e9b6479f1eb425063efb11c4a1742"/>
     <w:p>
       <w:pPr>
         <w:pStyle w:val="Titre1"/>
@@ -220,7 +220,7 @@
         <w:t xml:space="preserve">Lorem ipsum dolor sit amet, consectetur adipiscing elit. Nulla eu pulvinar arcu, quis aliquam dui. In at cursus ante. Vestibulum non sagittis lacus. Duis vitae iaculis dui. Vivamus tempor, nibh ut pretium tempus, enim lorem dignissim quam, at euismod massa magna at magna. Sed facilisis dapibus diam nec volutpat. Maecenas facilisis dapibus egestas. Curabitur dignissim pharetra pulvinar. Nunc bibendum elit sed cursus congue. Curabitur ligula quam, iaculis faucibus orci quis, vestibulum lobortis lectus. Suspendisse fringilla nisl pulvinar, laoreet tellus sed, sollicitudin tortor. Donec consequat congue erat in iaculis. Curabitur luctus tellus ut turpis iaculis, nec laoreet ligula scelerisque.</w:t>
       </w:r>
     </w:p>
-    <w:bookmarkStart w:id="25" w:name="location-map"/>
+    <w:bookmarkStart w:id="24" w:name="location-map"/>
     <w:p>
       <w:pPr>
         <w:pStyle w:val="Titre2"/>
@@ -234,46 +234,10 @@
         <w:pStyle w:val="Normal"/>
       </w:pPr>
       <w:r>
-        <w:drawing>
-          <wp:inline>
-            <wp:extent cx="5963478" cy="4541418"/>
-            <wp:effectExtent b="0" l="0" r="0" t="0"/>
-            <wp:docPr descr="" title="" id="1" name="Picture"/>
-            <a:graphic>
-              <a:graphicData uri="http://schemas.openxmlformats.org/drawingml/2006/picture">
-                <pic:pic>
-                  <pic:nvPicPr>
-                    <pic:cNvPr descr="http://deq1.bse.vt.edu:81/data/proj3/out/fig.location_map.4826467.png" id="2" name="Picture"/>
-                    <pic:cNvPicPr>
-                      <a:picLocks noChangeArrowheads="1" noChangeAspect="1"/>
-                    </pic:cNvPicPr>
-                  </pic:nvPicPr>
-                  <pic:blipFill>
-                    <a:blip r:embed="rId24"/>
-                    <a:stretch>
-                      <a:fillRect/>
-                    </a:stretch>
-                  </pic:blipFill>
-                  <pic:spPr bwMode="auto">
-                    <a:xfrm>
-                      <a:off x="0" y="0"/>
-                      <a:ext cx="5963478" cy="4541418"/>
-                    </a:xfrm>
-                    <a:prstGeom prst="rect">
-                      <a:avLst/>
-                    </a:prstGeom>
-                    <a:noFill/>
-                    <a:ln w="9525">
-                      <a:noFill/>
-                      <a:headEnd/>
-                      <a:tailEnd/>
-                    </a:ln>
-                  </pic:spPr>
-                </pic:pic>
-              </a:graphicData>
-            </a:graphic>
-          </wp:inline>
-        </w:drawing>
+        <w:rPr>
+          <w:i/>
+        </w:rPr>
+        <w:t xml:space="preserve">No location map available for this facility model</w:t>
       </w:r>
     </w:p>
     <w:p>
@@ -281,9 +245,9 @@
         <w:br w:type="page"/>
       </w:r>
     </w:p>
+    <w:bookmarkEnd w:id="24"/>
     <w:bookmarkEnd w:id="25"/>
-    <w:bookmarkEnd w:id="26"/>
-    <w:bookmarkStart w:id="27" w:name="model-overview-and-scenario-descriptions"/>
+    <w:bookmarkStart w:id="26" w:name="model-overview-and-scenario-descriptions"/>
     <w:p>
       <w:pPr>
         <w:pStyle w:val="Titre1"/>
@@ -306,7 +270,7 @@
         <w:t xml:space="preserve"> </w:t>
       </w:r>
       <w:r>
-        <w:t xml:space="preserve">River segment model overview not provided.</w:t>
+        <w:t xml:space="preserve">Crooked Run is a tributary that joins the Shenandoah River just south of Front Royal VA. The area of Crooked Run above it’s confluence with the Shenandoah River in this model is 47.0 square miles.</w:t>
       </w:r>
     </w:p>
     <w:p>
@@ -323,28 +287,25 @@
         <w:t xml:space="preserve"> </w:t>
       </w:r>
       <w:r>
-        <w:t xml:space="preserve">Big Cherry Dam on the South Fork Powell River is modeled as an on-stream impoundment with an upstream contributing area of XX square miles. The model simulates the stream below Big Cherry Dam including the withdrawal for use by the Big Stone gap water treatment plant, down to the outfall of the wastewater treatment plant return flow. Analysis of cumulative impacts is based on the net diversion</w:t>
+        <w:t xml:space="preserve">The Blue Ridge Shadows golf course is modeled as a pump-store facility with a local impoundment having no direct drainage area, and an intake on Crooked Run to refill when water is available. The impoundment is estimated to have a maximum storage of 21.84 acre-feet. The previous permit featured a static MIF below which no pumping was possible. Model scenarios were selected in order to explore</w:t>
       </w:r>
       <w:r>
         <w:t xml:space="preserve"> </w:t>
       </w:r>
       <w:r>
-        <w:rPr>
-          <w:i/>
-        </w:rPr>
-        <w:t xml:space="preserve">after</w:t>
+        <w:t xml:space="preserve">“</w:t>
+      </w:r>
+      <w:r>
+        <w:t xml:space="preserve">percent of flow</w:t>
+      </w:r>
+      <w:r>
+        <w:t xml:space="preserve">”</w:t>
       </w:r>
       <w:r>
         <w:t xml:space="preserve"> </w:t>
       </w:r>
       <w:r>
-        <w:t xml:space="preserve">the treated wastewater is discharged back into the stream. The safe yield of the intake is listed as 3.2 mgd from a study published in 2001 (3.2 mgd is equivalent to the permit annual withdrawal limit of 1168 mg/yr).</w:t>
-      </w:r>
-      <w:r>
-        <w:t xml:space="preserve"> </w:t>
-      </w:r>
-      <w:r>
-        <w:t xml:space="preserve">+ The data for the study was collected in 1997, which predates the drought period of 1999-2002.</w:t>
+        <w:t xml:space="preserve">type withdrawal limits in order to mimic natural flows, and also provide operational flexibility. Flow at the Crooked Run intake is simulated through the use of a rainfall-runoff model, with explicit simulation of the land-use above the intake. This differs from some historical models that would have used a USGS gage flow record from a nearby gage to simulate flows at the intake. By using the rainfall-runoff simulation at a point very close to the actual intake, modeled low-flows can be improved due to consideration of specific catchment area, land use, and other upstream withdrawals. As a result, this permit-max simulation may have lower available water because it reflects current demands with historical meteorology in a smaller watershed. Because of practical considerations of permit operation, a surrogate gage may still be employed, and that gage may have higher base flows than Crooked Creek at this intake, therefore, permit rules should attempt to account for that possibility.</w:t>
       </w:r>
     </w:p>
     <w:p>
@@ -367,13 +328,13 @@
         <w:rPr>
           <w:b/>
         </w:rPr>
-        <w:t xml:space="preserve">Draft permit alternative 1</w:t>
+        <w:t xml:space="preserve">Existing permit conditions</w:t>
       </w:r>
       <w:r>
         <w:t xml:space="preserve"> </w:t>
       </w:r>
       <w:r>
-        <w:t xml:space="preserve">(Annual Withdrawal Limit 949 mg/yr = 2.6 mgd) - This scenario reduces the maximum annual withdrawal limit from the Powell River from 3.2 mgd to 2.6 mgd.</w:t>
+        <w:t xml:space="preserve">(Current Permit) - The existing permit scenario has a static minimum instream flow of 4.13 cfs, which means that all withdrawal must cease from Crooked Run when flow drops below 4.13 cfs. This MIF is based on flows in Opequon Creek near Berryville, since the alternative gage, Opequon Creek at Stephens City is no longer in service. Flowby value at the intake is area-weighted as 4.13 cfs = 9.4 * 25.6 / 58.2, since 9.4 cfs is flowby at Berryville gage, with Drainage area 58.2 square miles, and the Crooked Creek model intake is 25.6 square miles.</w:t>
       </w:r>
     </w:p>
     <w:p>
@@ -388,13 +349,13 @@
         <w:rPr>
           <w:b/>
         </w:rPr>
-        <w:t xml:space="preserve">runid_6012</w:t>
+        <w:t xml:space="preserve">Proposed permit conditions with 90% flowby</w:t>
       </w:r>
       <w:r>
         <w:t xml:space="preserve"> </w:t>
       </w:r>
       <w:r>
-        <w:t xml:space="preserve">- Run report information not provided.</w:t>
+        <w:t xml:space="preserve">(90% Flow-by) - The 90% flow-by scenario limits the daily withdrawal from Crooked Run to no more than 10% of the flow in the stream, based on the previous days simulated flow.</w:t>
       </w:r>
     </w:p>
     <w:p>
@@ -402,8 +363,8 @@
         <w:br w:type="page"/>
       </w:r>
     </w:p>
-    <w:bookmarkEnd w:id="27"/>
-    <w:bookmarkStart w:id="28" w:name="X2a107ed99cb2b247aedabdf1b3de3d5bb1602a7"/>
+    <w:bookmarkEnd w:id="26"/>
+    <w:bookmarkStart w:id="27" w:name="X2a107ed99cb2b247aedabdf1b3de3d5bb1602a7"/>
     <w:p>
       <w:pPr>
         <w:pStyle w:val="Titre1"/>
@@ -426,7 +387,7 @@
         <w:t xml:space="preserve"> </w:t>
       </w:r>
       <w:r>
-        <w:t xml:space="preserve">Modeled monthly current flow statistics for South Fork Powell River Intake in cubic feet per second (cfs). Columns show non-exceedence flow percentiles, that is, the column header indicates the percent of flows that do</w:t>
+        <w:t xml:space="preserve">Modeled monthly current flow statistics for Blue Ridge Shadows at Crooked Run in cubic feet per second (cfs). Columns show the minimum (Min) and average (Mean) modeled flow, and a range of non-exceedence flow percentiles, that is, the column header indicates the percent of flows that do</w:t>
       </w:r>
       <w:r>
         <w:t xml:space="preserve"> </w:t>
@@ -459,7 +420,7 @@
         <w:t xml:space="preserve"> </w:t>
       </w:r>
       <w:r>
-        <w:t xml:space="preserve">states that only 10% of flows in the given month are expected to be less than the indicated value, and therefore, 90% of the flows in that month are expected to be greater than the given value.</w:t>
+        <w:t xml:space="preserve">states that only 10% of flows in the given month are expected to be less than the indicated value, and therefore, 90% of the flows in that month are expected to be greater than the given value. For example, in the table below the 10% column states that 10% of flows within the month of January would be greater than 4.7cfs.</w:t>
       </w:r>
     </w:p>
     <w:tbl xmlns:w="http://schemas.openxmlformats.org/wordprocessingml/2006/main" xmlns:r="http://schemas.openxmlformats.org/officeDocument/2006/relationships" xmlns:w14="http://schemas.microsoft.com/office/word/2010/wordml" xmlns:wp="http://schemas.openxmlformats.org/drawingml/2006/wordprocessingDrawing" xmlns:a="http://schemas.openxmlformats.org/drawingml/2006/main" xmlns:pic="http://schemas.openxmlformats.org/drawingml/2006/picture">
@@ -471,12 +432,12 @@
       </w:tblPr>
       <w:tblGrid>
         <w:gridCol w:w="1022"/>
-        <w:gridCol w:w="839"/>
-        <w:gridCol w:w="961"/>
-        <w:gridCol w:w="961"/>
-        <w:gridCol w:w="961"/>
-        <w:gridCol w:w="961"/>
-        <w:gridCol w:w="961"/>
+        <w:gridCol w:w="765"/>
+        <w:gridCol w:w="729"/>
+        <w:gridCol w:w="851"/>
+        <w:gridCol w:w="851"/>
+        <w:gridCol w:w="851"/>
+        <w:gridCol w:w="851"/>
         <w:gridCol w:w="961"/>
       </w:tblGrid>
       <w:tr>
@@ -833,7 +794,7 @@
                 <w:szCs w:val="22"/>
                 <w:color w:val="000000"/>
               </w:rPr>
-              <w:t xml:space="preserve">55.9</w:t>
+              <w:t xml:space="preserve">0.3</w:t>
             </w:r>
           </w:p>
         </w:tc>
@@ -866,7 +827,7 @@
                 <w:szCs w:val="22"/>
                 <w:color w:val="000000"/>
               </w:rPr>
-              <w:t xml:space="preserve">83.6</w:t>
+              <w:t xml:space="preserve">2.7</w:t>
             </w:r>
           </w:p>
         </w:tc>
@@ -899,7 +860,7 @@
                 <w:szCs w:val="22"/>
                 <w:color w:val="000000"/>
               </w:rPr>
-              <w:t xml:space="preserve">105.4</w:t>
+              <w:t xml:space="preserve">4.7</w:t>
             </w:r>
           </w:p>
         </w:tc>
@@ -932,7 +893,7 @@
                 <w:szCs w:val="22"/>
                 <w:color w:val="000000"/>
               </w:rPr>
-              <w:t xml:space="preserve">183.3</w:t>
+              <w:t xml:space="preserve">8.9</w:t>
             </w:r>
           </w:p>
         </w:tc>
@@ -965,7 +926,7 @@
                 <w:szCs w:val="22"/>
                 <w:color w:val="000000"/>
               </w:rPr>
-              <w:t xml:space="preserve">204.9</w:t>
+              <w:t xml:space="preserve">9.9</w:t>
             </w:r>
           </w:p>
         </w:tc>
@@ -998,7 +959,7 @@
                 <w:szCs w:val="22"/>
                 <w:color w:val="000000"/>
               </w:rPr>
-              <w:t xml:space="preserve">289.4</w:t>
+              <w:t xml:space="preserve">14.8</w:t>
             </w:r>
           </w:p>
         </w:tc>
@@ -1031,7 +992,7 @@
                 <w:szCs w:val="22"/>
                 <w:color w:val="000000"/>
               </w:rPr>
-              <w:t xml:space="preserve">404.2</w:t>
+              <w:t xml:space="preserve">23.7</w:t>
             </w:r>
           </w:p>
         </w:tc>
@@ -1105,7 +1066,7 @@
                 <w:szCs w:val="22"/>
                 <w:color w:val="000000"/>
               </w:rPr>
-              <w:t xml:space="preserve">87.6</w:t>
+              <w:t xml:space="preserve">0.3</w:t>
             </w:r>
           </w:p>
         </w:tc>
@@ -1139,7 +1100,7 @@
                 <w:szCs w:val="22"/>
                 <w:color w:val="000000"/>
               </w:rPr>
-              <w:t xml:space="preserve">142.9</w:t>
+              <w:t xml:space="preserve">3.2</w:t>
             </w:r>
           </w:p>
         </w:tc>
@@ -1173,7 +1134,7 @@
                 <w:szCs w:val="22"/>
                 <w:color w:val="000000"/>
               </w:rPr>
-              <w:t xml:space="preserve">183.8</w:t>
+              <w:t xml:space="preserve">5.8</w:t>
             </w:r>
           </w:p>
         </w:tc>
@@ -1207,7 +1168,7 @@
                 <w:szCs w:val="22"/>
                 <w:color w:val="000000"/>
               </w:rPr>
-              <w:t xml:space="preserve">244.2</w:t>
+              <w:t xml:space="preserve">12.2</w:t>
             </w:r>
           </w:p>
         </w:tc>
@@ -1241,7 +1202,7 @@
                 <w:szCs w:val="22"/>
                 <w:color w:val="000000"/>
               </w:rPr>
-              <w:t xml:space="preserve">266.3</w:t>
+              <w:t xml:space="preserve">13.1</w:t>
             </w:r>
           </w:p>
         </w:tc>
@@ -1275,7 +1236,7 @@
                 <w:szCs w:val="22"/>
                 <w:color w:val="000000"/>
               </w:rPr>
-              <w:t xml:space="preserve">371.3</w:t>
+              <w:t xml:space="preserve">17.5</w:t>
             </w:r>
           </w:p>
         </w:tc>
@@ -1309,7 +1270,7 @@
                 <w:szCs w:val="22"/>
                 <w:color w:val="000000"/>
               </w:rPr>
-              <w:t xml:space="preserve">569.4</w:t>
+              <w:t xml:space="preserve">28.1</w:t>
             </w:r>
           </w:p>
         </w:tc>
@@ -1383,7 +1344,7 @@
                 <w:szCs w:val="22"/>
                 <w:color w:val="000000"/>
               </w:rPr>
-              <w:t xml:space="preserve">79.5</w:t>
+              <w:t xml:space="preserve">0.2</w:t>
             </w:r>
           </w:p>
         </w:tc>
@@ -1417,7 +1378,7 @@
                 <w:szCs w:val="22"/>
                 <w:color w:val="000000"/>
               </w:rPr>
-              <w:t xml:space="preserve">136.2</w:t>
+              <w:t xml:space="preserve">4.9</w:t>
             </w:r>
           </w:p>
         </w:tc>
@@ -1451,7 +1412,7 @@
                 <w:szCs w:val="22"/>
                 <w:color w:val="000000"/>
               </w:rPr>
-              <w:t xml:space="preserve">170.2</w:t>
+              <w:t xml:space="preserve">7.5</w:t>
             </w:r>
           </w:p>
         </w:tc>
@@ -1485,7 +1446,7 @@
                 <w:szCs w:val="22"/>
                 <w:color w:val="000000"/>
               </w:rPr>
-              <w:t xml:space="preserve">264.8</w:t>
+              <w:t xml:space="preserve">13.3</w:t>
             </w:r>
           </w:p>
         </w:tc>
@@ -1519,7 +1480,7 @@
                 <w:szCs w:val="22"/>
                 <w:color w:val="000000"/>
               </w:rPr>
-              <w:t xml:space="preserve">293.0</w:t>
+              <w:t xml:space="preserve">15.8</w:t>
             </w:r>
           </w:p>
         </w:tc>
@@ -1553,7 +1514,7 @@
                 <w:szCs w:val="22"/>
                 <w:color w:val="000000"/>
               </w:rPr>
-              <w:t xml:space="preserve">385.6</w:t>
+              <w:t xml:space="preserve">24.9</w:t>
             </w:r>
           </w:p>
         </w:tc>
@@ -1587,7 +1548,7 @@
                 <w:szCs w:val="22"/>
                 <w:color w:val="000000"/>
               </w:rPr>
-              <w:t xml:space="preserve">533.4</w:t>
+              <w:t xml:space="preserve">43.1</w:t>
             </w:r>
           </w:p>
         </w:tc>
@@ -1661,7 +1622,7 @@
                 <w:szCs w:val="22"/>
                 <w:color w:val="000000"/>
               </w:rPr>
-              <w:t xml:space="preserve">35.5</w:t>
+              <w:t xml:space="preserve">1.1</w:t>
             </w:r>
           </w:p>
         </w:tc>
@@ -1695,7 +1656,7 @@
                 <w:szCs w:val="22"/>
                 <w:color w:val="000000"/>
               </w:rPr>
-              <w:t xml:space="preserve">77.5</w:t>
+              <w:t xml:space="preserve">4.9</w:t>
             </w:r>
           </w:p>
         </w:tc>
@@ -1729,7 +1690,7 @@
                 <w:szCs w:val="22"/>
                 <w:color w:val="000000"/>
               </w:rPr>
-              <w:t xml:space="preserve">100.7</w:t>
+              <w:t xml:space="preserve">6.4</w:t>
             </w:r>
           </w:p>
         </w:tc>
@@ -1763,7 +1724,7 @@
                 <w:szCs w:val="22"/>
                 <w:color w:val="000000"/>
               </w:rPr>
-              <w:t xml:space="preserve">159.3</w:t>
+              <w:t xml:space="preserve">11.4</w:t>
             </w:r>
           </w:p>
         </w:tc>
@@ -1797,7 +1758,7 @@
                 <w:szCs w:val="22"/>
                 <w:color w:val="000000"/>
               </w:rPr>
-              <w:t xml:space="preserve">177.9</w:t>
+              <w:t xml:space="preserve">12.6</w:t>
             </w:r>
           </w:p>
         </w:tc>
@@ -1831,7 +1792,7 @@
                 <w:szCs w:val="22"/>
                 <w:color w:val="000000"/>
               </w:rPr>
-              <w:t xml:space="preserve">258.7</w:t>
+              <w:t xml:space="preserve">18.3</w:t>
             </w:r>
           </w:p>
         </w:tc>
@@ -1865,7 +1826,7 @@
                 <w:szCs w:val="22"/>
                 <w:color w:val="000000"/>
               </w:rPr>
-              <w:t xml:space="preserve">388.9</w:t>
+              <w:t xml:space="preserve">31.4</w:t>
             </w:r>
           </w:p>
         </w:tc>
@@ -1939,7 +1900,7 @@
                 <w:szCs w:val="22"/>
                 <w:color w:val="000000"/>
               </w:rPr>
-              <w:t xml:space="preserve">15.2</w:t>
+              <w:t xml:space="preserve">1.3</w:t>
             </w:r>
           </w:p>
         </w:tc>
@@ -1973,7 +1934,7 @@
                 <w:szCs w:val="22"/>
                 <w:color w:val="000000"/>
               </w:rPr>
-              <w:t xml:space="preserve">59.2</w:t>
+              <w:t xml:space="preserve">3.9</w:t>
             </w:r>
           </w:p>
         </w:tc>
@@ -2007,7 +1968,7 @@
                 <w:szCs w:val="22"/>
                 <w:color w:val="000000"/>
               </w:rPr>
-              <w:t xml:space="preserve">79.0</w:t>
+              <w:t xml:space="preserve">5.3</w:t>
             </w:r>
           </w:p>
         </w:tc>
@@ -2041,7 +2002,7 @@
                 <w:szCs w:val="22"/>
                 <w:color w:val="000000"/>
               </w:rPr>
-              <w:t xml:space="preserve">110.2</w:t>
+              <w:t xml:space="preserve">8.6</w:t>
             </w:r>
           </w:p>
         </w:tc>
@@ -2075,7 +2036,7 @@
                 <w:szCs w:val="22"/>
                 <w:color w:val="000000"/>
               </w:rPr>
-              <w:t xml:space="preserve">121.5</w:t>
+              <w:t xml:space="preserve">9.5</w:t>
             </w:r>
           </w:p>
         </w:tc>
@@ -2109,7 +2070,7 @@
                 <w:szCs w:val="22"/>
                 <w:color w:val="000000"/>
               </w:rPr>
-              <w:t xml:space="preserve">179.7</w:t>
+              <w:t xml:space="preserve">13.3</w:t>
             </w:r>
           </w:p>
         </w:tc>
@@ -2143,7 +2104,7 @@
                 <w:szCs w:val="22"/>
                 <w:color w:val="000000"/>
               </w:rPr>
-              <w:t xml:space="preserve">271.2</w:t>
+              <w:t xml:space="preserve">21.9</w:t>
             </w:r>
           </w:p>
         </w:tc>
@@ -2217,7 +2178,7 @@
                 <w:szCs w:val="22"/>
                 <w:color w:val="000000"/>
               </w:rPr>
-              <w:t xml:space="preserve">6.6</w:t>
+              <w:t xml:space="preserve">0.3</w:t>
             </w:r>
           </w:p>
         </w:tc>
@@ -2251,7 +2212,7 @@
                 <w:szCs w:val="22"/>
                 <w:color w:val="000000"/>
               </w:rPr>
-              <w:t xml:space="preserve">25.2</w:t>
+              <w:t xml:space="preserve">1.3</w:t>
             </w:r>
           </w:p>
         </w:tc>
@@ -2285,7 +2246,7 @@
                 <w:szCs w:val="22"/>
                 <w:color w:val="000000"/>
               </w:rPr>
-              <w:t xml:space="preserve">36.1</w:t>
+              <w:t xml:space="preserve">1.9</w:t>
             </w:r>
           </w:p>
         </w:tc>
@@ -2319,7 +2280,7 @@
                 <w:szCs w:val="22"/>
                 <w:color w:val="000000"/>
               </w:rPr>
-              <w:t xml:space="preserve">69.7</w:t>
+              <w:t xml:space="preserve">3.9</w:t>
             </w:r>
           </w:p>
         </w:tc>
@@ -2353,7 +2314,7 @@
                 <w:szCs w:val="22"/>
                 <w:color w:val="000000"/>
               </w:rPr>
-              <w:t xml:space="preserve">76.7</w:t>
+              <w:t xml:space="preserve">4.6</w:t>
             </w:r>
           </w:p>
         </w:tc>
@@ -2387,7 +2348,7 @@
                 <w:szCs w:val="22"/>
                 <w:color w:val="000000"/>
               </w:rPr>
-              <w:t xml:space="preserve">111.5</w:t>
+              <w:t xml:space="preserve">7.8</w:t>
             </w:r>
           </w:p>
         </w:tc>
@@ -2421,7 +2382,7 @@
                 <w:szCs w:val="22"/>
                 <w:color w:val="000000"/>
               </w:rPr>
-              <w:t xml:space="preserve">192.9</w:t>
+              <w:t xml:space="preserve">12.3</w:t>
             </w:r>
           </w:p>
         </w:tc>
@@ -2495,7 +2456,7 @@
                 <w:szCs w:val="22"/>
                 <w:color w:val="000000"/>
               </w:rPr>
-              <w:t xml:space="preserve">3.2</w:t>
+              <w:t xml:space="preserve">0.0</w:t>
             </w:r>
           </w:p>
         </w:tc>
@@ -2529,7 +2490,7 @@
                 <w:szCs w:val="22"/>
                 <w:color w:val="000000"/>
               </w:rPr>
-              <w:t xml:space="preserve">29.6</w:t>
+              <w:t xml:space="preserve">0.2</w:t>
             </w:r>
           </w:p>
         </w:tc>
@@ -2563,7 +2524,7 @@
                 <w:szCs w:val="22"/>
                 <w:color w:val="000000"/>
               </w:rPr>
-              <w:t xml:space="preserve">39.8</w:t>
+              <w:t xml:space="preserve">0.5</w:t>
             </w:r>
           </w:p>
         </w:tc>
@@ -2597,7 +2558,7 @@
                 <w:szCs w:val="22"/>
                 <w:color w:val="000000"/>
               </w:rPr>
-              <w:t xml:space="preserve">59.4</w:t>
+              <w:t xml:space="preserve">1.5</w:t>
             </w:r>
           </w:p>
         </w:tc>
@@ -2631,7 +2592,7 @@
                 <w:szCs w:val="22"/>
                 <w:color w:val="000000"/>
               </w:rPr>
-              <w:t xml:space="preserve">65.8</w:t>
+              <w:t xml:space="preserve">1.8</w:t>
             </w:r>
           </w:p>
         </w:tc>
@@ -2665,7 +2626,7 @@
                 <w:szCs w:val="22"/>
                 <w:color w:val="000000"/>
               </w:rPr>
-              <w:t xml:space="preserve">87.0</w:t>
+              <w:t xml:space="preserve">3.1</w:t>
             </w:r>
           </w:p>
         </w:tc>
@@ -2699,7 +2660,7 @@
                 <w:szCs w:val="22"/>
                 <w:color w:val="000000"/>
               </w:rPr>
-              <w:t xml:space="preserve">124.1</w:t>
+              <w:t xml:space="preserve">5.5</w:t>
             </w:r>
           </w:p>
         </w:tc>
@@ -2773,7 +2734,7 @@
                 <w:szCs w:val="22"/>
                 <w:color w:val="000000"/>
               </w:rPr>
-              <w:t xml:space="preserve">12.4</w:t>
+              <w:t xml:space="preserve">0.0</w:t>
             </w:r>
           </w:p>
         </w:tc>
@@ -2807,7 +2768,7 @@
                 <w:szCs w:val="22"/>
                 <w:color w:val="000000"/>
               </w:rPr>
-              <w:t xml:space="preserve">26.6</w:t>
+              <w:t xml:space="preserve">0.0</w:t>
             </w:r>
           </w:p>
         </w:tc>
@@ -2841,7 +2802,7 @@
                 <w:szCs w:val="22"/>
                 <w:color w:val="000000"/>
               </w:rPr>
-              <w:t xml:space="preserve">33.5</w:t>
+              <w:t xml:space="preserve">0.1</w:t>
             </w:r>
           </w:p>
         </w:tc>
@@ -2875,7 +2836,7 @@
                 <w:szCs w:val="22"/>
                 <w:color w:val="000000"/>
               </w:rPr>
-              <w:t xml:space="preserve">51.3</w:t>
+              <w:t xml:space="preserve">0.6</w:t>
             </w:r>
           </w:p>
         </w:tc>
@@ -2909,7 +2870,7 @@
                 <w:szCs w:val="22"/>
                 <w:color w:val="000000"/>
               </w:rPr>
-              <w:t xml:space="preserve">58.3</w:t>
+              <w:t xml:space="preserve">0.8</w:t>
             </w:r>
           </w:p>
         </w:tc>
@@ -2943,7 +2904,7 @@
                 <w:szCs w:val="22"/>
                 <w:color w:val="000000"/>
               </w:rPr>
-              <w:t xml:space="preserve">85.0</w:t>
+              <w:t xml:space="preserve">1.8</w:t>
             </w:r>
           </w:p>
         </w:tc>
@@ -2977,7 +2938,7 @@
                 <w:szCs w:val="22"/>
                 <w:color w:val="000000"/>
               </w:rPr>
-              <w:t xml:space="preserve">126.0</w:t>
+              <w:t xml:space="preserve">4.7</w:t>
             </w:r>
           </w:p>
         </w:tc>
@@ -3051,7 +3012,7 @@
                 <w:szCs w:val="22"/>
                 <w:color w:val="000000"/>
               </w:rPr>
-              <w:t xml:space="preserve">2.1</w:t>
+              <w:t xml:space="preserve">0.0</w:t>
             </w:r>
           </w:p>
         </w:tc>
@@ -3085,7 +3046,7 @@
                 <w:szCs w:val="22"/>
                 <w:color w:val="000000"/>
               </w:rPr>
-              <w:t xml:space="preserve">11.0</w:t>
+              <w:t xml:space="preserve">0.0</w:t>
             </w:r>
           </w:p>
         </w:tc>
@@ -3119,7 +3080,7 @@
                 <w:szCs w:val="22"/>
                 <w:color w:val="000000"/>
               </w:rPr>
-              <w:t xml:space="preserve">21.0</w:t>
+              <w:t xml:space="preserve">0.0</w:t>
             </w:r>
           </w:p>
         </w:tc>
@@ -3153,7 +3114,7 @@
                 <w:szCs w:val="22"/>
                 <w:color w:val="000000"/>
               </w:rPr>
-              <w:t xml:space="preserve">42.8</w:t>
+              <w:t xml:space="preserve">0.3</w:t>
             </w:r>
           </w:p>
         </w:tc>
@@ -3187,7 +3148,7 @@
                 <w:szCs w:val="22"/>
                 <w:color w:val="000000"/>
               </w:rPr>
-              <w:t xml:space="preserve">49.9</w:t>
+              <w:t xml:space="preserve">0.4</w:t>
             </w:r>
           </w:p>
         </w:tc>
@@ -3221,7 +3182,7 @@
                 <w:szCs w:val="22"/>
                 <w:color w:val="000000"/>
               </w:rPr>
-              <w:t xml:space="preserve">74.4</w:t>
+              <w:t xml:space="preserve">1.4</w:t>
             </w:r>
           </w:p>
         </w:tc>
@@ -3255,7 +3216,7 @@
                 <w:szCs w:val="22"/>
                 <w:color w:val="000000"/>
               </w:rPr>
-              <w:t xml:space="preserve">127.8</w:t>
+              <w:t xml:space="preserve">10.1</w:t>
             </w:r>
           </w:p>
         </w:tc>
@@ -3329,7 +3290,7 @@
                 <w:szCs w:val="22"/>
                 <w:color w:val="000000"/>
               </w:rPr>
-              <w:t xml:space="preserve">4.3</w:t>
+              <w:t xml:space="preserve">0.0</w:t>
             </w:r>
           </w:p>
         </w:tc>
@@ -3363,7 +3324,7 @@
                 <w:szCs w:val="22"/>
                 <w:color w:val="000000"/>
               </w:rPr>
-              <w:t xml:space="preserve">22.6</w:t>
+              <w:t xml:space="preserve">0.1</w:t>
             </w:r>
           </w:p>
         </w:tc>
@@ -3397,7 +3358,7 @@
                 <w:szCs w:val="22"/>
                 <w:color w:val="000000"/>
               </w:rPr>
-              <w:t xml:space="preserve">29.6</w:t>
+              <w:t xml:space="preserve">0.3</w:t>
             </w:r>
           </w:p>
         </w:tc>
@@ -3431,7 +3392,7 @@
                 <w:szCs w:val="22"/>
                 <w:color w:val="000000"/>
               </w:rPr>
-              <w:t xml:space="preserve">43.5</w:t>
+              <w:t xml:space="preserve">1.1</w:t>
             </w:r>
           </w:p>
         </w:tc>
@@ -3465,7 +3426,7 @@
                 <w:szCs w:val="22"/>
                 <w:color w:val="000000"/>
               </w:rPr>
-              <w:t xml:space="preserve">49.3</w:t>
+              <w:t xml:space="preserve">1.3</w:t>
             </w:r>
           </w:p>
         </w:tc>
@@ -3499,7 +3460,7 @@
                 <w:szCs w:val="22"/>
                 <w:color w:val="000000"/>
               </w:rPr>
-              <w:t xml:space="preserve">85.9</w:t>
+              <w:t xml:space="preserve">3.4</w:t>
             </w:r>
           </w:p>
         </w:tc>
@@ -3533,7 +3494,7 @@
                 <w:szCs w:val="22"/>
                 <w:color w:val="000000"/>
               </w:rPr>
-              <w:t xml:space="preserve">132.2</w:t>
+              <w:t xml:space="preserve">8.9</w:t>
             </w:r>
           </w:p>
         </w:tc>
@@ -3607,7 +3568,7 @@
                 <w:szCs w:val="22"/>
                 <w:color w:val="000000"/>
               </w:rPr>
-              <w:t xml:space="preserve">1.6</w:t>
+              <w:t xml:space="preserve">0.0</w:t>
             </w:r>
           </w:p>
         </w:tc>
@@ -3641,7 +3602,7 @@
                 <w:szCs w:val="22"/>
                 <w:color w:val="000000"/>
               </w:rPr>
-              <w:t xml:space="preserve">20.0</w:t>
+              <w:t xml:space="preserve">0.0</w:t>
             </w:r>
           </w:p>
         </w:tc>
@@ -3675,7 +3636,7 @@
                 <w:szCs w:val="22"/>
                 <w:color w:val="000000"/>
               </w:rPr>
-              <w:t xml:space="preserve">26.9</w:t>
+              <w:t xml:space="preserve">0.7</w:t>
             </w:r>
           </w:p>
         </w:tc>
@@ -3709,7 +3670,7 @@
                 <w:szCs w:val="22"/>
                 <w:color w:val="000000"/>
               </w:rPr>
-              <w:t xml:space="preserve">56.6</w:t>
+              <w:t xml:space="preserve">2.9</w:t>
             </w:r>
           </w:p>
         </w:tc>
@@ -3743,7 +3704,7 @@
                 <w:szCs w:val="22"/>
                 <w:color w:val="000000"/>
               </w:rPr>
-              <w:t xml:space="preserve">74.0</w:t>
+              <w:t xml:space="preserve">3.5</w:t>
             </w:r>
           </w:p>
         </w:tc>
@@ -3777,7 +3738,7 @@
                 <w:szCs w:val="22"/>
                 <w:color w:val="000000"/>
               </w:rPr>
-              <w:t xml:space="preserve">155.8</w:t>
+              <w:t xml:space="preserve">6.6</w:t>
             </w:r>
           </w:p>
         </w:tc>
@@ -3811,7 +3772,7 @@
                 <w:szCs w:val="22"/>
                 <w:color w:val="000000"/>
               </w:rPr>
-              <w:t xml:space="preserve">223.0</w:t>
+              <w:t xml:space="preserve">15.6</w:t>
             </w:r>
           </w:p>
         </w:tc>
@@ -3885,7 +3846,7 @@
                 <w:szCs w:val="22"/>
                 <w:color w:val="000000"/>
               </w:rPr>
-              <w:t xml:space="preserve">24.8</w:t>
+              <w:t xml:space="preserve">0.0</w:t>
             </w:r>
           </w:p>
         </w:tc>
@@ -3919,7 +3880,7 @@
                 <w:szCs w:val="22"/>
                 <w:color w:val="000000"/>
               </w:rPr>
-              <w:t xml:space="preserve">44.9</w:t>
+              <w:t xml:space="preserve">1.2</w:t>
             </w:r>
           </w:p>
         </w:tc>
@@ -3953,7 +3914,7 @@
                 <w:szCs w:val="22"/>
                 <w:color w:val="000000"/>
               </w:rPr>
-              <w:t xml:space="preserve">70.6</w:t>
+              <w:t xml:space="preserve">2.7</w:t>
             </w:r>
           </w:p>
         </w:tc>
@@ -3987,7 +3948,7 @@
                 <w:szCs w:val="22"/>
                 <w:color w:val="000000"/>
               </w:rPr>
-              <w:t xml:space="preserve">135.5</w:t>
+              <w:t xml:space="preserve">6.6</w:t>
             </w:r>
           </w:p>
         </w:tc>
@@ -4021,7 +3982,7 @@
                 <w:szCs w:val="22"/>
                 <w:color w:val="000000"/>
               </w:rPr>
-              <w:t xml:space="preserve">169.1</w:t>
+              <w:t xml:space="preserve">7.9</w:t>
             </w:r>
           </w:p>
         </w:tc>
@@ -4055,7 +4016,7 @@
                 <w:szCs w:val="22"/>
                 <w:color w:val="000000"/>
               </w:rPr>
-              <w:t xml:space="preserve">242.0</w:t>
+              <w:t xml:space="preserve">13.5</w:t>
             </w:r>
           </w:p>
         </w:tc>
@@ -4089,7 +4050,7 @@
                 <w:szCs w:val="22"/>
                 <w:color w:val="000000"/>
               </w:rPr>
-              <w:t xml:space="preserve">349.7</w:t>
+              <w:t xml:space="preserve">22.3</w:t>
             </w:r>
           </w:p>
         </w:tc>
@@ -4100,8 +4061,8 @@
         <w:br w:type="page"/>
       </w:r>
     </w:p>
-    <w:bookmarkEnd w:id="28"/>
-    <w:bookmarkStart w:id="29" w:name="X61ca275e0ebb73dfe577a6da48902e2d9362364"/>
+    <w:bookmarkEnd w:id="27"/>
+    <w:bookmarkStart w:id="28" w:name="X61ca275e0ebb73dfe577a6da48902e2d9362364"/>
     <w:p>
       <w:pPr>
         <w:pStyle w:val="Titre1"/>
@@ -4122,19 +4083,13 @@
         <w:rPr>
           <w:b/>
         </w:rPr>
-        <w:t xml:space="preserve">Draft permit alternative 1</w:t>
+        <w:t xml:space="preserve">Existing permit conditions</w:t>
       </w:r>
       <w:r>
         <w:t xml:space="preserve"> </w:t>
       </w:r>
       <w:r>
-        <w:t xml:space="preserve">- Outcomes from the particular set of operational rules and scenario conditions. Ex:</w:t>
-      </w:r>
-      <w:r>
-        <w:t xml:space="preserve"> </w:t>
-      </w:r>
-      <w:r>
-        <w:t xml:space="preserve">The 90% flow-by scenario results in more flexibility to pump under extremely dry conditions, as compared to the current static MIF permit condition. As a result, the operation is able to meet offstream need during all simulated periods, with a small amount of water remaining during the lowest simulated flow.</w:t>
+        <w:t xml:space="preserve">- The static minimum instream flow in this scenario results in reduced water availability during nearly1 in 2 years of the long-term simulation. 7 years out of the 31 year simulated saw times where pond storage is depleted and pumping from Crooked run is reduced below the expected need for periods in excess of 1 month. For example, during summer 1991, average flow in Crooked Run drops below 4 cfs for nearly 3 months, coinciding with the period of greatest demand for this facility. As a result, available irrigation storage drops to zero for several weeks, and allowable diversion from Crooked Run is unable to provide 100% of off-stream need.</w:t>
       </w:r>
     </w:p>
     <w:p>
@@ -4149,13 +4104,13 @@
         <w:rPr>
           <w:b/>
         </w:rPr>
-        <w:t xml:space="preserve">runid_6012</w:t>
+        <w:t xml:space="preserve">Proposed permit conditions with 90% flowby</w:t>
       </w:r>
       <w:r>
         <w:t xml:space="preserve"> </w:t>
       </w:r>
       <w:r>
-        <w:t xml:space="preserve">- Run analysis not provided.</w:t>
+        <w:t xml:space="preserve">- The 90% flow-by scenario results in more flexibility to pump under extremely dry conditions, as compared to the current static MIF permit condition. As a result, the operation is able to meet off-stream need during nearly all simulated periods, with pumping only restricted in 3 years out of the 31 year simulation. The longest period of reduced water availability is 16 days under this set of operating rules.</w:t>
       </w:r>
       <w:r>
         <w:t xml:space="preserve"> </w:t>
@@ -4215,8 +4170,8 @@
         </w:sectPr>
       </w:pPr>
     </w:p>
-    <w:bookmarkEnd w:id="29"/>
-    <w:bookmarkStart w:id="30" w:name="stats-comparison-table"/>
+    <w:bookmarkEnd w:id="28"/>
+    <w:bookmarkStart w:id="29" w:name="stats-comparison-table"/>
     <w:p>
       <w:pPr>
         <w:pStyle w:val="Titre1"/>
@@ -4309,7 +4264,7 @@
                 <w:szCs w:val="22"/>
                 <w:color w:val="000000"/>
               </w:rPr>
-              <w:t xml:space="preserve">6011</w:t>
+              <w:t xml:space="preserve">400</w:t>
             </w:r>
           </w:p>
         </w:tc>
@@ -4344,7 +4299,7 @@
                 <w:szCs w:val="22"/>
                 <w:color w:val="000000"/>
               </w:rPr>
-              <w:t xml:space="preserve">6012</w:t>
+              <w:t xml:space="preserve">600</w:t>
             </w:r>
           </w:p>
         </w:tc>
@@ -4416,7 +4371,7 @@
                 <w:szCs w:val="18"/>
                 <w:color w:val="000000"/>
               </w:rPr>
-              <w:t xml:space="preserve">Draft Permit Term Max w/Proposed - 1998-2002, alt. 1</w:t>
+              <w:t xml:space="preserve">Draft Permit Term Max + Current, full time period</w:t>
             </w:r>
           </w:p>
         </w:tc>
@@ -4449,7 +4404,7 @@
                 <w:szCs w:val="18"/>
                 <w:color w:val="000000"/>
               </w:rPr>
-              <w:t xml:space="preserve">Draft Permit Term Max w/Proposed - 1998-2002, alt. 2</w:t>
+              <w:t xml:space="preserve">Draft Permit Term Max w/Proposed, full time period</w:t>
             </w:r>
           </w:p>
         </w:tc>
@@ -4631,7 +4586,7 @@
                 <w:szCs w:val="18"/>
                 <w:color w:val="000000"/>
               </w:rPr>
-              <w:t xml:space="preserve">8.54</w:t>
+              <w:t xml:space="preserve">34.58</w:t>
             </w:r>
           </w:p>
         </w:tc>
@@ -4665,7 +4620,7 @@
                 <w:szCs w:val="18"/>
                 <w:color w:val="000000"/>
               </w:rPr>
-              <w:t xml:space="preserve">7.81</w:t>
+              <w:t xml:space="preserve">17.29</w:t>
             </w:r>
           </w:p>
         </w:tc>
@@ -4739,7 +4694,7 @@
                 <w:szCs w:val="18"/>
                 <w:color w:val="000000"/>
               </w:rPr>
-              <w:t xml:space="preserve">8.76</w:t>
+              <w:t xml:space="preserve">34.72</w:t>
             </w:r>
           </w:p>
         </w:tc>
@@ -4773,7 +4728,7 @@
                 <w:szCs w:val="18"/>
                 <w:color w:val="000000"/>
               </w:rPr>
-              <w:t xml:space="preserve">8.15</w:t>
+              <w:t xml:space="preserve">17.42</w:t>
             </w:r>
           </w:p>
         </w:tc>
@@ -4955,7 +4910,7 @@
                 <w:szCs w:val="18"/>
                 <w:color w:val="000000"/>
               </w:rPr>
-              <w:t xml:space="preserve">0.63</w:t>
+              <w:t xml:space="preserve">0.10</w:t>
             </w:r>
           </w:p>
         </w:tc>
@@ -4989,7 +4944,7 @@
                 <w:szCs w:val="18"/>
                 <w:color w:val="000000"/>
               </w:rPr>
-              <w:t xml:space="preserve">4.37</w:t>
+              <w:t xml:space="preserve">0.03</w:t>
             </w:r>
           </w:p>
         </w:tc>
@@ -5063,7 +5018,7 @@
                 <w:szCs w:val="18"/>
                 <w:color w:val="000000"/>
               </w:rPr>
-              <w:t xml:space="preserve">2.56</w:t>
+              <w:t xml:space="preserve">0.75</w:t>
             </w:r>
           </w:p>
         </w:tc>
@@ -5097,7 +5052,7 @@
                 <w:szCs w:val="18"/>
                 <w:color w:val="000000"/>
               </w:rPr>
-              <w:t xml:space="preserve">4.87</w:t>
+              <w:t xml:space="preserve">0.23</w:t>
             </w:r>
           </w:p>
         </w:tc>
@@ -5171,7 +5126,7 @@
                 <w:szCs w:val="18"/>
                 <w:color w:val="000000"/>
               </w:rPr>
-              <w:t xml:space="preserve">0.03</w:t>
+              <w:t xml:space="preserve">0.00</w:t>
             </w:r>
           </w:p>
         </w:tc>
@@ -5205,7 +5160,7 @@
                 <w:szCs w:val="18"/>
                 <w:color w:val="000000"/>
               </w:rPr>
-              <w:t xml:space="preserve">0.04</w:t>
+              <w:t xml:space="preserve">0.01</w:t>
             </w:r>
           </w:p>
         </w:tc>
@@ -5279,7 +5234,7 @@
                 <w:szCs w:val="18"/>
                 <w:color w:val="000000"/>
               </w:rPr>
-              <w:t xml:space="preserve">1.45</w:t>
+              <w:t xml:space="preserve">0.09</w:t>
             </w:r>
           </w:p>
         </w:tc>
@@ -5313,7 +5268,7 @@
                 <w:szCs w:val="18"/>
                 <w:color w:val="000000"/>
               </w:rPr>
-              <w:t xml:space="preserve">2.18</w:t>
+              <w:t xml:space="preserve">0.08</w:t>
             </w:r>
           </w:p>
         </w:tc>
@@ -5387,7 +5342,7 @@
                 <w:szCs w:val="18"/>
                 <w:color w:val="000000"/>
               </w:rPr>
-              <w:t xml:space="preserve">1.31</w:t>
+              <w:t xml:space="preserve">0</w:t>
             </w:r>
           </w:p>
         </w:tc>
@@ -5421,7 +5376,7 @@
                 <w:szCs w:val="18"/>
                 <w:color w:val="000000"/>
               </w:rPr>
-              <w:t xml:space="preserve">1.97</w:t>
+              <w:t xml:space="preserve">0</w:t>
             </w:r>
           </w:p>
         </w:tc>
@@ -5603,7 +5558,7 @@
                 <w:szCs w:val="18"/>
                 <w:color w:val="000000"/>
               </w:rPr>
-              <w:t xml:space="preserve">1.45</w:t>
+              <w:t xml:space="preserve">0.04</w:t>
             </w:r>
           </w:p>
         </w:tc>
@@ -5637,7 +5592,7 @@
                 <w:szCs w:val="18"/>
                 <w:color w:val="000000"/>
               </w:rPr>
-              <w:t xml:space="preserve">2.18</w:t>
+              <w:t xml:space="preserve">0.04</w:t>
             </w:r>
           </w:p>
         </w:tc>
@@ -5711,7 +5666,7 @@
                 <w:szCs w:val="18"/>
                 <w:color w:val="000000"/>
               </w:rPr>
-              <w:t xml:space="preserve">1.31</w:t>
+              <w:t xml:space="preserve">0</w:t>
             </w:r>
           </w:p>
         </w:tc>
@@ -5745,7 +5700,7 @@
                 <w:szCs w:val="18"/>
                 <w:color w:val="000000"/>
               </w:rPr>
-              <w:t xml:space="preserve">1.97</w:t>
+              <w:t xml:space="preserve">0</w:t>
             </w:r>
           </w:p>
         </w:tc>
@@ -5819,7 +5774,7 @@
                 <w:szCs w:val="18"/>
                 <w:color w:val="000000"/>
               </w:rPr>
-              <w:t xml:space="preserve">3.09</w:t>
+              <w:t xml:space="preserve">0.08</w:t>
             </w:r>
           </w:p>
         </w:tc>
@@ -5853,7 +5808,7 @@
                 <w:szCs w:val="18"/>
                 <w:color w:val="000000"/>
               </w:rPr>
-              <w:t xml:space="preserve">1.46</w:t>
+              <w:t xml:space="preserve">0.04</w:t>
             </w:r>
           </w:p>
         </w:tc>
@@ -5927,7 +5882,7 @@
                 <w:szCs w:val="18"/>
                 <w:color w:val="000000"/>
               </w:rPr>
-              <w:t xml:space="preserve">-0.16</w:t>
+              <w:t xml:space="preserve">No elfgen Available</w:t>
             </w:r>
           </w:p>
         </w:tc>
@@ -5961,7 +5916,7 @@
                 <w:szCs w:val="18"/>
                 <w:color w:val="000000"/>
               </w:rPr>
-              <w:t xml:space="preserve">-0.26</w:t>
+              <w:t xml:space="preserve">No elfgen Available</w:t>
             </w:r>
           </w:p>
         </w:tc>
@@ -6035,7 +5990,7 @@
                 <w:szCs w:val="18"/>
                 <w:color w:val="000000"/>
               </w:rPr>
-              <w:t xml:space="preserve">-0.67</w:t>
+              <w:t xml:space="preserve">No elfgen Available</w:t>
             </w:r>
           </w:p>
         </w:tc>
@@ -6069,7 +6024,7 @@
                 <w:szCs w:val="18"/>
                 <w:color w:val="000000"/>
               </w:rPr>
-              <w:t xml:space="preserve">-1.10</w:t>
+              <w:t xml:space="preserve">No elfgen Available</w:t>
             </w:r>
           </w:p>
         </w:tc>
@@ -6085,8 +6040,8 @@
         </w:sectPr>
       </w:pPr>
     </w:p>
-    <w:bookmarkEnd w:id="30"/>
-    <w:bookmarkStart w:id="31" w:name="reservoir-storage-plots"/>
+    <w:bookmarkEnd w:id="29"/>
+    <w:bookmarkStart w:id="30" w:name="reservoir-storage-plots"/>
     <w:p>
       <w:pPr>
         <w:pStyle w:val="Titre1"/>
@@ -6120,7 +6075,7 @@
         <w:t xml:space="preserve">“</w:t>
       </w:r>
       <w:r>
-        <w:t xml:space="preserve">No riverseg impoundment for run id 6011</w:t>
+        <w:t xml:space="preserve">No riverseg impoundment for run id 400</w:t>
       </w:r>
       <w:r>
         <w:t xml:space="preserve">”</w:t>
@@ -6151,14 +6106,14 @@
         <w:t xml:space="preserve">“</w:t>
       </w:r>
       <w:r>
-        <w:t xml:space="preserve">No riverseg impoundment for run id 6012</w:t>
+        <w:t xml:space="preserve">No riverseg impoundment for run id 600</w:t>
       </w:r>
       <w:r>
         <w:t xml:space="preserve">”</w:t>
       </w:r>
     </w:p>
-    <w:bookmarkEnd w:id="31"/>
-    <w:bookmarkStart w:id="40" w:name="unmet-demand-heatmaps"/>
+    <w:bookmarkEnd w:id="30"/>
+    <w:bookmarkStart w:id="43" w:name="unmet-demand-heatmaps"/>
     <w:p>
       <w:pPr>
         <w:pStyle w:val="Titre1"/>
@@ -6178,13 +6133,13 @@
         <w:t xml:space="preserve">## Number of properties found: 1</w:t>
       </w:r>
     </w:p>
-    <w:bookmarkStart w:id="33" w:name="reservoir-storage-run-6011"/>
+    <w:bookmarkStart w:id="32" w:name="reservoir-storage-run-400"/>
     <w:p>
       <w:pPr>
         <w:pStyle w:val="Titre2"/>
       </w:pPr>
       <w:r>
-        <w:t xml:space="preserve">Reservoir Storage: run 6011</w:t>
+        <w:t xml:space="preserve">Reservoir Storage: run 400</w:t>
       </w:r>
     </w:p>
     <w:p>
@@ -6196,18 +6151,18 @@
           <wp:inline>
             <wp:extent cx="5969000" cy="3769894"/>
             <wp:effectExtent b="0" l="0" r="0" t="0"/>
-            <wp:docPr descr="" title="" id="3" name="Picture"/>
+            <wp:docPr descr="" title="" id="1" name="Picture"/>
             <a:graphic>
               <a:graphicData uri="http://schemas.openxmlformats.org/drawingml/2006/picture">
                 <pic:pic>
                   <pic:nvPicPr>
-                    <pic:cNvPr descr="http://deq1.bse.vt.edu:81/data/proj3/out/fig.unmet_heatmap_amt.247415.6011.png" id="4" name="Picture"/>
+                    <pic:cNvPr descr="http://deq1.bse.vt.edu:81/data/proj3/out/fig.unmet_heatmap_amt.351628.400.png" id="2" name="Picture"/>
                     <pic:cNvPicPr>
                       <a:picLocks noChangeArrowheads="1" noChangeAspect="1"/>
                     </pic:cNvPicPr>
                   </pic:nvPicPr>
                   <pic:blipFill>
-                    <a:blip r:embed="rId32"/>
+                    <a:blip r:embed="rId31"/>
                     <a:stretch>
                       <a:fillRect/>
                     </a:stretch>
@@ -6245,14 +6200,14 @@
         <w:t xml:space="preserve">## Number of properties found: 1</w:t>
       </w:r>
     </w:p>
-    <w:bookmarkEnd w:id="33"/>
-    <w:bookmarkStart w:id="35" w:name="unmet-demand-run-6011"/>
+    <w:bookmarkEnd w:id="32"/>
+    <w:bookmarkStart w:id="34" w:name="unmet-demand-run-400"/>
     <w:p>
       <w:pPr>
         <w:pStyle w:val="Titre2"/>
       </w:pPr>
       <w:r>
-        <w:t xml:space="preserve">Unmet Demand: run 6011</w:t>
+        <w:t xml:space="preserve">Unmet Demand: run 400</w:t>
       </w:r>
     </w:p>
     <w:p>
@@ -6264,18 +6219,18 @@
           <wp:inline>
             <wp:extent cx="5969000" cy="4050392"/>
             <wp:effectExtent b="0" l="0" r="0" t="0"/>
-            <wp:docPr descr="" title="" id="5" name="Picture"/>
+            <wp:docPr descr="" title="" id="3" name="Picture"/>
             <a:graphic>
               <a:graphicData uri="http://schemas.openxmlformats.org/drawingml/2006/picture">
                 <pic:pic>
                   <pic:nvPicPr>
-                    <pic:cNvPr descr="http://deq1.bse.vt.edu:81/data/proj3/out/fig.30daymax_unmet.247415.6011.png" id="6" name="Picture"/>
+                    <pic:cNvPr descr="http://deq1.bse.vt.edu:81/data/proj3/out/fig.30daymax_unmet.351628.400.png" id="4" name="Picture"/>
                     <pic:cNvPicPr>
                       <a:picLocks noChangeArrowheads="1" noChangeAspect="1"/>
                     </pic:cNvPicPr>
                   </pic:nvPicPr>
                   <pic:blipFill>
-                    <a:blip r:embed="rId34"/>
+                    <a:blip r:embed="rId33"/>
                     <a:stretch>
                       <a:fillRect/>
                     </a:stretch>
@@ -6315,7 +6270,17 @@
         <w:rPr>
           <w:rStyle w:val="VerbatimChar"/>
         </w:rPr>
-        <w:t xml:space="preserve">## This property does not exist</w:t>
+        <w:t xml:space="preserve">## Number of properties found: 1</w:t>
+      </w:r>
+    </w:p>
+    <w:bookmarkEnd w:id="34"/>
+    <w:bookmarkStart w:id="36" w:name="reservoir-storage-run-400-1"/>
+    <w:p>
+      <w:pPr>
+        <w:pStyle w:val="Titre2"/>
+      </w:pPr>
+      <w:r>
+        <w:t xml:space="preserve">Reservoir Storage: run 400</w:t>
       </w:r>
     </w:p>
     <w:p>
@@ -6323,19 +6288,46 @@
         <w:pStyle w:val="Normal"/>
       </w:pPr>
       <w:r>
-        <w:t xml:space="preserve">[1]</w:t>
-      </w:r>
-      <w:r>
-        <w:t xml:space="preserve"> </w:t>
-      </w:r>
-      <w:r>
-        <w:t xml:space="preserve">“</w:t>
-      </w:r>
-      <w:r>
-        <w:t xml:space="preserve">No local facility impoundment for run id 6011</w:t>
-      </w:r>
-      <w:r>
-        <w:t xml:space="preserve">”</w:t>
+        <w:drawing>
+          <wp:inline>
+            <wp:extent cx="5969000" cy="5969000"/>
+            <wp:effectExtent b="0" l="0" r="0" t="0"/>
+            <wp:docPr descr="" title="" id="5" name="Picture"/>
+            <a:graphic>
+              <a:graphicData uri="http://schemas.openxmlformats.org/drawingml/2006/picture">
+                <pic:pic>
+                  <pic:nvPicPr>
+                    <pic:cNvPr descr="http://deq1.bse.vt.edu:81/data/proj3/out/fig.imp_storage.all.351628.400.png" id="6" name="Picture"/>
+                    <pic:cNvPicPr>
+                      <a:picLocks noChangeArrowheads="1" noChangeAspect="1"/>
+                    </pic:cNvPicPr>
+                  </pic:nvPicPr>
+                  <pic:blipFill>
+                    <a:blip r:embed="rId35"/>
+                    <a:stretch>
+                      <a:fillRect/>
+                    </a:stretch>
+                  </pic:blipFill>
+                  <pic:spPr bwMode="auto">
+                    <a:xfrm>
+                      <a:off x="0" y="0"/>
+                      <a:ext cx="5969000" cy="5969000"/>
+                    </a:xfrm>
+                    <a:prstGeom prst="rect">
+                      <a:avLst/>
+                    </a:prstGeom>
+                    <a:noFill/>
+                    <a:ln w="9525">
+                      <a:noFill/>
+                      <a:headEnd/>
+                      <a:tailEnd/>
+                    </a:ln>
+                  </pic:spPr>
+                </pic:pic>
+              </a:graphicData>
+            </a:graphic>
+          </wp:inline>
+        </w:drawing>
       </w:r>
     </w:p>
     <w:p>
@@ -6354,14 +6346,14 @@
         <w:t xml:space="preserve">## Number of properties found: 1</w:t>
       </w:r>
     </w:p>
-    <w:bookmarkEnd w:id="35"/>
-    <w:bookmarkStart w:id="37" w:name="reservoir-storage-run-6012"/>
+    <w:bookmarkEnd w:id="36"/>
+    <w:bookmarkStart w:id="38" w:name="reservoir-storage-run-600"/>
     <w:p>
       <w:pPr>
         <w:pStyle w:val="Titre2"/>
       </w:pPr>
       <w:r>
-        <w:t xml:space="preserve">Reservoir Storage: run 6012</w:t>
+        <w:t xml:space="preserve">Reservoir Storage: run 600</w:t>
       </w:r>
     </w:p>
     <w:p>
@@ -6378,13 +6370,13 @@
               <a:graphicData uri="http://schemas.openxmlformats.org/drawingml/2006/picture">
                 <pic:pic>
                   <pic:nvPicPr>
-                    <pic:cNvPr descr="http://deq1.bse.vt.edu:81/data/proj3/out/fig.unmet_heatmap_amt.247415.6012.png" id="8" name="Picture"/>
+                    <pic:cNvPr descr="http://deq1.bse.vt.edu:81/data/proj3/out/fig.unmet_heatmap_amt.351628.600.png" id="8" name="Picture"/>
                     <pic:cNvPicPr>
                       <a:picLocks noChangeArrowheads="1" noChangeAspect="1"/>
                     </pic:cNvPicPr>
                   </pic:nvPicPr>
                   <pic:blipFill>
-                    <a:blip r:embed="rId36"/>
+                    <a:blip r:embed="rId37"/>
                     <a:stretch>
                       <a:fillRect/>
                     </a:stretch>
@@ -6422,14 +6414,14 @@
         <w:t xml:space="preserve">## Number of properties found: 1</w:t>
       </w:r>
     </w:p>
-    <w:bookmarkEnd w:id="37"/>
-    <w:bookmarkStart w:id="39" w:name="unmet-demand-run-6012"/>
+    <w:bookmarkEnd w:id="38"/>
+    <w:bookmarkStart w:id="40" w:name="unmet-demand-run-600"/>
     <w:p>
       <w:pPr>
         <w:pStyle w:val="Titre2"/>
       </w:pPr>
       <w:r>
-        <w:t xml:space="preserve">Unmet Demand: run 6012</w:t>
+        <w:t xml:space="preserve">Unmet Demand: run 600</w:t>
       </w:r>
     </w:p>
     <w:p>
@@ -6446,13 +6438,13 @@
               <a:graphicData uri="http://schemas.openxmlformats.org/drawingml/2006/picture">
                 <pic:pic>
                   <pic:nvPicPr>
-                    <pic:cNvPr descr="http://deq1.bse.vt.edu:81/data/proj3/out/fig.30daymax_unmet.247415.6012.png" id="10" name="Picture"/>
+                    <pic:cNvPr descr="http://deq1.bse.vt.edu:81/data/proj3/out/fig.30daymax_unmet.351628.600.png" id="10" name="Picture"/>
                     <pic:cNvPicPr>
                       <a:picLocks noChangeArrowheads="1" noChangeAspect="1"/>
                     </pic:cNvPicPr>
                   </pic:nvPicPr>
                   <pic:blipFill>
-                    <a:blip r:embed="rId38"/>
+                    <a:blip r:embed="rId39"/>
                     <a:stretch>
                       <a:fillRect/>
                     </a:stretch>
@@ -6492,7 +6484,17 @@
         <w:rPr>
           <w:rStyle w:val="VerbatimChar"/>
         </w:rPr>
-        <w:t xml:space="preserve">## This property does not exist</w:t>
+        <w:t xml:space="preserve">## Number of properties found: 1</w:t>
+      </w:r>
+    </w:p>
+    <w:bookmarkEnd w:id="40"/>
+    <w:bookmarkStart w:id="42" w:name="reservoir-storage-run-600-1"/>
+    <w:p>
+      <w:pPr>
+        <w:pStyle w:val="Titre2"/>
+      </w:pPr>
+      <w:r>
+        <w:t xml:space="preserve">Reservoir Storage: run 600</w:t>
       </w:r>
     </w:p>
     <w:p>
@@ -6500,61 +6502,16 @@
         <w:pStyle w:val="Normal"/>
       </w:pPr>
       <w:r>
-        <w:t xml:space="preserve">[1]</w:t>
-      </w:r>
-      <w:r>
-        <w:t xml:space="preserve"> </w:t>
-      </w:r>
-      <w:r>
-        <w:t xml:space="preserve">“</w:t>
-      </w:r>
-      <w:r>
-        <w:t xml:space="preserve">No local facility impoundment for run id 6012</w:t>
-      </w:r>
-      <w:r>
-        <w:t xml:space="preserve">”</w:t>
-      </w:r>
-    </w:p>
-    <w:p>
-      <w:r>
-        <w:br w:type="page"/>
-      </w:r>
-    </w:p>
-    <w:bookmarkEnd w:id="39"/>
-    <w:bookmarkEnd w:id="40"/>
-    <w:bookmarkStart w:id="44" w:name="ecological-impacts-assessment"/>
-    <w:p>
-      <w:pPr>
-        <w:pStyle w:val="Titre1"/>
-      </w:pPr>
-      <w:r>
-        <w:t xml:space="preserve">Ecological Impacts Assessment:</w:t>
-      </w:r>
-    </w:p>
-    <w:bookmarkStart w:id="42" w:name="elfgen"/>
-    <w:p>
-      <w:pPr>
-        <w:pStyle w:val="Titre2"/>
-      </w:pPr>
-      <w:r>
-        <w:t xml:space="preserve">Elfgen:</w:t>
-      </w:r>
-    </w:p>
-    <w:p>
-      <w:pPr>
-        <w:pStyle w:val="Normal"/>
-      </w:pPr>
-      <w:r>
         <w:drawing>
           <wp:inline>
-            <wp:extent cx="5969000" cy="4689928"/>
+            <wp:extent cx="5969000" cy="5969000"/>
             <wp:effectExtent b="0" l="0" r="0" t="0"/>
             <wp:docPr descr="" title="" id="11" name="Picture"/>
             <a:graphic>
               <a:graphicData uri="http://schemas.openxmlformats.org/drawingml/2006/picture">
                 <pic:pic>
                   <pic:nvPicPr>
-                    <pic:cNvPr descr="http://deq1.bse.vt.edu:81/data/proj3/out/fig.elfgen.6556882.png" id="12" name="Picture"/>
+                    <pic:cNvPr descr="http://deq1.bse.vt.edu:81/data/proj3/out/fig.imp_storage.all.351628.600.png" id="12" name="Picture"/>
                     <pic:cNvPicPr>
                       <a:picLocks noChangeArrowheads="1" noChangeAspect="1"/>
                     </pic:cNvPicPr>
@@ -6568,7 +6525,7 @@
                   <pic:spPr bwMode="auto">
                     <a:xfrm>
                       <a:off x="0" y="0"/>
-                      <a:ext cx="5969000" cy="4689928"/>
+                      <a:ext cx="5969000" cy="5969000"/>
                     </a:xfrm>
                     <a:prstGeom prst="rect">
                       <a:avLst/>
@@ -6587,24 +6544,60 @@
         </w:drawing>
       </w:r>
     </w:p>
+    <w:p>
+      <w:r>
+        <w:br w:type="page"/>
+      </w:r>
+    </w:p>
     <w:bookmarkEnd w:id="42"/>
-    <w:bookmarkStart w:id="43" w:name="habitat-if-applicable"/>
+    <w:bookmarkEnd w:id="43"/>
+    <w:bookmarkStart w:id="46" w:name="ecological-impacts-assessment"/>
     <w:p>
       <w:pPr>
+        <w:pStyle w:val="Titre1"/>
+      </w:pPr>
+      <w:r>
+        <w:t xml:space="preserve">Ecological Impacts Assessment:</w:t>
+      </w:r>
+    </w:p>
+    <w:bookmarkStart w:id="44" w:name="elfgen"/>
+    <w:p>
+      <w:pPr>
         <w:pStyle w:val="Titre2"/>
       </w:pPr>
       <w:r>
-        <w:t xml:space="preserve">Habitat (If Applicable):</w:t>
+        <w:t xml:space="preserve">Elfgen:</w:t>
       </w:r>
     </w:p>
     <w:p>
+      <w:pPr>
+        <w:pStyle w:val="Normal"/>
+      </w:pPr>
+      <w:r>
+        <w:rPr>
+          <w:i/>
+        </w:rPr>
+        <w:t xml:space="preserve">No elfgen plot available for this model</w:t>
+      </w:r>
+    </w:p>
+    <w:bookmarkEnd w:id="44"/>
+    <w:bookmarkStart w:id="45" w:name="habitat-if-applicable"/>
+    <w:p>
+      <w:pPr>
+        <w:pStyle w:val="Titre2"/>
+      </w:pPr>
+      <w:r>
+        <w:t xml:space="preserve">Habitat (If Applicable):</w:t>
+      </w:r>
+    </w:p>
+    <w:p>
       <w:r>
         <w:br w:type="page"/>
       </w:r>
     </w:p>
-    <w:bookmarkEnd w:id="43"/>
-    <w:bookmarkEnd w:id="44"/>
-    <w:bookmarkStart w:id="45" w:name="additional-sections"/>
+    <w:bookmarkEnd w:id="45"/>
+    <w:bookmarkEnd w:id="46"/>
+    <w:bookmarkStart w:id="47" w:name="additional-sections"/>
     <w:p>
       <w:pPr>
         <w:pStyle w:val="Titre1"/>
@@ -6663,7 +6656,7 @@
         </w:sectPr>
       </w:pPr>
     </w:p>
-    <w:bookmarkEnd w:id="45"/>
+    <w:bookmarkEnd w:id="47"/>
     <w:sectPr xmlns:w="http://schemas.openxmlformats.org/wordprocessingml/2006/main">
       <w:pgMar w:header="0" w:bottom="720" w:top="720" w:right="1440" w:left="720" w:footer="0" w:gutter="720"/>
       <w:pgSz w:h="16848" w:w="11952" w:orient="portrait"/>

</xml_diff>

<commit_message>
dynamic short names all oer the palce
</commit_message>
<xml_diff>
--- a/R/examples/VWP_CIA_Summary.docx
+++ b/R/examples/VWP_CIA_Summary.docx
@@ -420,7 +420,7 @@
         <w:t xml:space="preserve"> </w:t>
       </w:r>
       <w:r>
-        <w:t xml:space="preserve">states that only 10% of flows in the given month are expected to be less than the indicated value, and therefore, 90% of the flows in that month are expected to be greater than the given value. For example, in the table below the 10% column states that 10% of flows within the month of January would be greater than 4.7cfs.</w:t>
+        <w:t xml:space="preserve">states that only 10% of flows in the given month are expected to be less than the indicated value, and therefore, 90% of the flows in that month are expected to be greater than the given value. For example, in the table below the 10% column states that 10% of flows within the month of January would be less than 4.7cfs.</w:t>
       </w:r>
     </w:p>
     <w:tbl xmlns:w="http://schemas.openxmlformats.org/wordprocessingml/2006/main" xmlns:r="http://schemas.openxmlformats.org/officeDocument/2006/relationships" xmlns:w14="http://schemas.microsoft.com/office/word/2010/wordml" xmlns:wp="http://schemas.openxmlformats.org/drawingml/2006/wordprocessingDrawing" xmlns:a="http://schemas.openxmlformats.org/drawingml/2006/main" xmlns:pic="http://schemas.openxmlformats.org/drawingml/2006/picture">
@@ -4089,7 +4089,10 @@
         <w:t xml:space="preserve"> </w:t>
       </w:r>
       <w:r>
-        <w:t xml:space="preserve">- The static minimum instream flow in this scenario results in reduced water availability during nearly1 in 2 years of the long-term simulation. 7 years out of the 31 year simulated saw times where pond storage is depleted and pumping from Crooked run is reduced below the expected need for periods in excess of 1 month. For example, during summer 1991, average flow in Crooked Run drops below 4 cfs for nearly 3 months, coinciding with the period of greatest demand for this facility. As a result, available irrigation storage drops to zero for several weeks, and allowable diversion from Crooked Run is unable to provide 100% of off-stream need.</w:t>
+        <w:t xml:space="preserve">- The static minimum instream flow in this scenario results in reduced water availability during 5 out of 30 years of the long-term simulation. Modeled pond storage dropped below 50% in 18 out of 30 years simulated, and 4 years out of the 30 saw times where pond storage is totally depleted and pumping from Crooked run is reduced below the modeled need for periods in excess of 1 month. For example, during summer 1986, average flow in Crooked Run drops below 4 cfs for over 2 months, coinciding with the period of greatest demand for this facility.</w:t>
+      </w:r>
+      <w:r>
+        <w:br/>
       </w:r>
     </w:p>
     <w:p>
@@ -4110,7 +4113,7 @@
         <w:t xml:space="preserve"> </w:t>
       </w:r>
       <w:r>
-        <w:t xml:space="preserve">- The 90% flow-by scenario results in more flexibility to pump under extremely dry conditions, as compared to the current static MIF permit condition. As a result, the operation is able to meet off-stream need during nearly all simulated periods, with pumping only restricted in 3 years out of the 31 year simulation. The longest period of reduced water availability is 16 days under this set of operating rules.</w:t>
+        <w:t xml:space="preserve">- The 90% flow-by scenario results in more flexibility to pump under extremely dry conditions, as compared to the current static MIF permit condition. As a result, the operation is able to meet off-stream need during all simulated periods, with pond drawdown below 50% occuring 5 times in the 30 year simulation.</w:t>
       </w:r>
       <w:r>
         <w:t xml:space="preserve"> </w:t>
@@ -4620,7 +4623,7 @@
                 <w:szCs w:val="18"/>
                 <w:color w:val="000000"/>
               </w:rPr>
-              <w:t xml:space="preserve">17.29</w:t>
+              <w:t xml:space="preserve">34.57</w:t>
             </w:r>
           </w:p>
         </w:tc>
@@ -4728,7 +4731,7 @@
                 <w:szCs w:val="18"/>
                 <w:color w:val="000000"/>
               </w:rPr>
-              <w:t xml:space="preserve">17.42</w:t>
+              <w:t xml:space="preserve">34.72</w:t>
             </w:r>
           </w:p>
         </w:tc>
@@ -4944,7 +4947,7 @@
                 <w:szCs w:val="18"/>
                 <w:color w:val="000000"/>
               </w:rPr>
-              <w:t xml:space="preserve">0.03</w:t>
+              <w:t xml:space="preserve">0.09</w:t>
             </w:r>
           </w:p>
         </w:tc>
@@ -5052,7 +5055,7 @@
                 <w:szCs w:val="18"/>
                 <w:color w:val="000000"/>
               </w:rPr>
-              <w:t xml:space="preserve">0.23</w:t>
+              <w:t xml:space="preserve">0.73</w:t>
             </w:r>
           </w:p>
         </w:tc>
@@ -5126,7 +5129,7 @@
                 <w:szCs w:val="18"/>
                 <w:color w:val="000000"/>
               </w:rPr>
-              <w:t xml:space="preserve">0.00</w:t>
+              <w:t xml:space="preserve">0</w:t>
             </w:r>
           </w:p>
         </w:tc>
@@ -5160,7 +5163,7 @@
                 <w:szCs w:val="18"/>
                 <w:color w:val="000000"/>
               </w:rPr>
-              <w:t xml:space="preserve">0.01</w:t>
+              <w:t xml:space="preserve">0</w:t>
             </w:r>
           </w:p>
         </w:tc>
@@ -5268,7 +5271,7 @@
                 <w:szCs w:val="18"/>
                 <w:color w:val="000000"/>
               </w:rPr>
-              <w:t xml:space="preserve">0.08</w:t>
+              <w:t xml:space="preserve">0.10</w:t>
             </w:r>
           </w:p>
         </w:tc>
@@ -5808,7 +5811,7 @@
                 <w:szCs w:val="18"/>
                 <w:color w:val="000000"/>
               </w:rPr>
-              <w:t xml:space="preserve">0.04</w:t>
+              <w:t xml:space="preserve">0.00</w:t>
             </w:r>
           </w:p>
         </w:tc>
@@ -6133,13 +6136,13 @@
         <w:t xml:space="preserve">## Number of properties found: 1</w:t>
       </w:r>
     </w:p>
-    <w:bookmarkStart w:id="32" w:name="reservoir-storage-run-400"/>
+    <w:bookmarkStart w:id="32" w:name="reservoir-storage-current-permit"/>
     <w:p>
       <w:pPr>
         <w:pStyle w:val="Titre2"/>
       </w:pPr>
       <w:r>
-        <w:t xml:space="preserve">Reservoir Storage: run 400</w:t>
+        <w:t xml:space="preserve">Reservoir Storage: Current Permit</w:t>
       </w:r>
     </w:p>
     <w:p>
@@ -6201,13 +6204,13 @@
       </w:r>
     </w:p>
     <w:bookmarkEnd w:id="32"/>
-    <w:bookmarkStart w:id="34" w:name="unmet-demand-run-400"/>
+    <w:bookmarkStart w:id="34" w:name="unmet-demand-current-permit"/>
     <w:p>
       <w:pPr>
         <w:pStyle w:val="Titre2"/>
       </w:pPr>
       <w:r>
-        <w:t xml:space="preserve">Unmet Demand: run 400</w:t>
+        <w:t xml:space="preserve">Unmet Demand: Current Permit</w:t>
       </w:r>
     </w:p>
     <w:p>
@@ -6274,13 +6277,13 @@
       </w:r>
     </w:p>
     <w:bookmarkEnd w:id="34"/>
-    <w:bookmarkStart w:id="36" w:name="reservoir-storage-run-400-1"/>
+    <w:bookmarkStart w:id="36" w:name="reservoir-storage-current-permit-1"/>
     <w:p>
       <w:pPr>
         <w:pStyle w:val="Titre2"/>
       </w:pPr>
       <w:r>
-        <w:t xml:space="preserve">Reservoir Storage: run 400</w:t>
+        <w:t xml:space="preserve">Reservoir Storage: Current Permit</w:t>
       </w:r>
     </w:p>
     <w:p>
@@ -6347,13 +6350,13 @@
       </w:r>
     </w:p>
     <w:bookmarkEnd w:id="36"/>
-    <w:bookmarkStart w:id="38" w:name="reservoir-storage-run-600"/>
+    <w:bookmarkStart w:id="38" w:name="reservoir-storage-90-flow-by"/>
     <w:p>
       <w:pPr>
         <w:pStyle w:val="Titre2"/>
       </w:pPr>
       <w:r>
-        <w:t xml:space="preserve">Reservoir Storage: run 600</w:t>
+        <w:t xml:space="preserve">Reservoir Storage: 90% Flow-by</w:t>
       </w:r>
     </w:p>
     <w:p>
@@ -6415,13 +6418,13 @@
       </w:r>
     </w:p>
     <w:bookmarkEnd w:id="38"/>
-    <w:bookmarkStart w:id="40" w:name="unmet-demand-run-600"/>
+    <w:bookmarkStart w:id="40" w:name="unmet-demand-90-flow-by"/>
     <w:p>
       <w:pPr>
         <w:pStyle w:val="Titre2"/>
       </w:pPr>
       <w:r>
-        <w:t xml:space="preserve">Unmet Demand: run 600</w:t>
+        <w:t xml:space="preserve">Unmet Demand: 90% Flow-by</w:t>
       </w:r>
     </w:p>
     <w:p>
@@ -6488,13 +6491,13 @@
       </w:r>
     </w:p>
     <w:bookmarkEnd w:id="40"/>
-    <w:bookmarkStart w:id="42" w:name="reservoir-storage-run-600-1"/>
+    <w:bookmarkStart w:id="42" w:name="reservoir-storage-90-flow-by-1"/>
     <w:p>
       <w:pPr>
         <w:pStyle w:val="Titre2"/>
       </w:pPr>
       <w:r>
-        <w:t xml:space="preserve">Reservoir Storage: run 600</w:t>
+        <w:t xml:space="preserve">Reservoir Storage: 90% Flow-by</w:t>
       </w:r>
     </w:p>
     <w:p>

</xml_diff>

<commit_message>
some final tweaks to James model and a couple climate analyses for SWRP response
</commit_message>
<xml_diff>
--- a/R/examples/VWP_CIA_Summary.docx
+++ b/R/examples/VWP_CIA_Summary.docx
@@ -41,7 +41,7 @@
         <w:pStyle w:val="Date"/>
       </w:pPr>
       <w:r>
-        <w:t xml:space="preserve">07/30/2021</w:t>
+        <w:t xml:space="preserve">08/02/2021</w:t>
       </w:r>
     </w:p>
     <w:p>
@@ -270,7 +270,7 @@
         <w:t xml:space="preserve"> </w:t>
       </w:r>
       <w:r>
-        <w:t xml:space="preserve">River segment model overview not provided.</w:t>
+        <w:t xml:space="preserve">This segment of the James River model stretches from just downstream of Cartersville to the Huguenot Bridge. It has a total drainage area of approximately 6,769 square miles.</w:t>
       </w:r>
     </w:p>
     <w:p>
@@ -316,22 +316,7 @@
         <w:t xml:space="preserve"> </w:t>
       </w:r>
       <w:r>
-        <w:t xml:space="preserve">(Current Permit) - Details about this scenario to be used in the introduction to scenario analyses (but this is</w:t>
-      </w:r>
-      <w:r>
-        <w:t xml:space="preserve"> </w:t>
-      </w:r>
-      <w:r>
-        <w:rPr>
-          <w:i/>
-        </w:rPr>
-        <w:t xml:space="preserve">not</w:t>
-      </w:r>
-      <w:r>
-        <w:t xml:space="preserve"> </w:t>
-      </w:r>
-      <w:r>
-        <w:t xml:space="preserve">the scenario analyses, that happens in scenario_analysis).</w:t>
+        <w:t xml:space="preserve">(Current Permit) - The current permit scenario uses a maximum annual demand of 730.0 million gallons, and a maximum withdrawal rate of 2.0 MGD. Allowable withdrawal at this intake is based on a 90% flowby, as calculated from the previous days flow at the James River Cartersville gage, USGS 02035000. Although the maximum daily withdrawal in this scenario is equal to 2.0 mgd, the daily withdrawal rate is modeled as a function of historical monthly use patterns, and winter withdrawals range from 1.8-1.9 mgd. Therefore, the average rate of withdrawal simulated is approximately 1.95 MGD.</w:t>
       </w:r>
     </w:p>
     <w:p>
@@ -352,22 +337,7 @@
         <w:t xml:space="preserve"> </w:t>
       </w:r>
       <w:r>
-        <w:t xml:space="preserve">(3.0 MGD, 90% Flow-by) - Details about this scenario to be used in the introduction to scenario analyses (but this is</w:t>
-      </w:r>
-      <w:r>
-        <w:t xml:space="preserve"> </w:t>
-      </w:r>
-      <w:r>
-        <w:rPr>
-          <w:i/>
-        </w:rPr>
-        <w:t xml:space="preserve">not</w:t>
-      </w:r>
-      <w:r>
-        <w:t xml:space="preserve"> </w:t>
-      </w:r>
-      <w:r>
-        <w:t xml:space="preserve">the scenario analyses, that happens in scenario_analysis).</w:t>
+        <w:t xml:space="preserve">(3.0 MGD, 90% Flow-by) - The proposed permit scenario evaluated the cumulative impacts of a maximum annual demand of 1,08.0 million gallons, and a maximum withdrawal rate of 3.0 MGD. Allowable withdrawal at this intake is based on a 90% flowby, as calculated from the previous days flow at the James River Cartersville gage, USGS 02035000. Although the maximum daily withdrawal in this scenario is equal to 3.0 mgd, the daily withdrawal rate is modeled as a function of historical monthly use patterns, and winter withdrawals range from 2.7 to 2.8 mgd. Therefore, the average rate of withdrawal simulated is approximately 2.9 MGD.</w:t>
       </w:r>
     </w:p>
     <w:p>
@@ -4074,7 +4044,7 @@
       </w:r>
     </w:p>
     <w:bookmarkEnd w:id="27"/>
-    <w:bookmarkStart w:id="28" w:name="X61ca275e0ebb73dfe577a6da48902e2d9362364"/>
+    <w:bookmarkStart w:id="29" w:name="X61ca275e0ebb73dfe577a6da48902e2d9362364"/>
     <w:p>
       <w:pPr>
         <w:pStyle w:val="Titre1"/>
@@ -4101,13 +4071,7 @@
         <w:t xml:space="preserve"> </w:t>
       </w:r>
       <w:r>
-        <w:t xml:space="preserve">- Outcomes from the particular set of operational rules and scenario conditions. Ex:</w:t>
-      </w:r>
-      <w:r>
-        <w:t xml:space="preserve"> </w:t>
-      </w:r>
-      <w:r>
-        <w:t xml:space="preserve">The 90% flow-by scenario results in more flexibility to pump under extremely dry conditions, as compared to the current static MIF permit condition. As a result, the operation is able to meet offstream need during all simulated periods, with a small amount of water remaining during the lowest simulated flow.</w:t>
+        <w:t xml:space="preserve">- Due to the size of the demand in the existing permit relative to flows in the James River, the full demand of 2.0 mgd can be met at all times in the simulated period.</w:t>
       </w:r>
     </w:p>
     <w:p>
@@ -4128,16 +4092,10 @@
         <w:t xml:space="preserve"> </w:t>
       </w:r>
       <w:r>
-        <w:t xml:space="preserve">- Outcomes from the particular set of operational rules and scenario conditions. Ex:</w:t>
-      </w:r>
-      <w:r>
-        <w:t xml:space="preserve"> </w:t>
-      </w:r>
-      <w:r>
-        <w:t xml:space="preserve">The 90% flow-by scenario results in more flexibility to pump under extremely dry conditions, as compared to the current static MIF permit condition. As a result, the operation is able to meet offstream need during all simulated periods, with a small amount of water remaining during the lowest simulated flow.</w:t>
-      </w:r>
-      <w:r>
-        <w:t xml:space="preserve"> </w:t>
+        <w:t xml:space="preserve">- The model analysis from of flow conditions from 1984-2014 show that the full proposed withdrawal can be met during all simulated conditions. The net consumptive loss is estimated to be approximately 0.3 MGD after considering wastewater treatment return flows, and so individually this project has a very low impact on the flow in the James River. Taken collectively with all other permits in the watershed run at their permitted maximum, the cumulative flow changes in the James River are estimated to be less than -2% in average daily flow. However, during low flows, consumptive losses in this stream can be significant, amounting to approximately 7% during drought watch (10% non-exceedance flow), and 8% during drought emergencies (when flow is less than 5% non-exceedence flow). This part of the James River has a previously completed IFIM habitat study, which shows that the majority of species/life-stages considered maintain habitat losses below 10%, although adult redhorse and BJA do see losses over 10% for 1-3 months of drought warning conditions.</w:t>
+      </w:r>
+      <w:r>
+        <w:br/>
       </w:r>
       <w:r>
         <w:t xml:space="preserve"> </w:t>
@@ -4182,6 +4140,59 @@
     <w:p>
       <w:r>
         <w:br w:type="page"/>
+      </w:r>
+    </w:p>
+    <w:bookmarkStart w:id="28" w:name="cia-1"/>
+    <w:p>
+      <w:pPr>
+        <w:pStyle w:val="Titre2"/>
+      </w:pPr>
+      <w:r>
+        <w:t xml:space="preserve">CIA</w:t>
+      </w:r>
+    </w:p>
+    <w:p>
+      <w:pPr>
+        <w:pStyle w:val="Normal"/>
+      </w:pPr>
+      <w:r>
+        <w:t xml:space="preserve">This table summarizes the cumulative impacts to flows, aquatic life, and off-stream demand for the project. The section entitled</w:t>
+      </w:r>
+      <w:r>
+        <w:t xml:space="preserve"> </w:t>
+      </w:r>
+      <w:r>
+        <w:t xml:space="preserve">“</w:t>
+      </w:r>
+      <w:r>
+        <w:t xml:space="preserve">River Segment Model Statistics</w:t>
+      </w:r>
+      <w:r>
+        <w:t xml:space="preserve">”</w:t>
+      </w:r>
+      <w:r>
+        <w:t xml:space="preserve"> </w:t>
+      </w:r>
+      <w:r>
+        <w:t xml:space="preserve">contains mean flows (Flow Out), and drought flows (30 and 90 Day Low Flow), as well as an estimated percent total consumptive use as a resutl of all withdrawals (Cumulative Withdrawal) and discharges (Cumulative Point Source) in the watershed. The section entitled</w:t>
+      </w:r>
+      <w:r>
+        <w:t xml:space="preserve"> </w:t>
+      </w:r>
+      <w:r>
+        <w:t xml:space="preserve">“</w:t>
+      </w:r>
+      <w:r>
+        <w:t xml:space="preserve">Facility Model Statistics</w:t>
+      </w:r>
+      <w:r>
+        <w:t xml:space="preserve">”</w:t>
+      </w:r>
+      <w:r>
+        <w:t xml:space="preserve"> </w:t>
+      </w:r>
+      <w:r>
+        <w:t xml:space="preserve">shows the withdrawals, return flows (Point Source), and the model estimate for potential unmet demand due to demands exceeding the allowable withdrawal at the intake based on the cumulative conditions in the watershed and the flow-by rules in effect. There will be one or more columns in this table representing each scenario considered for this analysis.</w:t>
       </w:r>
     </w:p>
     <w:p>
@@ -4195,7 +4206,8 @@
       </w:pPr>
     </w:p>
     <w:bookmarkEnd w:id="28"/>
-    <w:bookmarkStart w:id="29" w:name="stats-comparison-table"/>
+    <w:bookmarkEnd w:id="29"/>
+    <w:bookmarkStart w:id="30" w:name="stats-comparison-table"/>
     <w:p>
       <w:pPr>
         <w:pStyle w:val="Titre1"/>
@@ -4610,7 +4622,7 @@
                 <w:szCs w:val="18"/>
                 <w:color w:val="000000"/>
               </w:rPr>
-              <w:t xml:space="preserve">7403.29</w:t>
+              <w:t xml:space="preserve">7401.99</w:t>
             </w:r>
           </w:p>
         </w:tc>
@@ -4644,7 +4656,7 @@
                 <w:szCs w:val="18"/>
                 <w:color w:val="000000"/>
               </w:rPr>
-              <w:t xml:space="preserve">7403.34</w:t>
+              <w:t xml:space="preserve">7400.70</w:t>
             </w:r>
           </w:p>
         </w:tc>
@@ -4718,7 +4730,7 @@
                 <w:szCs w:val="18"/>
                 <w:color w:val="000000"/>
               </w:rPr>
-              <w:t xml:space="preserve">7573.15</w:t>
+              <w:t xml:space="preserve">7520.91</w:t>
             </w:r>
           </w:p>
         </w:tc>
@@ -4752,7 +4764,7 @@
                 <w:szCs w:val="18"/>
                 <w:color w:val="000000"/>
               </w:rPr>
-              <w:t xml:space="preserve">7573.13</w:t>
+              <w:t xml:space="preserve">7520.88</w:t>
             </w:r>
           </w:p>
         </w:tc>
@@ -4934,7 +4946,7 @@
                 <w:szCs w:val="18"/>
                 <w:color w:val="000000"/>
               </w:rPr>
-              <w:t xml:space="preserve">568.60</w:t>
+              <w:t xml:space="preserve">595.11</w:t>
             </w:r>
           </w:p>
         </w:tc>
@@ -4968,7 +4980,7 @@
                 <w:szCs w:val="18"/>
                 <w:color w:val="000000"/>
               </w:rPr>
-              <w:t xml:space="preserve">568.81</w:t>
+              <w:t xml:space="preserve">593.86</w:t>
             </w:r>
           </w:p>
         </w:tc>
@@ -5042,7 +5054,7 @@
                 <w:szCs w:val="18"/>
                 <w:color w:val="000000"/>
               </w:rPr>
-              <w:t xml:space="preserve">1004.41</w:t>
+              <w:t xml:space="preserve">1016.93</w:t>
             </w:r>
           </w:p>
         </w:tc>
@@ -5076,7 +5088,7 @@
                 <w:szCs w:val="18"/>
                 <w:color w:val="000000"/>
               </w:rPr>
-              <w:t xml:space="preserve">1004.33</w:t>
+              <w:t xml:space="preserve">1015.49</w:t>
             </w:r>
           </w:p>
         </w:tc>
@@ -5258,7 +5270,7 @@
                 <w:szCs w:val="18"/>
                 <w:color w:val="000000"/>
               </w:rPr>
-              <w:t xml:space="preserve">310.96</w:t>
+              <w:t xml:space="preserve">245.90</w:t>
             </w:r>
           </w:p>
         </w:tc>
@@ -5292,7 +5304,7 @@
                 <w:szCs w:val="18"/>
                 <w:color w:val="000000"/>
               </w:rPr>
-              <w:t xml:space="preserve">311.11</w:t>
+              <w:t xml:space="preserve">246.05</w:t>
             </w:r>
           </w:p>
         </w:tc>
@@ -5366,7 +5378,7 @@
                 <w:szCs w:val="18"/>
                 <w:color w:val="000000"/>
               </w:rPr>
-              <w:t xml:space="preserve">201.17</w:t>
+              <w:t xml:space="preserve">169.03</w:t>
             </w:r>
           </w:p>
         </w:tc>
@@ -5400,7 +5412,7 @@
                 <w:szCs w:val="18"/>
                 <w:color w:val="000000"/>
               </w:rPr>
-              <w:t xml:space="preserve">201.36</w:t>
+              <w:t xml:space="preserve">168.37</w:t>
             </w:r>
           </w:p>
         </w:tc>
@@ -5474,7 +5486,7 @@
                 <w:szCs w:val="18"/>
                 <w:color w:val="000000"/>
               </w:rPr>
-              <w:t xml:space="preserve">-0.1</w:t>
+              <w:t xml:space="preserve">-0.07</w:t>
             </w:r>
           </w:p>
         </w:tc>
@@ -5508,7 +5520,7 @@
                 <w:szCs w:val="18"/>
                 <w:color w:val="000000"/>
               </w:rPr>
-              <w:t xml:space="preserve">-0.1</w:t>
+              <w:t xml:space="preserve">-0.07</w:t>
             </w:r>
           </w:p>
         </w:tc>
@@ -5582,7 +5594,7 @@
                 <w:szCs w:val="18"/>
                 <w:color w:val="000000"/>
               </w:rPr>
-              <w:t xml:space="preserve">-0.21</w:t>
+              <w:t xml:space="preserve">-0.14</w:t>
             </w:r>
           </w:p>
         </w:tc>
@@ -5616,7 +5628,7 @@
                 <w:szCs w:val="18"/>
                 <w:color w:val="000000"/>
               </w:rPr>
-              <w:t xml:space="preserve">-0.21</w:t>
+              <w:t xml:space="preserve">-0.15</w:t>
             </w:r>
           </w:p>
         </w:tc>
@@ -6064,8 +6076,8 @@
         </w:sectPr>
       </w:pPr>
     </w:p>
-    <w:bookmarkEnd w:id="29"/>
-    <w:bookmarkStart w:id="30" w:name="reservoir-storage-plots"/>
+    <w:bookmarkEnd w:id="30"/>
+    <w:bookmarkStart w:id="31" w:name="reservoir-storage-plots"/>
     <w:p>
       <w:pPr>
         <w:pStyle w:val="Titre1"/>
@@ -6136,8 +6148,8 @@
         <w:t xml:space="preserve">”</w:t>
       </w:r>
     </w:p>
-    <w:bookmarkEnd w:id="30"/>
-    <w:bookmarkStart w:id="39" w:name="unmet-demand-heatmaps"/>
+    <w:bookmarkEnd w:id="31"/>
+    <w:bookmarkStart w:id="40" w:name="unmet-demand-heatmaps"/>
     <w:p>
       <w:pPr>
         <w:pStyle w:val="Titre1"/>
@@ -6157,7 +6169,7 @@
         <w:t xml:space="preserve">## Number of properties found: 1</w:t>
       </w:r>
     </w:p>
-    <w:bookmarkStart w:id="32" w:name="reservoir-storage-current-permit"/>
+    <w:bookmarkStart w:id="33" w:name="reservoir-storage-current-permit"/>
     <w:p>
       <w:pPr>
         <w:pStyle w:val="Titre2"/>
@@ -6186,7 +6198,7 @@
                     </pic:cNvPicPr>
                   </pic:nvPicPr>
                   <pic:blipFill>
-                    <a:blip r:embed="rId31"/>
+                    <a:blip r:embed="rId32"/>
                     <a:stretch>
                       <a:fillRect/>
                     </a:stretch>
@@ -6224,8 +6236,8 @@
         <w:t xml:space="preserve">## Number of properties found: 1</w:t>
       </w:r>
     </w:p>
-    <w:bookmarkEnd w:id="32"/>
-    <w:bookmarkStart w:id="34" w:name="unmet-demand-current-permit"/>
+    <w:bookmarkEnd w:id="33"/>
+    <w:bookmarkStart w:id="35" w:name="unmet-demand-current-permit"/>
     <w:p>
       <w:pPr>
         <w:pStyle w:val="Titre2"/>
@@ -6254,7 +6266,7 @@
                     </pic:cNvPicPr>
                   </pic:nvPicPr>
                   <pic:blipFill>
-                    <a:blip r:embed="rId33"/>
+                    <a:blip r:embed="rId34"/>
                     <a:stretch>
                       <a:fillRect/>
                     </a:stretch>
@@ -6333,8 +6345,8 @@
         <w:t xml:space="preserve">## Number of properties found: 1</w:t>
       </w:r>
     </w:p>
-    <w:bookmarkEnd w:id="34"/>
-    <w:bookmarkStart w:id="36" w:name="reservoir-storage-3.0-mgd-90-flow-by"/>
+    <w:bookmarkEnd w:id="35"/>
+    <w:bookmarkStart w:id="37" w:name="reservoir-storage-3.0-mgd-90-flow-by"/>
     <w:p>
       <w:pPr>
         <w:pStyle w:val="Titre2"/>
@@ -6363,7 +6375,7 @@
                     </pic:cNvPicPr>
                   </pic:nvPicPr>
                   <pic:blipFill>
-                    <a:blip r:embed="rId35"/>
+                    <a:blip r:embed="rId36"/>
                     <a:stretch>
                       <a:fillRect/>
                     </a:stretch>
@@ -6401,8 +6413,8 @@
         <w:t xml:space="preserve">## Number of properties found: 1</w:t>
       </w:r>
     </w:p>
-    <w:bookmarkEnd w:id="36"/>
-    <w:bookmarkStart w:id="38" w:name="unmet-demand-3.0-mgd-90-flow-by"/>
+    <w:bookmarkEnd w:id="37"/>
+    <w:bookmarkStart w:id="39" w:name="unmet-demand-3.0-mgd-90-flow-by"/>
     <w:p>
       <w:pPr>
         <w:pStyle w:val="Titre2"/>
@@ -6431,7 +6443,7 @@
                     </pic:cNvPicPr>
                   </pic:nvPicPr>
                   <pic:blipFill>
-                    <a:blip r:embed="rId37"/>
+                    <a:blip r:embed="rId38"/>
                     <a:stretch>
                       <a:fillRect/>
                     </a:stretch>
@@ -6499,9 +6511,9 @@
         <w:br w:type="page"/>
       </w:r>
     </w:p>
-    <w:bookmarkEnd w:id="38"/>
     <w:bookmarkEnd w:id="39"/>
-    <w:bookmarkStart w:id="43" w:name="ecological-impacts-assessment"/>
+    <w:bookmarkEnd w:id="40"/>
+    <w:bookmarkStart w:id="44" w:name="ecological-impacts-assessment"/>
     <w:p>
       <w:pPr>
         <w:pStyle w:val="Titre1"/>
@@ -6510,7 +6522,7 @@
         <w:t xml:space="preserve">Ecological Impacts Assessment:</w:t>
       </w:r>
     </w:p>
-    <w:bookmarkStart w:id="41" w:name="elfgen"/>
+    <w:bookmarkStart w:id="42" w:name="elfgen"/>
     <w:p>
       <w:pPr>
         <w:pStyle w:val="Titre2"/>
@@ -6533,13 +6545,13 @@
               <a:graphicData uri="http://schemas.openxmlformats.org/drawingml/2006/picture">
                 <pic:pic>
                   <pic:nvPicPr>
-                    <pic:cNvPr descr="http://deq1.bse.vt.edu:81/data/proj3/out/fig.elfgen.6520720.png" id="10" name="Picture"/>
+                    <pic:cNvPr descr="http://deq1.bse.vt.edu:81/data/proj3/out/fig.elfgen.6520363.png" id="10" name="Picture"/>
                     <pic:cNvPicPr>
                       <a:picLocks noChangeArrowheads="1" noChangeAspect="1"/>
                     </pic:cNvPicPr>
                   </pic:nvPicPr>
                   <pic:blipFill>
-                    <a:blip r:embed="rId40"/>
+                    <a:blip r:embed="rId41"/>
                     <a:stretch>
                       <a:fillRect/>
                     </a:stretch>
@@ -6566,8 +6578,8 @@
         </w:drawing>
       </w:r>
     </w:p>
-    <w:bookmarkEnd w:id="41"/>
-    <w:bookmarkStart w:id="42" w:name="habitat-if-applicable"/>
+    <w:bookmarkEnd w:id="42"/>
+    <w:bookmarkStart w:id="43" w:name="habitat-if-applicable"/>
     <w:p>
       <w:pPr>
         <w:pStyle w:val="Titre2"/>
@@ -6581,9 +6593,9 @@
         <w:br w:type="page"/>
       </w:r>
     </w:p>
-    <w:bookmarkEnd w:id="42"/>
     <w:bookmarkEnd w:id="43"/>
-    <w:bookmarkStart w:id="44" w:name="additional-sections"/>
+    <w:bookmarkEnd w:id="44"/>
+    <w:bookmarkStart w:id="45" w:name="additional-sections"/>
     <w:p>
       <w:pPr>
         <w:pStyle w:val="Titre1"/>
@@ -6642,7 +6654,7 @@
         </w:sectPr>
       </w:pPr>
     </w:p>
-    <w:bookmarkEnd w:id="44"/>
+    <w:bookmarkEnd w:id="45"/>
     <w:sectPr xmlns:w="http://schemas.openxmlformats.org/wordprocessingml/2006/main">
       <w:pgMar w:header="0" w:bottom="720" w:top="720" w:right="1440" w:left="720" w:footer="0" w:gutter="720"/>
       <w:pgSz w:h="16848" w:w="11952" w:orient="portrait"/>

</xml_diff>

<commit_message>
use sitewide config.R in auto mllr
</commit_message>
<xml_diff>
--- a/R/examples/VWP_CIA_Summary.docx
+++ b/R/examples/VWP_CIA_Summary.docx
@@ -41,7 +41,7 @@
         <w:pStyle w:val="Date"/>
       </w:pPr>
       <w:r>
-        <w:t xml:space="preserve">08/02/2021</w:t>
+        <w:t xml:space="preserve">08/03/2021</w:t>
       </w:r>
     </w:p>
     <w:p>
@@ -270,7 +270,7 @@
         <w:t xml:space="preserve"> </w:t>
       </w:r>
       <w:r>
-        <w:t xml:space="preserve">This segment of the James River model stretches from just downstream of Cartersville to the Huguenot Bridge. It has a total drainage area of approximately 6,769 square miles.</w:t>
+        <w:t xml:space="preserve">Crooked Run is a tributary that joins the Shenandoah River just south of Front Royal VA. The area of Crooked Run above it’s confluence with the Shenandoah River in this model is 47.0 square miles.</w:t>
       </w:r>
     </w:p>
     <w:p>
@@ -287,7 +287,25 @@
         <w:t xml:space="preserve"> </w:t>
       </w:r>
       <w:r>
-        <w:t xml:space="preserve">The James River Correctional Center intake from the James River is located near the confluence with Beaverdam Creek. The facility returns process water flows to Beaverdam creek, and transfers water to Goochland County.</w:t>
+        <w:t xml:space="preserve">The Blue Ridge Shadows golf course is modeled as a pump-store facility with a local impoundment having no direct drainage area, and an intake on Crooked Run to refill when water is available. The impoundment is estimated to have a maximum storage of 21.84 acre-feet. The previous permit featured a static MIF below which no pumping was possible. Model scenarios were selected in order to explore</w:t>
+      </w:r>
+      <w:r>
+        <w:t xml:space="preserve"> </w:t>
+      </w:r>
+      <w:r>
+        <w:t xml:space="preserve">“</w:t>
+      </w:r>
+      <w:r>
+        <w:t xml:space="preserve">percent of flow</w:t>
+      </w:r>
+      <w:r>
+        <w:t xml:space="preserve">”</w:t>
+      </w:r>
+      <w:r>
+        <w:t xml:space="preserve"> </w:t>
+      </w:r>
+      <w:r>
+        <w:t xml:space="preserve">type withdrawal limits in order to mimic natural flows, and also provide operational flexibility. Flow at the Crooked Run intake is simulated through the use of a rainfall-runoff model, with explicit simulation of the land-use above the intake. This differs from some historical models that would have used a USGS gage flow record from a nearby gage to simulate flows at the intake. By using the rainfall-runoff simulation at a point very close to the actual intake, modeled low-flows can be improved due to consideration of specific catchment area, land use, and other upstream withdrawals. As a result, this permit-max simulation may have lower available water because it reflects current demands with historical meteorology in a smaller watershed. Because of practical considerations of permit operation, a surrogate gage may still be employed, and that gage may have higher base flows than Crooked Creek at this intake, therefore, permit rules should attempt to account for that possibility.</w:t>
       </w:r>
     </w:p>
     <w:p>
@@ -310,13 +328,13 @@
         <w:rPr>
           <w:b/>
         </w:rPr>
-        <w:t xml:space="preserve">Current permit, 2.0 mgd and 90% Flow-By</w:t>
+        <w:t xml:space="preserve">Existing permit conditions</w:t>
       </w:r>
       <w:r>
         <w:t xml:space="preserve"> </w:t>
       </w:r>
       <w:r>
-        <w:t xml:space="preserve">(Current Permit) - The current permit scenario uses a maximum annual demand of 730.0 million gallons, and a maximum withdrawal rate of 2.0 MGD. Allowable withdrawal at this intake is based on a 90% flowby, as calculated from the previous days flow at the James River Cartersville gage, USGS 02035000. Although the maximum daily withdrawal in this scenario is equal to 2.0 mgd, the daily withdrawal rate is modeled as a function of historical monthly use patterns, and winter withdrawals range from 1.8-1.9 mgd. Therefore, the average rate of withdrawal simulated is approximately 1.95 MGD.</w:t>
+        <w:t xml:space="preserve">(Current Permit) - The existing permit scenario has a static minimum instream flow of 4.13 cfs, which means that all withdrawal must cease from Crooked Run when flow drops below 4.13 cfs. This MIF is based on flows in Opequon Creek near Berryville, since the alternative gage, Opequon Creek at Stephens City is no longer in service. Flowby value at the intake is area-weighted as 4.13 cfs = 9.4 * 25.6 / 58.2, since 9.4 cfs is flowby at Berryville gage, with Drainage area 58.2 square miles, and the Crooked Creek model intake is 25.6 square miles.</w:t>
       </w:r>
     </w:p>
     <w:p>
@@ -331,13 +349,13 @@
         <w:rPr>
           <w:b/>
         </w:rPr>
-        <w:t xml:space="preserve">Descriptive name for titles, ex: Proposed permit conditions with 90% flowby</w:t>
+        <w:t xml:space="preserve">Proposed permit conditions with 90% flowby</w:t>
       </w:r>
       <w:r>
         <w:t xml:space="preserve"> </w:t>
       </w:r>
       <w:r>
-        <w:t xml:space="preserve">(3.0 MGD, 90% Flow-by) - The proposed permit scenario evaluated the cumulative impacts of a maximum annual demand of 1,08.0 million gallons, and a maximum withdrawal rate of 3.0 MGD. Allowable withdrawal at this intake is based on a 90% flowby, as calculated from the previous days flow at the James River Cartersville gage, USGS 02035000. Although the maximum daily withdrawal in this scenario is equal to 3.0 mgd, the daily withdrawal rate is modeled as a function of historical monthly use patterns, and winter withdrawals range from 2.7 to 2.8 mgd. Therefore, the average rate of withdrawal simulated is approximately 2.9 MGD.</w:t>
+        <w:t xml:space="preserve">(90% Flow-by) - The 90% flow-by scenario limits the daily withdrawal from Crooked Run to no more than 10% of the flow in the stream, based on the previous days simulated flow.</w:t>
       </w:r>
     </w:p>
     <w:p>
@@ -369,7 +387,7 @@
         <w:t xml:space="preserve"> </w:t>
       </w:r>
       <w:r>
-        <w:t xml:space="preserve">Modeled monthly current flow statistics for James River intake in cubic feet per second (cfs). Columns show the minimum (Min) and average (Mean) modeled flow, and a range of non-exceedence flow percentiles, that is, the column header indicates the percent of flows that do</w:t>
+        <w:t xml:space="preserve">Modeled monthly current flow statistics for Blue Ridge Shadows at Crooked Run in cubic feet per second (cfs). Columns show the minimum (Min) and average (Mean) modeled flow, and a range of non-exceedence flow percentiles, that is, the column header indicates the percent of flows that do</w:t>
       </w:r>
       <w:r>
         <w:t xml:space="preserve"> </w:t>
@@ -402,7 +420,7 @@
         <w:t xml:space="preserve"> </w:t>
       </w:r>
       <w:r>
-        <w:t xml:space="preserve">states that only 10% of flows in the given month are expected to be less than the indicated value, and therefore, 90% of the flows in that month are expected to be greater than the given value. For example, in the table below the 10% column states that 10% of flows within the month of January would be less than 3076.2cfs.</w:t>
+        <w:t xml:space="preserve">states that only 10% of flows in the given month are expected to be less than the indicated value, and therefore, 90% of the flows in that month are expected to be greater than the given value. For example, in the table below the 10% column states that 10% of flows within the month of January would be less than 4.7cfs.</w:t>
       </w:r>
     </w:p>
     <w:tbl xmlns:w="http://schemas.openxmlformats.org/wordprocessingml/2006/main" xmlns:r="http://schemas.openxmlformats.org/officeDocument/2006/relationships" xmlns:w14="http://schemas.microsoft.com/office/word/2010/wordml" xmlns:wp="http://schemas.openxmlformats.org/drawingml/2006/wordprocessingDrawing" xmlns:a="http://schemas.openxmlformats.org/drawingml/2006/main" xmlns:pic="http://schemas.openxmlformats.org/drawingml/2006/picture">
@@ -414,13 +432,13 @@
       </w:tblPr>
       <w:tblGrid>
         <w:gridCol w:w="1022"/>
-        <w:gridCol w:w="1145"/>
-        <w:gridCol w:w="1145"/>
-        <w:gridCol w:w="1145"/>
-        <w:gridCol w:w="1145"/>
-        <w:gridCol w:w="1145"/>
-        <w:gridCol w:w="1145"/>
-        <w:gridCol w:w="1267"/>
+        <w:gridCol w:w="765"/>
+        <w:gridCol w:w="729"/>
+        <w:gridCol w:w="851"/>
+        <w:gridCol w:w="851"/>
+        <w:gridCol w:w="851"/>
+        <w:gridCol w:w="851"/>
+        <w:gridCol w:w="961"/>
       </w:tblGrid>
       <w:tr>
         <w:trPr>
@@ -712,7 +730,7 @@
       <w:tr>
         <w:trPr>
           <w:cantSplit/>
-          <w:trHeight w:val="600" w:hRule="auto"/>
+          <w:trHeight w:val="572" w:hRule="auto"/>
         </w:trPr>
         <w:tc>
           <w:tcPr>
@@ -776,7 +794,7 @@
                 <w:szCs w:val="22"/>
                 <w:color w:val="000000"/>
               </w:rPr>
-              <w:t xml:space="preserve">1,748.9</w:t>
+              <w:t xml:space="preserve">0.3</w:t>
             </w:r>
           </w:p>
         </w:tc>
@@ -809,7 +827,7 @@
                 <w:szCs w:val="22"/>
                 <w:color w:val="000000"/>
               </w:rPr>
-              <w:t xml:space="preserve">2,595.3</w:t>
+              <w:t xml:space="preserve">2.7</w:t>
             </w:r>
           </w:p>
         </w:tc>
@@ -842,7 +860,7 @@
                 <w:szCs w:val="22"/>
                 <w:color w:val="000000"/>
               </w:rPr>
-              <w:t xml:space="preserve">3,076.2</w:t>
+              <w:t xml:space="preserve">4.7</w:t>
             </w:r>
           </w:p>
         </w:tc>
@@ -875,7 +893,7 @@
                 <w:szCs w:val="22"/>
                 <w:color w:val="000000"/>
               </w:rPr>
-              <w:t xml:space="preserve">4,781.0</w:t>
+              <w:t xml:space="preserve">8.9</w:t>
             </w:r>
           </w:p>
         </w:tc>
@@ -908,7 +926,7 @@
                 <w:szCs w:val="22"/>
                 <w:color w:val="000000"/>
               </w:rPr>
-              <w:t xml:space="preserve">5,519.9</w:t>
+              <w:t xml:space="preserve">9.9</w:t>
             </w:r>
           </w:p>
         </w:tc>
@@ -941,7 +959,7 @@
                 <w:szCs w:val="22"/>
                 <w:color w:val="000000"/>
               </w:rPr>
-              <w:t xml:space="preserve">7,524.5</w:t>
+              <w:t xml:space="preserve">14.8</w:t>
             </w:r>
           </w:p>
         </w:tc>
@@ -974,7 +992,7 @@
                 <w:szCs w:val="22"/>
                 <w:color w:val="000000"/>
               </w:rPr>
-              <w:t xml:space="preserve">9,810.4</w:t>
+              <w:t xml:space="preserve">23.7</w:t>
             </w:r>
           </w:p>
         </w:tc>
@@ -982,7 +1000,7 @@
       <w:tr>
         <w:trPr>
           <w:cantSplit/>
-          <w:trHeight w:val="600" w:hRule="auto"/>
+          <w:trHeight w:val="572" w:hRule="auto"/>
         </w:trPr>
         <w:tc>
           <w:tcPr>
@@ -1048,7 +1066,7 @@
                 <w:szCs w:val="22"/>
                 <w:color w:val="000000"/>
               </w:rPr>
-              <w:t xml:space="preserve">1,754.7</w:t>
+              <w:t xml:space="preserve">0.3</w:t>
             </w:r>
           </w:p>
         </w:tc>
@@ -1082,7 +1100,7 @@
                 <w:szCs w:val="22"/>
                 <w:color w:val="000000"/>
               </w:rPr>
-              <w:t xml:space="preserve">3,318.8</w:t>
+              <w:t xml:space="preserve">3.2</w:t>
             </w:r>
           </w:p>
         </w:tc>
@@ -1116,7 +1134,7 @@
                 <w:szCs w:val="22"/>
                 <w:color w:val="000000"/>
               </w:rPr>
-              <w:t xml:space="preserve">4,080.5</w:t>
+              <w:t xml:space="preserve">5.8</w:t>
             </w:r>
           </w:p>
         </w:tc>
@@ -1150,7 +1168,7 @@
                 <w:szCs w:val="22"/>
                 <w:color w:val="000000"/>
               </w:rPr>
-              <w:t xml:space="preserve">5,555.4</w:t>
+              <w:t xml:space="preserve">12.2</w:t>
             </w:r>
           </w:p>
         </w:tc>
@@ -1184,7 +1202,7 @@
                 <w:szCs w:val="22"/>
                 <w:color w:val="000000"/>
               </w:rPr>
-              <w:t xml:space="preserve">5,990.2</w:t>
+              <w:t xml:space="preserve">13.1</w:t>
             </w:r>
           </w:p>
         </w:tc>
@@ -1218,7 +1236,7 @@
                 <w:szCs w:val="22"/>
                 <w:color w:val="000000"/>
               </w:rPr>
-              <w:t xml:space="preserve">7,877.2</w:t>
+              <w:t xml:space="preserve">17.5</w:t>
             </w:r>
           </w:p>
         </w:tc>
@@ -1252,7 +1270,7 @@
                 <w:szCs w:val="22"/>
                 <w:color w:val="000000"/>
               </w:rPr>
-              <w:t xml:space="preserve">10,173.3</w:t>
+              <w:t xml:space="preserve">28.1</w:t>
             </w:r>
           </w:p>
         </w:tc>
@@ -1260,7 +1278,7 @@
       <w:tr>
         <w:trPr>
           <w:cantSplit/>
-          <w:trHeight w:val="600" w:hRule="auto"/>
+          <w:trHeight w:val="572" w:hRule="auto"/>
         </w:trPr>
         <w:tc>
           <w:tcPr>
@@ -1326,7 +1344,7 @@
                 <w:szCs w:val="22"/>
                 <w:color w:val="000000"/>
               </w:rPr>
-              <w:t xml:space="preserve">1,641.0</w:t>
+              <w:t xml:space="preserve">0.2</w:t>
             </w:r>
           </w:p>
         </w:tc>
@@ -1360,7 +1378,7 @@
                 <w:szCs w:val="22"/>
                 <w:color w:val="000000"/>
               </w:rPr>
-              <w:t xml:space="preserve">3,716.6</w:t>
+              <w:t xml:space="preserve">4.9</w:t>
             </w:r>
           </w:p>
         </w:tc>
@@ -1394,7 +1412,7 @@
                 <w:szCs w:val="22"/>
                 <w:color w:val="000000"/>
               </w:rPr>
-              <w:t xml:space="preserve">4,353.2</w:t>
+              <w:t xml:space="preserve">7.5</w:t>
             </w:r>
           </w:p>
         </w:tc>
@@ -1428,7 +1446,7 @@
                 <w:szCs w:val="22"/>
                 <w:color w:val="000000"/>
               </w:rPr>
-              <w:t xml:space="preserve">6,459.7</w:t>
+              <w:t xml:space="preserve">13.3</w:t>
             </w:r>
           </w:p>
         </w:tc>
@@ -1462,7 +1480,7 @@
                 <w:szCs w:val="22"/>
                 <w:color w:val="000000"/>
               </w:rPr>
-              <w:t xml:space="preserve">7,217.1</w:t>
+              <w:t xml:space="preserve">15.8</w:t>
             </w:r>
           </w:p>
         </w:tc>
@@ -1496,7 +1514,7 @@
                 <w:szCs w:val="22"/>
                 <w:color w:val="000000"/>
               </w:rPr>
-              <w:t xml:space="preserve">9,663.1</w:t>
+              <w:t xml:space="preserve">24.9</w:t>
             </w:r>
           </w:p>
         </w:tc>
@@ -1530,7 +1548,7 @@
                 <w:szCs w:val="22"/>
                 <w:color w:val="000000"/>
               </w:rPr>
-              <w:t xml:space="preserve">12,246.1</w:t>
+              <w:t xml:space="preserve">43.1</w:t>
             </w:r>
           </w:p>
         </w:tc>
@@ -1604,7 +1622,7 @@
                 <w:szCs w:val="22"/>
                 <w:color w:val="000000"/>
               </w:rPr>
-              <w:t xml:space="preserve">2,396.4</w:t>
+              <w:t xml:space="preserve">1.1</w:t>
             </w:r>
           </w:p>
         </w:tc>
@@ -1638,7 +1656,7 @@
                 <w:szCs w:val="22"/>
                 <w:color w:val="000000"/>
               </w:rPr>
-              <w:t xml:space="preserve">3,305.6</w:t>
+              <w:t xml:space="preserve">4.9</w:t>
             </w:r>
           </w:p>
         </w:tc>
@@ -1672,7 +1690,7 @@
                 <w:szCs w:val="22"/>
                 <w:color w:val="000000"/>
               </w:rPr>
-              <w:t xml:space="preserve">3,693.3</w:t>
+              <w:t xml:space="preserve">6.4</w:t>
             </w:r>
           </w:p>
         </w:tc>
@@ -1706,7 +1724,7 @@
                 <w:szCs w:val="22"/>
                 <w:color w:val="000000"/>
               </w:rPr>
-              <w:t xml:space="preserve">5,389.6</w:t>
+              <w:t xml:space="preserve">11.4</w:t>
             </w:r>
           </w:p>
         </w:tc>
@@ -1740,7 +1758,7 @@
                 <w:szCs w:val="22"/>
                 <w:color w:val="000000"/>
               </w:rPr>
-              <w:t xml:space="preserve">5,815.5</w:t>
+              <w:t xml:space="preserve">12.6</w:t>
             </w:r>
           </w:p>
         </w:tc>
@@ -1774,7 +1792,7 @@
                 <w:szCs w:val="22"/>
                 <w:color w:val="000000"/>
               </w:rPr>
-              <w:t xml:space="preserve">7,951.5</w:t>
+              <w:t xml:space="preserve">18.3</w:t>
             </w:r>
           </w:p>
         </w:tc>
@@ -1808,7 +1826,7 @@
                 <w:szCs w:val="22"/>
                 <w:color w:val="000000"/>
               </w:rPr>
-              <w:t xml:space="preserve">11,167.1</w:t>
+              <w:t xml:space="preserve">31.4</w:t>
             </w:r>
           </w:p>
         </w:tc>
@@ -1882,7 +1900,7 @@
                 <w:szCs w:val="22"/>
                 <w:color w:val="000000"/>
               </w:rPr>
-              <w:t xml:space="preserve">1,930.4</w:t>
+              <w:t xml:space="preserve">1.3</w:t>
             </w:r>
           </w:p>
         </w:tc>
@@ -1916,7 +1934,7 @@
                 <w:szCs w:val="22"/>
                 <w:color w:val="000000"/>
               </w:rPr>
-              <w:t xml:space="preserve">2,835.2</w:t>
+              <w:t xml:space="preserve">3.9</w:t>
             </w:r>
           </w:p>
         </w:tc>
@@ -1950,7 +1968,7 @@
                 <w:szCs w:val="22"/>
                 <w:color w:val="000000"/>
               </w:rPr>
-              <w:t xml:space="preserve">3,242.3</w:t>
+              <w:t xml:space="preserve">5.3</w:t>
             </w:r>
           </w:p>
         </w:tc>
@@ -1984,7 +2002,7 @@
                 <w:szCs w:val="22"/>
                 <w:color w:val="000000"/>
               </w:rPr>
-              <w:t xml:space="preserve">4,399.3</w:t>
+              <w:t xml:space="preserve">8.6</w:t>
             </w:r>
           </w:p>
         </w:tc>
@@ -2018,7 +2036,7 @@
                 <w:szCs w:val="22"/>
                 <w:color w:val="000000"/>
               </w:rPr>
-              <w:t xml:space="preserve">4,921.6</w:t>
+              <w:t xml:space="preserve">9.5</w:t>
             </w:r>
           </w:p>
         </w:tc>
@@ -2052,7 +2070,7 @@
                 <w:szCs w:val="22"/>
                 <w:color w:val="000000"/>
               </w:rPr>
-              <w:t xml:space="preserve">6,663.3</w:t>
+              <w:t xml:space="preserve">13.3</w:t>
             </w:r>
           </w:p>
         </w:tc>
@@ -2086,7 +2104,7 @@
                 <w:szCs w:val="22"/>
                 <w:color w:val="000000"/>
               </w:rPr>
-              <w:t xml:space="preserve">8,435.9</w:t>
+              <w:t xml:space="preserve">21.9</w:t>
             </w:r>
           </w:p>
         </w:tc>
@@ -2094,7 +2112,7 @@
       <w:tr>
         <w:trPr>
           <w:cantSplit/>
-          <w:trHeight w:val="600" w:hRule="auto"/>
+          <w:trHeight w:val="572" w:hRule="auto"/>
         </w:trPr>
         <w:tc>
           <w:tcPr>
@@ -2160,7 +2178,7 @@
                 <w:szCs w:val="22"/>
                 <w:color w:val="000000"/>
               </w:rPr>
-              <w:t xml:space="preserve">1,248.8</w:t>
+              <w:t xml:space="preserve">0.3</w:t>
             </w:r>
           </w:p>
         </w:tc>
@@ -2194,7 +2212,7 @@
                 <w:szCs w:val="22"/>
                 <w:color w:val="000000"/>
               </w:rPr>
-              <w:t xml:space="preserve">1,728.2</w:t>
+              <w:t xml:space="preserve">1.3</w:t>
             </w:r>
           </w:p>
         </w:tc>
@@ -2228,7 +2246,7 @@
                 <w:szCs w:val="22"/>
                 <w:color w:val="000000"/>
               </w:rPr>
-              <w:t xml:space="preserve">2,205.2</w:t>
+              <w:t xml:space="preserve">1.9</w:t>
             </w:r>
           </w:p>
         </w:tc>
@@ -2262,7 +2280,7 @@
                 <w:szCs w:val="22"/>
                 <w:color w:val="000000"/>
               </w:rPr>
-              <w:t xml:space="preserve">2,974.3</w:t>
+              <w:t xml:space="preserve">3.9</w:t>
             </w:r>
           </w:p>
         </w:tc>
@@ -2296,7 +2314,7 @@
                 <w:szCs w:val="22"/>
                 <w:color w:val="000000"/>
               </w:rPr>
-              <w:t xml:space="preserve">3,256.8</w:t>
+              <w:t xml:space="preserve">4.6</w:t>
             </w:r>
           </w:p>
         </w:tc>
@@ -2330,7 +2348,7 @@
                 <w:szCs w:val="22"/>
                 <w:color w:val="000000"/>
               </w:rPr>
-              <w:t xml:space="preserve">4,282.9</w:t>
+              <w:t xml:space="preserve">7.8</w:t>
             </w:r>
           </w:p>
         </w:tc>
@@ -2364,7 +2382,7 @@
                 <w:szCs w:val="22"/>
                 <w:color w:val="000000"/>
               </w:rPr>
-              <w:t xml:space="preserve">6,118.3</w:t>
+              <w:t xml:space="preserve">12.3</w:t>
             </w:r>
           </w:p>
         </w:tc>
@@ -2372,7 +2390,7 @@
       <w:tr>
         <w:trPr>
           <w:cantSplit/>
-          <w:trHeight w:val="600" w:hRule="auto"/>
+          <w:trHeight w:val="572" w:hRule="auto"/>
         </w:trPr>
         <w:tc>
           <w:tcPr>
@@ -2438,7 +2456,7 @@
                 <w:szCs w:val="22"/>
                 <w:color w:val="000000"/>
               </w:rPr>
-              <w:t xml:space="preserve">1,022.5</w:t>
+              <w:t xml:space="preserve">0.0</w:t>
             </w:r>
           </w:p>
         </w:tc>
@@ -2472,7 +2490,7 @@
                 <w:szCs w:val="22"/>
                 <w:color w:val="000000"/>
               </w:rPr>
-              <w:t xml:space="preserve">1,244.7</w:t>
+              <w:t xml:space="preserve">0.2</w:t>
             </w:r>
           </w:p>
         </w:tc>
@@ -2506,7 +2524,7 @@
                 <w:szCs w:val="22"/>
                 <w:color w:val="000000"/>
               </w:rPr>
-              <w:t xml:space="preserve">1,488.9</w:t>
+              <w:t xml:space="preserve">0.5</w:t>
             </w:r>
           </w:p>
         </w:tc>
@@ -2540,7 +2558,7 @@
                 <w:szCs w:val="22"/>
                 <w:color w:val="000000"/>
               </w:rPr>
-              <w:t xml:space="preserve">1,879.6</w:t>
+              <w:t xml:space="preserve">1.5</w:t>
             </w:r>
           </w:p>
         </w:tc>
@@ -2574,7 +2592,7 @@
                 <w:szCs w:val="22"/>
                 <w:color w:val="000000"/>
               </w:rPr>
-              <w:t xml:space="preserve">1,995.3</w:t>
+              <w:t xml:space="preserve">1.8</w:t>
             </w:r>
           </w:p>
         </w:tc>
@@ -2608,7 +2626,7 @@
                 <w:szCs w:val="22"/>
                 <w:color w:val="000000"/>
               </w:rPr>
-              <w:t xml:space="preserve">2,584.9</w:t>
+              <w:t xml:space="preserve">3.1</w:t>
             </w:r>
           </w:p>
         </w:tc>
@@ -2642,7 +2660,7 @@
                 <w:szCs w:val="22"/>
                 <w:color w:val="000000"/>
               </w:rPr>
-              <w:t xml:space="preserve">4,063.3</w:t>
+              <w:t xml:space="preserve">5.5</w:t>
             </w:r>
           </w:p>
         </w:tc>
@@ -2716,7 +2734,7 @@
                 <w:szCs w:val="22"/>
                 <w:color w:val="000000"/>
               </w:rPr>
-              <w:t xml:space="preserve">735.7</w:t>
+              <w:t xml:space="preserve">0.0</w:t>
             </w:r>
           </w:p>
         </w:tc>
@@ -2750,7 +2768,7 @@
                 <w:szCs w:val="22"/>
                 <w:color w:val="000000"/>
               </w:rPr>
-              <w:t xml:space="preserve">959.0</w:t>
+              <w:t xml:space="preserve">0.0</w:t>
             </w:r>
           </w:p>
         </w:tc>
@@ -2784,7 +2802,7 @@
                 <w:szCs w:val="22"/>
                 <w:color w:val="000000"/>
               </w:rPr>
-              <w:t xml:space="preserve">1,170.2</w:t>
+              <w:t xml:space="preserve">0.1</w:t>
             </w:r>
           </w:p>
         </w:tc>
@@ -2818,7 +2836,7 @@
                 <w:szCs w:val="22"/>
                 <w:color w:val="000000"/>
               </w:rPr>
-              <w:t xml:space="preserve">1,514.6</w:t>
+              <w:t xml:space="preserve">0.6</w:t>
             </w:r>
           </w:p>
         </w:tc>
@@ -2852,7 +2870,7 @@
                 <w:szCs w:val="22"/>
                 <w:color w:val="000000"/>
               </w:rPr>
-              <w:t xml:space="preserve">1,619.7</w:t>
+              <w:t xml:space="preserve">0.8</w:t>
             </w:r>
           </w:p>
         </w:tc>
@@ -2886,7 +2904,7 @@
                 <w:szCs w:val="22"/>
                 <w:color w:val="000000"/>
               </w:rPr>
-              <w:t xml:space="preserve">2,282.0</w:t>
+              <w:t xml:space="preserve">1.8</w:t>
             </w:r>
           </w:p>
         </w:tc>
@@ -2920,7 +2938,7 @@
                 <w:szCs w:val="22"/>
                 <w:color w:val="000000"/>
               </w:rPr>
-              <w:t xml:space="preserve">2,993.2</w:t>
+              <w:t xml:space="preserve">4.7</w:t>
             </w:r>
           </w:p>
         </w:tc>
@@ -2994,7 +3012,7 @@
                 <w:szCs w:val="22"/>
                 <w:color w:val="000000"/>
               </w:rPr>
-              <w:t xml:space="preserve">655.9</w:t>
+              <w:t xml:space="preserve">0.0</w:t>
             </w:r>
           </w:p>
         </w:tc>
@@ -3028,7 +3046,7 @@
                 <w:szCs w:val="22"/>
                 <w:color w:val="000000"/>
               </w:rPr>
-              <w:t xml:space="preserve">988.7</w:t>
+              <w:t xml:space="preserve">0.0</w:t>
             </w:r>
           </w:p>
         </w:tc>
@@ -3062,7 +3080,7 @@
                 <w:szCs w:val="22"/>
                 <w:color w:val="000000"/>
               </w:rPr>
-              <w:t xml:space="preserve">1,136.1</w:t>
+              <w:t xml:space="preserve">0.0</w:t>
             </w:r>
           </w:p>
         </w:tc>
@@ -3096,7 +3114,7 @@
                 <w:szCs w:val="22"/>
                 <w:color w:val="000000"/>
               </w:rPr>
-              <w:t xml:space="preserve">1,405.6</w:t>
+              <w:t xml:space="preserve">0.3</w:t>
             </w:r>
           </w:p>
         </w:tc>
@@ -3130,7 +3148,7 @@
                 <w:szCs w:val="22"/>
                 <w:color w:val="000000"/>
               </w:rPr>
-              <w:t xml:space="preserve">1,529.2</w:t>
+              <w:t xml:space="preserve">0.4</w:t>
             </w:r>
           </w:p>
         </w:tc>
@@ -3164,7 +3182,7 @@
                 <w:szCs w:val="22"/>
                 <w:color w:val="000000"/>
               </w:rPr>
-              <w:t xml:space="preserve">2,135.7</w:t>
+              <w:t xml:space="preserve">1.4</w:t>
             </w:r>
           </w:p>
         </w:tc>
@@ -3198,7 +3216,7 @@
                 <w:szCs w:val="22"/>
                 <w:color w:val="000000"/>
               </w:rPr>
-              <w:t xml:space="preserve">4,904.1</w:t>
+              <w:t xml:space="preserve">10.1</w:t>
             </w:r>
           </w:p>
         </w:tc>
@@ -3206,7 +3224,7 @@
       <w:tr>
         <w:trPr>
           <w:cantSplit/>
-          <w:trHeight w:val="600" w:hRule="auto"/>
+          <w:trHeight w:val="574" w:hRule="auto"/>
         </w:trPr>
         <w:tc>
           <w:tcPr>
@@ -3272,7 +3290,7 @@
                 <w:szCs w:val="22"/>
                 <w:color w:val="000000"/>
               </w:rPr>
-              <w:t xml:space="preserve">567.1</w:t>
+              <w:t xml:space="preserve">0.0</w:t>
             </w:r>
           </w:p>
         </w:tc>
@@ -3306,7 +3324,7 @@
                 <w:szCs w:val="22"/>
                 <w:color w:val="000000"/>
               </w:rPr>
-              <w:t xml:space="preserve">901.1</w:t>
+              <w:t xml:space="preserve">0.1</w:t>
             </w:r>
           </w:p>
         </w:tc>
@@ -3340,7 +3358,7 @@
                 <w:szCs w:val="22"/>
                 <w:color w:val="000000"/>
               </w:rPr>
-              <w:t xml:space="preserve">1,096.3</w:t>
+              <w:t xml:space="preserve">0.3</w:t>
             </w:r>
           </w:p>
         </w:tc>
@@ -3374,7 +3392,7 @@
                 <w:szCs w:val="22"/>
                 <w:color w:val="000000"/>
               </w:rPr>
-              <w:t xml:space="preserve">1,630.8</w:t>
+              <w:t xml:space="preserve">1.1</w:t>
             </w:r>
           </w:p>
         </w:tc>
@@ -3408,7 +3426,7 @@
                 <w:szCs w:val="22"/>
                 <w:color w:val="000000"/>
               </w:rPr>
-              <w:t xml:space="preserve">1,875.1</w:t>
+              <w:t xml:space="preserve">1.3</w:t>
             </w:r>
           </w:p>
         </w:tc>
@@ -3442,7 +3460,7 @@
                 <w:szCs w:val="22"/>
                 <w:color w:val="000000"/>
               </w:rPr>
-              <w:t xml:space="preserve">2,678.0</w:t>
+              <w:t xml:space="preserve">3.4</w:t>
             </w:r>
           </w:p>
         </w:tc>
@@ -3476,7 +3494,7 @@
                 <w:szCs w:val="22"/>
                 <w:color w:val="000000"/>
               </w:rPr>
-              <w:t xml:space="preserve">5,184.8</w:t>
+              <w:t xml:space="preserve">8.9</w:t>
             </w:r>
           </w:p>
         </w:tc>
@@ -3484,7 +3502,7 @@
       <w:tr>
         <w:trPr>
           <w:cantSplit/>
-          <w:trHeight w:val="600" w:hRule="auto"/>
+          <w:trHeight w:val="572" w:hRule="auto"/>
         </w:trPr>
         <w:tc>
           <w:tcPr>
@@ -3550,7 +3568,7 @@
                 <w:szCs w:val="22"/>
                 <w:color w:val="000000"/>
               </w:rPr>
-              <w:t xml:space="preserve">513.5</w:t>
+              <w:t xml:space="preserve">0.0</w:t>
             </w:r>
           </w:p>
         </w:tc>
@@ -3584,7 +3602,7 @@
                 <w:szCs w:val="22"/>
                 <w:color w:val="000000"/>
               </w:rPr>
-              <w:t xml:space="preserve">820.2</w:t>
+              <w:t xml:space="preserve">0.0</w:t>
             </w:r>
           </w:p>
         </w:tc>
@@ -3618,7 +3636,7 @@
                 <w:szCs w:val="22"/>
                 <w:color w:val="000000"/>
               </w:rPr>
-              <w:t xml:space="preserve">1,140.9</w:t>
+              <w:t xml:space="preserve">0.7</w:t>
             </w:r>
           </w:p>
         </w:tc>
@@ -3652,7 +3670,7 @@
                 <w:szCs w:val="22"/>
                 <w:color w:val="000000"/>
               </w:rPr>
-              <w:t xml:space="preserve">1,993.4</w:t>
+              <w:t xml:space="preserve">2.9</w:t>
             </w:r>
           </w:p>
         </w:tc>
@@ -3686,7 +3704,7 @@
                 <w:szCs w:val="22"/>
                 <w:color w:val="000000"/>
               </w:rPr>
-              <w:t xml:space="preserve">2,211.8</w:t>
+              <w:t xml:space="preserve">3.5</w:t>
             </w:r>
           </w:p>
         </w:tc>
@@ -3720,7 +3738,7 @@
                 <w:szCs w:val="22"/>
                 <w:color w:val="000000"/>
               </w:rPr>
-              <w:t xml:space="preserve">3,828.5</w:t>
+              <w:t xml:space="preserve">6.6</w:t>
             </w:r>
           </w:p>
         </w:tc>
@@ -3754,7 +3772,7 @@
                 <w:szCs w:val="22"/>
                 <w:color w:val="000000"/>
               </w:rPr>
-              <w:t xml:space="preserve">6,595.0</w:t>
+              <w:t xml:space="preserve">15.6</w:t>
             </w:r>
           </w:p>
         </w:tc>
@@ -3762,7 +3780,7 @@
       <w:tr>
         <w:trPr>
           <w:cantSplit/>
-          <w:trHeight w:val="600" w:hRule="auto"/>
+          <w:trHeight w:val="572" w:hRule="auto"/>
         </w:trPr>
         <w:tc>
           <w:tcPr>
@@ -3828,7 +3846,7 @@
                 <w:szCs w:val="22"/>
                 <w:color w:val="000000"/>
               </w:rPr>
-              <w:t xml:space="preserve">569.5</w:t>
+              <w:t xml:space="preserve">0.0</w:t>
             </w:r>
           </w:p>
         </w:tc>
@@ -3862,7 +3880,7 @@
                 <w:szCs w:val="22"/>
                 <w:color w:val="000000"/>
               </w:rPr>
-              <w:t xml:space="preserve">1,048.2</w:t>
+              <w:t xml:space="preserve">1.2</w:t>
             </w:r>
           </w:p>
         </w:tc>
@@ -3896,7 +3914,7 @@
                 <w:szCs w:val="22"/>
                 <w:color w:val="000000"/>
               </w:rPr>
-              <w:t xml:space="preserve">1,861.2</w:t>
+              <w:t xml:space="preserve">2.7</w:t>
             </w:r>
           </w:p>
         </w:tc>
@@ -3930,7 +3948,7 @@
                 <w:szCs w:val="22"/>
                 <w:color w:val="000000"/>
               </w:rPr>
-              <w:t xml:space="preserve">4,013.2</w:t>
+              <w:t xml:space="preserve">6.6</w:t>
             </w:r>
           </w:p>
         </w:tc>
@@ -3964,7 +3982,7 @@
                 <w:szCs w:val="22"/>
                 <w:color w:val="000000"/>
               </w:rPr>
-              <w:t xml:space="preserve">4,593.7</w:t>
+              <w:t xml:space="preserve">7.9</w:t>
             </w:r>
           </w:p>
         </w:tc>
@@ -3998,7 +4016,7 @@
                 <w:szCs w:val="22"/>
                 <w:color w:val="000000"/>
               </w:rPr>
-              <w:t xml:space="preserve">6,706.4</w:t>
+              <w:t xml:space="preserve">13.5</w:t>
             </w:r>
           </w:p>
         </w:tc>
@@ -4032,7 +4050,7 @@
                 <w:szCs w:val="22"/>
                 <w:color w:val="000000"/>
               </w:rPr>
-              <w:t xml:space="preserve">8,636.5</w:t>
+              <w:t xml:space="preserve">22.3</w:t>
             </w:r>
           </w:p>
         </w:tc>
@@ -4065,13 +4083,13 @@
         <w:rPr>
           <w:b/>
         </w:rPr>
-        <w:t xml:space="preserve">Current permit, 2.0 mgd and 90% Flow-By</w:t>
+        <w:t xml:space="preserve">Existing permit conditions</w:t>
       </w:r>
       <w:r>
         <w:t xml:space="preserve"> </w:t>
       </w:r>
       <w:r>
-        <w:t xml:space="preserve">- Due to the size of the demand in the existing permit relative to flows in the James River, the full demand of 2.0 mgd can be met at all times in the simulated period.</w:t>
+        <w:t xml:space="preserve">- The static minimum instream flow in this scenario results in reduced water availability during 5 out of 30 years of the long-term simulation. During 4 years out of the 30 years simulated, pond storage is totally depleted and pumping from Crooked run is reduced below the modeled need for periods in excess of 1 month. For example, during summer 1986, average flow in Crooked Run drops below 4 cfs for over 2 months, coinciding with the period of greatest demand for this facility. Modeled pond storage dropped below 50% in 18 out of 30 years simulated.</w:t>
       </w:r>
     </w:p>
     <w:p>
@@ -4086,16 +4104,16 @@
         <w:rPr>
           <w:b/>
         </w:rPr>
-        <w:t xml:space="preserve">Descriptive name for titles, ex: Proposed permit conditions with 90% flowby</w:t>
+        <w:t xml:space="preserve">Proposed permit conditions with 90% flowby</w:t>
       </w:r>
       <w:r>
         <w:t xml:space="preserve"> </w:t>
       </w:r>
       <w:r>
-        <w:t xml:space="preserve">- The model analysis from of flow conditions from 1984-2014 show that the full proposed withdrawal can be met during all simulated conditions. The net consumptive loss is estimated to be approximately 0.3 MGD after considering wastewater treatment return flows, and so individually this project has a very low impact on the flow in the James River. Taken collectively with all other permits in the watershed run at their permitted maximum, the cumulative flow changes in the James River are estimated to be less than -2% in average daily flow. However, during low flows, consumptive losses in this stream can be significant, amounting to approximately 7% during drought watch (10% non-exceedance flow), and 8% during drought emergencies (when flow is less than 5% non-exceedence flow). This part of the James River has a previously completed IFIM habitat study, which shows that the majority of species/life-stages considered maintain habitat losses below 10%, although adult redhorse and BJA do see losses over 10% for 1-3 months of drought warning conditions.</w:t>
-      </w:r>
-      <w:r>
-        <w:br/>
+        <w:t xml:space="preserve">- The 90% flow-by scenario results in more flexibility to pump under extremely dry conditions, as compared to the current static MIF permit condition. As a result, the operation is able to meet off-stream need during all simulated periods, with pond drawdown below 50% occuring 5 times in the 30 year simulation.</w:t>
+      </w:r>
+      <w:r>
+        <w:t xml:space="preserve"> </w:t>
       </w:r>
       <w:r>
         <w:t xml:space="preserve"> </w:t>
@@ -4335,7 +4353,7 @@
                 <w:szCs w:val="22"/>
                 <w:color w:val="000000"/>
               </w:rPr>
-              <w:t xml:space="preserve">3.0 MGD, 90% Flow-by</w:t>
+              <w:t xml:space="preserve">90% Flow-by</w:t>
             </w:r>
           </w:p>
         </w:tc>
@@ -4622,7 +4640,7 @@
                 <w:szCs w:val="18"/>
                 <w:color w:val="000000"/>
               </w:rPr>
-              <w:t xml:space="preserve">7401.99</w:t>
+              <w:t xml:space="preserve">34.58</w:t>
             </w:r>
           </w:p>
         </w:tc>
@@ -4656,7 +4674,7 @@
                 <w:szCs w:val="18"/>
                 <w:color w:val="000000"/>
               </w:rPr>
-              <w:t xml:space="preserve">7400.70</w:t>
+              <w:t xml:space="preserve">34.57</w:t>
             </w:r>
           </w:p>
         </w:tc>
@@ -4730,7 +4748,7 @@
                 <w:szCs w:val="18"/>
                 <w:color w:val="000000"/>
               </w:rPr>
-              <w:t xml:space="preserve">7520.91</w:t>
+              <w:t xml:space="preserve">34.72</w:t>
             </w:r>
           </w:p>
         </w:tc>
@@ -4764,7 +4782,7 @@
                 <w:szCs w:val="18"/>
                 <w:color w:val="000000"/>
               </w:rPr>
-              <w:t xml:space="preserve">7520.88</w:t>
+              <w:t xml:space="preserve">34.72</w:t>
             </w:r>
           </w:p>
         </w:tc>
@@ -4946,7 +4964,7 @@
                 <w:szCs w:val="18"/>
                 <w:color w:val="000000"/>
               </w:rPr>
-              <w:t xml:space="preserve">595.11</w:t>
+              <w:t xml:space="preserve">0.10</w:t>
             </w:r>
           </w:p>
         </w:tc>
@@ -4980,7 +4998,7 @@
                 <w:szCs w:val="18"/>
                 <w:color w:val="000000"/>
               </w:rPr>
-              <w:t xml:space="preserve">593.86</w:t>
+              <w:t xml:space="preserve">0.09</w:t>
             </w:r>
           </w:p>
         </w:tc>
@@ -5054,7 +5072,7 @@
                 <w:szCs w:val="18"/>
                 <w:color w:val="000000"/>
               </w:rPr>
-              <w:t xml:space="preserve">1016.93</w:t>
+              <w:t xml:space="preserve">0.75</w:t>
             </w:r>
           </w:p>
         </w:tc>
@@ -5088,7 +5106,7 @@
                 <w:szCs w:val="18"/>
                 <w:color w:val="000000"/>
               </w:rPr>
-              <w:t xml:space="preserve">1015.49</w:t>
+              <w:t xml:space="preserve">0.73</w:t>
             </w:r>
           </w:p>
         </w:tc>
@@ -5162,7 +5180,7 @@
                 <w:szCs w:val="18"/>
                 <w:color w:val="000000"/>
               </w:rPr>
-              <w:t xml:space="preserve">0.02</w:t>
+              <w:t xml:space="preserve">0</w:t>
             </w:r>
           </w:p>
         </w:tc>
@@ -5196,7 +5214,7 @@
                 <w:szCs w:val="18"/>
                 <w:color w:val="000000"/>
               </w:rPr>
-              <w:t xml:space="preserve">0.02</w:t>
+              <w:t xml:space="preserve">0</w:t>
             </w:r>
           </w:p>
         </w:tc>
@@ -5270,7 +5288,7 @@
                 <w:szCs w:val="18"/>
                 <w:color w:val="000000"/>
               </w:rPr>
-              <w:t xml:space="preserve">245.90</w:t>
+              <w:t xml:space="preserve">0.09</w:t>
             </w:r>
           </w:p>
         </w:tc>
@@ -5304,7 +5322,7 @@
                 <w:szCs w:val="18"/>
                 <w:color w:val="000000"/>
               </w:rPr>
-              <w:t xml:space="preserve">246.05</w:t>
+              <w:t xml:space="preserve">0.10</w:t>
             </w:r>
           </w:p>
         </w:tc>
@@ -5378,7 +5396,7 @@
                 <w:szCs w:val="18"/>
                 <w:color w:val="000000"/>
               </w:rPr>
-              <w:t xml:space="preserve">169.03</w:t>
+              <w:t xml:space="preserve">0</w:t>
             </w:r>
           </w:p>
         </w:tc>
@@ -5412,7 +5430,7 @@
                 <w:szCs w:val="18"/>
                 <w:color w:val="000000"/>
               </w:rPr>
-              <w:t xml:space="preserve">168.37</w:t>
+              <w:t xml:space="preserve">0</w:t>
             </w:r>
           </w:p>
         </w:tc>
@@ -5486,7 +5504,7 @@
                 <w:szCs w:val="18"/>
                 <w:color w:val="000000"/>
               </w:rPr>
-              <w:t xml:space="preserve">-0.07</w:t>
+              <w:t xml:space="preserve">No elfgen Available</w:t>
             </w:r>
           </w:p>
         </w:tc>
@@ -5520,7 +5538,7 @@
                 <w:szCs w:val="18"/>
                 <w:color w:val="000000"/>
               </w:rPr>
-              <w:t xml:space="preserve">-0.07</w:t>
+              <w:t xml:space="preserve">No elfgen Available</w:t>
             </w:r>
           </w:p>
         </w:tc>
@@ -5594,7 +5612,7 @@
                 <w:szCs w:val="18"/>
                 <w:color w:val="000000"/>
               </w:rPr>
-              <w:t xml:space="preserve">-0.14</w:t>
+              <w:t xml:space="preserve">No elfgen Available</w:t>
             </w:r>
           </w:p>
         </w:tc>
@@ -5628,7 +5646,7 @@
                 <w:szCs w:val="18"/>
                 <w:color w:val="000000"/>
               </w:rPr>
-              <w:t xml:space="preserve">-0.15</w:t>
+              <w:t xml:space="preserve">No elfgen Available</w:t>
             </w:r>
           </w:p>
         </w:tc>
@@ -5810,7 +5828,7 @@
                 <w:szCs w:val="18"/>
                 <w:color w:val="000000"/>
               </w:rPr>
-              <w:t xml:space="preserve">1.95</w:t>
+              <w:t xml:space="preserve">0.04</w:t>
             </w:r>
           </w:p>
         </w:tc>
@@ -5844,7 +5862,7 @@
                 <w:szCs w:val="18"/>
                 <w:color w:val="000000"/>
               </w:rPr>
-              <w:t xml:space="preserve">2.90</w:t>
+              <w:t xml:space="preserve">0.04</w:t>
             </w:r>
           </w:p>
         </w:tc>
@@ -5918,7 +5936,7 @@
                 <w:szCs w:val="18"/>
                 <w:color w:val="000000"/>
               </w:rPr>
-              <w:t xml:space="preserve">1.75</w:t>
+              <w:t xml:space="preserve">0</w:t>
             </w:r>
           </w:p>
         </w:tc>
@@ -5952,7 +5970,7 @@
                 <w:szCs w:val="18"/>
                 <w:color w:val="000000"/>
               </w:rPr>
-              <w:t xml:space="preserve">2.61</w:t>
+              <w:t xml:space="preserve">0</w:t>
             </w:r>
           </w:p>
         </w:tc>
@@ -6026,7 +6044,7 @@
                 <w:szCs w:val="18"/>
                 <w:color w:val="000000"/>
               </w:rPr>
-              <w:t xml:space="preserve">0</w:t>
+              <w:t xml:space="preserve">0.08</w:t>
             </w:r>
           </w:p>
         </w:tc>
@@ -6060,7 +6078,7 @@
                 <w:szCs w:val="18"/>
                 <w:color w:val="000000"/>
               </w:rPr>
-              <w:t xml:space="preserve">0</w:t>
+              <w:t xml:space="preserve">0.00</w:t>
             </w:r>
           </w:p>
         </w:tc>
@@ -6149,7 +6167,7 @@
       </w:r>
     </w:p>
     <w:bookmarkEnd w:id="31"/>
-    <w:bookmarkStart w:id="40" w:name="unmet-demand-heatmaps"/>
+    <w:bookmarkStart w:id="44" w:name="unmet-demand-heatmaps"/>
     <w:p>
       <w:pPr>
         <w:pStyle w:val="Titre1"/>
@@ -6192,7 +6210,7 @@
               <a:graphicData uri="http://schemas.openxmlformats.org/drawingml/2006/picture">
                 <pic:pic>
                   <pic:nvPicPr>
-                    <pic:cNvPr descr="http://deq1.bse.vt.edu:81/data/proj3/out/fig.unmet_heatmap_amt.219565.400.png" id="2" name="Picture"/>
+                    <pic:cNvPr descr="http://deq1.bse.vt.edu:81/data/proj3/out/fig.unmet_heatmap_amt.351628.400.png" id="2" name="Picture"/>
                     <pic:cNvPicPr>
                       <a:picLocks noChangeArrowheads="1" noChangeAspect="1"/>
                     </pic:cNvPicPr>
@@ -6260,7 +6278,7 @@
               <a:graphicData uri="http://schemas.openxmlformats.org/drawingml/2006/picture">
                 <pic:pic>
                   <pic:nvPicPr>
-                    <pic:cNvPr descr="http://deq1.bse.vt.edu:81/data/proj3/out/fig.30daymax_unmet.219565.400.png" id="4" name="Picture"/>
+                    <pic:cNvPr descr="http://deq1.bse.vt.edu:81/data/proj3/out/fig.30daymax_unmet.351628.400.png" id="4" name="Picture"/>
                     <pic:cNvPicPr>
                       <a:picLocks noChangeArrowheads="1" noChangeAspect="1"/>
                     </pic:cNvPicPr>
@@ -6306,7 +6324,17 @@
         <w:rPr>
           <w:rStyle w:val="VerbatimChar"/>
         </w:rPr>
-        <w:t xml:space="preserve">## This property does not exist</w:t>
+        <w:t xml:space="preserve">## Number of properties found: 1</w:t>
+      </w:r>
+    </w:p>
+    <w:bookmarkEnd w:id="35"/>
+    <w:bookmarkStart w:id="37" w:name="reservoir-storage-current-permit-1"/>
+    <w:p>
+      <w:pPr>
+        <w:pStyle w:val="Titre2"/>
+      </w:pPr>
+      <w:r>
+        <w:t xml:space="preserve">Reservoir Storage: Current Permit</w:t>
       </w:r>
     </w:p>
     <w:p>
@@ -6314,68 +6342,95 @@
         <w:pStyle w:val="Normal"/>
       </w:pPr>
       <w:r>
-        <w:t xml:space="preserve">[1]</w:t>
-      </w:r>
-      <w:r>
-        <w:t xml:space="preserve"> </w:t>
-      </w:r>
-      <w:r>
-        <w:t xml:space="preserve">“</w:t>
-      </w:r>
-      <w:r>
-        <w:t xml:space="preserve">No local facility impoundment for Current Permit</w:t>
-      </w:r>
-      <w:r>
-        <w:t xml:space="preserve">”</w:t>
-      </w:r>
-    </w:p>
-    <w:p>
-      <w:r>
-        <w:br w:type="page"/>
-      </w:r>
-    </w:p>
-    <w:p>
-      <w:pPr>
-        <w:pStyle w:val="SourceCode"/>
-      </w:pPr>
-      <w:r>
-        <w:rPr>
-          <w:rStyle w:val="VerbatimChar"/>
-        </w:rPr>
-        <w:t xml:space="preserve">## Number of properties found: 1</w:t>
-      </w:r>
-    </w:p>
-    <w:bookmarkEnd w:id="35"/>
-    <w:bookmarkStart w:id="37" w:name="reservoir-storage-3.0-mgd-90-flow-by"/>
-    <w:p>
-      <w:pPr>
-        <w:pStyle w:val="Titre2"/>
-      </w:pPr>
-      <w:r>
-        <w:t xml:space="preserve">Reservoir Storage: 3.0 MGD, 90% Flow-by</w:t>
-      </w:r>
-    </w:p>
-    <w:p>
-      <w:pPr>
-        <w:pStyle w:val="Normal"/>
-      </w:pPr>
-      <w:r>
         <w:drawing>
           <wp:inline>
-            <wp:extent cx="5969000" cy="3769894"/>
+            <wp:extent cx="5969000" cy="5969000"/>
             <wp:effectExtent b="0" l="0" r="0" t="0"/>
             <wp:docPr descr="" title="" id="5" name="Picture"/>
             <a:graphic>
               <a:graphicData uri="http://schemas.openxmlformats.org/drawingml/2006/picture">
                 <pic:pic>
                   <pic:nvPicPr>
-                    <pic:cNvPr descr="http://deq1.bse.vt.edu:81/data/proj3/out/fig.unmet_heatmap_amt.219565.600.png" id="6" name="Picture"/>
+                    <pic:cNvPr descr="http://deq1.bse.vt.edu:81/data/proj3/out/fig.imp_storage.all.351628.400.png" id="6" name="Picture"/>
                     <pic:cNvPicPr>
                       <a:picLocks noChangeArrowheads="1" noChangeAspect="1"/>
                     </pic:cNvPicPr>
                   </pic:nvPicPr>
                   <pic:blipFill>
                     <a:blip r:embed="rId36"/>
+                    <a:stretch>
+                      <a:fillRect/>
+                    </a:stretch>
+                  </pic:blipFill>
+                  <pic:spPr bwMode="auto">
+                    <a:xfrm>
+                      <a:off x="0" y="0"/>
+                      <a:ext cx="5969000" cy="5969000"/>
+                    </a:xfrm>
+                    <a:prstGeom prst="rect">
+                      <a:avLst/>
+                    </a:prstGeom>
+                    <a:noFill/>
+                    <a:ln w="9525">
+                      <a:noFill/>
+                      <a:headEnd/>
+                      <a:tailEnd/>
+                    </a:ln>
+                  </pic:spPr>
+                </pic:pic>
+              </a:graphicData>
+            </a:graphic>
+          </wp:inline>
+        </w:drawing>
+      </w:r>
+    </w:p>
+    <w:p>
+      <w:r>
+        <w:br w:type="page"/>
+      </w:r>
+    </w:p>
+    <w:p>
+      <w:pPr>
+        <w:pStyle w:val="SourceCode"/>
+      </w:pPr>
+      <w:r>
+        <w:rPr>
+          <w:rStyle w:val="VerbatimChar"/>
+        </w:rPr>
+        <w:t xml:space="preserve">## Number of properties found: 1</w:t>
+      </w:r>
+    </w:p>
+    <w:bookmarkEnd w:id="37"/>
+    <w:bookmarkStart w:id="39" w:name="reservoir-storage-90-flow-by"/>
+    <w:p>
+      <w:pPr>
+        <w:pStyle w:val="Titre2"/>
+      </w:pPr>
+      <w:r>
+        <w:t xml:space="preserve">Reservoir Storage: 90% Flow-by</w:t>
+      </w:r>
+    </w:p>
+    <w:p>
+      <w:pPr>
+        <w:pStyle w:val="Normal"/>
+      </w:pPr>
+      <w:r>
+        <w:drawing>
+          <wp:inline>
+            <wp:extent cx="5969000" cy="3769894"/>
+            <wp:effectExtent b="0" l="0" r="0" t="0"/>
+            <wp:docPr descr="" title="" id="7" name="Picture"/>
+            <a:graphic>
+              <a:graphicData uri="http://schemas.openxmlformats.org/drawingml/2006/picture">
+                <pic:pic>
+                  <pic:nvPicPr>
+                    <pic:cNvPr descr="http://deq1.bse.vt.edu:81/data/proj3/out/fig.unmet_heatmap_amt.351628.600.png" id="8" name="Picture"/>
+                    <pic:cNvPicPr>
+                      <a:picLocks noChangeArrowheads="1" noChangeAspect="1"/>
+                    </pic:cNvPicPr>
+                  </pic:nvPicPr>
+                  <pic:blipFill>
+                    <a:blip r:embed="rId38"/>
                     <a:stretch>
                       <a:fillRect/>
                     </a:stretch>
@@ -6413,14 +6468,14 @@
         <w:t xml:space="preserve">## Number of properties found: 1</w:t>
       </w:r>
     </w:p>
-    <w:bookmarkEnd w:id="37"/>
-    <w:bookmarkStart w:id="39" w:name="unmet-demand-3.0-mgd-90-flow-by"/>
+    <w:bookmarkEnd w:id="39"/>
+    <w:bookmarkStart w:id="41" w:name="unmet-demand-90-flow-by"/>
     <w:p>
       <w:pPr>
         <w:pStyle w:val="Titre2"/>
       </w:pPr>
       <w:r>
-        <w:t xml:space="preserve">Unmet Demand: 3.0 MGD, 90% Flow-by</w:t>
+        <w:t xml:space="preserve">Unmet Demand: 90% Flow-by</w:t>
       </w:r>
     </w:p>
     <w:p>
@@ -6432,18 +6487,18 @@
           <wp:inline>
             <wp:extent cx="5969000" cy="4050392"/>
             <wp:effectExtent b="0" l="0" r="0" t="0"/>
-            <wp:docPr descr="" title="" id="7" name="Picture"/>
+            <wp:docPr descr="" title="" id="9" name="Picture"/>
             <a:graphic>
               <a:graphicData uri="http://schemas.openxmlformats.org/drawingml/2006/picture">
                 <pic:pic>
                   <pic:nvPicPr>
-                    <pic:cNvPr descr="http://deq1.bse.vt.edu:81/data/proj3/out/fig.30daymax_unmet.219565.600.png" id="8" name="Picture"/>
+                    <pic:cNvPr descr="http://deq1.bse.vt.edu:81/data/proj3/out/fig.30daymax_unmet.351628.600.png" id="10" name="Picture"/>
                     <pic:cNvPicPr>
                       <a:picLocks noChangeArrowheads="1" noChangeAspect="1"/>
                     </pic:cNvPicPr>
                   </pic:nvPicPr>
                   <pic:blipFill>
-                    <a:blip r:embed="rId38"/>
+                    <a:blip r:embed="rId40"/>
                     <a:stretch>
                       <a:fillRect/>
                     </a:stretch>
@@ -6483,7 +6538,17 @@
         <w:rPr>
           <w:rStyle w:val="VerbatimChar"/>
         </w:rPr>
-        <w:t xml:space="preserve">## This property does not exist</w:t>
+        <w:t xml:space="preserve">## Number of properties found: 1</w:t>
+      </w:r>
+    </w:p>
+    <w:bookmarkEnd w:id="41"/>
+    <w:bookmarkStart w:id="43" w:name="reservoir-storage-90-flow-by-1"/>
+    <w:p>
+      <w:pPr>
+        <w:pStyle w:val="Titre2"/>
+      </w:pPr>
+      <w:r>
+        <w:t xml:space="preserve">Reservoir Storage: 90% Flow-by</w:t>
       </w:r>
     </w:p>
     <w:p>
@@ -6491,67 +6556,22 @@
         <w:pStyle w:val="Normal"/>
       </w:pPr>
       <w:r>
-        <w:t xml:space="preserve">[1]</w:t>
-      </w:r>
-      <w:r>
-        <w:t xml:space="preserve"> </w:t>
-      </w:r>
-      <w:r>
-        <w:t xml:space="preserve">“</w:t>
-      </w:r>
-      <w:r>
-        <w:t xml:space="preserve">No local facility impoundment for 3.0 MGD, 90% Flow-by</w:t>
-      </w:r>
-      <w:r>
-        <w:t xml:space="preserve">”</w:t>
-      </w:r>
-    </w:p>
-    <w:p>
-      <w:r>
-        <w:br w:type="page"/>
-      </w:r>
-    </w:p>
-    <w:bookmarkEnd w:id="39"/>
-    <w:bookmarkEnd w:id="40"/>
-    <w:bookmarkStart w:id="44" w:name="ecological-impacts-assessment"/>
-    <w:p>
-      <w:pPr>
-        <w:pStyle w:val="Titre1"/>
-      </w:pPr>
-      <w:r>
-        <w:t xml:space="preserve">Ecological Impacts Assessment:</w:t>
-      </w:r>
-    </w:p>
-    <w:bookmarkStart w:id="42" w:name="elfgen"/>
-    <w:p>
-      <w:pPr>
-        <w:pStyle w:val="Titre2"/>
-      </w:pPr>
-      <w:r>
-        <w:t xml:space="preserve">Elfgen:</w:t>
-      </w:r>
-    </w:p>
-    <w:p>
-      <w:pPr>
-        <w:pStyle w:val="Normal"/>
-      </w:pPr>
-      <w:r>
         <w:drawing>
           <wp:inline>
-            <wp:extent cx="5969000" cy="4689928"/>
+            <wp:extent cx="5969000" cy="5969000"/>
             <wp:effectExtent b="0" l="0" r="0" t="0"/>
-            <wp:docPr descr="" title="" id="9" name="Picture"/>
+            <wp:docPr descr="" title="" id="11" name="Picture"/>
             <a:graphic>
               <a:graphicData uri="http://schemas.openxmlformats.org/drawingml/2006/picture">
                 <pic:pic>
                   <pic:nvPicPr>
-                    <pic:cNvPr descr="http://deq1.bse.vt.edu:81/data/proj3/out/fig.elfgen.6520363.png" id="10" name="Picture"/>
+                    <pic:cNvPr descr="http://deq1.bse.vt.edu:81/data/proj3/out/fig.imp_storage.all.351628.600.png" id="12" name="Picture"/>
                     <pic:cNvPicPr>
                       <a:picLocks noChangeArrowheads="1" noChangeAspect="1"/>
                     </pic:cNvPicPr>
                   </pic:nvPicPr>
                   <pic:blipFill>
-                    <a:blip r:embed="rId41"/>
+                    <a:blip r:embed="rId42"/>
                     <a:stretch>
                       <a:fillRect/>
                     </a:stretch>
@@ -6559,7 +6579,7 @@
                   <pic:spPr bwMode="auto">
                     <a:xfrm>
                       <a:off x="0" y="0"/>
-                      <a:ext cx="5969000" cy="4689928"/>
+                      <a:ext cx="5969000" cy="5969000"/>
                     </a:xfrm>
                     <a:prstGeom prst="rect">
                       <a:avLst/>
@@ -6578,16 +6598,6 @@
         </w:drawing>
       </w:r>
     </w:p>
-    <w:bookmarkEnd w:id="42"/>
-    <w:bookmarkStart w:id="43" w:name="habitat-if-applicable"/>
-    <w:p>
-      <w:pPr>
-        <w:pStyle w:val="Titre2"/>
-      </w:pPr>
-      <w:r>
-        <w:t xml:space="preserve">Habitat (If Applicable):</w:t>
-      </w:r>
-    </w:p>
     <w:p>
       <w:r>
         <w:br w:type="page"/>
@@ -6595,7 +6605,53 @@
     </w:p>
     <w:bookmarkEnd w:id="43"/>
     <w:bookmarkEnd w:id="44"/>
-    <w:bookmarkStart w:id="45" w:name="additional-sections"/>
+    <w:bookmarkStart w:id="47" w:name="ecological-impacts-assessment"/>
+    <w:p>
+      <w:pPr>
+        <w:pStyle w:val="Titre1"/>
+      </w:pPr>
+      <w:r>
+        <w:t xml:space="preserve">Ecological Impacts Assessment:</w:t>
+      </w:r>
+    </w:p>
+    <w:bookmarkStart w:id="45" w:name="elfgen"/>
+    <w:p>
+      <w:pPr>
+        <w:pStyle w:val="Titre2"/>
+      </w:pPr>
+      <w:r>
+        <w:t xml:space="preserve">Elfgen:</w:t>
+      </w:r>
+    </w:p>
+    <w:p>
+      <w:pPr>
+        <w:pStyle w:val="Normal"/>
+      </w:pPr>
+      <w:r>
+        <w:rPr>
+          <w:i/>
+        </w:rPr>
+        <w:t xml:space="preserve">No elfgen plot available for this model</w:t>
+      </w:r>
+    </w:p>
+    <w:bookmarkEnd w:id="45"/>
+    <w:bookmarkStart w:id="46" w:name="habitat-if-applicable"/>
+    <w:p>
+      <w:pPr>
+        <w:pStyle w:val="Titre2"/>
+      </w:pPr>
+      <w:r>
+        <w:t xml:space="preserve">Habitat (If Applicable):</w:t>
+      </w:r>
+    </w:p>
+    <w:p>
+      <w:r>
+        <w:br w:type="page"/>
+      </w:r>
+    </w:p>
+    <w:bookmarkEnd w:id="46"/>
+    <w:bookmarkEnd w:id="47"/>
+    <w:bookmarkStart w:id="48" w:name="additional-sections"/>
     <w:p>
       <w:pPr>
         <w:pStyle w:val="Titre1"/>
@@ -6654,7 +6710,7 @@
         </w:sectPr>
       </w:pPr>
     </w:p>
-    <w:bookmarkEnd w:id="45"/>
+    <w:bookmarkEnd w:id="48"/>
     <w:sectPr xmlns:w="http://schemas.openxmlformats.org/wordprocessingml/2006/main">
       <w:pgMar w:header="0" w:bottom="720" w:top="720" w:right="1440" w:left="720" w:footer="0" w:gutter="720"/>
       <w:pgSz w:h="16848" w:w="11952" w:orient="portrait"/>

</xml_diff>

<commit_message>
create glossary and add custom Qintake variable name as cmd argument
</commit_message>
<xml_diff>
--- a/R/examples/VWP_CIA_Summary.docx
+++ b/R/examples/VWP_CIA_Summary.docx
@@ -60,7 +60,7 @@
         <w:t xml:space="preserve">09/08/2021</w:t>
       </w:r>
     </w:p>
-    <w:bookmarkStart w:id="22" w:name="vahydro-model"/>
+    <w:bookmarkStart w:id="23" w:name="vahydro-model"/>
     <w:p>
       <w:pPr>
         <w:pStyle w:val="Titre1"/>
@@ -131,7 +131,7 @@
       </w:r>
     </w:p>
     <w:bookmarkEnd w:id="20"/>
-    <w:bookmarkStart w:id="21" w:name="cia"/>
+    <w:bookmarkStart w:id="22" w:name="cia"/>
     <w:p>
       <w:pPr>
         <w:pStyle w:val="Titre2"/>
@@ -174,42 +174,13 @@
         <w:t xml:space="preserve">The goal of the following analysis is to estimate the potential impacts of the proposed water withdrawal upon existing beneficial uses, including both in-stream and off-stream uses. In addition, cumulative impacts from all existing withdrawals are included in the evaluation.</w:t>
       </w:r>
     </w:p>
+    <w:bookmarkStart w:id="21" w:name="Xf0763edeaba3531f9a3b47309baa01f3df416e6"/>
     <w:p>
-      <w:r>
-        <w:br w:type="page"/>
-      </w:r>
-    </w:p>
-    <w:bookmarkEnd w:id="21"/>
-    <w:bookmarkEnd w:id="22"/>
-    <w:bookmarkStart w:id="24" w:name="project-introduction"/>
-    <w:p>
-      <w:pPr>
-        <w:pStyle w:val="Titre1"/>
-      </w:pPr>
-      <w:r>
-        <w:t xml:space="preserve">Project Introduction</w:t>
-      </w:r>
-    </w:p>
-    <w:p>
-      <w:pPr>
-        <w:pStyle w:val="Normal"/>
-      </w:pPr>
-      <w:r>
-        <w:t xml:space="preserve">This project consists of an existing water intake constructed in the 1960’s with an upgrade in the early 1980’s. The Town owns and operates the Big Cherry Dam located approximately 3 miles upstream from the intake structure. The Town’s water treatment plant operators control the amount of water discharging the dam into the Powell River and all of the stream by-pass flow to meet the previous permit requirements of 4.0 MOD of maximum withdrawal and 0.50 MGD of by-pass flow. This is always true unless the dam is overflowing exceeding the amount of water required from various rainfall events. Therefore, the existing/proposed maximum withdrawal amounts will not have an impact on the stream in terms of rates, volumes, frequency, etc. This is a daily activity as it serves the existing water treatment plant.</w:t>
-      </w:r>
-    </w:p>
-    <w:p>
-      <w:pPr>
-        <w:pStyle w:val="Corpsdetexte"/>
-      </w:pPr>
-      <w:r>
-        <w:t xml:space="preserve">Permit: Big Cherry Dam, 01-0688</w:t>
-      </w:r>
-      <w:r>
-        <w:br/>
-      </w:r>
-      <w:r>
-        <w:t xml:space="preserve">Permit Dates: 2003-08-23 to 2018-08-22</w:t>
+      <w:pPr>
+        <w:pStyle w:val="Titre3"/>
+      </w:pPr>
+      <w:r>
+        <w:t xml:space="preserve">Glossary of Cumulative Impact Modeling Terms</w:t>
       </w:r>
     </w:p>
     <w:p>
@@ -221,6 +192,57 @@
         <w:pStyle w:val="Compact"/>
       </w:pPr>
       <w:r>
+        <w:t xml:space="preserve">Consumptive Use (CU): This is calculated as a fraction of modeled Flow, so it is CU = 1.0 - (Flow / Flow_Baseline), where Flow_Baseline = (Flow + WD - PS), and WD and PS are the total cumulative withdrawals and point source discharges above the point in the stream. In other words, for calculating baseline flow, we take modeled outflow from the river, add the withdrawals back in, and subtract the point source in order to estimate a baseline flow balance. This almost always ends up being a higher number than the modeled Flow out, so it tells us the fraction of baseline flow that is consumed. Occasionally there are water transfers and point sources from groundwater, or point sources that cross watershed boundaries that can make the CU fraction in some watersheds negative, i.e. Flow &gt; Flow_Baseline.</w:t>
+      </w:r>
+    </w:p>
+    <w:p>
+      <w:r>
+        <w:br w:type="page"/>
+      </w:r>
+    </w:p>
+    <w:bookmarkEnd w:id="21"/>
+    <w:bookmarkEnd w:id="22"/>
+    <w:bookmarkEnd w:id="23"/>
+    <w:bookmarkStart w:id="25" w:name="project-introduction"/>
+    <w:p>
+      <w:pPr>
+        <w:pStyle w:val="Titre1"/>
+      </w:pPr>
+      <w:r>
+        <w:t xml:space="preserve">Project Introduction</w:t>
+      </w:r>
+    </w:p>
+    <w:p>
+      <w:pPr>
+        <w:pStyle w:val="Normal"/>
+      </w:pPr>
+      <w:r>
+        <w:t xml:space="preserve">This project consists of an existing water intake constructed in the 1960’s with an upgrade in the early 1980’s. The Town owns and operates the Big Cherry Dam located approximately 3 miles upstream from the intake structure. The Town’s water treatment plant operators control the amount of water discharging the dam into the Powell River and all of the stream by-pass flow to meet the previous permit requirements of 4.0 MOD of maximum withdrawal and 0.50 MGD of by-pass flow. This is always true unless the dam is overflowing exceeding the amount of water required from various rainfall events. Therefore, the existing/proposed maximum withdrawal amounts will not have an impact on the stream in terms of rates, volumes, frequency, etc. This is a daily activity as it serves the existing water treatment plant.</w:t>
+      </w:r>
+    </w:p>
+    <w:p>
+      <w:pPr>
+        <w:pStyle w:val="Corpsdetexte"/>
+      </w:pPr>
+      <w:r>
+        <w:t xml:space="preserve">Permit: Big Cherry Dam, 01-0688</w:t>
+      </w:r>
+      <w:r>
+        <w:br/>
+      </w:r>
+      <w:r>
+        <w:t xml:space="preserve">Permit Dates: 2003-08-23 to 2018-08-22</w:t>
+      </w:r>
+    </w:p>
+    <w:p>
+      <w:pPr>
+        <w:numPr>
+          <w:ilvl w:val="0"/>
+          <w:numId w:val="1002"/>
+        </w:numPr>
+        <w:pStyle w:val="Compact"/>
+      </w:pPr>
+      <w:r>
         <w:rPr>
           <w:b/>
         </w:rPr>
@@ -237,7 +259,7 @@
       <w:pPr>
         <w:numPr>
           <w:ilvl w:val="1"/>
-          <w:numId w:val="1002"/>
+          <w:numId w:val="1003"/>
         </w:numPr>
         <w:pStyle w:val="Compact"/>
       </w:pPr>
@@ -249,7 +271,7 @@
       <w:pPr>
         <w:numPr>
           <w:ilvl w:val="0"/>
-          <w:numId w:val="1001"/>
+          <w:numId w:val="1002"/>
         </w:numPr>
         <w:pStyle w:val="Compact"/>
       </w:pPr>
@@ -270,7 +292,7 @@
       <w:pPr>
         <w:numPr>
           <w:ilvl w:val="0"/>
-          <w:numId w:val="1001"/>
+          <w:numId w:val="1002"/>
         </w:numPr>
         <w:pStyle w:val="Compact"/>
       </w:pPr>
@@ -296,7 +318,7 @@
         <w:t xml:space="preserve"> </w:t>
       </w:r>
     </w:p>
-    <w:bookmarkStart w:id="23" w:name="location-map"/>
+    <w:bookmarkStart w:id="24" w:name="location-map"/>
     <w:p>
       <w:pPr>
         <w:pStyle w:val="Titre2"/>
@@ -321,9 +343,9 @@
         <w:br w:type="page"/>
       </w:r>
     </w:p>
-    <w:bookmarkEnd w:id="23"/>
     <w:bookmarkEnd w:id="24"/>
-    <w:bookmarkStart w:id="25" w:name="model-overview-and-scenario-descriptions"/>
+    <w:bookmarkEnd w:id="25"/>
+    <w:bookmarkStart w:id="26" w:name="model-overview-and-scenario-descriptions"/>
     <w:p>
       <w:pPr>
         <w:pStyle w:val="Titre1"/>
@@ -396,7 +418,7 @@
       <w:pPr>
         <w:numPr>
           <w:ilvl w:val="0"/>
-          <w:numId w:val="1003"/>
+          <w:numId w:val="1004"/>
         </w:numPr>
       </w:pPr>
       <w:r>
@@ -416,7 +438,7 @@
       <w:pPr>
         <w:numPr>
           <w:ilvl w:val="0"/>
-          <w:numId w:val="1003"/>
+          <w:numId w:val="1004"/>
         </w:numPr>
       </w:pPr>
       <w:r>
@@ -436,7 +458,7 @@
       <w:pPr>
         <w:numPr>
           <w:ilvl w:val="0"/>
-          <w:numId w:val="1003"/>
+          <w:numId w:val="1004"/>
         </w:numPr>
       </w:pPr>
       <w:r>
@@ -456,7 +478,7 @@
       <w:pPr>
         <w:numPr>
           <w:ilvl w:val="0"/>
-          <w:numId w:val="1003"/>
+          <w:numId w:val="1004"/>
         </w:numPr>
       </w:pPr>
       <w:r>
@@ -477,8 +499,8 @@
         <w:br w:type="page"/>
       </w:r>
     </w:p>
-    <w:bookmarkEnd w:id="25"/>
-    <w:bookmarkStart w:id="26" w:name="X2a107ed99cb2b247aedabdf1b3de3d5bb1602a7"/>
+    <w:bookmarkEnd w:id="26"/>
+    <w:bookmarkStart w:id="27" w:name="X2a107ed99cb2b247aedabdf1b3de3d5bb1602a7"/>
     <w:p>
       <w:pPr>
         <w:pStyle w:val="Titre1"/>
@@ -4175,8 +4197,8 @@
         <w:br w:type="page"/>
       </w:r>
     </w:p>
-    <w:bookmarkEnd w:id="26"/>
-    <w:bookmarkStart w:id="28" w:name="model-results-summary"/>
+    <w:bookmarkEnd w:id="27"/>
+    <w:bookmarkStart w:id="29" w:name="model-results-summary"/>
     <w:p>
       <w:pPr>
         <w:pStyle w:val="Titre1"/>
@@ -4197,7 +4219,7 @@
       <w:pPr>
         <w:numPr>
           <w:ilvl w:val="0"/>
-          <w:numId w:val="1004"/>
+          <w:numId w:val="1005"/>
         </w:numPr>
         <w:pStyle w:val="Compact"/>
       </w:pPr>
@@ -4218,7 +4240,7 @@
       <w:pPr>
         <w:numPr>
           <w:ilvl w:val="0"/>
-          <w:numId w:val="1004"/>
+          <w:numId w:val="1005"/>
         </w:numPr>
         <w:pStyle w:val="Compact"/>
       </w:pPr>
@@ -4239,7 +4261,7 @@
       <w:pPr>
         <w:numPr>
           <w:ilvl w:val="0"/>
-          <w:numId w:val="1004"/>
+          <w:numId w:val="1005"/>
         </w:numPr>
         <w:pStyle w:val="Compact"/>
       </w:pPr>
@@ -4260,7 +4282,7 @@
       <w:pPr>
         <w:numPr>
           <w:ilvl w:val="0"/>
-          <w:numId w:val="1004"/>
+          <w:numId w:val="1005"/>
         </w:numPr>
         <w:pStyle w:val="Compact"/>
       </w:pPr>
@@ -4277,7 +4299,7 @@
         <w:t xml:space="preserve">- The 90% flow-by scenario results in more flexibility to pump under extremely dry conditions, as compared to the current static MIF permit condition. As a result, the operation is able to meet offstream need during all simulated periods, with a small amount of water remaining during the lowest simulated flow.</w:t>
       </w:r>
     </w:p>
-    <w:bookmarkStart w:id="27" w:name="conclusion"/>
+    <w:bookmarkStart w:id="28" w:name="conclusion"/>
     <w:p>
       <w:pPr>
         <w:pStyle w:val="Titre2"/>
@@ -4325,9 +4347,9 @@
         <w:br w:type="page"/>
       </w:r>
     </w:p>
-    <w:bookmarkEnd w:id="27"/>
     <w:bookmarkEnd w:id="28"/>
-    <w:bookmarkStart w:id="31" w:name="cumulative-impact-analysis"/>
+    <w:bookmarkEnd w:id="29"/>
+    <w:bookmarkStart w:id="32" w:name="cumulative-impact-analysis"/>
     <w:p>
       <w:pPr>
         <w:pStyle w:val="Titre1"/>
@@ -4382,7 +4404,7 @@
       <w:r>
         <w:t xml:space="preserve"> </w:t>
       </w:r>
-      <w:hyperlink r:id="rId29">
+      <w:hyperlink r:id="rId30">
         <w:r>
           <w:rPr>
             <w:rStyle w:val="Lienhypertexte"/>
@@ -4422,7 +4444,7 @@
         </w:sectPr>
       </w:pPr>
     </w:p>
-    <w:bookmarkStart w:id="30" w:name="stats-comparison-table"/>
+    <w:bookmarkStart w:id="31" w:name="stats-comparison-table"/>
     <w:p>
       <w:pPr>
         <w:pStyle w:val="Titre2"/>
@@ -5287,7 +5309,7 @@
                 <w:szCs w:val="18"/>
                 <w:color w:val="000000"/>
               </w:rPr>
-              <w:t xml:space="preserve">19.30</w:t>
+              <w:t xml:space="preserve">19.26</w:t>
             </w:r>
           </w:p>
         </w:tc>
@@ -6167,7 +6189,7 @@
                 <w:szCs w:val="18"/>
                 <w:color w:val="000000"/>
               </w:rPr>
-              <w:t xml:space="preserve">0.09</w:t>
+              <w:t xml:space="preserve">0.15</w:t>
             </w:r>
           </w:p>
         </w:tc>
@@ -7223,7 +7245,7 @@
                 <w:szCs w:val="18"/>
                 <w:color w:val="000000"/>
               </w:rPr>
-              <w:t xml:space="preserve">0.04</w:t>
+              <w:t xml:space="preserve">0.07</w:t>
             </w:r>
           </w:p>
         </w:tc>
@@ -7575,7 +7597,7 @@
                 <w:szCs w:val="18"/>
                 <w:color w:val="000000"/>
               </w:rPr>
-              <w:t xml:space="preserve">0.07</w:t>
+              <w:t xml:space="preserve">0.32</w:t>
             </w:r>
           </w:p>
         </w:tc>
@@ -7625,9 +7647,9 @@
         </w:sectPr>
       </w:pPr>
     </w:p>
-    <w:bookmarkEnd w:id="30"/>
     <w:bookmarkEnd w:id="31"/>
-    <w:bookmarkStart w:id="32" w:name="reservoir-storage-plots"/>
+    <w:bookmarkEnd w:id="32"/>
+    <w:bookmarkStart w:id="33" w:name="reservoir-storage-plots"/>
     <w:p>
       <w:pPr>
         <w:pStyle w:val="Titre1"/>
@@ -7723,8 +7745,8 @@
         <w:br w:type="page"/>
       </w:r>
     </w:p>
-    <w:bookmarkEnd w:id="32"/>
-    <w:bookmarkStart w:id="49" w:name="unmet-demand-plots"/>
+    <w:bookmarkEnd w:id="33"/>
+    <w:bookmarkStart w:id="50" w:name="unmet-demand-plots"/>
     <w:p>
       <w:pPr>
         <w:pStyle w:val="Titre1"/>
@@ -7741,7 +7763,7 @@
         <w:t xml:space="preserve">The following heatmaps depict the number of days with unmet demands for each month of the simulation (due to demands exceeding allowable withdrawal at the intake based on the cumulative conditions in the watershed and the flow-by rules in effect). Heatmaps also show the amount of unmet demand for each month [Unmet Days / Amount (mgd)]. Hydrographs are shown for the period of the simulation with greatest unmet demand.</w:t>
       </w:r>
     </w:p>
-    <w:bookmarkStart w:id="34" w:name="heatmap-current-permit"/>
+    <w:bookmarkStart w:id="35" w:name="heatmap-current-permit"/>
     <w:p>
       <w:pPr>
         <w:pStyle w:val="Titre2"/>
@@ -7770,7 +7792,7 @@
                     </pic:cNvPicPr>
                   </pic:nvPicPr>
                   <pic:blipFill>
-                    <a:blip r:embed="rId33"/>
+                    <a:blip r:embed="rId34"/>
                     <a:stretch>
                       <a:fillRect/>
                     </a:stretch>
@@ -7797,8 +7819,8 @@
         </w:drawing>
       </w:r>
     </w:p>
-    <w:bookmarkEnd w:id="34"/>
-    <w:bookmarkStart w:id="36" w:name="hydrograph-current-permit"/>
+    <w:bookmarkEnd w:id="35"/>
+    <w:bookmarkStart w:id="37" w:name="hydrograph-current-permit"/>
     <w:p>
       <w:pPr>
         <w:pStyle w:val="Titre2"/>
@@ -7827,7 +7849,7 @@
                     </pic:cNvPicPr>
                   </pic:nvPicPr>
                   <pic:blipFill>
-                    <a:blip r:embed="rId35"/>
+                    <a:blip r:embed="rId36"/>
                     <a:stretch>
                       <a:fillRect/>
                     </a:stretch>
@@ -7854,8 +7876,8 @@
         </w:drawing>
       </w:r>
     </w:p>
-    <w:bookmarkEnd w:id="36"/>
-    <w:bookmarkStart w:id="38" w:name="heatmap-90-flow-by"/>
+    <w:bookmarkEnd w:id="37"/>
+    <w:bookmarkStart w:id="39" w:name="heatmap-90-flow-by"/>
     <w:p>
       <w:pPr>
         <w:pStyle w:val="Titre2"/>
@@ -7884,7 +7906,7 @@
                     </pic:cNvPicPr>
                   </pic:nvPicPr>
                   <pic:blipFill>
-                    <a:blip r:embed="rId37"/>
+                    <a:blip r:embed="rId38"/>
                     <a:stretch>
                       <a:fillRect/>
                     </a:stretch>
@@ -7911,8 +7933,8 @@
         </w:drawing>
       </w:r>
     </w:p>
-    <w:bookmarkEnd w:id="38"/>
-    <w:bookmarkStart w:id="40" w:name="hydrograph-90-flow-by"/>
+    <w:bookmarkEnd w:id="39"/>
+    <w:bookmarkStart w:id="41" w:name="hydrograph-90-flow-by"/>
     <w:p>
       <w:pPr>
         <w:pStyle w:val="Titre2"/>
@@ -7941,7 +7963,7 @@
                     </pic:cNvPicPr>
                   </pic:nvPicPr>
                   <pic:blipFill>
-                    <a:blip r:embed="rId39"/>
+                    <a:blip r:embed="rId40"/>
                     <a:stretch>
                       <a:fillRect/>
                     </a:stretch>
@@ -7968,8 +7990,8 @@
         </w:drawing>
       </w:r>
     </w:p>
-    <w:bookmarkEnd w:id="40"/>
-    <w:bookmarkStart w:id="42" w:name="heatmap-current-permit-1998-2002"/>
+    <w:bookmarkEnd w:id="41"/>
+    <w:bookmarkStart w:id="43" w:name="heatmap-current-permit-1998-2002"/>
     <w:p>
       <w:pPr>
         <w:pStyle w:val="Titre2"/>
@@ -7998,7 +8020,7 @@
                     </pic:cNvPicPr>
                   </pic:nvPicPr>
                   <pic:blipFill>
-                    <a:blip r:embed="rId41"/>
+                    <a:blip r:embed="rId42"/>
                     <a:stretch>
                       <a:fillRect/>
                     </a:stretch>
@@ -8025,8 +8047,8 @@
         </w:drawing>
       </w:r>
     </w:p>
-    <w:bookmarkEnd w:id="42"/>
-    <w:bookmarkStart w:id="44" w:name="hydrograph-current-permit-1998-2002"/>
+    <w:bookmarkEnd w:id="43"/>
+    <w:bookmarkStart w:id="45" w:name="hydrograph-current-permit-1998-2002"/>
     <w:p>
       <w:pPr>
         <w:pStyle w:val="Titre2"/>
@@ -8055,7 +8077,7 @@
                     </pic:cNvPicPr>
                   </pic:nvPicPr>
                   <pic:blipFill>
-                    <a:blip r:embed="rId43"/>
+                    <a:blip r:embed="rId44"/>
                     <a:stretch>
                       <a:fillRect/>
                     </a:stretch>
@@ -8082,8 +8104,8 @@
         </w:drawing>
       </w:r>
     </w:p>
-    <w:bookmarkEnd w:id="44"/>
-    <w:bookmarkStart w:id="46" w:name="heatmap-90-flow-by-w36mgy"/>
+    <w:bookmarkEnd w:id="45"/>
+    <w:bookmarkStart w:id="47" w:name="heatmap-90-flow-by-w36mgy"/>
     <w:p>
       <w:pPr>
         <w:pStyle w:val="Titre2"/>
@@ -8112,7 +8134,7 @@
                     </pic:cNvPicPr>
                   </pic:nvPicPr>
                   <pic:blipFill>
-                    <a:blip r:embed="rId45"/>
+                    <a:blip r:embed="rId46"/>
                     <a:stretch>
                       <a:fillRect/>
                     </a:stretch>
@@ -8139,8 +8161,8 @@
         </w:drawing>
       </w:r>
     </w:p>
-    <w:bookmarkEnd w:id="46"/>
-    <w:bookmarkStart w:id="48" w:name="hydrograph-90-flow-by-w36mgy"/>
+    <w:bookmarkEnd w:id="47"/>
+    <w:bookmarkStart w:id="49" w:name="hydrograph-90-flow-by-w36mgy"/>
     <w:p>
       <w:pPr>
         <w:pStyle w:val="Titre2"/>
@@ -8169,7 +8191,7 @@
                     </pic:cNvPicPr>
                   </pic:nvPicPr>
                   <pic:blipFill>
-                    <a:blip r:embed="rId47"/>
+                    <a:blip r:embed="rId48"/>
                     <a:stretch>
                       <a:fillRect/>
                     </a:stretch>
@@ -8201,9 +8223,9 @@
         <w:br w:type="page"/>
       </w:r>
     </w:p>
-    <w:bookmarkEnd w:id="48"/>
     <w:bookmarkEnd w:id="49"/>
-    <w:bookmarkStart w:id="52" w:name="ecological-impacts-assessment"/>
+    <w:bookmarkEnd w:id="50"/>
+    <w:bookmarkStart w:id="53" w:name="ecological-impacts-assessment"/>
     <w:p>
       <w:pPr>
         <w:pStyle w:val="Titre1"/>
@@ -8212,7 +8234,7 @@
         <w:t xml:space="preserve">Ecological Impacts Assessment:</w:t>
       </w:r>
     </w:p>
-    <w:bookmarkStart w:id="50" w:name="elfgen"/>
+    <w:bookmarkStart w:id="51" w:name="elfgen"/>
     <w:p>
       <w:pPr>
         <w:pStyle w:val="Titre2"/>
@@ -8248,8 +8270,8 @@
         <w:t xml:space="preserve">No elfgen plot available for this model</w:t>
       </w:r>
     </w:p>
-    <w:bookmarkEnd w:id="50"/>
-    <w:bookmarkStart w:id="51" w:name="habitat-if-applicable"/>
+    <w:bookmarkEnd w:id="51"/>
+    <w:bookmarkStart w:id="52" w:name="habitat-if-applicable"/>
     <w:p>
       <w:pPr>
         <w:pStyle w:val="Titre2"/>
@@ -8258,8 +8280,8 @@
         <w:t xml:space="preserve">Habitat (If Applicable):</w:t>
       </w:r>
     </w:p>
-    <w:bookmarkEnd w:id="51"/>
     <w:bookmarkEnd w:id="52"/>
+    <w:bookmarkEnd w:id="53"/>
     <w:sectPr xmlns:w="http://schemas.openxmlformats.org/wordprocessingml/2006/main">
       <w:pgMar w:header="0" w:bottom="720" w:top="720" w:right="1440" w:left="720" w:footer="0" w:gutter="720"/>
       <w:pgSz w:h="16848" w:w="11952" w:orient="portrait"/>
@@ -10074,6 +10096,9 @@
     <w:abstractNumId w:val="991"/>
   </w:num>
   <w:num w:numId="1004">
+    <w:abstractNumId w:val="991"/>
+  </w:num>
+  <w:num w:numId="1005">
     <w:abstractNumId w:val="991"/>
   </w:num>
 </w:numbering>

</xml_diff>

<commit_message>
add base demand to summary vars for systems
</commit_message>
<xml_diff>
--- a/R/examples/VWP_CIA_Summary.docx
+++ b/R/examples/VWP_CIA_Summary.docx
@@ -57,7 +57,7 @@
         <w:pStyle w:val="Date"/>
       </w:pPr>
       <w:r>
-        <w:t xml:space="preserve">09/08/2021</w:t>
+        <w:t xml:space="preserve">09/10/2021</w:t>
       </w:r>
     </w:p>
     <w:bookmarkStart w:id="23" w:name="vahydro-model"/>
@@ -431,7 +431,7 @@
         <w:t xml:space="preserve"> </w:t>
       </w:r>
       <w:r>
-        <w:t xml:space="preserve">(Current Permit) - The existing permit scenario has a static minimum instream flow of 4.13 cfs, which means that all withdrawal must cease from Crooked Run when flow drops below 4.13 cfs. This MIF is based on flows in Opequon Creek near Berryville, since the alternative gage, Opequon Creek at Stephens City is no longer in service. Flowby value at the intake is area-weighted as 3.7 cfs = 9.4 * 22.9 / 58.2, since 9.4 cfs is flowby at Berryville gage, with Drainage area 58.2 square miles, and the Crooked Creek model intake is 22.9 square miles.</w:t>
+        <w:t xml:space="preserve">(Current Permit (15.4 MGY)) - The existing permit scenario has a static minimum instream flow of 4.13 cfs, which means that all withdrawal must cease from Crooked Run when flow drops below 4.13 cfs. This MIF is based on flows in Opequon Creek near Berryville, since the alternative gage, Opequon Creek at Stephens City is no longer in service. Flowby value at the intake is area-weighted as 3.7 cfs = 9.4 * 22.9 / 58.2, since 9.4 cfs is flowby at Berryville gage, with Drainage area 58.2 square miles, and the Crooked Creek model intake is 22.9 square miles.</w:t>
       </w:r>
     </w:p>
     <w:p>
@@ -445,13 +445,13 @@
         <w:rPr>
           <w:b/>
         </w:rPr>
-        <w:t xml:space="preserve">Proposed permit conditions with 90% flowby</w:t>
+        <w:t xml:space="preserve">Existing permit conditions</w:t>
       </w:r>
       <w:r>
         <w:t xml:space="preserve"> </w:t>
       </w:r>
       <w:r>
-        <w:t xml:space="preserve">(90% Flow-by) - The 90% flow-by scenario limits the daily withdrawal from Crooked Run to no more than 10% of the flow in the stream, based on the previous days simulated flow.</w:t>
+        <w:t xml:space="preserve">(Current Permit (w/36.37MGY)) - The existing permit scenario has a static minimum instream flow of 4.13 cfs, which means that all withdrawal must cease from Crooked Run when flow drops below 4.13 cfs. This MIF is based on flows in Opequon Creek near Berryville, since the alternative gage, Opequon Creek at Stephens City is no longer in service. Flowby value at the intake is area-weighted as 3.7 cfs = 9.4 * 22.9 / 58.2, since 9.4 cfs is flowby at Berryville gage, with Drainage area 58.2 square miles, and the Crooked Creek model intake is 22.9 square miles.</w:t>
       </w:r>
     </w:p>
     <w:p>
@@ -465,13 +465,13 @@
         <w:rPr>
           <w:b/>
         </w:rPr>
-        <w:t xml:space="preserve">Existing permit conditions</w:t>
+        <w:t xml:space="preserve">Proposed permit conditions with 90% flowby</w:t>
       </w:r>
       <w:r>
         <w:t xml:space="preserve"> </w:t>
       </w:r>
       <w:r>
-        <w:t xml:space="preserve">(Current Permit (1998-2002)) - The existing permit scenario has a static minimum instream flow of 4.13 cfs, which means that all withdrawal must cease from Crooked Run when flow drops below 4.13 cfs.</w:t>
+        <w:t xml:space="preserve">(90% Flow-by) - The 90% flow-by scenario limits the daily withdrawal from Crooked Run to no more than 10% of the flow in the stream, based on the previous days simulated flow.</w:t>
       </w:r>
     </w:p>
     <w:p>
@@ -485,13 +485,13 @@
         <w:rPr>
           <w:b/>
         </w:rPr>
-        <w:t xml:space="preserve">Proposed permit conditions with 90% flowby</w:t>
+        <w:t xml:space="preserve">runid_6001</w:t>
       </w:r>
       <w:r>
         <w:t xml:space="preserve"> </w:t>
       </w:r>
       <w:r>
-        <w:t xml:space="preserve">(90% Flow-by w/36MGY) - The 90% flow-by scenario limits the daily withdrawal from Crooked Run to no more than 10% of the flow in the stream, based on the previous days simulated flow.</w:t>
+        <w:t xml:space="preserve">- Run report information not provided.</w:t>
       </w:r>
     </w:p>
     <w:p>
@@ -500,7 +500,7 @@
       </w:r>
     </w:p>
     <w:bookmarkEnd w:id="26"/>
-    <w:bookmarkStart w:id="27" w:name="X2a107ed99cb2b247aedabdf1b3de3d5bb1602a7"/>
+    <w:bookmarkStart w:id="29" w:name="X2a107ed99cb2b247aedabdf1b3de3d5bb1602a7"/>
     <w:p>
       <w:pPr>
         <w:pStyle w:val="Titre1"/>
@@ -4192,13 +4192,75 @@
         </w:tc>
       </w:tr>
     </w:tbl>
+    <w:bookmarkStart w:id="28" w:name="X3d593ef0fa5500e99cf800f2c577ab6c30f9f2d"/>
     <w:p>
+      <w:pPr>
+        <w:pStyle w:val="Titre2"/>
+      </w:pPr>
+      <w:r>
+        <w:t xml:space="preserve">Facility Base Demand Before Conservation: runid_6001</w:t>
+      </w:r>
+    </w:p>
+    <w:p>
+      <w:pPr>
+        <w:pStyle w:val="Normal"/>
+      </w:pPr>
+      <w:r>
+        <w:drawing>
+          <wp:inline>
+            <wp:extent cx="5969000" cy="5969000"/>
+            <wp:effectExtent b="0" l="0" r="0" t="0"/>
+            <wp:docPr descr="" title="" id="1" name="Picture"/>
+            <a:graphic>
+              <a:graphicData uri="http://schemas.openxmlformats.org/drawingml/2006/picture">
+                <pic:pic>
+                  <pic:nvPicPr>
+                    <pic:cNvPr descr="http://deq1.bse.vt.edu:81/data/proj3/out/fig.monthly_demand.351628.2.png" id="2" name="Picture"/>
+                    <pic:cNvPicPr>
+                      <a:picLocks noChangeArrowheads="1" noChangeAspect="1"/>
+                    </pic:cNvPicPr>
+                  </pic:nvPicPr>
+                  <pic:blipFill>
+                    <a:blip r:embed="rId27"/>
+                    <a:stretch>
+                      <a:fillRect/>
+                    </a:stretch>
+                  </pic:blipFill>
+                  <pic:spPr bwMode="auto">
+                    <a:xfrm>
+                      <a:off x="0" y="0"/>
+                      <a:ext cx="5969000" cy="5969000"/>
+                    </a:xfrm>
+                    <a:prstGeom prst="rect">
+                      <a:avLst/>
+                    </a:prstGeom>
+                    <a:noFill/>
+                    <a:ln w="9525">
+                      <a:noFill/>
+                      <a:headEnd/>
+                      <a:tailEnd/>
+                    </a:ln>
+                  </pic:spPr>
+                </pic:pic>
+              </a:graphicData>
+            </a:graphic>
+          </wp:inline>
+        </w:drawing>
+      </w:r>
+    </w:p>
+    <w:p>
       <w:r>
         <w:br w:type="page"/>
       </w:r>
     </w:p>
-    <w:bookmarkEnd w:id="27"/>
-    <w:bookmarkStart w:id="29" w:name="model-results-summary"/>
+    <w:p>
+      <w:r>
+        <w:br w:type="page"/>
+      </w:r>
+    </w:p>
+    <w:bookmarkEnd w:id="28"/>
+    <w:bookmarkEnd w:id="29"/>
+    <w:bookmarkStart w:id="31" w:name="model-results-summary"/>
     <w:p>
       <w:pPr>
         <w:pStyle w:val="Titre1"/>
@@ -4248,13 +4310,13 @@
         <w:rPr>
           <w:b/>
         </w:rPr>
-        <w:t xml:space="preserve">Proposed permit conditions with 90% flowby</w:t>
+        <w:t xml:space="preserve">Existing permit conditions</w:t>
       </w:r>
       <w:r>
         <w:t xml:space="preserve"> </w:t>
       </w:r>
       <w:r>
-        <w:t xml:space="preserve">- The 90% flow-by scenario results in more flexibility to pump under extremely dry conditions, as compared to the current static MIF permit condition. As a result, the operation is able to meet off-stream need during all simulated periods, with pond drawdown below 50% occuring 5 times in the 30 year simulation.</w:t>
+        <w:t xml:space="preserve">- The static minimum instream flow in this scenario results in reduced water availability during 5 out of 30 years of the long-term simulation. During 4 years out of the 30 years simulated, pond storage is totally depleted and pumping from Crooked run is reduced below the modeled need for periods in excess of 1 month. For example, during summer 1991, average flow in Crooked Run drops below 4 cfs for over 4 months, coinciding with the period of greatest demand for this facility. Modeled pond storage dropped below 50% in 19 out of 30 years simulated.</w:t>
       </w:r>
     </w:p>
     <w:p>
@@ -4269,13 +4331,13 @@
         <w:rPr>
           <w:b/>
         </w:rPr>
-        <w:t xml:space="preserve">Existing permit conditions</w:t>
+        <w:t xml:space="preserve">Proposed permit conditions with 90% flowby</w:t>
       </w:r>
       <w:r>
         <w:t xml:space="preserve"> </w:t>
       </w:r>
       <w:r>
-        <w:t xml:space="preserve">- During the summer months of 1999, average flow in Crooked Run drops below 4 cfs for nearly 3 months, coinciding with the period of greatest demand for this facility. As a result, available irrigation storage drops to zero for several weeks.</w:t>
+        <w:t xml:space="preserve">- The 90% flow-by scenario results in more flexibility to pump under extremely dry conditions, as compared to the current static MIF permit condition. As a result, the operation is able to meet off-stream need during all simulated periods, with pond drawdown below 50% occuring 5 times in the 30 year simulation.</w:t>
       </w:r>
     </w:p>
     <w:p>
@@ -4290,16 +4352,16 @@
         <w:rPr>
           <w:b/>
         </w:rPr>
-        <w:t xml:space="preserve">Proposed permit conditions with 90% flowby</w:t>
+        <w:t xml:space="preserve">runid_6001</w:t>
       </w:r>
       <w:r>
         <w:t xml:space="preserve"> </w:t>
       </w:r>
       <w:r>
-        <w:t xml:space="preserve">- The 90% flow-by scenario results in more flexibility to pump under extremely dry conditions, as compared to the current static MIF permit condition. As a result, the operation is able to meet offstream need during all simulated periods, with a small amount of water remaining during the lowest simulated flow.</w:t>
+        <w:t xml:space="preserve">- Run analysis not provided.</w:t>
       </w:r>
     </w:p>
-    <w:bookmarkStart w:id="28" w:name="conclusion"/>
+    <w:bookmarkStart w:id="30" w:name="conclusion"/>
     <w:p>
       <w:pPr>
         <w:pStyle w:val="Titre2"/>
@@ -4347,9 +4409,9 @@
         <w:br w:type="page"/>
       </w:r>
     </w:p>
-    <w:bookmarkEnd w:id="28"/>
-    <w:bookmarkEnd w:id="29"/>
-    <w:bookmarkStart w:id="32" w:name="cumulative-impact-analysis"/>
+    <w:bookmarkEnd w:id="30"/>
+    <w:bookmarkEnd w:id="31"/>
+    <w:bookmarkStart w:id="34" w:name="cumulative-impact-analysis"/>
     <w:p>
       <w:pPr>
         <w:pStyle w:val="Titre1"/>
@@ -4404,7 +4466,7 @@
       <w:r>
         <w:t xml:space="preserve"> </w:t>
       </w:r>
-      <w:hyperlink r:id="rId30">
+      <w:hyperlink r:id="rId32">
         <w:r>
           <w:rPr>
             <w:rStyle w:val="Lienhypertexte"/>
@@ -4444,7 +4506,7 @@
         </w:sectPr>
       </w:pPr>
     </w:p>
-    <w:bookmarkStart w:id="31" w:name="stats-comparison-table"/>
+    <w:bookmarkStart w:id="33" w:name="stats-comparison-table"/>
     <w:p>
       <w:pPr>
         <w:pStyle w:val="Titre2"/>
@@ -4539,7 +4601,7 @@
                 <w:szCs w:val="22"/>
                 <w:color w:val="000000"/>
               </w:rPr>
-              <w:t xml:space="preserve">Current Permit</w:t>
+              <w:t xml:space="preserve">Current Permit (15.4 MGY)</w:t>
             </w:r>
           </w:p>
         </w:tc>
@@ -4574,7 +4636,7 @@
                 <w:szCs w:val="22"/>
                 <w:color w:val="000000"/>
               </w:rPr>
-              <w:t xml:space="preserve">90% Flow-by</w:t>
+              <w:t xml:space="preserve">Current Permit (w/36.37MGY)</w:t>
             </w:r>
           </w:p>
         </w:tc>
@@ -4609,7 +4671,7 @@
                 <w:szCs w:val="22"/>
                 <w:color w:val="000000"/>
               </w:rPr>
-              <w:t xml:space="preserve">Current Permit (1998-2002)</w:t>
+              <w:t xml:space="preserve">90% Flow-by</w:t>
             </w:r>
           </w:p>
         </w:tc>
@@ -4644,7 +4706,7 @@
                 <w:szCs w:val="22"/>
                 <w:color w:val="000000"/>
               </w:rPr>
-              <w:t xml:space="preserve">90% Flow-by w/36MGY</w:t>
+              <w:t xml:space="preserve">runid_6001</w:t>
             </w:r>
           </w:p>
         </w:tc>
@@ -4716,7 +4778,7 @@
                 <w:szCs w:val="18"/>
                 <w:color w:val="000000"/>
               </w:rPr>
-              <w:t xml:space="preserve">400</w:t>
+              <w:t xml:space="preserve">4</w:t>
             </w:r>
           </w:p>
         </w:tc>
@@ -4749,7 +4811,7 @@
                 <w:szCs w:val="18"/>
                 <w:color w:val="000000"/>
               </w:rPr>
-              <w:t xml:space="preserve">600</w:t>
+              <w:t xml:space="preserve">400</w:t>
             </w:r>
           </w:p>
         </w:tc>
@@ -4782,7 +4844,7 @@
                 <w:szCs w:val="18"/>
                 <w:color w:val="000000"/>
               </w:rPr>
-              <w:t xml:space="preserve">401</w:t>
+              <w:t xml:space="preserve">600</w:t>
             </w:r>
           </w:p>
         </w:tc>
@@ -4815,7 +4877,7 @@
                 <w:szCs w:val="18"/>
                 <w:color w:val="000000"/>
               </w:rPr>
-              <w:t xml:space="preserve">601</w:t>
+              <w:t xml:space="preserve">6001</w:t>
             </w:r>
           </w:p>
         </w:tc>
@@ -5275,7 +5337,7 @@
                 <w:szCs w:val="18"/>
                 <w:color w:val="000000"/>
               </w:rPr>
-              <w:t xml:space="preserve">34.57</w:t>
+              <w:t xml:space="preserve">34.53</w:t>
             </w:r>
           </w:p>
         </w:tc>
@@ -5309,7 +5371,7 @@
                 <w:szCs w:val="18"/>
                 <w:color w:val="000000"/>
               </w:rPr>
-              <w:t xml:space="preserve">19.26</w:t>
+              <w:t xml:space="preserve">34.50</w:t>
             </w:r>
           </w:p>
         </w:tc>
@@ -5343,7 +5405,7 @@
                 <w:szCs w:val="18"/>
                 <w:color w:val="000000"/>
               </w:rPr>
-              <w:t xml:space="preserve">19.21</w:t>
+              <w:t xml:space="preserve">34.53</w:t>
             </w:r>
           </w:p>
         </w:tc>
@@ -5627,7 +5689,7 @@
                 <w:szCs w:val="18"/>
                 <w:color w:val="000000"/>
               </w:rPr>
-              <w:t xml:space="preserve">0.11</w:t>
+              <w:t xml:space="preserve">0.12</w:t>
             </w:r>
           </w:p>
         </w:tc>
@@ -5661,7 +5723,7 @@
                 <w:szCs w:val="18"/>
                 <w:color w:val="000000"/>
               </w:rPr>
-              <w:t xml:space="preserve">0.12</w:t>
+              <w:t xml:space="preserve">0.11</w:t>
             </w:r>
           </w:p>
         </w:tc>
@@ -5769,7 +5831,7 @@
                 <w:szCs w:val="18"/>
                 <w:color w:val="000000"/>
               </w:rPr>
-              <w:t xml:space="preserve">0.75</w:t>
+              <w:t xml:space="preserve">0.73</w:t>
             </w:r>
           </w:p>
         </w:tc>
@@ -5803,7 +5865,7 @@
                 <w:szCs w:val="18"/>
                 <w:color w:val="000000"/>
               </w:rPr>
-              <w:t xml:space="preserve">0.73</w:t>
+              <w:t xml:space="preserve">0.75</w:t>
             </w:r>
           </w:p>
         </w:tc>
@@ -5837,7 +5899,7 @@
                 <w:szCs w:val="18"/>
                 <w:color w:val="000000"/>
               </w:rPr>
-              <w:t xml:space="preserve">0.76</w:t>
+              <w:t xml:space="preserve">0.72</w:t>
             </w:r>
           </w:p>
         </w:tc>
@@ -5871,7 +5933,7 @@
                 <w:szCs w:val="18"/>
                 <w:color w:val="000000"/>
               </w:rPr>
-              <w:t xml:space="preserve">0.71</w:t>
+              <w:t xml:space="preserve">0.70</w:t>
             </w:r>
           </w:p>
         </w:tc>
@@ -5979,7 +6041,7 @@
                 <w:szCs w:val="18"/>
                 <w:color w:val="000000"/>
               </w:rPr>
-              <w:t xml:space="preserve">0.00</w:t>
+              <w:t xml:space="preserve">0.01</w:t>
             </w:r>
           </w:p>
         </w:tc>
@@ -6155,7 +6217,7 @@
                 <w:szCs w:val="18"/>
                 <w:color w:val="000000"/>
               </w:rPr>
-              <w:t xml:space="preserve">0.10</w:t>
+              <w:t xml:space="preserve">0.15</w:t>
             </w:r>
           </w:p>
         </w:tc>
@@ -6189,7 +6251,7 @@
                 <w:szCs w:val="18"/>
                 <w:color w:val="000000"/>
               </w:rPr>
-              <w:t xml:space="preserve">0.15</w:t>
+              <w:t xml:space="preserve">0.19</w:t>
             </w:r>
           </w:p>
         </w:tc>
@@ -6223,7 +6285,7 @@
                 <w:szCs w:val="18"/>
                 <w:color w:val="000000"/>
               </w:rPr>
-              <w:t xml:space="preserve">0.18</w:t>
+              <w:t xml:space="preserve">0.14</w:t>
             </w:r>
           </w:p>
         </w:tc>
@@ -7211,7 +7273,7 @@
                 <w:szCs w:val="18"/>
                 <w:color w:val="000000"/>
               </w:rPr>
-              <w:t xml:space="preserve">0.04</w:t>
+              <w:t xml:space="preserve">0.07</w:t>
             </w:r>
           </w:p>
         </w:tc>
@@ -7245,7 +7307,7 @@
                 <w:szCs w:val="18"/>
                 <w:color w:val="000000"/>
               </w:rPr>
-              <w:t xml:space="preserve">0.07</w:t>
+              <w:t xml:space="preserve">0.09</w:t>
             </w:r>
           </w:p>
         </w:tc>
@@ -7279,7 +7341,7 @@
                 <w:szCs w:val="18"/>
                 <w:color w:val="000000"/>
               </w:rPr>
-              <w:t xml:space="preserve">0.08</w:t>
+              <w:t xml:space="preserve">0.06</w:t>
             </w:r>
           </w:p>
         </w:tc>
@@ -7563,7 +7625,7 @@
                 <w:szCs w:val="18"/>
                 <w:color w:val="000000"/>
               </w:rPr>
-              <w:t xml:space="preserve">0.00</w:t>
+              <w:t xml:space="preserve">0.29</w:t>
             </w:r>
           </w:p>
         </w:tc>
@@ -7597,7 +7659,7 @@
                 <w:szCs w:val="18"/>
                 <w:color w:val="000000"/>
               </w:rPr>
-              <w:t xml:space="preserve">0.32</w:t>
+              <w:t xml:space="preserve">0.25</w:t>
             </w:r>
           </w:p>
         </w:tc>
@@ -7631,7 +7693,7 @@
                 <w:szCs w:val="18"/>
                 <w:color w:val="000000"/>
               </w:rPr>
-              <w:t xml:space="preserve">0.23</w:t>
+              <w:t xml:space="preserve">0.13</w:t>
             </w:r>
           </w:p>
         </w:tc>
@@ -7647,9 +7709,9 @@
         </w:sectPr>
       </w:pPr>
     </w:p>
-    <w:bookmarkEnd w:id="31"/>
-    <w:bookmarkEnd w:id="32"/>
-    <w:bookmarkStart w:id="33" w:name="reservoir-storage-plots"/>
+    <w:bookmarkEnd w:id="33"/>
+    <w:bookmarkEnd w:id="34"/>
+    <w:bookmarkStart w:id="35" w:name="reservoir-storage-plots"/>
     <w:p>
       <w:pPr>
         <w:pStyle w:val="Titre1"/>
@@ -7680,6 +7742,24 @@
         <w:t xml:space="preserve">“</w:t>
       </w:r>
       <w:r>
+        <w:t xml:space="preserve">No riverseg impoundment for run id 4</w:t>
+      </w:r>
+      <w:r>
+        <w:t xml:space="preserve">”</w:t>
+      </w:r>
+      <w:r>
+        <w:t xml:space="preserve"> </w:t>
+      </w:r>
+      <w:r>
+        <w:t xml:space="preserve">[1]</w:t>
+      </w:r>
+      <w:r>
+        <w:t xml:space="preserve"> </w:t>
+      </w:r>
+      <w:r>
+        <w:t xml:space="preserve">“</w:t>
+      </w:r>
+      <w:r>
         <w:t xml:space="preserve">No riverseg impoundment for run id 400</w:t>
       </w:r>
       <w:r>
@@ -7716,25 +7796,7 @@
         <w:t xml:space="preserve">“</w:t>
       </w:r>
       <w:r>
-        <w:t xml:space="preserve">No riverseg impoundment for run id 401</w:t>
-      </w:r>
-      <w:r>
-        <w:t xml:space="preserve">”</w:t>
-      </w:r>
-      <w:r>
-        <w:t xml:space="preserve"> </w:t>
-      </w:r>
-      <w:r>
-        <w:t xml:space="preserve">[1]</w:t>
-      </w:r>
-      <w:r>
-        <w:t xml:space="preserve"> </w:t>
-      </w:r>
-      <w:r>
-        <w:t xml:space="preserve">“</w:t>
-      </w:r>
-      <w:r>
-        <w:t xml:space="preserve">No riverseg impoundment for run id 601</w:t>
+        <w:t xml:space="preserve">No riverseg impoundment for run id 6001</w:t>
       </w:r>
       <w:r>
         <w:t xml:space="preserve">”</w:t>
@@ -7745,8 +7807,8 @@
         <w:br w:type="page"/>
       </w:r>
     </w:p>
-    <w:bookmarkEnd w:id="33"/>
-    <w:bookmarkStart w:id="50" w:name="unmet-demand-plots"/>
+    <w:bookmarkEnd w:id="35"/>
+    <w:bookmarkStart w:id="60" w:name="unmet-demand-plots"/>
     <w:p>
       <w:pPr>
         <w:pStyle w:val="Titre1"/>
@@ -7763,13 +7825,13 @@
         <w:t xml:space="preserve">The following heatmaps depict the number of days with unmet demands for each month of the simulation (due to demands exceeding allowable withdrawal at the intake based on the cumulative conditions in the watershed and the flow-by rules in effect). Heatmaps also show the amount of unmet demand for each month [Unmet Days / Amount (mgd)]. Hydrographs are shown for the period of the simulation with greatest unmet demand.</w:t>
       </w:r>
     </w:p>
-    <w:bookmarkStart w:id="35" w:name="heatmap-current-permit"/>
+    <w:bookmarkStart w:id="37" w:name="heatmap-current-permit-15.4-mgy"/>
     <w:p>
       <w:pPr>
         <w:pStyle w:val="Titre2"/>
       </w:pPr>
       <w:r>
-        <w:t xml:space="preserve">Heatmap: Current Permit</w:t>
+        <w:t xml:space="preserve">Heatmap: Current Permit (15.4 MGY)</w:t>
       </w:r>
     </w:p>
     <w:p>
@@ -7781,18 +7843,18 @@
           <wp:inline>
             <wp:extent cx="5969000" cy="3769894"/>
             <wp:effectExtent b="0" l="0" r="0" t="0"/>
-            <wp:docPr descr="" title="" id="1" name="Picture"/>
+            <wp:docPr descr="" title="" id="3" name="Picture"/>
             <a:graphic>
               <a:graphicData uri="http://schemas.openxmlformats.org/drawingml/2006/picture">
                 <pic:pic>
                   <pic:nvPicPr>
-                    <pic:cNvPr descr="http://deq1.bse.vt.edu:81/data/proj3/out/fig.unmet_heatmap_amt.351628.400.png" id="2" name="Picture"/>
+                    <pic:cNvPr descr="http://deq1.bse.vt.edu:81/data/proj3/out/fig.unmet_heatmap_amt.351628.4.png" id="4" name="Picture"/>
                     <pic:cNvPicPr>
                       <a:picLocks noChangeArrowheads="1" noChangeAspect="1"/>
                     </pic:cNvPicPr>
                   </pic:nvPicPr>
                   <pic:blipFill>
-                    <a:blip r:embed="rId34"/>
+                    <a:blip r:embed="rId36"/>
                     <a:stretch>
                       <a:fillRect/>
                     </a:stretch>
@@ -7819,14 +7881,14 @@
         </w:drawing>
       </w:r>
     </w:p>
-    <w:bookmarkEnd w:id="35"/>
-    <w:bookmarkStart w:id="37" w:name="hydrograph-current-permit"/>
+    <w:bookmarkEnd w:id="37"/>
+    <w:bookmarkStart w:id="39" w:name="hydrograph-current-permit-15.4-mgy"/>
     <w:p>
       <w:pPr>
         <w:pStyle w:val="Titre2"/>
       </w:pPr>
       <w:r>
-        <w:t xml:space="preserve">Hydrograph: Current Permit</w:t>
+        <w:t xml:space="preserve">Hydrograph: Current Permit (15.4 MGY)</w:t>
       </w:r>
     </w:p>
     <w:p>
@@ -7838,18 +7900,18 @@
           <wp:inline>
             <wp:extent cx="5969000" cy="4050392"/>
             <wp:effectExtent b="0" l="0" r="0" t="0"/>
-            <wp:docPr descr="" title="" id="3" name="Picture"/>
+            <wp:docPr descr="" title="" id="5" name="Picture"/>
             <a:graphic>
               <a:graphicData uri="http://schemas.openxmlformats.org/drawingml/2006/picture">
                 <pic:pic>
                   <pic:nvPicPr>
-                    <pic:cNvPr descr="http://deq1.bse.vt.edu:81/data/proj3/out/fig.30daymax_unmet.351628.400.png" id="4" name="Picture"/>
+                    <pic:cNvPr descr="http://deq1.bse.vt.edu:81/data/proj3/out/fig.30daymax_unmet.351628.4.png" id="6" name="Picture"/>
                     <pic:cNvPicPr>
                       <a:picLocks noChangeArrowheads="1" noChangeAspect="1"/>
                     </pic:cNvPicPr>
                   </pic:nvPicPr>
                   <pic:blipFill>
-                    <a:blip r:embed="rId36"/>
+                    <a:blip r:embed="rId38"/>
                     <a:stretch>
                       <a:fillRect/>
                     </a:stretch>
@@ -7876,14 +7938,14 @@
         </w:drawing>
       </w:r>
     </w:p>
-    <w:bookmarkEnd w:id="37"/>
-    <w:bookmarkStart w:id="39" w:name="heatmap-90-flow-by"/>
+    <w:bookmarkEnd w:id="39"/>
+    <w:bookmarkStart w:id="41" w:name="X69c28d1593ecb8084fa914f5e17501cab02ae37"/>
     <w:p>
       <w:pPr>
         <w:pStyle w:val="Titre2"/>
       </w:pPr>
       <w:r>
-        <w:t xml:space="preserve">Heatmap: 90% Flow-by</w:t>
+        <w:t xml:space="preserve">Reservoir Storage: Current Permit (15.4 MGY)</w:t>
       </w:r>
     </w:p>
     <w:p>
@@ -7893,20 +7955,20 @@
       <w:r>
         <w:drawing>
           <wp:inline>
-            <wp:extent cx="5969000" cy="3769894"/>
+            <wp:extent cx="5969000" cy="5969000"/>
             <wp:effectExtent b="0" l="0" r="0" t="0"/>
-            <wp:docPr descr="" title="" id="5" name="Picture"/>
+            <wp:docPr descr="" title="" id="7" name="Picture"/>
             <a:graphic>
               <a:graphicData uri="http://schemas.openxmlformats.org/drawingml/2006/picture">
                 <pic:pic>
                   <pic:nvPicPr>
-                    <pic:cNvPr descr="http://deq1.bse.vt.edu:81/data/proj3/out/fig.unmet_heatmap_amt.351628.600.png" id="6" name="Picture"/>
+                    <pic:cNvPr descr="http://deq1.bse.vt.edu:81/data/proj3/out/fig.imp_storage.all.351628.4.png" id="8" name="Picture"/>
                     <pic:cNvPicPr>
                       <a:picLocks noChangeArrowheads="1" noChangeAspect="1"/>
                     </pic:cNvPicPr>
                   </pic:nvPicPr>
                   <pic:blipFill>
-                    <a:blip r:embed="rId38"/>
+                    <a:blip r:embed="rId40"/>
                     <a:stretch>
                       <a:fillRect/>
                     </a:stretch>
@@ -7914,7 +7976,7 @@
                   <pic:spPr bwMode="auto">
                     <a:xfrm>
                       <a:off x="0" y="0"/>
-                      <a:ext cx="5969000" cy="3769894"/>
+                      <a:ext cx="5969000" cy="5969000"/>
                     </a:xfrm>
                     <a:prstGeom prst="rect">
                       <a:avLst/>
@@ -7933,71 +7995,19 @@
         </w:drawing>
       </w:r>
     </w:p>
-    <w:bookmarkEnd w:id="39"/>
-    <w:bookmarkStart w:id="41" w:name="hydrograph-90-flow-by"/>
     <w:p>
-      <w:pPr>
-        <w:pStyle w:val="Titre2"/>
-      </w:pPr>
-      <w:r>
-        <w:t xml:space="preserve">Hydrograph: 90% Flow-by</w:t>
-      </w:r>
-    </w:p>
-    <w:p>
-      <w:pPr>
-        <w:pStyle w:val="Normal"/>
-      </w:pPr>
-      <w:r>
-        <w:drawing>
-          <wp:inline>
-            <wp:extent cx="5969000" cy="4050392"/>
-            <wp:effectExtent b="0" l="0" r="0" t="0"/>
-            <wp:docPr descr="" title="" id="7" name="Picture"/>
-            <a:graphic>
-              <a:graphicData uri="http://schemas.openxmlformats.org/drawingml/2006/picture">
-                <pic:pic>
-                  <pic:nvPicPr>
-                    <pic:cNvPr descr="http://deq1.bse.vt.edu:81/data/proj3/out/fig.30daymax_unmet.351628.600.png" id="8" name="Picture"/>
-                    <pic:cNvPicPr>
-                      <a:picLocks noChangeArrowheads="1" noChangeAspect="1"/>
-                    </pic:cNvPicPr>
-                  </pic:nvPicPr>
-                  <pic:blipFill>
-                    <a:blip r:embed="rId40"/>
-                    <a:stretch>
-                      <a:fillRect/>
-                    </a:stretch>
-                  </pic:blipFill>
-                  <pic:spPr bwMode="auto">
-                    <a:xfrm>
-                      <a:off x="0" y="0"/>
-                      <a:ext cx="5969000" cy="4050392"/>
-                    </a:xfrm>
-                    <a:prstGeom prst="rect">
-                      <a:avLst/>
-                    </a:prstGeom>
-                    <a:noFill/>
-                    <a:ln w="9525">
-                      <a:noFill/>
-                      <a:headEnd/>
-                      <a:tailEnd/>
-                    </a:ln>
-                  </pic:spPr>
-                </pic:pic>
-              </a:graphicData>
-            </a:graphic>
-          </wp:inline>
-        </w:drawing>
+      <w:r>
+        <w:br w:type="page"/>
       </w:r>
     </w:p>
     <w:bookmarkEnd w:id="41"/>
-    <w:bookmarkStart w:id="43" w:name="heatmap-current-permit-1998-2002"/>
+    <w:bookmarkStart w:id="43" w:name="heatmap-current-permit-w36.37mgy"/>
     <w:p>
       <w:pPr>
         <w:pStyle w:val="Titre2"/>
       </w:pPr>
       <w:r>
-        <w:t xml:space="preserve">Heatmap: Current Permit (1998-2002)</w:t>
+        <w:t xml:space="preserve">Heatmap: Current Permit (w/36.37MGY)</w:t>
       </w:r>
     </w:p>
     <w:p>
@@ -8014,7 +8024,7 @@
               <a:graphicData uri="http://schemas.openxmlformats.org/drawingml/2006/picture">
                 <pic:pic>
                   <pic:nvPicPr>
-                    <pic:cNvPr descr="http://deq1.bse.vt.edu:81/data/proj3/out/fig.unmet_heatmap_amt.351628.401.png" id="10" name="Picture"/>
+                    <pic:cNvPr descr="http://deq1.bse.vt.edu:81/data/proj3/out/fig.unmet_heatmap_amt.351628.400.png" id="10" name="Picture"/>
                     <pic:cNvPicPr>
                       <a:picLocks noChangeArrowheads="1" noChangeAspect="1"/>
                     </pic:cNvPicPr>
@@ -8048,13 +8058,13 @@
       </w:r>
     </w:p>
     <w:bookmarkEnd w:id="43"/>
-    <w:bookmarkStart w:id="45" w:name="hydrograph-current-permit-1998-2002"/>
+    <w:bookmarkStart w:id="45" w:name="hydrograph-current-permit-w36.37mgy"/>
     <w:p>
       <w:pPr>
         <w:pStyle w:val="Titre2"/>
       </w:pPr>
       <w:r>
-        <w:t xml:space="preserve">Hydrograph: Current Permit (1998-2002)</w:t>
+        <w:t xml:space="preserve">Hydrograph: Current Permit (w/36.37MGY)</w:t>
       </w:r>
     </w:p>
     <w:p>
@@ -8071,7 +8081,7 @@
               <a:graphicData uri="http://schemas.openxmlformats.org/drawingml/2006/picture">
                 <pic:pic>
                   <pic:nvPicPr>
-                    <pic:cNvPr descr="http://deq1.bse.vt.edu:81/data/proj3/out/fig.30daymax_unmet.351628.401.png" id="12" name="Picture"/>
+                    <pic:cNvPr descr="http://deq1.bse.vt.edu:81/data/proj3/out/fig.30daymax_unmet.351628.400.png" id="12" name="Picture"/>
                     <pic:cNvPicPr>
                       <a:picLocks noChangeArrowheads="1" noChangeAspect="1"/>
                     </pic:cNvPicPr>
@@ -8105,13 +8115,13 @@
       </w:r>
     </w:p>
     <w:bookmarkEnd w:id="45"/>
-    <w:bookmarkStart w:id="47" w:name="heatmap-90-flow-by-w36mgy"/>
+    <w:bookmarkStart w:id="47" w:name="Xee5ce8221cced1ac35b98fdcb417010431573c6"/>
     <w:p>
       <w:pPr>
         <w:pStyle w:val="Titre2"/>
       </w:pPr>
       <w:r>
-        <w:t xml:space="preserve">Heatmap: 90% Flow-by w/36MGY</w:t>
+        <w:t xml:space="preserve">Reservoir Storage: Current Permit (w/36.37MGY)</w:t>
       </w:r>
     </w:p>
     <w:p>
@@ -8121,20 +8131,82 @@
       <w:r>
         <w:drawing>
           <wp:inline>
-            <wp:extent cx="5969000" cy="3769894"/>
+            <wp:extent cx="5969000" cy="5969000"/>
             <wp:effectExtent b="0" l="0" r="0" t="0"/>
             <wp:docPr descr="" title="" id="13" name="Picture"/>
             <a:graphic>
               <a:graphicData uri="http://schemas.openxmlformats.org/drawingml/2006/picture">
                 <pic:pic>
                   <pic:nvPicPr>
-                    <pic:cNvPr descr="http://deq1.bse.vt.edu:81/data/proj3/out/fig.unmet_heatmap_amt.351628.601.png" id="14" name="Picture"/>
+                    <pic:cNvPr descr="http://deq1.bse.vt.edu:81/data/proj3/out/fig.imp_storage.all.351628.400.png" id="14" name="Picture"/>
                     <pic:cNvPicPr>
                       <a:picLocks noChangeArrowheads="1" noChangeAspect="1"/>
                     </pic:cNvPicPr>
                   </pic:nvPicPr>
                   <pic:blipFill>
                     <a:blip r:embed="rId46"/>
+                    <a:stretch>
+                      <a:fillRect/>
+                    </a:stretch>
+                  </pic:blipFill>
+                  <pic:spPr bwMode="auto">
+                    <a:xfrm>
+                      <a:off x="0" y="0"/>
+                      <a:ext cx="5969000" cy="5969000"/>
+                    </a:xfrm>
+                    <a:prstGeom prst="rect">
+                      <a:avLst/>
+                    </a:prstGeom>
+                    <a:noFill/>
+                    <a:ln w="9525">
+                      <a:noFill/>
+                      <a:headEnd/>
+                      <a:tailEnd/>
+                    </a:ln>
+                  </pic:spPr>
+                </pic:pic>
+              </a:graphicData>
+            </a:graphic>
+          </wp:inline>
+        </w:drawing>
+      </w:r>
+    </w:p>
+    <w:p>
+      <w:r>
+        <w:br w:type="page"/>
+      </w:r>
+    </w:p>
+    <w:bookmarkEnd w:id="47"/>
+    <w:bookmarkStart w:id="49" w:name="heatmap-90-flow-by"/>
+    <w:p>
+      <w:pPr>
+        <w:pStyle w:val="Titre2"/>
+      </w:pPr>
+      <w:r>
+        <w:t xml:space="preserve">Heatmap: 90% Flow-by</w:t>
+      </w:r>
+    </w:p>
+    <w:p>
+      <w:pPr>
+        <w:pStyle w:val="Normal"/>
+      </w:pPr>
+      <w:r>
+        <w:drawing>
+          <wp:inline>
+            <wp:extent cx="5969000" cy="3769894"/>
+            <wp:effectExtent b="0" l="0" r="0" t="0"/>
+            <wp:docPr descr="" title="" id="15" name="Picture"/>
+            <a:graphic>
+              <a:graphicData uri="http://schemas.openxmlformats.org/drawingml/2006/picture">
+                <pic:pic>
+                  <pic:nvPicPr>
+                    <pic:cNvPr descr="http://deq1.bse.vt.edu:81/data/proj3/out/fig.unmet_heatmap_amt.351628.600.png" id="16" name="Picture"/>
+                    <pic:cNvPicPr>
+                      <a:picLocks noChangeArrowheads="1" noChangeAspect="1"/>
+                    </pic:cNvPicPr>
+                  </pic:nvPicPr>
+                  <pic:blipFill>
+                    <a:blip r:embed="rId48"/>
                     <a:stretch>
                       <a:fillRect/>
                     </a:stretch>
@@ -8161,14 +8233,14 @@
         </w:drawing>
       </w:r>
     </w:p>
-    <w:bookmarkEnd w:id="47"/>
-    <w:bookmarkStart w:id="49" w:name="hydrograph-90-flow-by-w36mgy"/>
+    <w:bookmarkEnd w:id="49"/>
+    <w:bookmarkStart w:id="51" w:name="hydrograph-90-flow-by"/>
     <w:p>
       <w:pPr>
         <w:pStyle w:val="Titre2"/>
       </w:pPr>
       <w:r>
-        <w:t xml:space="preserve">Hydrograph: 90% Flow-by w/36MGY</w:t>
+        <w:t xml:space="preserve">Hydrograph: 90% Flow-by</w:t>
       </w:r>
     </w:p>
     <w:p>
@@ -8180,18 +8252,18 @@
           <wp:inline>
             <wp:extent cx="5969000" cy="4050392"/>
             <wp:effectExtent b="0" l="0" r="0" t="0"/>
-            <wp:docPr descr="" title="" id="15" name="Picture"/>
+            <wp:docPr descr="" title="" id="17" name="Picture"/>
             <a:graphic>
               <a:graphicData uri="http://schemas.openxmlformats.org/drawingml/2006/picture">
                 <pic:pic>
                   <pic:nvPicPr>
-                    <pic:cNvPr descr="http://deq1.bse.vt.edu:81/data/proj3/out/fig.30daymax_unmet.351628.601.png" id="16" name="Picture"/>
+                    <pic:cNvPr descr="http://deq1.bse.vt.edu:81/data/proj3/out/fig.30daymax_unmet.351628.600.png" id="18" name="Picture"/>
                     <pic:cNvPicPr>
                       <a:picLocks noChangeArrowheads="1" noChangeAspect="1"/>
                     </pic:cNvPicPr>
                   </pic:nvPicPr>
                   <pic:blipFill>
-                    <a:blip r:embed="rId48"/>
+                    <a:blip r:embed="rId50"/>
                     <a:stretch>
                       <a:fillRect/>
                     </a:stretch>
@@ -8218,23 +8290,261 @@
         </w:drawing>
       </w:r>
     </w:p>
+    <w:bookmarkEnd w:id="51"/>
+    <w:bookmarkStart w:id="53" w:name="reservoir-storage-90-flow-by"/>
     <w:p>
+      <w:pPr>
+        <w:pStyle w:val="Titre2"/>
+      </w:pPr>
+      <w:r>
+        <w:t xml:space="preserve">Reservoir Storage: 90% Flow-by</w:t>
+      </w:r>
+    </w:p>
+    <w:p>
+      <w:pPr>
+        <w:pStyle w:val="Normal"/>
+      </w:pPr>
+      <w:r>
+        <w:drawing>
+          <wp:inline>
+            <wp:extent cx="5969000" cy="5969000"/>
+            <wp:effectExtent b="0" l="0" r="0" t="0"/>
+            <wp:docPr descr="" title="" id="19" name="Picture"/>
+            <a:graphic>
+              <a:graphicData uri="http://schemas.openxmlformats.org/drawingml/2006/picture">
+                <pic:pic>
+                  <pic:nvPicPr>
+                    <pic:cNvPr descr="http://deq1.bse.vt.edu:81/data/proj3/out/fig.imp_storage.all.351628.600.png" id="20" name="Picture"/>
+                    <pic:cNvPicPr>
+                      <a:picLocks noChangeArrowheads="1" noChangeAspect="1"/>
+                    </pic:cNvPicPr>
+                  </pic:nvPicPr>
+                  <pic:blipFill>
+                    <a:blip r:embed="rId52"/>
+                    <a:stretch>
+                      <a:fillRect/>
+                    </a:stretch>
+                  </pic:blipFill>
+                  <pic:spPr bwMode="auto">
+                    <a:xfrm>
+                      <a:off x="0" y="0"/>
+                      <a:ext cx="5969000" cy="5969000"/>
+                    </a:xfrm>
+                    <a:prstGeom prst="rect">
+                      <a:avLst/>
+                    </a:prstGeom>
+                    <a:noFill/>
+                    <a:ln w="9525">
+                      <a:noFill/>
+                      <a:headEnd/>
+                      <a:tailEnd/>
+                    </a:ln>
+                  </pic:spPr>
+                </pic:pic>
+              </a:graphicData>
+            </a:graphic>
+          </wp:inline>
+        </w:drawing>
+      </w:r>
+    </w:p>
+    <w:p>
       <w:r>
         <w:br w:type="page"/>
       </w:r>
     </w:p>
-    <w:bookmarkEnd w:id="49"/>
-    <w:bookmarkEnd w:id="50"/>
-    <w:bookmarkStart w:id="53" w:name="ecological-impacts-assessment"/>
+    <w:bookmarkEnd w:id="53"/>
+    <w:bookmarkStart w:id="55" w:name="heatmap-runid_6001"/>
     <w:p>
       <w:pPr>
+        <w:pStyle w:val="Titre2"/>
+      </w:pPr>
+      <w:r>
+        <w:t xml:space="preserve">Heatmap: runid_6001</w:t>
+      </w:r>
+    </w:p>
+    <w:p>
+      <w:pPr>
+        <w:pStyle w:val="Normal"/>
+      </w:pPr>
+      <w:r>
+        <w:drawing>
+          <wp:inline>
+            <wp:extent cx="5969000" cy="3769894"/>
+            <wp:effectExtent b="0" l="0" r="0" t="0"/>
+            <wp:docPr descr="" title="" id="21" name="Picture"/>
+            <a:graphic>
+              <a:graphicData uri="http://schemas.openxmlformats.org/drawingml/2006/picture">
+                <pic:pic>
+                  <pic:nvPicPr>
+                    <pic:cNvPr descr="http://deq1.bse.vt.edu:81/data/proj3/out/fig.unmet_heatmap_amt.351628.6001.png" id="22" name="Picture"/>
+                    <pic:cNvPicPr>
+                      <a:picLocks noChangeArrowheads="1" noChangeAspect="1"/>
+                    </pic:cNvPicPr>
+                  </pic:nvPicPr>
+                  <pic:blipFill>
+                    <a:blip r:embed="rId54"/>
+                    <a:stretch>
+                      <a:fillRect/>
+                    </a:stretch>
+                  </pic:blipFill>
+                  <pic:spPr bwMode="auto">
+                    <a:xfrm>
+                      <a:off x="0" y="0"/>
+                      <a:ext cx="5969000" cy="3769894"/>
+                    </a:xfrm>
+                    <a:prstGeom prst="rect">
+                      <a:avLst/>
+                    </a:prstGeom>
+                    <a:noFill/>
+                    <a:ln w="9525">
+                      <a:noFill/>
+                      <a:headEnd/>
+                      <a:tailEnd/>
+                    </a:ln>
+                  </pic:spPr>
+                </pic:pic>
+              </a:graphicData>
+            </a:graphic>
+          </wp:inline>
+        </w:drawing>
+      </w:r>
+    </w:p>
+    <w:bookmarkEnd w:id="55"/>
+    <w:bookmarkStart w:id="57" w:name="hydrograph-runid_6001"/>
+    <w:p>
+      <w:pPr>
+        <w:pStyle w:val="Titre2"/>
+      </w:pPr>
+      <w:r>
+        <w:t xml:space="preserve">Hydrograph: runid_6001</w:t>
+      </w:r>
+    </w:p>
+    <w:p>
+      <w:pPr>
+        <w:pStyle w:val="Normal"/>
+      </w:pPr>
+      <w:r>
+        <w:drawing>
+          <wp:inline>
+            <wp:extent cx="5969000" cy="4050392"/>
+            <wp:effectExtent b="0" l="0" r="0" t="0"/>
+            <wp:docPr descr="" title="" id="23" name="Picture"/>
+            <a:graphic>
+              <a:graphicData uri="http://schemas.openxmlformats.org/drawingml/2006/picture">
+                <pic:pic>
+                  <pic:nvPicPr>
+                    <pic:cNvPr descr="http://deq1.bse.vt.edu:81/data/proj3/out/fig.30daymax_unmet.351628.6001.png" id="24" name="Picture"/>
+                    <pic:cNvPicPr>
+                      <a:picLocks noChangeArrowheads="1" noChangeAspect="1"/>
+                    </pic:cNvPicPr>
+                  </pic:nvPicPr>
+                  <pic:blipFill>
+                    <a:blip r:embed="rId56"/>
+                    <a:stretch>
+                      <a:fillRect/>
+                    </a:stretch>
+                  </pic:blipFill>
+                  <pic:spPr bwMode="auto">
+                    <a:xfrm>
+                      <a:off x="0" y="0"/>
+                      <a:ext cx="5969000" cy="4050392"/>
+                    </a:xfrm>
+                    <a:prstGeom prst="rect">
+                      <a:avLst/>
+                    </a:prstGeom>
+                    <a:noFill/>
+                    <a:ln w="9525">
+                      <a:noFill/>
+                      <a:headEnd/>
+                      <a:tailEnd/>
+                    </a:ln>
+                  </pic:spPr>
+                </pic:pic>
+              </a:graphicData>
+            </a:graphic>
+          </wp:inline>
+        </w:drawing>
+      </w:r>
+    </w:p>
+    <w:bookmarkEnd w:id="57"/>
+    <w:bookmarkStart w:id="59" w:name="reservoir-storage-runid_6001"/>
+    <w:p>
+      <w:pPr>
+        <w:pStyle w:val="Titre2"/>
+      </w:pPr>
+      <w:r>
+        <w:t xml:space="preserve">Reservoir Storage: runid_6001</w:t>
+      </w:r>
+    </w:p>
+    <w:p>
+      <w:pPr>
+        <w:pStyle w:val="Normal"/>
+      </w:pPr>
+      <w:r>
+        <w:drawing>
+          <wp:inline>
+            <wp:extent cx="5969000" cy="5969000"/>
+            <wp:effectExtent b="0" l="0" r="0" t="0"/>
+            <wp:docPr descr="" title="" id="25" name="Picture"/>
+            <a:graphic>
+              <a:graphicData uri="http://schemas.openxmlformats.org/drawingml/2006/picture">
+                <pic:pic>
+                  <pic:nvPicPr>
+                    <pic:cNvPr descr="http://deq1.bse.vt.edu:81/data/proj3/out/fig.imp_storage.all.351628.6001.png" id="26" name="Picture"/>
+                    <pic:cNvPicPr>
+                      <a:picLocks noChangeArrowheads="1" noChangeAspect="1"/>
+                    </pic:cNvPicPr>
+                  </pic:nvPicPr>
+                  <pic:blipFill>
+                    <a:blip r:embed="rId58"/>
+                    <a:stretch>
+                      <a:fillRect/>
+                    </a:stretch>
+                  </pic:blipFill>
+                  <pic:spPr bwMode="auto">
+                    <a:xfrm>
+                      <a:off x="0" y="0"/>
+                      <a:ext cx="5969000" cy="5969000"/>
+                    </a:xfrm>
+                    <a:prstGeom prst="rect">
+                      <a:avLst/>
+                    </a:prstGeom>
+                    <a:noFill/>
+                    <a:ln w="9525">
+                      <a:noFill/>
+                      <a:headEnd/>
+                      <a:tailEnd/>
+                    </a:ln>
+                  </pic:spPr>
+                </pic:pic>
+              </a:graphicData>
+            </a:graphic>
+          </wp:inline>
+        </w:drawing>
+      </w:r>
+    </w:p>
+    <w:p>
+      <w:r>
+        <w:br w:type="page"/>
+      </w:r>
+    </w:p>
+    <w:p>
+      <w:r>
+        <w:br w:type="page"/>
+      </w:r>
+    </w:p>
+    <w:bookmarkEnd w:id="59"/>
+    <w:bookmarkEnd w:id="60"/>
+    <w:bookmarkStart w:id="63" w:name="ecological-impacts-assessment"/>
+    <w:p>
+      <w:pPr>
         <w:pStyle w:val="Titre1"/>
       </w:pPr>
       <w:r>
         <w:t xml:space="preserve">Ecological Impacts Assessment:</w:t>
       </w:r>
     </w:p>
-    <w:bookmarkStart w:id="51" w:name="elfgen"/>
+    <w:bookmarkStart w:id="61" w:name="elfgen"/>
     <w:p>
       <w:pPr>
         <w:pStyle w:val="Titre2"/>
@@ -8270,8 +8580,8 @@
         <w:t xml:space="preserve">No elfgen plot available for this model</w:t>
       </w:r>
     </w:p>
-    <w:bookmarkEnd w:id="51"/>
-    <w:bookmarkStart w:id="52" w:name="habitat-if-applicable"/>
+    <w:bookmarkEnd w:id="61"/>
+    <w:bookmarkStart w:id="62" w:name="habitat-if-applicable"/>
     <w:p>
       <w:pPr>
         <w:pStyle w:val="Titre2"/>
@@ -8280,8 +8590,8 @@
         <w:t xml:space="preserve">Habitat (If Applicable):</w:t>
       </w:r>
     </w:p>
-    <w:bookmarkEnd w:id="52"/>
-    <w:bookmarkEnd w:id="53"/>
+    <w:bookmarkEnd w:id="62"/>
+    <w:bookmarkEnd w:id="63"/>
     <w:sectPr xmlns:w="http://schemas.openxmlformats.org/wordprocessingml/2006/main">
       <w:pgMar w:header="0" w:bottom="720" w:top="720" w:right="1440" w:left="720" w:footer="0" w:gutter="720"/>
       <w:pgSz w:h="16848" w:w="11952" w:orient="portrait"/>

</xml_diff>